<commit_message>
Add Factory Method pattern chapter in the book
</commit_message>
<xml_diff>
--- a/iOS Patterns. Cliff Notes. RU.docx
+++ b/iOS Patterns. Cliff Notes. RU.docx
@@ -237,11 +237,10 @@
         <w:tabs>
           <w:tab w:val="right" w:leader="dot" w:pos="9105"/>
         </w:tabs>
-        <w:jc w:val="both"/>
         <w:rPr>
           <w:b w:val="0"/>
           <w:noProof/>
-          <w:lang w:val="ru-RU" w:eastAsia="ja-JP"/>
+          <w:lang w:eastAsia="ja-JP"/>
         </w:rPr>
       </w:pPr>
       <w:r>
@@ -265,55 +264,47 @@
       <w:r>
         <w:rPr>
           <w:noProof/>
-          <w:lang w:val="ru-RU"/>
         </w:rPr>
         <w:t>Привет</w:t>
       </w:r>
       <w:r>
         <w:rPr>
           <w:noProof/>
-          <w:lang w:val="ru-RU"/>
         </w:rPr>
         <w:tab/>
       </w:r>
       <w:r>
         <w:rPr>
           <w:noProof/>
-          <w:lang w:val="ru-RU"/>
         </w:rPr>
         <w:fldChar w:fldCharType="begin"/>
       </w:r>
       <w:r>
         <w:rPr>
           <w:noProof/>
-          <w:lang w:val="ru-RU"/>
-        </w:rPr>
-        <w:instrText xml:space="preserve"> PAGEREF _Toc409786128 \h </w:instrText>
+        </w:rPr>
+        <w:instrText xml:space="preserve"> PAGEREF _Toc409791515 \h </w:instrText>
       </w:r>
       <w:r>
         <w:rPr>
           <w:noProof/>
-          <w:lang w:val="ru-RU"/>
         </w:rPr>
       </w:r>
       <w:r>
         <w:rPr>
           <w:noProof/>
-          <w:lang w:val="ru-RU"/>
         </w:rPr>
         <w:fldChar w:fldCharType="separate"/>
       </w:r>
       <w:r>
         <w:rPr>
           <w:noProof/>
-          <w:lang w:val="ru-RU"/>
         </w:rPr>
         <w:t>3</w:t>
       </w:r>
       <w:r>
         <w:rPr>
           <w:noProof/>
-          <w:lang w:val="ru-RU"/>
         </w:rPr>
         <w:fldChar w:fldCharType="end"/>
       </w:r>
@@ -324,65 +315,56 @@
         <w:tabs>
           <w:tab w:val="right" w:leader="dot" w:pos="9105"/>
         </w:tabs>
-        <w:jc w:val="both"/>
         <w:rPr>
           <w:b w:val="0"/>
           <w:noProof/>
-          <w:lang w:val="ru-RU" w:eastAsia="ja-JP"/>
+          <w:lang w:eastAsia="ja-JP"/>
         </w:rPr>
       </w:pPr>
       <w:r>
         <w:rPr>
           <w:noProof/>
-          <w:lang w:val="ru-RU"/>
         </w:rPr>
         <w:t>История изменений</w:t>
       </w:r>
       <w:r>
         <w:rPr>
           <w:noProof/>
-          <w:lang w:val="ru-RU"/>
         </w:rPr>
         <w:tab/>
       </w:r>
       <w:r>
         <w:rPr>
           <w:noProof/>
-          <w:lang w:val="ru-RU"/>
         </w:rPr>
         <w:fldChar w:fldCharType="begin"/>
       </w:r>
       <w:r>
         <w:rPr>
           <w:noProof/>
-          <w:lang w:val="ru-RU"/>
-        </w:rPr>
-        <w:instrText xml:space="preserve"> PAGEREF _Toc409786129 \h </w:instrText>
+        </w:rPr>
+        <w:instrText xml:space="preserve"> PAGEREF _Toc409791516 \h </w:instrText>
       </w:r>
       <w:r>
         <w:rPr>
           <w:noProof/>
-          <w:lang w:val="ru-RU"/>
         </w:rPr>
       </w:r>
       <w:r>
         <w:rPr>
           <w:noProof/>
-          <w:lang w:val="ru-RU"/>
         </w:rPr>
         <w:fldChar w:fldCharType="separate"/>
       </w:r>
       <w:r>
         <w:rPr>
           <w:noProof/>
-          <w:lang w:val="ru-RU"/>
         </w:rPr>
         <w:t>5</w:t>
       </w:r>
       <w:r>
         <w:rPr>
           <w:noProof/>
-          <w:lang w:val="ru-RU"/>
         </w:rPr>
         <w:fldChar w:fldCharType="end"/>
       </w:r>
@@ -393,65 +375,116 @@
         <w:tabs>
           <w:tab w:val="right" w:leader="dot" w:pos="9105"/>
         </w:tabs>
-        <w:jc w:val="both"/>
         <w:rPr>
           <w:b w:val="0"/>
           <w:noProof/>
-          <w:lang w:val="ru-RU" w:eastAsia="ja-JP"/>
+          <w:lang w:eastAsia="ja-JP"/>
         </w:rPr>
       </w:pPr>
       <w:r>
         <w:rPr>
           <w:noProof/>
-          <w:lang w:val="ru-RU"/>
         </w:rPr>
         <w:t>Prototype</w:t>
       </w:r>
       <w:r>
         <w:rPr>
           <w:noProof/>
-          <w:lang w:val="ru-RU"/>
         </w:rPr>
         <w:tab/>
       </w:r>
       <w:r>
         <w:rPr>
           <w:noProof/>
-          <w:lang w:val="ru-RU"/>
         </w:rPr>
         <w:fldChar w:fldCharType="begin"/>
       </w:r>
       <w:r>
         <w:rPr>
           <w:noProof/>
-          <w:lang w:val="ru-RU"/>
-        </w:rPr>
-        <w:instrText xml:space="preserve"> PAGEREF _Toc409786130 \h </w:instrText>
+        </w:rPr>
+        <w:instrText xml:space="preserve"> PAGEREF _Toc409791517 \h </w:instrText>
       </w:r>
       <w:r>
         <w:rPr>
           <w:noProof/>
-          <w:lang w:val="ru-RU"/>
         </w:rPr>
       </w:r>
       <w:r>
         <w:rPr>
           <w:noProof/>
-          <w:lang w:val="ru-RU"/>
         </w:rPr>
         <w:fldChar w:fldCharType="separate"/>
       </w:r>
       <w:r>
         <w:rPr>
           <w:noProof/>
-          <w:lang w:val="ru-RU"/>
         </w:rPr>
         <w:t>6</w:t>
       </w:r>
       <w:r>
         <w:rPr>
           <w:noProof/>
-          <w:lang w:val="ru-RU"/>
+        </w:rPr>
+        <w:fldChar w:fldCharType="end"/>
+      </w:r>
+    </w:p>
+    <w:p>
+      <w:pPr>
+        <w:pStyle w:val="TOC1"/>
+        <w:tabs>
+          <w:tab w:val="right" w:leader="dot" w:pos="9105"/>
+        </w:tabs>
+        <w:rPr>
+          <w:b w:val="0"/>
+          <w:noProof/>
+          <w:lang w:eastAsia="ja-JP"/>
+        </w:rPr>
+      </w:pPr>
+      <w:r>
+        <w:rPr>
+          <w:noProof/>
+        </w:rPr>
+        <w:t>Factory Method</w:t>
+      </w:r>
+      <w:r>
+        <w:rPr>
+          <w:noProof/>
+        </w:rPr>
+        <w:tab/>
+      </w:r>
+      <w:r>
+        <w:rPr>
+          <w:noProof/>
+        </w:rPr>
+        <w:fldChar w:fldCharType="begin"/>
+      </w:r>
+      <w:r>
+        <w:rPr>
+          <w:noProof/>
+        </w:rPr>
+        <w:instrText xml:space="preserve"> PAGEREF _Toc409791518 \h </w:instrText>
+      </w:r>
+      <w:r>
+        <w:rPr>
+          <w:noProof/>
+        </w:rPr>
+      </w:r>
+      <w:r>
+        <w:rPr>
+          <w:noProof/>
+        </w:rPr>
+        <w:fldChar w:fldCharType="separate"/>
+      </w:r>
+      <w:r>
+        <w:rPr>
+          <w:noProof/>
+        </w:rPr>
+        <w:t>9</w:t>
+      </w:r>
+      <w:r>
+        <w:rPr>
+          <w:noProof/>
         </w:rPr>
         <w:fldChar w:fldCharType="end"/>
       </w:r>
@@ -488,7 +521,7 @@
       </w:pPr>
       <w:bookmarkStart w:id="3" w:name="_Toc409785556"/>
       <w:bookmarkStart w:id="4" w:name="_Toc409785727"/>
-      <w:bookmarkStart w:id="5" w:name="_Toc409786128"/>
+      <w:bookmarkStart w:id="5" w:name="_Toc409791515"/>
       <w:r>
         <w:rPr>
           <w:rStyle w:val="Strong"/>
@@ -1333,7 +1366,7 @@
       </w:pPr>
       <w:bookmarkStart w:id="10" w:name="_Toc409785561"/>
       <w:bookmarkStart w:id="11" w:name="_Toc409785728"/>
-      <w:bookmarkStart w:id="12" w:name="_Toc409786129"/>
+      <w:bookmarkStart w:id="12" w:name="_Toc409791516"/>
       <w:r>
         <w:rPr>
           <w:rStyle w:val="Strong"/>
@@ -1496,7 +1529,7 @@
       </w:pPr>
       <w:bookmarkStart w:id="13" w:name="_Toc409785562"/>
       <w:bookmarkStart w:id="14" w:name="_Toc409785729"/>
-      <w:bookmarkStart w:id="15" w:name="_Toc409786130"/>
+      <w:bookmarkStart w:id="15" w:name="_Toc409791517"/>
       <w:r>
         <w:rPr>
           <w:rStyle w:val="Strong"/>
@@ -4502,6 +4535,8 @@
         <w:ind w:left="567"/>
         <w:jc w:val="both"/>
         <w:rPr>
+          <w:sz w:val="20"/>
+          <w:szCs w:val="20"/>
           <w:lang w:val="ru-RU"/>
         </w:rPr>
       </w:pPr>
@@ -5637,6 +5672,7 @@
     </w:p>
     <w:p>
       <w:pPr>
+        <w:jc w:val="both"/>
         <w:rPr>
           <w:lang w:val="ru-RU"/>
         </w:rPr>
@@ -5647,16 +5683,7 @@
             <w:rStyle w:val="Hyperlink"/>
             <w:lang w:val="ru-RU"/>
           </w:rPr>
-          <w:t>Код</w:t>
-        </w:r>
-        <w:bookmarkStart w:id="16" w:name="_GoBack"/>
-        <w:bookmarkEnd w:id="16"/>
-        <w:r>
-          <w:rPr>
-            <w:rStyle w:val="Hyperlink"/>
-            <w:lang w:val="ru-RU"/>
-          </w:rPr>
-          <w:t xml:space="preserve"> </w:t>
+          <w:t xml:space="preserve">Код </w:t>
         </w:r>
         <w:r>
           <w:rPr>
@@ -5679,6 +5706,14 @@
         </w:rPr>
         <w:t>.</w:t>
       </w:r>
+    </w:p>
+    <w:p>
+      <w:pPr>
+        <w:jc w:val="both"/>
+        <w:rPr>
+          <w:lang w:val="ru-RU"/>
+        </w:rPr>
+      </w:pPr>
       <w:r>
         <w:rPr>
           <w:lang w:val="ru-RU"/>
@@ -5686,9 +5721,4209 @@
         <w:br w:type="page"/>
       </w:r>
     </w:p>
+    <w:p>
+      <w:pPr>
+        <w:pStyle w:val="Heading1"/>
+      </w:pPr>
+      <w:bookmarkStart w:id="16" w:name="_Toc409791518"/>
+      <w:proofErr w:type="spellStart"/>
+      <w:r>
+        <w:lastRenderedPageBreak/>
+        <w:t>Factory</w:t>
+      </w:r>
+      <w:proofErr w:type="spellEnd"/>
+      <w:r>
+        <w:t xml:space="preserve"> </w:t>
+      </w:r>
+      <w:proofErr w:type="spellStart"/>
+      <w:r>
+        <w:t>Method</w:t>
+      </w:r>
+      <w:bookmarkEnd w:id="16"/>
+      <w:proofErr w:type="spellEnd"/>
+    </w:p>
+    <w:p>
+      <w:pPr>
+        <w:jc w:val="both"/>
+      </w:pPr>
+    </w:p>
+    <w:p>
+      <w:pPr>
+        <w:jc w:val="both"/>
+        <w:rPr>
+          <w:lang w:val="ru-RU"/>
+        </w:rPr>
+      </w:pPr>
+      <w:r>
+        <w:rPr>
+          <w:rFonts w:cs="Arial"/>
+          <w:lang w:val="ru-RU"/>
+        </w:rPr>
+        <w:t>Еще один порождающий паттерн, довольно прост и популярен.</w:t>
+      </w:r>
+      <w:r>
+        <w:rPr>
+          <w:rFonts w:cs="Arial"/>
+          <w:lang w:val="ru-RU"/>
+        </w:rPr>
+        <w:t xml:space="preserve"> </w:t>
+      </w:r>
+      <w:r>
+        <w:rPr>
+          <w:rFonts w:cs="Arial"/>
+          <w:lang w:val="ru-RU"/>
+        </w:rPr>
+        <w:t xml:space="preserve">Паттерн позволяет переложить создание специфических объектов, на наследников родительского класса, потому можно манипулировать объектами на более высоком уровне, не заморачиваясь объект какого класса будет создан. Частенько этот паттерн называют виртуальный конструктор, что по моему мнению </w:t>
+      </w:r>
+      <w:r>
+        <w:rPr>
+          <w:rFonts w:cs="Arial"/>
+          <w:lang w:val="ru-RU"/>
+        </w:rPr>
+        <w:t>лучше</w:t>
+      </w:r>
+      <w:r>
+        <w:rPr>
+          <w:rFonts w:cs="Arial"/>
+          <w:lang w:val="ru-RU"/>
+        </w:rPr>
+        <w:t xml:space="preserve"> выражает его предназначение.</w:t>
+      </w:r>
+    </w:p>
+    <w:p>
+      <w:pPr>
+        <w:jc w:val="both"/>
+        <w:rPr>
+          <w:lang w:val="ru-RU"/>
+        </w:rPr>
+      </w:pPr>
+    </w:p>
+    <w:p>
+      <w:pPr>
+        <w:jc w:val="both"/>
+        <w:rPr>
+          <w:b/>
+          <w:lang w:val="ru-RU"/>
+        </w:rPr>
+      </w:pPr>
+      <w:r>
+        <w:rPr>
+          <w:b/>
+          <w:lang w:val="ru-RU"/>
+        </w:rPr>
+        <w:t>Когда использовать:</w:t>
+      </w:r>
+    </w:p>
+    <w:p>
+      <w:pPr>
+        <w:jc w:val="both"/>
+        <w:rPr>
+          <w:lang w:val="ru-RU"/>
+        </w:rPr>
+      </w:pPr>
+    </w:p>
+    <w:p>
+      <w:pPr>
+        <w:pStyle w:val="ListParagraph"/>
+        <w:numPr>
+          <w:ilvl w:val="0"/>
+          <w:numId w:val="4"/>
+        </w:numPr>
+        <w:ind w:left="567" w:hanging="425"/>
+        <w:jc w:val="both"/>
+        <w:rPr>
+          <w:lang w:val="ru-RU"/>
+        </w:rPr>
+      </w:pPr>
+      <w:r>
+        <w:rPr>
+          <w:lang w:val="ru-RU"/>
+        </w:rPr>
+        <w:t>Мы не до конца уверены объект какого типа нам необходим</w:t>
+      </w:r>
+      <w:r>
+        <w:rPr>
+          <w:lang w:val="ru-RU"/>
+        </w:rPr>
+        <w:t>.</w:t>
+      </w:r>
+    </w:p>
+    <w:p>
+      <w:pPr>
+        <w:pStyle w:val="ListParagraph"/>
+        <w:numPr>
+          <w:ilvl w:val="0"/>
+          <w:numId w:val="4"/>
+        </w:numPr>
+        <w:ind w:left="567" w:hanging="425"/>
+        <w:jc w:val="both"/>
+        <w:rPr>
+          <w:lang w:val="ru-RU"/>
+        </w:rPr>
+      </w:pPr>
+      <w:r>
+        <w:rPr>
+          <w:lang w:val="ru-RU"/>
+        </w:rPr>
+        <w:t>Мы хотим чтобы не родительский объект решал какой тип создавать, а его наследники</w:t>
+      </w:r>
+      <w:r>
+        <w:rPr>
+          <w:lang w:val="ru-RU"/>
+        </w:rPr>
+        <w:t>.</w:t>
+      </w:r>
+      <w:r>
+        <w:rPr>
+          <w:lang w:val="ru-RU"/>
+        </w:rPr>
+        <w:t xml:space="preserve"> </w:t>
+      </w:r>
+    </w:p>
+    <w:p>
+      <w:pPr>
+        <w:jc w:val="both"/>
+        <w:rPr>
+          <w:lang w:val="ru-RU"/>
+        </w:rPr>
+      </w:pPr>
+    </w:p>
+    <w:p>
+      <w:pPr>
+        <w:jc w:val="both"/>
+        <w:rPr>
+          <w:b/>
+          <w:lang w:val="ru-RU"/>
+        </w:rPr>
+      </w:pPr>
+      <w:r>
+        <w:rPr>
+          <w:b/>
+          <w:lang w:val="ru-RU"/>
+        </w:rPr>
+        <w:t>Почему хорошо использовать:</w:t>
+      </w:r>
+    </w:p>
+    <w:p>
+      <w:pPr>
+        <w:jc w:val="both"/>
+        <w:rPr>
+          <w:lang w:val="ru-RU"/>
+        </w:rPr>
+      </w:pPr>
+    </w:p>
+    <w:p>
+      <w:pPr>
+        <w:jc w:val="both"/>
+        <w:rPr>
+          <w:lang w:val="ru-RU"/>
+        </w:rPr>
+      </w:pPr>
+      <w:r>
+        <w:rPr>
+          <w:lang w:val="ru-RU"/>
+        </w:rPr>
+        <w:t>Объекты</w:t>
+      </w:r>
+      <w:r>
+        <w:rPr>
+          <w:lang w:val="ru-RU"/>
+        </w:rPr>
+        <w:t>,</w:t>
+      </w:r>
+      <w:r>
+        <w:rPr>
+          <w:lang w:val="ru-RU"/>
+        </w:rPr>
+        <w:t xml:space="preserve"> созданные фабричным методом – схожи, потому как у них один и тот же родительский объект. Потому, если локализировать создание таких объектов, то можно добавлять новые типы, не меняя при это</w:t>
+      </w:r>
+      <w:r>
+        <w:rPr>
+          <w:lang w:val="ru-RU"/>
+        </w:rPr>
+        <w:t>м</w:t>
+      </w:r>
+      <w:r>
+        <w:rPr>
+          <w:lang w:val="ru-RU"/>
+        </w:rPr>
+        <w:t xml:space="preserve"> код</w:t>
+      </w:r>
+      <w:r>
+        <w:rPr>
+          <w:lang w:val="ru-RU"/>
+        </w:rPr>
+        <w:t>,</w:t>
+      </w:r>
+      <w:r>
+        <w:rPr>
+          <w:lang w:val="ru-RU"/>
+        </w:rPr>
+        <w:t xml:space="preserve"> который использует фабричный метод.</w:t>
+      </w:r>
+    </w:p>
+    <w:p>
+      <w:pPr>
+        <w:jc w:val="both"/>
+        <w:rPr>
+          <w:lang w:val="ru-RU"/>
+        </w:rPr>
+      </w:pPr>
+    </w:p>
+    <w:p>
+      <w:pPr>
+        <w:jc w:val="both"/>
+        <w:rPr>
+          <w:b/>
+          <w:lang w:val="ru-RU"/>
+        </w:rPr>
+      </w:pPr>
+      <w:r>
+        <w:rPr>
+          <w:b/>
+          <w:lang w:val="ru-RU"/>
+        </w:rPr>
+        <w:t>Пример:</w:t>
+      </w:r>
+    </w:p>
+    <w:p>
+      <w:pPr>
+        <w:jc w:val="both"/>
+        <w:rPr>
+          <w:lang w:val="ru-RU"/>
+        </w:rPr>
+      </w:pPr>
+    </w:p>
+    <w:p>
+      <w:pPr>
+        <w:rPr>
+          <w:lang w:val="ru-RU"/>
+        </w:rPr>
+      </w:pPr>
+      <w:r>
+        <w:rPr>
+          <w:lang w:val="ru-RU"/>
+        </w:rPr>
+        <w:t>Давайте представим, что мы такой неправильный магазин</w:t>
+      </w:r>
+      <w:r>
+        <w:rPr>
+          <w:lang w:val="ru-RU"/>
+        </w:rPr>
+        <w:t>,</w:t>
+      </w:r>
+      <w:r>
+        <w:rPr>
+          <w:lang w:val="ru-RU"/>
+        </w:rPr>
+        <w:t xml:space="preserve"> в котором тип товара </w:t>
+      </w:r>
+      <w:r>
+        <w:rPr>
+          <w:lang w:val="ru-RU"/>
+        </w:rPr>
+        <w:t>определяется</w:t>
+      </w:r>
+      <w:r>
+        <w:rPr>
+          <w:lang w:val="ru-RU"/>
+        </w:rPr>
+        <w:t xml:space="preserve"> по </w:t>
+      </w:r>
+      <w:r>
+        <w:rPr>
+          <w:lang w:val="ru-RU"/>
+        </w:rPr>
+        <w:t xml:space="preserve">его </w:t>
+      </w:r>
+      <w:r>
+        <w:rPr>
+          <w:lang w:val="ru-RU"/>
+        </w:rPr>
+        <w:t>цене</w:t>
+      </w:r>
+      <w:r>
+        <w:rPr>
+          <w:lang w:val="ru-RU"/>
+        </w:rPr>
+        <w:t xml:space="preserve">. </w:t>
+      </w:r>
+      <w:r>
+        <w:rPr>
+          <w:lang w:val="ru-RU"/>
+        </w:rPr>
+        <w:sym w:font="Wingdings" w:char="F04A"/>
+      </w:r>
+      <w:r>
+        <w:rPr>
+          <w:lang w:val="ru-RU"/>
+        </w:rPr>
+        <w:t xml:space="preserve"> На данный момент товар</w:t>
+      </w:r>
+      <w:r>
+        <w:rPr>
+          <w:lang w:val="ru-RU"/>
+        </w:rPr>
+        <w:t>ы</w:t>
+      </w:r>
+      <w:r>
+        <w:rPr>
+          <w:lang w:val="ru-RU"/>
+        </w:rPr>
+        <w:t xml:space="preserve"> есть </w:t>
+      </w:r>
+      <w:r>
+        <w:rPr>
+          <w:lang w:val="ru-RU"/>
+        </w:rPr>
+        <w:t>дву</w:t>
+      </w:r>
+      <w:r>
+        <w:rPr>
+          <w:lang w:val="ru-RU"/>
+        </w:rPr>
+        <w:t>х типов</w:t>
+      </w:r>
+      <w:r>
+        <w:rPr>
+          <w:lang w:val="ru-RU"/>
+        </w:rPr>
+        <w:t>:</w:t>
+      </w:r>
+      <w:r>
+        <w:rPr>
+          <w:lang w:val="ru-RU"/>
+        </w:rPr>
+        <w:t xml:space="preserve"> Игрушки и Одежда.</w:t>
+      </w:r>
+    </w:p>
+    <w:p>
+      <w:pPr>
+        <w:rPr>
+          <w:lang w:val="ru-RU"/>
+        </w:rPr>
+      </w:pPr>
+    </w:p>
+    <w:p>
+      <w:pPr>
+        <w:rPr>
+          <w:lang w:val="ru-RU"/>
+        </w:rPr>
+      </w:pPr>
+      <w:r>
+        <w:rPr>
+          <w:lang w:val="ru-RU"/>
+        </w:rPr>
+        <w:t>В чеке мы получаем только цены, и нам надо сохранить объекты, которые куплены.</w:t>
+      </w:r>
+    </w:p>
+    <w:p>
+      <w:pPr>
+        <w:rPr>
+          <w:lang w:val="ru-RU"/>
+        </w:rPr>
+      </w:pPr>
+    </w:p>
+    <w:p>
+      <w:pPr>
+        <w:rPr>
+          <w:lang w:val="ru-RU"/>
+        </w:rPr>
+      </w:pPr>
+      <w:r>
+        <w:rPr>
+          <w:lang w:val="ru-RU"/>
+        </w:rPr>
+        <w:t xml:space="preserve">Для начала, создадим </w:t>
+      </w:r>
+      <w:r>
+        <w:rPr>
+          <w:lang w:val="ru-RU"/>
+        </w:rPr>
+        <w:t>протокол</w:t>
+      </w:r>
+      <w:r>
+        <w:rPr>
+          <w:lang w:val="ru-RU"/>
+        </w:rPr>
+        <w:t xml:space="preserve"> </w:t>
+      </w:r>
+      <w:r>
+        <w:t>Product</w:t>
+      </w:r>
+      <w:r>
+        <w:rPr>
+          <w:lang w:val="ru-RU"/>
+        </w:rPr>
+        <w:t>. В нем будут два свойства: имя и цена, и метод сохранения (для примера)</w:t>
+      </w:r>
+      <w:r>
+        <w:rPr>
+          <w:lang w:val="ru-RU"/>
+        </w:rPr>
+        <w:t>:</w:t>
+      </w:r>
+    </w:p>
+    <w:p>
+      <w:pPr>
+        <w:rPr>
+          <w:lang w:val="ru-RU"/>
+        </w:rPr>
+      </w:pPr>
+    </w:p>
+    <w:p>
+      <w:pPr>
+        <w:widowControl w:val="0"/>
+        <w:tabs>
+          <w:tab w:val="left" w:pos="543"/>
+        </w:tabs>
+        <w:autoSpaceDE w:val="0"/>
+        <w:autoSpaceDN w:val="0"/>
+        <w:adjustRightInd w:val="0"/>
+        <w:ind w:left="567"/>
+        <w:rPr>
+          <w:rFonts w:ascii="Helvetica" w:hAnsi="Helvetica" w:cs="Helvetica"/>
+          <w:sz w:val="20"/>
+          <w:szCs w:val="20"/>
+        </w:rPr>
+      </w:pPr>
+      <w:proofErr w:type="gramStart"/>
+      <w:r>
+        <w:rPr>
+          <w:rFonts w:ascii="Menlo Regular" w:hAnsi="Menlo Regular" w:cs="Menlo Regular"/>
+          <w:color w:val="0000FF"/>
+          <w:sz w:val="20"/>
+          <w:szCs w:val="20"/>
+        </w:rPr>
+        <w:t>public</w:t>
+      </w:r>
+      <w:proofErr w:type="gramEnd"/>
+      <w:r>
+        <w:rPr>
+          <w:rFonts w:ascii="Menlo Regular" w:hAnsi="Menlo Regular" w:cs="Menlo Regular"/>
+          <w:color w:val="000000"/>
+          <w:sz w:val="20"/>
+          <w:szCs w:val="20"/>
+        </w:rPr>
+        <w:t xml:space="preserve"> </w:t>
+      </w:r>
+      <w:r>
+        <w:rPr>
+          <w:rFonts w:ascii="Menlo Regular" w:hAnsi="Menlo Regular" w:cs="Menlo Regular"/>
+          <w:color w:val="0000FF"/>
+          <w:sz w:val="20"/>
+          <w:szCs w:val="20"/>
+        </w:rPr>
+        <w:t>protocol</w:t>
+      </w:r>
+      <w:r>
+        <w:rPr>
+          <w:rFonts w:ascii="Menlo Regular" w:hAnsi="Menlo Regular" w:cs="Menlo Regular"/>
+          <w:color w:val="000000"/>
+          <w:sz w:val="20"/>
+          <w:szCs w:val="20"/>
+        </w:rPr>
+        <w:t xml:space="preserve"> Product {</w:t>
+      </w:r>
+    </w:p>
+    <w:p>
+      <w:pPr>
+        <w:widowControl w:val="0"/>
+        <w:tabs>
+          <w:tab w:val="left" w:pos="543"/>
+        </w:tabs>
+        <w:autoSpaceDE w:val="0"/>
+        <w:autoSpaceDN w:val="0"/>
+        <w:adjustRightInd w:val="0"/>
+        <w:ind w:left="567"/>
+        <w:rPr>
+          <w:rFonts w:ascii="Helvetica" w:hAnsi="Helvetica" w:cs="Helvetica"/>
+          <w:sz w:val="20"/>
+          <w:szCs w:val="20"/>
+        </w:rPr>
+      </w:pPr>
+      <w:r>
+        <w:rPr>
+          <w:rFonts w:ascii="Menlo Regular" w:hAnsi="Menlo Regular" w:cs="Menlo Regular"/>
+          <w:color w:val="000000"/>
+          <w:sz w:val="20"/>
+          <w:szCs w:val="20"/>
+        </w:rPr>
+        <w:t xml:space="preserve">    </w:t>
+      </w:r>
+      <w:proofErr w:type="spellStart"/>
+      <w:proofErr w:type="gramStart"/>
+      <w:r>
+        <w:rPr>
+          <w:rFonts w:ascii="Menlo Regular" w:hAnsi="Menlo Regular" w:cs="Menlo Regular"/>
+          <w:color w:val="0000FF"/>
+          <w:sz w:val="20"/>
+          <w:szCs w:val="20"/>
+        </w:rPr>
+        <w:t>var</w:t>
+      </w:r>
+      <w:proofErr w:type="spellEnd"/>
+      <w:proofErr w:type="gramEnd"/>
+      <w:r>
+        <w:rPr>
+          <w:rFonts w:ascii="Menlo Regular" w:hAnsi="Menlo Regular" w:cs="Menlo Regular"/>
+          <w:color w:val="000000"/>
+          <w:sz w:val="20"/>
+          <w:szCs w:val="20"/>
+        </w:rPr>
+        <w:t xml:space="preserve"> name: </w:t>
+      </w:r>
+      <w:r>
+        <w:rPr>
+          <w:rFonts w:ascii="Menlo Regular" w:hAnsi="Menlo Regular" w:cs="Menlo Regular"/>
+          <w:color w:val="2B839F"/>
+          <w:sz w:val="20"/>
+          <w:szCs w:val="20"/>
+        </w:rPr>
+        <w:t>String</w:t>
+      </w:r>
+      <w:r>
+        <w:rPr>
+          <w:rFonts w:ascii="Menlo Regular" w:hAnsi="Menlo Regular" w:cs="Menlo Regular"/>
+          <w:color w:val="000000"/>
+          <w:sz w:val="20"/>
+          <w:szCs w:val="20"/>
+        </w:rPr>
+        <w:t xml:space="preserve"> { </w:t>
+      </w:r>
+      <w:r>
+        <w:rPr>
+          <w:rFonts w:ascii="Menlo Regular" w:hAnsi="Menlo Regular" w:cs="Menlo Regular"/>
+          <w:color w:val="0000FF"/>
+          <w:sz w:val="20"/>
+          <w:szCs w:val="20"/>
+        </w:rPr>
+        <w:t>get</w:t>
+      </w:r>
+      <w:r>
+        <w:rPr>
+          <w:rFonts w:ascii="Menlo Regular" w:hAnsi="Menlo Regular" w:cs="Menlo Regular"/>
+          <w:color w:val="000000"/>
+          <w:sz w:val="20"/>
+          <w:szCs w:val="20"/>
+        </w:rPr>
+        <w:t xml:space="preserve"> }</w:t>
+      </w:r>
+    </w:p>
+    <w:p>
+      <w:pPr>
+        <w:widowControl w:val="0"/>
+        <w:tabs>
+          <w:tab w:val="left" w:pos="543"/>
+        </w:tabs>
+        <w:autoSpaceDE w:val="0"/>
+        <w:autoSpaceDN w:val="0"/>
+        <w:adjustRightInd w:val="0"/>
+        <w:ind w:left="567"/>
+        <w:rPr>
+          <w:rFonts w:ascii="Helvetica" w:hAnsi="Helvetica" w:cs="Helvetica"/>
+          <w:sz w:val="20"/>
+          <w:szCs w:val="20"/>
+        </w:rPr>
+      </w:pPr>
+      <w:r>
+        <w:rPr>
+          <w:rFonts w:ascii="Menlo Regular" w:hAnsi="Menlo Regular" w:cs="Menlo Regular"/>
+          <w:color w:val="000000"/>
+          <w:sz w:val="20"/>
+          <w:szCs w:val="20"/>
+        </w:rPr>
+        <w:t xml:space="preserve">    </w:t>
+      </w:r>
+      <w:proofErr w:type="spellStart"/>
+      <w:proofErr w:type="gramStart"/>
+      <w:r>
+        <w:rPr>
+          <w:rFonts w:ascii="Menlo Regular" w:hAnsi="Menlo Regular" w:cs="Menlo Regular"/>
+          <w:color w:val="0000FF"/>
+          <w:sz w:val="20"/>
+          <w:szCs w:val="20"/>
+        </w:rPr>
+        <w:t>var</w:t>
+      </w:r>
+      <w:proofErr w:type="spellEnd"/>
+      <w:proofErr w:type="gramEnd"/>
+      <w:r>
+        <w:rPr>
+          <w:rFonts w:ascii="Menlo Regular" w:hAnsi="Menlo Regular" w:cs="Menlo Regular"/>
+          <w:color w:val="000000"/>
+          <w:sz w:val="20"/>
+          <w:szCs w:val="20"/>
+        </w:rPr>
+        <w:t xml:space="preserve"> price: </w:t>
+      </w:r>
+      <w:proofErr w:type="spellStart"/>
+      <w:r>
+        <w:rPr>
+          <w:rFonts w:ascii="Menlo Regular" w:hAnsi="Menlo Regular" w:cs="Menlo Regular"/>
+          <w:color w:val="2B839F"/>
+          <w:sz w:val="20"/>
+          <w:szCs w:val="20"/>
+        </w:rPr>
+        <w:t>Int</w:t>
+      </w:r>
+      <w:proofErr w:type="spellEnd"/>
+      <w:r>
+        <w:rPr>
+          <w:rFonts w:ascii="Menlo Regular" w:hAnsi="Menlo Regular" w:cs="Menlo Regular"/>
+          <w:color w:val="000000"/>
+          <w:sz w:val="20"/>
+          <w:szCs w:val="20"/>
+        </w:rPr>
+        <w:t xml:space="preserve"> { </w:t>
+      </w:r>
+      <w:r>
+        <w:rPr>
+          <w:rFonts w:ascii="Menlo Regular" w:hAnsi="Menlo Regular" w:cs="Menlo Regular"/>
+          <w:color w:val="0000FF"/>
+          <w:sz w:val="20"/>
+          <w:szCs w:val="20"/>
+        </w:rPr>
+        <w:t>get</w:t>
+      </w:r>
+      <w:r>
+        <w:rPr>
+          <w:rFonts w:ascii="Menlo Regular" w:hAnsi="Menlo Regular" w:cs="Menlo Regular"/>
+          <w:color w:val="000000"/>
+          <w:sz w:val="20"/>
+          <w:szCs w:val="20"/>
+        </w:rPr>
+        <w:t xml:space="preserve"> }</w:t>
+      </w:r>
+    </w:p>
+    <w:p>
+      <w:pPr>
+        <w:widowControl w:val="0"/>
+        <w:tabs>
+          <w:tab w:val="left" w:pos="543"/>
+        </w:tabs>
+        <w:autoSpaceDE w:val="0"/>
+        <w:autoSpaceDN w:val="0"/>
+        <w:adjustRightInd w:val="0"/>
+        <w:ind w:left="567"/>
+        <w:rPr>
+          <w:rFonts w:ascii="Helvetica" w:hAnsi="Helvetica" w:cs="Helvetica"/>
+          <w:sz w:val="20"/>
+          <w:szCs w:val="20"/>
+        </w:rPr>
+      </w:pPr>
+      <w:r>
+        <w:rPr>
+          <w:rFonts w:ascii="Menlo Regular" w:hAnsi="Menlo Regular" w:cs="Menlo Regular"/>
+          <w:color w:val="000000"/>
+          <w:sz w:val="20"/>
+          <w:szCs w:val="20"/>
+        </w:rPr>
+        <w:t xml:space="preserve">    </w:t>
+      </w:r>
+    </w:p>
+    <w:p>
+      <w:pPr>
+        <w:widowControl w:val="0"/>
+        <w:tabs>
+          <w:tab w:val="left" w:pos="543"/>
+        </w:tabs>
+        <w:autoSpaceDE w:val="0"/>
+        <w:autoSpaceDN w:val="0"/>
+        <w:adjustRightInd w:val="0"/>
+        <w:ind w:left="567"/>
+        <w:rPr>
+          <w:rFonts w:ascii="Helvetica" w:hAnsi="Helvetica" w:cs="Helvetica"/>
+          <w:sz w:val="20"/>
+          <w:szCs w:val="20"/>
+        </w:rPr>
+      </w:pPr>
+      <w:r>
+        <w:rPr>
+          <w:rFonts w:ascii="Menlo Regular" w:hAnsi="Menlo Regular" w:cs="Menlo Regular"/>
+          <w:color w:val="000000"/>
+          <w:sz w:val="20"/>
+          <w:szCs w:val="20"/>
+        </w:rPr>
+        <w:t xml:space="preserve">    </w:t>
+      </w:r>
+      <w:proofErr w:type="spellStart"/>
+      <w:proofErr w:type="gramStart"/>
+      <w:r>
+        <w:rPr>
+          <w:rFonts w:ascii="Menlo Regular" w:hAnsi="Menlo Regular" w:cs="Menlo Regular"/>
+          <w:color w:val="0000FF"/>
+          <w:sz w:val="20"/>
+          <w:szCs w:val="20"/>
+        </w:rPr>
+        <w:t>func</w:t>
+      </w:r>
+      <w:proofErr w:type="spellEnd"/>
+      <w:proofErr w:type="gramEnd"/>
+      <w:r>
+        <w:rPr>
+          <w:rFonts w:ascii="Menlo Regular" w:hAnsi="Menlo Regular" w:cs="Menlo Regular"/>
+          <w:color w:val="000000"/>
+          <w:sz w:val="20"/>
+          <w:szCs w:val="20"/>
+        </w:rPr>
+        <w:t xml:space="preserve"> </w:t>
+      </w:r>
+      <w:proofErr w:type="spellStart"/>
+      <w:r>
+        <w:rPr>
+          <w:rFonts w:ascii="Menlo Regular" w:hAnsi="Menlo Regular" w:cs="Menlo Regular"/>
+          <w:color w:val="000000"/>
+          <w:sz w:val="20"/>
+          <w:szCs w:val="20"/>
+        </w:rPr>
+        <w:t>saveObject</w:t>
+      </w:r>
+      <w:proofErr w:type="spellEnd"/>
+      <w:r>
+        <w:rPr>
+          <w:rFonts w:ascii="Menlo Regular" w:hAnsi="Menlo Regular" w:cs="Menlo Regular"/>
+          <w:color w:val="000000"/>
+          <w:sz w:val="20"/>
+          <w:szCs w:val="20"/>
+        </w:rPr>
+        <w:t>()</w:t>
+      </w:r>
+    </w:p>
+    <w:p>
+      <w:pPr>
+        <w:widowControl w:val="0"/>
+        <w:tabs>
+          <w:tab w:val="left" w:pos="543"/>
+        </w:tabs>
+        <w:autoSpaceDE w:val="0"/>
+        <w:autoSpaceDN w:val="0"/>
+        <w:adjustRightInd w:val="0"/>
+        <w:ind w:left="567"/>
+        <w:rPr>
+          <w:rFonts w:ascii="Helvetica" w:hAnsi="Helvetica" w:cs="Helvetica"/>
+          <w:sz w:val="20"/>
+          <w:szCs w:val="20"/>
+        </w:rPr>
+      </w:pPr>
+      <w:r>
+        <w:rPr>
+          <w:rFonts w:ascii="Menlo Regular" w:hAnsi="Menlo Regular" w:cs="Menlo Regular"/>
+          <w:color w:val="000000"/>
+          <w:sz w:val="20"/>
+          <w:szCs w:val="20"/>
+        </w:rPr>
+        <w:t>}</w:t>
+      </w:r>
+    </w:p>
+    <w:p>
+      <w:pPr>
+        <w:widowControl w:val="0"/>
+        <w:tabs>
+          <w:tab w:val="left" w:pos="543"/>
+        </w:tabs>
+        <w:autoSpaceDE w:val="0"/>
+        <w:autoSpaceDN w:val="0"/>
+        <w:adjustRightInd w:val="0"/>
+        <w:ind w:left="567"/>
+        <w:rPr>
+          <w:rFonts w:ascii="Helvetica" w:hAnsi="Helvetica" w:cs="Helvetica"/>
+          <w:sz w:val="20"/>
+          <w:szCs w:val="20"/>
+        </w:rPr>
+      </w:pPr>
+    </w:p>
+    <w:p>
+      <w:pPr>
+        <w:widowControl w:val="0"/>
+        <w:tabs>
+          <w:tab w:val="left" w:pos="543"/>
+        </w:tabs>
+        <w:autoSpaceDE w:val="0"/>
+        <w:autoSpaceDN w:val="0"/>
+        <w:adjustRightInd w:val="0"/>
+        <w:ind w:left="567"/>
+        <w:rPr>
+          <w:rFonts w:ascii="Helvetica" w:hAnsi="Helvetica" w:cs="Helvetica"/>
+          <w:sz w:val="20"/>
+          <w:szCs w:val="20"/>
+        </w:rPr>
+      </w:pPr>
+      <w:proofErr w:type="gramStart"/>
+      <w:r>
+        <w:rPr>
+          <w:rFonts w:ascii="Menlo Regular" w:hAnsi="Menlo Regular" w:cs="Menlo Regular"/>
+          <w:color w:val="0000FF"/>
+          <w:sz w:val="20"/>
+          <w:szCs w:val="20"/>
+        </w:rPr>
+        <w:t>extension</w:t>
+      </w:r>
+      <w:proofErr w:type="gramEnd"/>
+      <w:r>
+        <w:rPr>
+          <w:rFonts w:ascii="Menlo Regular" w:hAnsi="Menlo Regular" w:cs="Menlo Regular"/>
+          <w:color w:val="000000"/>
+          <w:sz w:val="20"/>
+          <w:szCs w:val="20"/>
+        </w:rPr>
+        <w:t xml:space="preserve"> </w:t>
+      </w:r>
+      <w:r>
+        <w:rPr>
+          <w:rFonts w:ascii="Menlo Regular" w:hAnsi="Menlo Regular" w:cs="Menlo Regular"/>
+          <w:color w:val="2B839F"/>
+          <w:sz w:val="20"/>
+          <w:szCs w:val="20"/>
+        </w:rPr>
+        <w:t>Product</w:t>
+      </w:r>
+      <w:r>
+        <w:rPr>
+          <w:rFonts w:ascii="Menlo Regular" w:hAnsi="Menlo Regular" w:cs="Menlo Regular"/>
+          <w:color w:val="000000"/>
+          <w:sz w:val="20"/>
+          <w:szCs w:val="20"/>
+        </w:rPr>
+        <w:t xml:space="preserve"> {</w:t>
+      </w:r>
+    </w:p>
+    <w:p>
+      <w:pPr>
+        <w:widowControl w:val="0"/>
+        <w:tabs>
+          <w:tab w:val="left" w:pos="543"/>
+        </w:tabs>
+        <w:autoSpaceDE w:val="0"/>
+        <w:autoSpaceDN w:val="0"/>
+        <w:adjustRightInd w:val="0"/>
+        <w:ind w:left="567"/>
+        <w:rPr>
+          <w:rFonts w:ascii="Helvetica" w:hAnsi="Helvetica" w:cs="Helvetica"/>
+          <w:sz w:val="20"/>
+          <w:szCs w:val="20"/>
+        </w:rPr>
+      </w:pPr>
+      <w:r>
+        <w:rPr>
+          <w:rFonts w:ascii="Menlo Regular" w:hAnsi="Menlo Regular" w:cs="Menlo Regular"/>
+          <w:color w:val="000000"/>
+          <w:sz w:val="20"/>
+          <w:szCs w:val="20"/>
+        </w:rPr>
+        <w:t xml:space="preserve">    </w:t>
+      </w:r>
+      <w:proofErr w:type="spellStart"/>
+      <w:proofErr w:type="gramStart"/>
+      <w:r>
+        <w:rPr>
+          <w:rFonts w:ascii="Menlo Regular" w:hAnsi="Menlo Regular" w:cs="Menlo Regular"/>
+          <w:color w:val="0000FF"/>
+          <w:sz w:val="20"/>
+          <w:szCs w:val="20"/>
+        </w:rPr>
+        <w:t>func</w:t>
+      </w:r>
+      <w:proofErr w:type="spellEnd"/>
+      <w:proofErr w:type="gramEnd"/>
+      <w:r>
+        <w:rPr>
+          <w:rFonts w:ascii="Menlo Regular" w:hAnsi="Menlo Regular" w:cs="Menlo Regular"/>
+          <w:color w:val="000000"/>
+          <w:sz w:val="20"/>
+          <w:szCs w:val="20"/>
+        </w:rPr>
+        <w:t xml:space="preserve"> </w:t>
+      </w:r>
+      <w:proofErr w:type="spellStart"/>
+      <w:r>
+        <w:rPr>
+          <w:rFonts w:ascii="Menlo Regular" w:hAnsi="Menlo Regular" w:cs="Menlo Regular"/>
+          <w:color w:val="000000"/>
+          <w:sz w:val="20"/>
+          <w:szCs w:val="20"/>
+        </w:rPr>
+        <w:t>saveObject</w:t>
+      </w:r>
+      <w:proofErr w:type="spellEnd"/>
+      <w:r>
+        <w:rPr>
+          <w:rFonts w:ascii="Menlo Regular" w:hAnsi="Menlo Regular" w:cs="Menlo Regular"/>
+          <w:color w:val="000000"/>
+          <w:sz w:val="20"/>
+          <w:szCs w:val="20"/>
+        </w:rPr>
+        <w:t>() {</w:t>
+      </w:r>
+    </w:p>
+    <w:p>
+      <w:pPr>
+        <w:widowControl w:val="0"/>
+        <w:tabs>
+          <w:tab w:val="left" w:pos="543"/>
+        </w:tabs>
+        <w:autoSpaceDE w:val="0"/>
+        <w:autoSpaceDN w:val="0"/>
+        <w:adjustRightInd w:val="0"/>
+        <w:ind w:left="567"/>
+        <w:rPr>
+          <w:rFonts w:ascii="Helvetica" w:hAnsi="Helvetica" w:cs="Helvetica"/>
+          <w:sz w:val="20"/>
+          <w:szCs w:val="20"/>
+        </w:rPr>
+      </w:pPr>
+      <w:r>
+        <w:rPr>
+          <w:rFonts w:ascii="Menlo Regular" w:hAnsi="Menlo Regular" w:cs="Menlo Regular"/>
+          <w:color w:val="000000"/>
+          <w:sz w:val="20"/>
+          <w:szCs w:val="20"/>
+        </w:rPr>
+        <w:t xml:space="preserve">        </w:t>
+      </w:r>
+      <w:proofErr w:type="gramStart"/>
+      <w:r>
+        <w:rPr>
+          <w:rFonts w:ascii="Menlo Regular" w:hAnsi="Menlo Regular" w:cs="Menlo Regular"/>
+          <w:color w:val="000000"/>
+          <w:sz w:val="20"/>
+          <w:szCs w:val="20"/>
+        </w:rPr>
+        <w:t>print</w:t>
+      </w:r>
+      <w:proofErr w:type="gramEnd"/>
+      <w:r>
+        <w:rPr>
+          <w:rFonts w:ascii="Menlo Regular" w:hAnsi="Menlo Regular" w:cs="Menlo Regular"/>
+          <w:color w:val="000000"/>
+          <w:sz w:val="20"/>
+          <w:szCs w:val="20"/>
+        </w:rPr>
+        <w:t>(</w:t>
+      </w:r>
+      <w:r>
+        <w:rPr>
+          <w:rFonts w:ascii="Menlo Regular" w:hAnsi="Menlo Regular" w:cs="Menlo Regular"/>
+          <w:color w:val="A31515"/>
+          <w:sz w:val="20"/>
+          <w:szCs w:val="20"/>
+        </w:rPr>
+        <w:t>"I am saving the object into product database"</w:t>
+      </w:r>
+      <w:r>
+        <w:rPr>
+          <w:rFonts w:ascii="Menlo Regular" w:hAnsi="Menlo Regular" w:cs="Menlo Regular"/>
+          <w:color w:val="000000"/>
+          <w:sz w:val="20"/>
+          <w:szCs w:val="20"/>
+        </w:rPr>
+        <w:t>)</w:t>
+      </w:r>
+    </w:p>
+    <w:p>
+      <w:pPr>
+        <w:widowControl w:val="0"/>
+        <w:tabs>
+          <w:tab w:val="left" w:pos="543"/>
+        </w:tabs>
+        <w:autoSpaceDE w:val="0"/>
+        <w:autoSpaceDN w:val="0"/>
+        <w:adjustRightInd w:val="0"/>
+        <w:ind w:left="567"/>
+        <w:rPr>
+          <w:rFonts w:ascii="Helvetica" w:hAnsi="Helvetica" w:cs="Helvetica"/>
+          <w:sz w:val="20"/>
+          <w:szCs w:val="20"/>
+        </w:rPr>
+      </w:pPr>
+      <w:r>
+        <w:rPr>
+          <w:rFonts w:ascii="Menlo Regular" w:hAnsi="Menlo Regular" w:cs="Menlo Regular"/>
+          <w:color w:val="000000"/>
+          <w:sz w:val="20"/>
+          <w:szCs w:val="20"/>
+        </w:rPr>
+        <w:t xml:space="preserve">    }</w:t>
+      </w:r>
+    </w:p>
+    <w:p>
+      <w:pPr>
+        <w:ind w:left="567"/>
+        <w:jc w:val="both"/>
+        <w:rPr>
+          <w:rFonts w:ascii="Menlo Regular" w:hAnsi="Menlo Regular" w:cs="Menlo Regular"/>
+          <w:color w:val="000000"/>
+          <w:sz w:val="20"/>
+          <w:szCs w:val="20"/>
+        </w:rPr>
+      </w:pPr>
+      <w:r>
+        <w:rPr>
+          <w:rFonts w:ascii="Menlo Regular" w:hAnsi="Menlo Regular" w:cs="Menlo Regular"/>
+          <w:color w:val="000000"/>
+          <w:sz w:val="20"/>
+          <w:szCs w:val="20"/>
+        </w:rPr>
+        <w:t>}</w:t>
+      </w:r>
+    </w:p>
+    <w:p>
+      <w:pPr>
+        <w:rPr>
+          <w:lang w:val="ru-RU"/>
+        </w:rPr>
+      </w:pPr>
+      <w:r>
+        <w:rPr>
+          <w:lang w:val="ru-RU"/>
+        </w:rPr>
+        <w:br w:type="page"/>
+      </w:r>
+    </w:p>
+    <w:p>
+      <w:pPr>
+        <w:jc w:val="both"/>
+        <w:rPr>
+          <w:lang w:val="ru-RU"/>
+        </w:rPr>
+      </w:pPr>
+      <w:r>
+        <w:rPr>
+          <w:lang w:val="ru-RU"/>
+        </w:rPr>
+        <w:t>Теперь создадим две реализации этого протокола.</w:t>
+      </w:r>
+    </w:p>
+    <w:p>
+      <w:pPr>
+        <w:rPr>
+          <w:lang w:val="ru-RU"/>
+        </w:rPr>
+      </w:pPr>
+    </w:p>
+    <w:p>
+      <w:pPr>
+        <w:jc w:val="both"/>
+        <w:rPr>
+          <w:lang w:val="ru-RU"/>
+        </w:rPr>
+      </w:pPr>
+      <w:r>
+        <w:rPr>
+          <w:lang w:val="ru-RU"/>
+        </w:rPr>
+        <w:lastRenderedPageBreak/>
+        <w:t>Игрушка:</w:t>
+      </w:r>
+    </w:p>
+    <w:p>
+      <w:pPr>
+        <w:jc w:val="both"/>
+        <w:rPr>
+          <w:lang w:val="ru-RU"/>
+        </w:rPr>
+      </w:pPr>
+    </w:p>
+    <w:p>
+      <w:pPr>
+        <w:widowControl w:val="0"/>
+        <w:tabs>
+          <w:tab w:val="left" w:pos="543"/>
+        </w:tabs>
+        <w:autoSpaceDE w:val="0"/>
+        <w:autoSpaceDN w:val="0"/>
+        <w:adjustRightInd w:val="0"/>
+        <w:ind w:left="567"/>
+        <w:rPr>
+          <w:rFonts w:ascii="Helvetica" w:hAnsi="Helvetica" w:cs="Helvetica"/>
+          <w:sz w:val="20"/>
+          <w:szCs w:val="20"/>
+        </w:rPr>
+      </w:pPr>
+      <w:proofErr w:type="gramStart"/>
+      <w:r>
+        <w:rPr>
+          <w:rFonts w:ascii="Menlo Regular" w:hAnsi="Menlo Regular" w:cs="Menlo Regular"/>
+          <w:color w:val="0000FF"/>
+          <w:sz w:val="20"/>
+          <w:szCs w:val="20"/>
+        </w:rPr>
+        <w:t>public</w:t>
+      </w:r>
+      <w:proofErr w:type="gramEnd"/>
+      <w:r>
+        <w:rPr>
+          <w:rFonts w:ascii="Menlo Regular" w:hAnsi="Menlo Regular" w:cs="Menlo Regular"/>
+          <w:color w:val="000000"/>
+          <w:sz w:val="20"/>
+          <w:szCs w:val="20"/>
+        </w:rPr>
+        <w:t xml:space="preserve"> </w:t>
+      </w:r>
+      <w:r>
+        <w:rPr>
+          <w:rFonts w:ascii="Menlo Regular" w:hAnsi="Menlo Regular" w:cs="Menlo Regular"/>
+          <w:color w:val="0000FF"/>
+          <w:sz w:val="20"/>
+          <w:szCs w:val="20"/>
+        </w:rPr>
+        <w:t>class</w:t>
+      </w:r>
+      <w:r>
+        <w:rPr>
+          <w:rFonts w:ascii="Menlo Regular" w:hAnsi="Menlo Regular" w:cs="Menlo Regular"/>
+          <w:color w:val="000000"/>
+          <w:sz w:val="20"/>
+          <w:szCs w:val="20"/>
+        </w:rPr>
+        <w:t xml:space="preserve"> Toy: </w:t>
+      </w:r>
+      <w:r>
+        <w:rPr>
+          <w:rFonts w:ascii="Menlo Regular" w:hAnsi="Menlo Regular" w:cs="Menlo Regular"/>
+          <w:color w:val="2B839F"/>
+          <w:sz w:val="20"/>
+          <w:szCs w:val="20"/>
+        </w:rPr>
+        <w:t>Product</w:t>
+      </w:r>
+      <w:r>
+        <w:rPr>
+          <w:rFonts w:ascii="Menlo Regular" w:hAnsi="Menlo Regular" w:cs="Menlo Regular"/>
+          <w:color w:val="000000"/>
+          <w:sz w:val="20"/>
+          <w:szCs w:val="20"/>
+        </w:rPr>
+        <w:t xml:space="preserve"> {</w:t>
+      </w:r>
+    </w:p>
+    <w:p>
+      <w:pPr>
+        <w:widowControl w:val="0"/>
+        <w:tabs>
+          <w:tab w:val="left" w:pos="543"/>
+        </w:tabs>
+        <w:autoSpaceDE w:val="0"/>
+        <w:autoSpaceDN w:val="0"/>
+        <w:adjustRightInd w:val="0"/>
+        <w:ind w:left="567"/>
+        <w:rPr>
+          <w:rFonts w:ascii="Helvetica" w:hAnsi="Helvetica" w:cs="Helvetica"/>
+          <w:sz w:val="20"/>
+          <w:szCs w:val="20"/>
+        </w:rPr>
+      </w:pPr>
+      <w:r>
+        <w:rPr>
+          <w:rFonts w:ascii="Menlo Regular" w:hAnsi="Menlo Regular" w:cs="Menlo Regular"/>
+          <w:color w:val="000000"/>
+          <w:sz w:val="20"/>
+          <w:szCs w:val="20"/>
+        </w:rPr>
+        <w:t xml:space="preserve">    </w:t>
+      </w:r>
+      <w:proofErr w:type="gramStart"/>
+      <w:r>
+        <w:rPr>
+          <w:rFonts w:ascii="Menlo Regular" w:hAnsi="Menlo Regular" w:cs="Menlo Regular"/>
+          <w:color w:val="0000FF"/>
+          <w:sz w:val="20"/>
+          <w:szCs w:val="20"/>
+        </w:rPr>
+        <w:t>public</w:t>
+      </w:r>
+      <w:proofErr w:type="gramEnd"/>
+      <w:r>
+        <w:rPr>
+          <w:rFonts w:ascii="Menlo Regular" w:hAnsi="Menlo Regular" w:cs="Menlo Regular"/>
+          <w:color w:val="000000"/>
+          <w:sz w:val="20"/>
+          <w:szCs w:val="20"/>
+        </w:rPr>
+        <w:t xml:space="preserve"> </w:t>
+      </w:r>
+      <w:proofErr w:type="spellStart"/>
+      <w:r>
+        <w:rPr>
+          <w:rFonts w:ascii="Menlo Regular" w:hAnsi="Menlo Regular" w:cs="Menlo Regular"/>
+          <w:color w:val="0000FF"/>
+          <w:sz w:val="20"/>
+          <w:szCs w:val="20"/>
+        </w:rPr>
+        <w:t>var</w:t>
+      </w:r>
+      <w:proofErr w:type="spellEnd"/>
+      <w:r>
+        <w:rPr>
+          <w:rFonts w:ascii="Menlo Regular" w:hAnsi="Menlo Regular" w:cs="Menlo Regular"/>
+          <w:color w:val="000000"/>
+          <w:sz w:val="20"/>
+          <w:szCs w:val="20"/>
+        </w:rPr>
+        <w:t xml:space="preserve"> name: </w:t>
+      </w:r>
+      <w:r>
+        <w:rPr>
+          <w:rFonts w:ascii="Menlo Regular" w:hAnsi="Menlo Regular" w:cs="Menlo Regular"/>
+          <w:color w:val="2B839F"/>
+          <w:sz w:val="20"/>
+          <w:szCs w:val="20"/>
+        </w:rPr>
+        <w:t>String</w:t>
+      </w:r>
+    </w:p>
+    <w:p>
+      <w:pPr>
+        <w:widowControl w:val="0"/>
+        <w:tabs>
+          <w:tab w:val="left" w:pos="543"/>
+        </w:tabs>
+        <w:autoSpaceDE w:val="0"/>
+        <w:autoSpaceDN w:val="0"/>
+        <w:adjustRightInd w:val="0"/>
+        <w:ind w:left="567"/>
+        <w:rPr>
+          <w:rFonts w:ascii="Helvetica" w:hAnsi="Helvetica" w:cs="Helvetica"/>
+          <w:sz w:val="20"/>
+          <w:szCs w:val="20"/>
+        </w:rPr>
+      </w:pPr>
+      <w:r>
+        <w:rPr>
+          <w:rFonts w:ascii="Menlo Regular" w:hAnsi="Menlo Regular" w:cs="Menlo Regular"/>
+          <w:color w:val="000000"/>
+          <w:sz w:val="20"/>
+          <w:szCs w:val="20"/>
+        </w:rPr>
+        <w:t xml:space="preserve">    </w:t>
+      </w:r>
+      <w:proofErr w:type="gramStart"/>
+      <w:r>
+        <w:rPr>
+          <w:rFonts w:ascii="Menlo Regular" w:hAnsi="Menlo Regular" w:cs="Menlo Regular"/>
+          <w:color w:val="0000FF"/>
+          <w:sz w:val="20"/>
+          <w:szCs w:val="20"/>
+        </w:rPr>
+        <w:t>public</w:t>
+      </w:r>
+      <w:proofErr w:type="gramEnd"/>
+      <w:r>
+        <w:rPr>
+          <w:rFonts w:ascii="Menlo Regular" w:hAnsi="Menlo Regular" w:cs="Menlo Regular"/>
+          <w:color w:val="000000"/>
+          <w:sz w:val="20"/>
+          <w:szCs w:val="20"/>
+        </w:rPr>
+        <w:t xml:space="preserve"> </w:t>
+      </w:r>
+      <w:proofErr w:type="spellStart"/>
+      <w:r>
+        <w:rPr>
+          <w:rFonts w:ascii="Menlo Regular" w:hAnsi="Menlo Regular" w:cs="Menlo Regular"/>
+          <w:color w:val="0000FF"/>
+          <w:sz w:val="20"/>
+          <w:szCs w:val="20"/>
+        </w:rPr>
+        <w:t>var</w:t>
+      </w:r>
+      <w:proofErr w:type="spellEnd"/>
+      <w:r>
+        <w:rPr>
+          <w:rFonts w:ascii="Menlo Regular" w:hAnsi="Menlo Regular" w:cs="Menlo Regular"/>
+          <w:color w:val="000000"/>
+          <w:sz w:val="20"/>
+          <w:szCs w:val="20"/>
+        </w:rPr>
+        <w:t xml:space="preserve"> price: </w:t>
+      </w:r>
+      <w:proofErr w:type="spellStart"/>
+      <w:r>
+        <w:rPr>
+          <w:rFonts w:ascii="Menlo Regular" w:hAnsi="Menlo Regular" w:cs="Menlo Regular"/>
+          <w:color w:val="2B839F"/>
+          <w:sz w:val="20"/>
+          <w:szCs w:val="20"/>
+        </w:rPr>
+        <w:t>Int</w:t>
+      </w:r>
+      <w:proofErr w:type="spellEnd"/>
+    </w:p>
+    <w:p>
+      <w:pPr>
+        <w:widowControl w:val="0"/>
+        <w:tabs>
+          <w:tab w:val="left" w:pos="543"/>
+        </w:tabs>
+        <w:autoSpaceDE w:val="0"/>
+        <w:autoSpaceDN w:val="0"/>
+        <w:adjustRightInd w:val="0"/>
+        <w:ind w:left="567"/>
+        <w:rPr>
+          <w:rFonts w:ascii="Helvetica" w:hAnsi="Helvetica" w:cs="Helvetica"/>
+          <w:sz w:val="20"/>
+          <w:szCs w:val="20"/>
+        </w:rPr>
+      </w:pPr>
+      <w:r>
+        <w:rPr>
+          <w:rFonts w:ascii="Menlo Regular" w:hAnsi="Menlo Regular" w:cs="Menlo Regular"/>
+          <w:color w:val="000000"/>
+          <w:sz w:val="20"/>
+          <w:szCs w:val="20"/>
+        </w:rPr>
+        <w:t xml:space="preserve">    </w:t>
+      </w:r>
+    </w:p>
+    <w:p>
+      <w:pPr>
+        <w:widowControl w:val="0"/>
+        <w:tabs>
+          <w:tab w:val="left" w:pos="543"/>
+        </w:tabs>
+        <w:autoSpaceDE w:val="0"/>
+        <w:autoSpaceDN w:val="0"/>
+        <w:adjustRightInd w:val="0"/>
+        <w:ind w:left="567"/>
+        <w:rPr>
+          <w:rFonts w:ascii="Helvetica" w:hAnsi="Helvetica" w:cs="Helvetica"/>
+          <w:sz w:val="20"/>
+          <w:szCs w:val="20"/>
+        </w:rPr>
+      </w:pPr>
+      <w:r>
+        <w:rPr>
+          <w:rFonts w:ascii="Menlo Regular" w:hAnsi="Menlo Regular" w:cs="Menlo Regular"/>
+          <w:color w:val="000000"/>
+          <w:sz w:val="20"/>
+          <w:szCs w:val="20"/>
+        </w:rPr>
+        <w:t xml:space="preserve">    </w:t>
+      </w:r>
+      <w:proofErr w:type="gramStart"/>
+      <w:r>
+        <w:rPr>
+          <w:rFonts w:ascii="Menlo Regular" w:hAnsi="Menlo Regular" w:cs="Menlo Regular"/>
+          <w:color w:val="0000FF"/>
+          <w:sz w:val="20"/>
+          <w:szCs w:val="20"/>
+        </w:rPr>
+        <w:t>public</w:t>
+      </w:r>
+      <w:proofErr w:type="gramEnd"/>
+      <w:r>
+        <w:rPr>
+          <w:rFonts w:ascii="Menlo Regular" w:hAnsi="Menlo Regular" w:cs="Menlo Regular"/>
+          <w:color w:val="000000"/>
+          <w:sz w:val="20"/>
+          <w:szCs w:val="20"/>
+        </w:rPr>
+        <w:t xml:space="preserve"> </w:t>
+      </w:r>
+      <w:proofErr w:type="spellStart"/>
+      <w:r>
+        <w:rPr>
+          <w:rFonts w:ascii="Menlo Regular" w:hAnsi="Menlo Regular" w:cs="Menlo Regular"/>
+          <w:color w:val="0000FF"/>
+          <w:sz w:val="20"/>
+          <w:szCs w:val="20"/>
+        </w:rPr>
+        <w:t>init</w:t>
+      </w:r>
+      <w:proofErr w:type="spellEnd"/>
+      <w:r>
+        <w:rPr>
+          <w:rFonts w:ascii="Menlo Regular" w:hAnsi="Menlo Regular" w:cs="Menlo Regular"/>
+          <w:color w:val="000000"/>
+          <w:sz w:val="20"/>
+          <w:szCs w:val="20"/>
+        </w:rPr>
+        <w:t xml:space="preserve">(name: </w:t>
+      </w:r>
+      <w:r>
+        <w:rPr>
+          <w:rFonts w:ascii="Menlo Regular" w:hAnsi="Menlo Regular" w:cs="Menlo Regular"/>
+          <w:color w:val="2B839F"/>
+          <w:sz w:val="20"/>
+          <w:szCs w:val="20"/>
+        </w:rPr>
+        <w:t>String</w:t>
+      </w:r>
+      <w:r>
+        <w:rPr>
+          <w:rFonts w:ascii="Menlo Regular" w:hAnsi="Menlo Regular" w:cs="Menlo Regular"/>
+          <w:color w:val="000000"/>
+          <w:sz w:val="20"/>
+          <w:szCs w:val="20"/>
+        </w:rPr>
+        <w:t xml:space="preserve">, price: </w:t>
+      </w:r>
+      <w:proofErr w:type="spellStart"/>
+      <w:r>
+        <w:rPr>
+          <w:rFonts w:ascii="Menlo Regular" w:hAnsi="Menlo Regular" w:cs="Menlo Regular"/>
+          <w:color w:val="2B839F"/>
+          <w:sz w:val="20"/>
+          <w:szCs w:val="20"/>
+        </w:rPr>
+        <w:t>Int</w:t>
+      </w:r>
+      <w:proofErr w:type="spellEnd"/>
+      <w:r>
+        <w:rPr>
+          <w:rFonts w:ascii="Menlo Regular" w:hAnsi="Menlo Regular" w:cs="Menlo Regular"/>
+          <w:color w:val="000000"/>
+          <w:sz w:val="20"/>
+          <w:szCs w:val="20"/>
+        </w:rPr>
+        <w:t>) {</w:t>
+      </w:r>
+    </w:p>
+    <w:p>
+      <w:pPr>
+        <w:widowControl w:val="0"/>
+        <w:tabs>
+          <w:tab w:val="left" w:pos="543"/>
+        </w:tabs>
+        <w:autoSpaceDE w:val="0"/>
+        <w:autoSpaceDN w:val="0"/>
+        <w:adjustRightInd w:val="0"/>
+        <w:ind w:left="567"/>
+        <w:rPr>
+          <w:rFonts w:ascii="Helvetica" w:hAnsi="Helvetica" w:cs="Helvetica"/>
+          <w:sz w:val="20"/>
+          <w:szCs w:val="20"/>
+        </w:rPr>
+      </w:pPr>
+      <w:r>
+        <w:rPr>
+          <w:rFonts w:ascii="Menlo Regular" w:hAnsi="Menlo Regular" w:cs="Menlo Regular"/>
+          <w:color w:val="000000"/>
+          <w:sz w:val="20"/>
+          <w:szCs w:val="20"/>
+        </w:rPr>
+        <w:t xml:space="preserve">        </w:t>
+      </w:r>
+      <w:proofErr w:type="gramStart"/>
+      <w:r>
+        <w:rPr>
+          <w:rFonts w:ascii="Menlo Regular" w:hAnsi="Menlo Regular" w:cs="Menlo Regular"/>
+          <w:color w:val="0000FF"/>
+          <w:sz w:val="20"/>
+          <w:szCs w:val="20"/>
+        </w:rPr>
+        <w:t>self</w:t>
+      </w:r>
+      <w:r>
+        <w:rPr>
+          <w:rFonts w:ascii="Menlo Regular" w:hAnsi="Menlo Regular" w:cs="Menlo Regular"/>
+          <w:color w:val="000000"/>
+          <w:sz w:val="20"/>
+          <w:szCs w:val="20"/>
+        </w:rPr>
+        <w:t>.name</w:t>
+      </w:r>
+      <w:proofErr w:type="gramEnd"/>
+      <w:r>
+        <w:rPr>
+          <w:rFonts w:ascii="Menlo Regular" w:hAnsi="Menlo Regular" w:cs="Menlo Regular"/>
+          <w:color w:val="000000"/>
+          <w:sz w:val="20"/>
+          <w:szCs w:val="20"/>
+        </w:rPr>
+        <w:t xml:space="preserve"> = name</w:t>
+      </w:r>
+    </w:p>
+    <w:p>
+      <w:pPr>
+        <w:widowControl w:val="0"/>
+        <w:tabs>
+          <w:tab w:val="left" w:pos="543"/>
+        </w:tabs>
+        <w:autoSpaceDE w:val="0"/>
+        <w:autoSpaceDN w:val="0"/>
+        <w:adjustRightInd w:val="0"/>
+        <w:ind w:left="567"/>
+        <w:rPr>
+          <w:rFonts w:ascii="Helvetica" w:hAnsi="Helvetica" w:cs="Helvetica"/>
+          <w:sz w:val="20"/>
+          <w:szCs w:val="20"/>
+        </w:rPr>
+      </w:pPr>
+      <w:r>
+        <w:rPr>
+          <w:rFonts w:ascii="Menlo Regular" w:hAnsi="Menlo Regular" w:cs="Menlo Regular"/>
+          <w:color w:val="000000"/>
+          <w:sz w:val="20"/>
+          <w:szCs w:val="20"/>
+        </w:rPr>
+        <w:t xml:space="preserve">        </w:t>
+      </w:r>
+      <w:proofErr w:type="spellStart"/>
+      <w:proofErr w:type="gramStart"/>
+      <w:r>
+        <w:rPr>
+          <w:rFonts w:ascii="Menlo Regular" w:hAnsi="Menlo Regular" w:cs="Menlo Regular"/>
+          <w:color w:val="0000FF"/>
+          <w:sz w:val="20"/>
+          <w:szCs w:val="20"/>
+        </w:rPr>
+        <w:t>self</w:t>
+      </w:r>
+      <w:r>
+        <w:rPr>
+          <w:rFonts w:ascii="Menlo Regular" w:hAnsi="Menlo Regular" w:cs="Menlo Regular"/>
+          <w:color w:val="000000"/>
+          <w:sz w:val="20"/>
+          <w:szCs w:val="20"/>
+        </w:rPr>
+        <w:t>.price</w:t>
+      </w:r>
+      <w:proofErr w:type="spellEnd"/>
+      <w:proofErr w:type="gramEnd"/>
+      <w:r>
+        <w:rPr>
+          <w:rFonts w:ascii="Menlo Regular" w:hAnsi="Menlo Regular" w:cs="Menlo Regular"/>
+          <w:color w:val="000000"/>
+          <w:sz w:val="20"/>
+          <w:szCs w:val="20"/>
+        </w:rPr>
+        <w:t xml:space="preserve"> = price</w:t>
+      </w:r>
+    </w:p>
+    <w:p>
+      <w:pPr>
+        <w:widowControl w:val="0"/>
+        <w:tabs>
+          <w:tab w:val="left" w:pos="543"/>
+        </w:tabs>
+        <w:autoSpaceDE w:val="0"/>
+        <w:autoSpaceDN w:val="0"/>
+        <w:adjustRightInd w:val="0"/>
+        <w:ind w:left="567"/>
+        <w:rPr>
+          <w:rFonts w:ascii="Helvetica" w:hAnsi="Helvetica" w:cs="Helvetica"/>
+          <w:sz w:val="20"/>
+          <w:szCs w:val="20"/>
+        </w:rPr>
+      </w:pPr>
+      <w:r>
+        <w:rPr>
+          <w:rFonts w:ascii="Menlo Regular" w:hAnsi="Menlo Regular" w:cs="Menlo Regular"/>
+          <w:color w:val="000000"/>
+          <w:sz w:val="20"/>
+          <w:szCs w:val="20"/>
+        </w:rPr>
+        <w:t xml:space="preserve">    }</w:t>
+      </w:r>
+    </w:p>
+    <w:p>
+      <w:pPr>
+        <w:widowControl w:val="0"/>
+        <w:tabs>
+          <w:tab w:val="left" w:pos="543"/>
+        </w:tabs>
+        <w:autoSpaceDE w:val="0"/>
+        <w:autoSpaceDN w:val="0"/>
+        <w:adjustRightInd w:val="0"/>
+        <w:ind w:left="567"/>
+        <w:rPr>
+          <w:rFonts w:ascii="Helvetica" w:hAnsi="Helvetica" w:cs="Helvetica"/>
+          <w:sz w:val="20"/>
+          <w:szCs w:val="20"/>
+        </w:rPr>
+      </w:pPr>
+      <w:r>
+        <w:rPr>
+          <w:rFonts w:ascii="Menlo Regular" w:hAnsi="Menlo Regular" w:cs="Menlo Regular"/>
+          <w:color w:val="000000"/>
+          <w:sz w:val="20"/>
+          <w:szCs w:val="20"/>
+        </w:rPr>
+        <w:t xml:space="preserve">    </w:t>
+      </w:r>
+    </w:p>
+    <w:p>
+      <w:pPr>
+        <w:widowControl w:val="0"/>
+        <w:tabs>
+          <w:tab w:val="left" w:pos="543"/>
+        </w:tabs>
+        <w:autoSpaceDE w:val="0"/>
+        <w:autoSpaceDN w:val="0"/>
+        <w:adjustRightInd w:val="0"/>
+        <w:ind w:left="567"/>
+        <w:rPr>
+          <w:rFonts w:ascii="Helvetica" w:hAnsi="Helvetica" w:cs="Helvetica"/>
+          <w:sz w:val="20"/>
+          <w:szCs w:val="20"/>
+        </w:rPr>
+      </w:pPr>
+      <w:r>
+        <w:rPr>
+          <w:rFonts w:ascii="Menlo Regular" w:hAnsi="Menlo Regular" w:cs="Menlo Regular"/>
+          <w:color w:val="000000"/>
+          <w:sz w:val="20"/>
+          <w:szCs w:val="20"/>
+        </w:rPr>
+        <w:t xml:space="preserve">    </w:t>
+      </w:r>
+      <w:proofErr w:type="gramStart"/>
+      <w:r>
+        <w:rPr>
+          <w:rFonts w:ascii="Menlo Regular" w:hAnsi="Menlo Regular" w:cs="Menlo Regular"/>
+          <w:color w:val="0000FF"/>
+          <w:sz w:val="20"/>
+          <w:szCs w:val="20"/>
+        </w:rPr>
+        <w:t>public</w:t>
+      </w:r>
+      <w:proofErr w:type="gramEnd"/>
+      <w:r>
+        <w:rPr>
+          <w:rFonts w:ascii="Menlo Regular" w:hAnsi="Menlo Regular" w:cs="Menlo Regular"/>
+          <w:color w:val="000000"/>
+          <w:sz w:val="20"/>
+          <w:szCs w:val="20"/>
+        </w:rPr>
+        <w:t xml:space="preserve"> </w:t>
+      </w:r>
+      <w:proofErr w:type="spellStart"/>
+      <w:r>
+        <w:rPr>
+          <w:rFonts w:ascii="Menlo Regular" w:hAnsi="Menlo Regular" w:cs="Menlo Regular"/>
+          <w:color w:val="0000FF"/>
+          <w:sz w:val="20"/>
+          <w:szCs w:val="20"/>
+        </w:rPr>
+        <w:t>func</w:t>
+      </w:r>
+      <w:proofErr w:type="spellEnd"/>
+      <w:r>
+        <w:rPr>
+          <w:rFonts w:ascii="Menlo Regular" w:hAnsi="Menlo Regular" w:cs="Menlo Regular"/>
+          <w:color w:val="000000"/>
+          <w:sz w:val="20"/>
+          <w:szCs w:val="20"/>
+        </w:rPr>
+        <w:t xml:space="preserve"> </w:t>
+      </w:r>
+      <w:proofErr w:type="spellStart"/>
+      <w:r>
+        <w:rPr>
+          <w:rFonts w:ascii="Menlo Regular" w:hAnsi="Menlo Regular" w:cs="Menlo Regular"/>
+          <w:color w:val="000000"/>
+          <w:sz w:val="20"/>
+          <w:szCs w:val="20"/>
+        </w:rPr>
+        <w:t>saveObject</w:t>
+      </w:r>
+      <w:proofErr w:type="spellEnd"/>
+      <w:r>
+        <w:rPr>
+          <w:rFonts w:ascii="Menlo Regular" w:hAnsi="Menlo Regular" w:cs="Menlo Regular"/>
+          <w:color w:val="000000"/>
+          <w:sz w:val="20"/>
+          <w:szCs w:val="20"/>
+        </w:rPr>
+        <w:t>() {</w:t>
+      </w:r>
+    </w:p>
+    <w:p>
+      <w:pPr>
+        <w:widowControl w:val="0"/>
+        <w:tabs>
+          <w:tab w:val="left" w:pos="543"/>
+        </w:tabs>
+        <w:autoSpaceDE w:val="0"/>
+        <w:autoSpaceDN w:val="0"/>
+        <w:adjustRightInd w:val="0"/>
+        <w:ind w:left="567"/>
+        <w:rPr>
+          <w:rFonts w:ascii="Helvetica" w:hAnsi="Helvetica" w:cs="Helvetica"/>
+          <w:sz w:val="20"/>
+          <w:szCs w:val="20"/>
+        </w:rPr>
+      </w:pPr>
+      <w:r>
+        <w:rPr>
+          <w:rFonts w:ascii="Menlo Regular" w:hAnsi="Menlo Regular" w:cs="Menlo Regular"/>
+          <w:color w:val="000000"/>
+          <w:sz w:val="20"/>
+          <w:szCs w:val="20"/>
+        </w:rPr>
+        <w:t xml:space="preserve">        </w:t>
+      </w:r>
+      <w:proofErr w:type="gramStart"/>
+      <w:r>
+        <w:rPr>
+          <w:rFonts w:ascii="Menlo Regular" w:hAnsi="Menlo Regular" w:cs="Menlo Regular"/>
+          <w:color w:val="000000"/>
+          <w:sz w:val="20"/>
+          <w:szCs w:val="20"/>
+        </w:rPr>
+        <w:t>print</w:t>
+      </w:r>
+      <w:proofErr w:type="gramEnd"/>
+      <w:r>
+        <w:rPr>
+          <w:rFonts w:ascii="Menlo Regular" w:hAnsi="Menlo Regular" w:cs="Menlo Regular"/>
+          <w:color w:val="000000"/>
+          <w:sz w:val="20"/>
+          <w:szCs w:val="20"/>
+        </w:rPr>
+        <w:t>(</w:t>
+      </w:r>
+      <w:r>
+        <w:rPr>
+          <w:rFonts w:ascii="Menlo Regular" w:hAnsi="Menlo Regular" w:cs="Menlo Regular"/>
+          <w:color w:val="A31515"/>
+          <w:sz w:val="20"/>
+          <w:szCs w:val="20"/>
+        </w:rPr>
+        <w:t>"Saving object into Toys database"</w:t>
+      </w:r>
+      <w:r>
+        <w:rPr>
+          <w:rFonts w:ascii="Menlo Regular" w:hAnsi="Menlo Regular" w:cs="Menlo Regular"/>
+          <w:color w:val="000000"/>
+          <w:sz w:val="20"/>
+          <w:szCs w:val="20"/>
+        </w:rPr>
+        <w:t>)</w:t>
+      </w:r>
+    </w:p>
+    <w:p>
+      <w:pPr>
+        <w:widowControl w:val="0"/>
+        <w:tabs>
+          <w:tab w:val="left" w:pos="543"/>
+        </w:tabs>
+        <w:autoSpaceDE w:val="0"/>
+        <w:autoSpaceDN w:val="0"/>
+        <w:adjustRightInd w:val="0"/>
+        <w:ind w:left="567"/>
+        <w:rPr>
+          <w:rFonts w:ascii="Helvetica" w:hAnsi="Helvetica" w:cs="Helvetica"/>
+          <w:sz w:val="20"/>
+          <w:szCs w:val="20"/>
+        </w:rPr>
+      </w:pPr>
+      <w:r>
+        <w:rPr>
+          <w:rFonts w:ascii="Menlo Regular" w:hAnsi="Menlo Regular" w:cs="Menlo Regular"/>
+          <w:color w:val="000000"/>
+          <w:sz w:val="20"/>
+          <w:szCs w:val="20"/>
+        </w:rPr>
+        <w:t xml:space="preserve">    }</w:t>
+      </w:r>
+    </w:p>
+    <w:p>
+      <w:pPr>
+        <w:ind w:left="567"/>
+        <w:jc w:val="both"/>
+        <w:rPr>
+          <w:sz w:val="20"/>
+          <w:szCs w:val="20"/>
+          <w:lang w:val="ru-RU"/>
+        </w:rPr>
+      </w:pPr>
+      <w:r>
+        <w:rPr>
+          <w:rFonts w:ascii="Menlo Regular" w:hAnsi="Menlo Regular" w:cs="Menlo Regular"/>
+          <w:color w:val="000000"/>
+          <w:sz w:val="20"/>
+          <w:szCs w:val="20"/>
+        </w:rPr>
+        <w:t>}</w:t>
+      </w:r>
+    </w:p>
+    <w:p>
+      <w:pPr>
+        <w:jc w:val="both"/>
+        <w:rPr>
+          <w:lang w:val="ru-RU"/>
+        </w:rPr>
+      </w:pPr>
+    </w:p>
+    <w:p>
+      <w:pPr>
+        <w:jc w:val="both"/>
+        <w:rPr>
+          <w:lang w:val="ru-RU"/>
+        </w:rPr>
+      </w:pPr>
+      <w:r>
+        <w:rPr>
+          <w:lang w:val="ru-RU"/>
+        </w:rPr>
+        <w:t>И одежда:</w:t>
+      </w:r>
+    </w:p>
+    <w:p>
+      <w:pPr>
+        <w:jc w:val="both"/>
+        <w:rPr>
+          <w:lang w:val="ru-RU"/>
+        </w:rPr>
+      </w:pPr>
+    </w:p>
+    <w:p>
+      <w:pPr>
+        <w:widowControl w:val="0"/>
+        <w:tabs>
+          <w:tab w:val="left" w:pos="543"/>
+        </w:tabs>
+        <w:autoSpaceDE w:val="0"/>
+        <w:autoSpaceDN w:val="0"/>
+        <w:adjustRightInd w:val="0"/>
+        <w:ind w:left="567"/>
+        <w:rPr>
+          <w:rFonts w:ascii="Helvetica" w:hAnsi="Helvetica" w:cs="Helvetica"/>
+          <w:sz w:val="20"/>
+          <w:szCs w:val="20"/>
+        </w:rPr>
+      </w:pPr>
+      <w:proofErr w:type="gramStart"/>
+      <w:r>
+        <w:rPr>
+          <w:rFonts w:ascii="Menlo Regular" w:hAnsi="Menlo Regular" w:cs="Menlo Regular"/>
+          <w:color w:val="0000FF"/>
+          <w:sz w:val="20"/>
+          <w:szCs w:val="20"/>
+        </w:rPr>
+        <w:t>public</w:t>
+      </w:r>
+      <w:proofErr w:type="gramEnd"/>
+      <w:r>
+        <w:rPr>
+          <w:rFonts w:ascii="Menlo Regular" w:hAnsi="Menlo Regular" w:cs="Menlo Regular"/>
+          <w:color w:val="000000"/>
+          <w:sz w:val="20"/>
+          <w:szCs w:val="20"/>
+        </w:rPr>
+        <w:t xml:space="preserve"> </w:t>
+      </w:r>
+      <w:r>
+        <w:rPr>
+          <w:rFonts w:ascii="Menlo Regular" w:hAnsi="Menlo Regular" w:cs="Menlo Regular"/>
+          <w:color w:val="0000FF"/>
+          <w:sz w:val="20"/>
+          <w:szCs w:val="20"/>
+        </w:rPr>
+        <w:t>class</w:t>
+      </w:r>
+      <w:r>
+        <w:rPr>
+          <w:rFonts w:ascii="Menlo Regular" w:hAnsi="Menlo Regular" w:cs="Menlo Regular"/>
+          <w:color w:val="000000"/>
+          <w:sz w:val="20"/>
+          <w:szCs w:val="20"/>
+        </w:rPr>
+        <w:t xml:space="preserve"> Dress: </w:t>
+      </w:r>
+      <w:r>
+        <w:rPr>
+          <w:rFonts w:ascii="Menlo Regular" w:hAnsi="Menlo Regular" w:cs="Menlo Regular"/>
+          <w:color w:val="2B839F"/>
+          <w:sz w:val="20"/>
+          <w:szCs w:val="20"/>
+        </w:rPr>
+        <w:t>Product</w:t>
+      </w:r>
+      <w:r>
+        <w:rPr>
+          <w:rFonts w:ascii="Menlo Regular" w:hAnsi="Menlo Regular" w:cs="Menlo Regular"/>
+          <w:color w:val="000000"/>
+          <w:sz w:val="20"/>
+          <w:szCs w:val="20"/>
+        </w:rPr>
+        <w:t xml:space="preserve"> {</w:t>
+      </w:r>
+    </w:p>
+    <w:p>
+      <w:pPr>
+        <w:widowControl w:val="0"/>
+        <w:tabs>
+          <w:tab w:val="left" w:pos="543"/>
+        </w:tabs>
+        <w:autoSpaceDE w:val="0"/>
+        <w:autoSpaceDN w:val="0"/>
+        <w:adjustRightInd w:val="0"/>
+        <w:ind w:left="567"/>
+        <w:rPr>
+          <w:rFonts w:ascii="Helvetica" w:hAnsi="Helvetica" w:cs="Helvetica"/>
+          <w:sz w:val="20"/>
+          <w:szCs w:val="20"/>
+        </w:rPr>
+      </w:pPr>
+      <w:r>
+        <w:rPr>
+          <w:rFonts w:ascii="Menlo Regular" w:hAnsi="Menlo Regular" w:cs="Menlo Regular"/>
+          <w:color w:val="000000"/>
+          <w:sz w:val="20"/>
+          <w:szCs w:val="20"/>
+        </w:rPr>
+        <w:t xml:space="preserve">    </w:t>
+      </w:r>
+      <w:proofErr w:type="gramStart"/>
+      <w:r>
+        <w:rPr>
+          <w:rFonts w:ascii="Menlo Regular" w:hAnsi="Menlo Regular" w:cs="Menlo Regular"/>
+          <w:color w:val="0000FF"/>
+          <w:sz w:val="20"/>
+          <w:szCs w:val="20"/>
+        </w:rPr>
+        <w:t>public</w:t>
+      </w:r>
+      <w:proofErr w:type="gramEnd"/>
+      <w:r>
+        <w:rPr>
+          <w:rFonts w:ascii="Menlo Regular" w:hAnsi="Menlo Regular" w:cs="Menlo Regular"/>
+          <w:color w:val="000000"/>
+          <w:sz w:val="20"/>
+          <w:szCs w:val="20"/>
+        </w:rPr>
+        <w:t xml:space="preserve"> </w:t>
+      </w:r>
+      <w:proofErr w:type="spellStart"/>
+      <w:r>
+        <w:rPr>
+          <w:rFonts w:ascii="Menlo Regular" w:hAnsi="Menlo Regular" w:cs="Menlo Regular"/>
+          <w:color w:val="0000FF"/>
+          <w:sz w:val="20"/>
+          <w:szCs w:val="20"/>
+        </w:rPr>
+        <w:t>var</w:t>
+      </w:r>
+      <w:proofErr w:type="spellEnd"/>
+      <w:r>
+        <w:rPr>
+          <w:rFonts w:ascii="Menlo Regular" w:hAnsi="Menlo Regular" w:cs="Menlo Regular"/>
+          <w:color w:val="000000"/>
+          <w:sz w:val="20"/>
+          <w:szCs w:val="20"/>
+        </w:rPr>
+        <w:t xml:space="preserve"> name: </w:t>
+      </w:r>
+      <w:r>
+        <w:rPr>
+          <w:rFonts w:ascii="Menlo Regular" w:hAnsi="Menlo Regular" w:cs="Menlo Regular"/>
+          <w:color w:val="2B839F"/>
+          <w:sz w:val="20"/>
+          <w:szCs w:val="20"/>
+        </w:rPr>
+        <w:t>String</w:t>
+      </w:r>
+    </w:p>
+    <w:p>
+      <w:pPr>
+        <w:widowControl w:val="0"/>
+        <w:tabs>
+          <w:tab w:val="left" w:pos="543"/>
+        </w:tabs>
+        <w:autoSpaceDE w:val="0"/>
+        <w:autoSpaceDN w:val="0"/>
+        <w:adjustRightInd w:val="0"/>
+        <w:ind w:left="567"/>
+        <w:rPr>
+          <w:rFonts w:ascii="Helvetica" w:hAnsi="Helvetica" w:cs="Helvetica"/>
+          <w:sz w:val="20"/>
+          <w:szCs w:val="20"/>
+        </w:rPr>
+      </w:pPr>
+      <w:r>
+        <w:rPr>
+          <w:rFonts w:ascii="Menlo Regular" w:hAnsi="Menlo Regular" w:cs="Menlo Regular"/>
+          <w:color w:val="000000"/>
+          <w:sz w:val="20"/>
+          <w:szCs w:val="20"/>
+        </w:rPr>
+        <w:t xml:space="preserve">    </w:t>
+      </w:r>
+      <w:proofErr w:type="gramStart"/>
+      <w:r>
+        <w:rPr>
+          <w:rFonts w:ascii="Menlo Regular" w:hAnsi="Menlo Regular" w:cs="Menlo Regular"/>
+          <w:color w:val="0000FF"/>
+          <w:sz w:val="20"/>
+          <w:szCs w:val="20"/>
+        </w:rPr>
+        <w:t>public</w:t>
+      </w:r>
+      <w:proofErr w:type="gramEnd"/>
+      <w:r>
+        <w:rPr>
+          <w:rFonts w:ascii="Menlo Regular" w:hAnsi="Menlo Regular" w:cs="Menlo Regular"/>
+          <w:color w:val="000000"/>
+          <w:sz w:val="20"/>
+          <w:szCs w:val="20"/>
+        </w:rPr>
+        <w:t xml:space="preserve"> </w:t>
+      </w:r>
+      <w:proofErr w:type="spellStart"/>
+      <w:r>
+        <w:rPr>
+          <w:rFonts w:ascii="Menlo Regular" w:hAnsi="Menlo Regular" w:cs="Menlo Regular"/>
+          <w:color w:val="0000FF"/>
+          <w:sz w:val="20"/>
+          <w:szCs w:val="20"/>
+        </w:rPr>
+        <w:t>var</w:t>
+      </w:r>
+      <w:proofErr w:type="spellEnd"/>
+      <w:r>
+        <w:rPr>
+          <w:rFonts w:ascii="Menlo Regular" w:hAnsi="Menlo Regular" w:cs="Menlo Regular"/>
+          <w:color w:val="000000"/>
+          <w:sz w:val="20"/>
+          <w:szCs w:val="20"/>
+        </w:rPr>
+        <w:t xml:space="preserve"> price: </w:t>
+      </w:r>
+      <w:proofErr w:type="spellStart"/>
+      <w:r>
+        <w:rPr>
+          <w:rFonts w:ascii="Menlo Regular" w:hAnsi="Menlo Regular" w:cs="Menlo Regular"/>
+          <w:color w:val="2B839F"/>
+          <w:sz w:val="20"/>
+          <w:szCs w:val="20"/>
+        </w:rPr>
+        <w:t>Int</w:t>
+      </w:r>
+      <w:proofErr w:type="spellEnd"/>
+    </w:p>
+    <w:p>
+      <w:pPr>
+        <w:widowControl w:val="0"/>
+        <w:tabs>
+          <w:tab w:val="left" w:pos="543"/>
+        </w:tabs>
+        <w:autoSpaceDE w:val="0"/>
+        <w:autoSpaceDN w:val="0"/>
+        <w:adjustRightInd w:val="0"/>
+        <w:ind w:left="567"/>
+        <w:rPr>
+          <w:rFonts w:ascii="Helvetica" w:hAnsi="Helvetica" w:cs="Helvetica"/>
+          <w:sz w:val="20"/>
+          <w:szCs w:val="20"/>
+        </w:rPr>
+      </w:pPr>
+      <w:r>
+        <w:rPr>
+          <w:rFonts w:ascii="Menlo Regular" w:hAnsi="Menlo Regular" w:cs="Menlo Regular"/>
+          <w:color w:val="000000"/>
+          <w:sz w:val="20"/>
+          <w:szCs w:val="20"/>
+        </w:rPr>
+        <w:t xml:space="preserve">    </w:t>
+      </w:r>
+    </w:p>
+    <w:p>
+      <w:pPr>
+        <w:widowControl w:val="0"/>
+        <w:tabs>
+          <w:tab w:val="left" w:pos="543"/>
+        </w:tabs>
+        <w:autoSpaceDE w:val="0"/>
+        <w:autoSpaceDN w:val="0"/>
+        <w:adjustRightInd w:val="0"/>
+        <w:ind w:left="567"/>
+        <w:rPr>
+          <w:rFonts w:ascii="Helvetica" w:hAnsi="Helvetica" w:cs="Helvetica"/>
+          <w:sz w:val="20"/>
+          <w:szCs w:val="20"/>
+        </w:rPr>
+      </w:pPr>
+      <w:r>
+        <w:rPr>
+          <w:rFonts w:ascii="Menlo Regular" w:hAnsi="Menlo Regular" w:cs="Menlo Regular"/>
+          <w:color w:val="000000"/>
+          <w:sz w:val="20"/>
+          <w:szCs w:val="20"/>
+        </w:rPr>
+        <w:t xml:space="preserve">    </w:t>
+      </w:r>
+      <w:proofErr w:type="gramStart"/>
+      <w:r>
+        <w:rPr>
+          <w:rFonts w:ascii="Menlo Regular" w:hAnsi="Menlo Regular" w:cs="Menlo Regular"/>
+          <w:color w:val="0000FF"/>
+          <w:sz w:val="20"/>
+          <w:szCs w:val="20"/>
+        </w:rPr>
+        <w:t>public</w:t>
+      </w:r>
+      <w:proofErr w:type="gramEnd"/>
+      <w:r>
+        <w:rPr>
+          <w:rFonts w:ascii="Menlo Regular" w:hAnsi="Menlo Regular" w:cs="Menlo Regular"/>
+          <w:color w:val="000000"/>
+          <w:sz w:val="20"/>
+          <w:szCs w:val="20"/>
+        </w:rPr>
+        <w:t xml:space="preserve"> </w:t>
+      </w:r>
+      <w:proofErr w:type="spellStart"/>
+      <w:r>
+        <w:rPr>
+          <w:rFonts w:ascii="Menlo Regular" w:hAnsi="Menlo Regular" w:cs="Menlo Regular"/>
+          <w:color w:val="0000FF"/>
+          <w:sz w:val="20"/>
+          <w:szCs w:val="20"/>
+        </w:rPr>
+        <w:t>init</w:t>
+      </w:r>
+      <w:proofErr w:type="spellEnd"/>
+      <w:r>
+        <w:rPr>
+          <w:rFonts w:ascii="Menlo Regular" w:hAnsi="Menlo Regular" w:cs="Menlo Regular"/>
+          <w:color w:val="000000"/>
+          <w:sz w:val="20"/>
+          <w:szCs w:val="20"/>
+        </w:rPr>
+        <w:t xml:space="preserve">(name: </w:t>
+      </w:r>
+      <w:r>
+        <w:rPr>
+          <w:rFonts w:ascii="Menlo Regular" w:hAnsi="Menlo Regular" w:cs="Menlo Regular"/>
+          <w:color w:val="2B839F"/>
+          <w:sz w:val="20"/>
+          <w:szCs w:val="20"/>
+        </w:rPr>
+        <w:t>String</w:t>
+      </w:r>
+      <w:r>
+        <w:rPr>
+          <w:rFonts w:ascii="Menlo Regular" w:hAnsi="Menlo Regular" w:cs="Menlo Regular"/>
+          <w:color w:val="000000"/>
+          <w:sz w:val="20"/>
+          <w:szCs w:val="20"/>
+        </w:rPr>
+        <w:t xml:space="preserve">, price: </w:t>
+      </w:r>
+      <w:proofErr w:type="spellStart"/>
+      <w:r>
+        <w:rPr>
+          <w:rFonts w:ascii="Menlo Regular" w:hAnsi="Menlo Regular" w:cs="Menlo Regular"/>
+          <w:color w:val="2B839F"/>
+          <w:sz w:val="20"/>
+          <w:szCs w:val="20"/>
+        </w:rPr>
+        <w:t>Int</w:t>
+      </w:r>
+      <w:proofErr w:type="spellEnd"/>
+      <w:r>
+        <w:rPr>
+          <w:rFonts w:ascii="Menlo Regular" w:hAnsi="Menlo Regular" w:cs="Menlo Regular"/>
+          <w:color w:val="000000"/>
+          <w:sz w:val="20"/>
+          <w:szCs w:val="20"/>
+        </w:rPr>
+        <w:t>) {</w:t>
+      </w:r>
+    </w:p>
+    <w:p>
+      <w:pPr>
+        <w:widowControl w:val="0"/>
+        <w:tabs>
+          <w:tab w:val="left" w:pos="543"/>
+        </w:tabs>
+        <w:autoSpaceDE w:val="0"/>
+        <w:autoSpaceDN w:val="0"/>
+        <w:adjustRightInd w:val="0"/>
+        <w:ind w:left="567"/>
+        <w:rPr>
+          <w:rFonts w:ascii="Helvetica" w:hAnsi="Helvetica" w:cs="Helvetica"/>
+          <w:sz w:val="20"/>
+          <w:szCs w:val="20"/>
+        </w:rPr>
+      </w:pPr>
+      <w:r>
+        <w:rPr>
+          <w:rFonts w:ascii="Menlo Regular" w:hAnsi="Menlo Regular" w:cs="Menlo Regular"/>
+          <w:color w:val="000000"/>
+          <w:sz w:val="20"/>
+          <w:szCs w:val="20"/>
+        </w:rPr>
+        <w:t xml:space="preserve">        </w:t>
+      </w:r>
+      <w:proofErr w:type="gramStart"/>
+      <w:r>
+        <w:rPr>
+          <w:rFonts w:ascii="Menlo Regular" w:hAnsi="Menlo Regular" w:cs="Menlo Regular"/>
+          <w:color w:val="0000FF"/>
+          <w:sz w:val="20"/>
+          <w:szCs w:val="20"/>
+        </w:rPr>
+        <w:t>self</w:t>
+      </w:r>
+      <w:r>
+        <w:rPr>
+          <w:rFonts w:ascii="Menlo Regular" w:hAnsi="Menlo Regular" w:cs="Menlo Regular"/>
+          <w:color w:val="000000"/>
+          <w:sz w:val="20"/>
+          <w:szCs w:val="20"/>
+        </w:rPr>
+        <w:t>.name</w:t>
+      </w:r>
+      <w:proofErr w:type="gramEnd"/>
+      <w:r>
+        <w:rPr>
+          <w:rFonts w:ascii="Menlo Regular" w:hAnsi="Menlo Regular" w:cs="Menlo Regular"/>
+          <w:color w:val="000000"/>
+          <w:sz w:val="20"/>
+          <w:szCs w:val="20"/>
+        </w:rPr>
+        <w:t xml:space="preserve"> = name</w:t>
+      </w:r>
+    </w:p>
+    <w:p>
+      <w:pPr>
+        <w:widowControl w:val="0"/>
+        <w:tabs>
+          <w:tab w:val="left" w:pos="543"/>
+        </w:tabs>
+        <w:autoSpaceDE w:val="0"/>
+        <w:autoSpaceDN w:val="0"/>
+        <w:adjustRightInd w:val="0"/>
+        <w:ind w:left="567"/>
+        <w:rPr>
+          <w:rFonts w:ascii="Helvetica" w:hAnsi="Helvetica" w:cs="Helvetica"/>
+          <w:sz w:val="20"/>
+          <w:szCs w:val="20"/>
+        </w:rPr>
+      </w:pPr>
+      <w:r>
+        <w:rPr>
+          <w:rFonts w:ascii="Menlo Regular" w:hAnsi="Menlo Regular" w:cs="Menlo Regular"/>
+          <w:color w:val="000000"/>
+          <w:sz w:val="20"/>
+          <w:szCs w:val="20"/>
+        </w:rPr>
+        <w:t xml:space="preserve">        </w:t>
+      </w:r>
+      <w:proofErr w:type="spellStart"/>
+      <w:proofErr w:type="gramStart"/>
+      <w:r>
+        <w:rPr>
+          <w:rFonts w:ascii="Menlo Regular" w:hAnsi="Menlo Regular" w:cs="Menlo Regular"/>
+          <w:color w:val="0000FF"/>
+          <w:sz w:val="20"/>
+          <w:szCs w:val="20"/>
+        </w:rPr>
+        <w:t>self</w:t>
+      </w:r>
+      <w:r>
+        <w:rPr>
+          <w:rFonts w:ascii="Menlo Regular" w:hAnsi="Menlo Regular" w:cs="Menlo Regular"/>
+          <w:color w:val="000000"/>
+          <w:sz w:val="20"/>
+          <w:szCs w:val="20"/>
+        </w:rPr>
+        <w:t>.price</w:t>
+      </w:r>
+      <w:proofErr w:type="spellEnd"/>
+      <w:proofErr w:type="gramEnd"/>
+      <w:r>
+        <w:rPr>
+          <w:rFonts w:ascii="Menlo Regular" w:hAnsi="Menlo Regular" w:cs="Menlo Regular"/>
+          <w:color w:val="000000"/>
+          <w:sz w:val="20"/>
+          <w:szCs w:val="20"/>
+        </w:rPr>
+        <w:t xml:space="preserve"> = price</w:t>
+      </w:r>
+    </w:p>
+    <w:p>
+      <w:pPr>
+        <w:widowControl w:val="0"/>
+        <w:tabs>
+          <w:tab w:val="left" w:pos="543"/>
+        </w:tabs>
+        <w:autoSpaceDE w:val="0"/>
+        <w:autoSpaceDN w:val="0"/>
+        <w:adjustRightInd w:val="0"/>
+        <w:ind w:left="567"/>
+        <w:rPr>
+          <w:rFonts w:ascii="Helvetica" w:hAnsi="Helvetica" w:cs="Helvetica"/>
+          <w:sz w:val="20"/>
+          <w:szCs w:val="20"/>
+        </w:rPr>
+      </w:pPr>
+      <w:r>
+        <w:rPr>
+          <w:rFonts w:ascii="Menlo Regular" w:hAnsi="Menlo Regular" w:cs="Menlo Regular"/>
+          <w:color w:val="000000"/>
+          <w:sz w:val="20"/>
+          <w:szCs w:val="20"/>
+        </w:rPr>
+        <w:t xml:space="preserve">    }</w:t>
+      </w:r>
+    </w:p>
+    <w:p>
+      <w:pPr>
+        <w:widowControl w:val="0"/>
+        <w:tabs>
+          <w:tab w:val="left" w:pos="543"/>
+        </w:tabs>
+        <w:autoSpaceDE w:val="0"/>
+        <w:autoSpaceDN w:val="0"/>
+        <w:adjustRightInd w:val="0"/>
+        <w:ind w:left="567"/>
+        <w:rPr>
+          <w:rFonts w:ascii="Helvetica" w:hAnsi="Helvetica" w:cs="Helvetica"/>
+          <w:sz w:val="20"/>
+          <w:szCs w:val="20"/>
+        </w:rPr>
+      </w:pPr>
+      <w:r>
+        <w:rPr>
+          <w:rFonts w:ascii="Menlo Regular" w:hAnsi="Menlo Regular" w:cs="Menlo Regular"/>
+          <w:color w:val="000000"/>
+          <w:sz w:val="20"/>
+          <w:szCs w:val="20"/>
+        </w:rPr>
+        <w:t xml:space="preserve">    </w:t>
+      </w:r>
+    </w:p>
+    <w:p>
+      <w:pPr>
+        <w:widowControl w:val="0"/>
+        <w:tabs>
+          <w:tab w:val="left" w:pos="543"/>
+        </w:tabs>
+        <w:autoSpaceDE w:val="0"/>
+        <w:autoSpaceDN w:val="0"/>
+        <w:adjustRightInd w:val="0"/>
+        <w:ind w:left="567"/>
+        <w:rPr>
+          <w:rFonts w:ascii="Helvetica" w:hAnsi="Helvetica" w:cs="Helvetica"/>
+          <w:sz w:val="20"/>
+          <w:szCs w:val="20"/>
+        </w:rPr>
+      </w:pPr>
+      <w:r>
+        <w:rPr>
+          <w:rFonts w:ascii="Menlo Regular" w:hAnsi="Menlo Regular" w:cs="Menlo Regular"/>
+          <w:color w:val="000000"/>
+          <w:sz w:val="20"/>
+          <w:szCs w:val="20"/>
+        </w:rPr>
+        <w:t xml:space="preserve">    </w:t>
+      </w:r>
+      <w:proofErr w:type="gramStart"/>
+      <w:r>
+        <w:rPr>
+          <w:rFonts w:ascii="Menlo Regular" w:hAnsi="Menlo Regular" w:cs="Menlo Regular"/>
+          <w:color w:val="0000FF"/>
+          <w:sz w:val="20"/>
+          <w:szCs w:val="20"/>
+        </w:rPr>
+        <w:t>public</w:t>
+      </w:r>
+      <w:proofErr w:type="gramEnd"/>
+      <w:r>
+        <w:rPr>
+          <w:rFonts w:ascii="Menlo Regular" w:hAnsi="Menlo Regular" w:cs="Menlo Regular"/>
+          <w:color w:val="000000"/>
+          <w:sz w:val="20"/>
+          <w:szCs w:val="20"/>
+        </w:rPr>
+        <w:t xml:space="preserve"> </w:t>
+      </w:r>
+      <w:proofErr w:type="spellStart"/>
+      <w:r>
+        <w:rPr>
+          <w:rFonts w:ascii="Menlo Regular" w:hAnsi="Menlo Regular" w:cs="Menlo Regular"/>
+          <w:color w:val="0000FF"/>
+          <w:sz w:val="20"/>
+          <w:szCs w:val="20"/>
+        </w:rPr>
+        <w:t>func</w:t>
+      </w:r>
+      <w:proofErr w:type="spellEnd"/>
+      <w:r>
+        <w:rPr>
+          <w:rFonts w:ascii="Menlo Regular" w:hAnsi="Menlo Regular" w:cs="Menlo Regular"/>
+          <w:color w:val="000000"/>
+          <w:sz w:val="20"/>
+          <w:szCs w:val="20"/>
+        </w:rPr>
+        <w:t xml:space="preserve"> </w:t>
+      </w:r>
+      <w:proofErr w:type="spellStart"/>
+      <w:r>
+        <w:rPr>
+          <w:rFonts w:ascii="Menlo Regular" w:hAnsi="Menlo Regular" w:cs="Menlo Regular"/>
+          <w:color w:val="000000"/>
+          <w:sz w:val="20"/>
+          <w:szCs w:val="20"/>
+        </w:rPr>
+        <w:t>saveObject</w:t>
+      </w:r>
+      <w:proofErr w:type="spellEnd"/>
+      <w:r>
+        <w:rPr>
+          <w:rFonts w:ascii="Menlo Regular" w:hAnsi="Menlo Regular" w:cs="Menlo Regular"/>
+          <w:color w:val="000000"/>
+          <w:sz w:val="20"/>
+          <w:szCs w:val="20"/>
+        </w:rPr>
+        <w:t>() {</w:t>
+      </w:r>
+    </w:p>
+    <w:p>
+      <w:pPr>
+        <w:widowControl w:val="0"/>
+        <w:tabs>
+          <w:tab w:val="left" w:pos="543"/>
+        </w:tabs>
+        <w:autoSpaceDE w:val="0"/>
+        <w:autoSpaceDN w:val="0"/>
+        <w:adjustRightInd w:val="0"/>
+        <w:ind w:left="567"/>
+        <w:rPr>
+          <w:rFonts w:ascii="Helvetica" w:hAnsi="Helvetica" w:cs="Helvetica"/>
+          <w:sz w:val="20"/>
+          <w:szCs w:val="20"/>
+        </w:rPr>
+      </w:pPr>
+      <w:r>
+        <w:rPr>
+          <w:rFonts w:ascii="Menlo Regular" w:hAnsi="Menlo Regular" w:cs="Menlo Regular"/>
+          <w:color w:val="000000"/>
+          <w:sz w:val="20"/>
+          <w:szCs w:val="20"/>
+        </w:rPr>
+        <w:t xml:space="preserve">        </w:t>
+      </w:r>
+      <w:proofErr w:type="gramStart"/>
+      <w:r>
+        <w:rPr>
+          <w:rFonts w:ascii="Menlo Regular" w:hAnsi="Menlo Regular" w:cs="Menlo Regular"/>
+          <w:color w:val="000000"/>
+          <w:sz w:val="20"/>
+          <w:szCs w:val="20"/>
+        </w:rPr>
+        <w:t>print</w:t>
+      </w:r>
+      <w:proofErr w:type="gramEnd"/>
+      <w:r>
+        <w:rPr>
+          <w:rFonts w:ascii="Menlo Regular" w:hAnsi="Menlo Regular" w:cs="Menlo Regular"/>
+          <w:color w:val="000000"/>
+          <w:sz w:val="20"/>
+          <w:szCs w:val="20"/>
+        </w:rPr>
+        <w:t>(</w:t>
+      </w:r>
+      <w:r>
+        <w:rPr>
+          <w:rFonts w:ascii="Menlo Regular" w:hAnsi="Menlo Regular" w:cs="Menlo Regular"/>
+          <w:color w:val="A31515"/>
+          <w:sz w:val="20"/>
+          <w:szCs w:val="20"/>
+        </w:rPr>
+        <w:t>"Saving object into Dress database"</w:t>
+      </w:r>
+      <w:r>
+        <w:rPr>
+          <w:rFonts w:ascii="Menlo Regular" w:hAnsi="Menlo Regular" w:cs="Menlo Regular"/>
+          <w:color w:val="000000"/>
+          <w:sz w:val="20"/>
+          <w:szCs w:val="20"/>
+        </w:rPr>
+        <w:t>)</w:t>
+      </w:r>
+    </w:p>
+    <w:p>
+      <w:pPr>
+        <w:widowControl w:val="0"/>
+        <w:tabs>
+          <w:tab w:val="left" w:pos="543"/>
+        </w:tabs>
+        <w:autoSpaceDE w:val="0"/>
+        <w:autoSpaceDN w:val="0"/>
+        <w:adjustRightInd w:val="0"/>
+        <w:ind w:left="567"/>
+        <w:rPr>
+          <w:rFonts w:ascii="Helvetica" w:hAnsi="Helvetica" w:cs="Helvetica"/>
+          <w:sz w:val="20"/>
+          <w:szCs w:val="20"/>
+        </w:rPr>
+      </w:pPr>
+      <w:r>
+        <w:rPr>
+          <w:rFonts w:ascii="Menlo Regular" w:hAnsi="Menlo Regular" w:cs="Menlo Regular"/>
+          <w:color w:val="000000"/>
+          <w:sz w:val="20"/>
+          <w:szCs w:val="20"/>
+        </w:rPr>
+        <w:t xml:space="preserve">    }</w:t>
+      </w:r>
+    </w:p>
+    <w:p>
+      <w:pPr>
+        <w:ind w:left="567"/>
+        <w:jc w:val="both"/>
+        <w:rPr>
+          <w:sz w:val="20"/>
+          <w:szCs w:val="20"/>
+          <w:lang w:val="ru-RU"/>
+        </w:rPr>
+      </w:pPr>
+      <w:r>
+        <w:rPr>
+          <w:rFonts w:ascii="Menlo Regular" w:hAnsi="Menlo Regular" w:cs="Menlo Regular"/>
+          <w:color w:val="000000"/>
+          <w:sz w:val="20"/>
+          <w:szCs w:val="20"/>
+        </w:rPr>
+        <w:t>}</w:t>
+      </w:r>
+    </w:p>
+    <w:p>
+      <w:pPr>
+        <w:jc w:val="both"/>
+        <w:rPr>
+          <w:lang w:val="ru-RU"/>
+        </w:rPr>
+      </w:pPr>
+    </w:p>
+    <w:p>
+      <w:pPr>
+        <w:jc w:val="both"/>
+        <w:rPr>
+          <w:lang w:val="ru-RU"/>
+        </w:rPr>
+      </w:pPr>
+      <w:r>
+        <w:rPr>
+          <w:lang w:val="ru-RU"/>
+        </w:rPr>
+        <w:t>Теперь мы, практически, подошли вплотную к нашему паттерну. Собственно, теперь нужно создать метод, который будет по цене определять, что же за продукт у нас в чеке и создавать объект необходимого типа.</w:t>
+      </w:r>
+    </w:p>
+    <w:p>
+      <w:pPr>
+        <w:jc w:val="both"/>
+        <w:rPr>
+          <w:lang w:val="ru-RU"/>
+        </w:rPr>
+      </w:pPr>
+    </w:p>
+    <w:p>
+      <w:pPr>
+        <w:widowControl w:val="0"/>
+        <w:tabs>
+          <w:tab w:val="left" w:pos="543"/>
+        </w:tabs>
+        <w:autoSpaceDE w:val="0"/>
+        <w:autoSpaceDN w:val="0"/>
+        <w:adjustRightInd w:val="0"/>
+        <w:ind w:left="567"/>
+        <w:rPr>
+          <w:rFonts w:ascii="Helvetica" w:hAnsi="Helvetica" w:cs="Helvetica"/>
+          <w:sz w:val="20"/>
+          <w:szCs w:val="20"/>
+        </w:rPr>
+      </w:pPr>
+      <w:proofErr w:type="gramStart"/>
+      <w:r>
+        <w:rPr>
+          <w:rFonts w:ascii="Menlo Regular" w:hAnsi="Menlo Regular" w:cs="Menlo Regular"/>
+          <w:color w:val="0000FF"/>
+          <w:sz w:val="20"/>
+          <w:szCs w:val="20"/>
+        </w:rPr>
+        <w:t>public</w:t>
+      </w:r>
+      <w:proofErr w:type="gramEnd"/>
+      <w:r>
+        <w:rPr>
+          <w:rFonts w:ascii="Menlo Regular" w:hAnsi="Menlo Regular" w:cs="Menlo Regular"/>
+          <w:color w:val="000000"/>
+          <w:sz w:val="20"/>
+          <w:szCs w:val="20"/>
+        </w:rPr>
+        <w:t xml:space="preserve"> </w:t>
+      </w:r>
+      <w:r>
+        <w:rPr>
+          <w:rFonts w:ascii="Menlo Regular" w:hAnsi="Menlo Regular" w:cs="Menlo Regular"/>
+          <w:color w:val="0000FF"/>
+          <w:sz w:val="20"/>
+          <w:szCs w:val="20"/>
+        </w:rPr>
+        <w:t>class</w:t>
+      </w:r>
+      <w:r>
+        <w:rPr>
+          <w:rFonts w:ascii="Menlo Regular" w:hAnsi="Menlo Regular" w:cs="Menlo Regular"/>
+          <w:color w:val="000000"/>
+          <w:sz w:val="20"/>
+          <w:szCs w:val="20"/>
+        </w:rPr>
+        <w:t xml:space="preserve"> </w:t>
+      </w:r>
+      <w:proofErr w:type="spellStart"/>
+      <w:r>
+        <w:rPr>
+          <w:rFonts w:ascii="Menlo Regular" w:hAnsi="Menlo Regular" w:cs="Menlo Regular"/>
+          <w:color w:val="000000"/>
+          <w:sz w:val="20"/>
+          <w:szCs w:val="20"/>
+        </w:rPr>
+        <w:t>ProductGenerator</w:t>
+      </w:r>
+      <w:proofErr w:type="spellEnd"/>
+      <w:r>
+        <w:rPr>
+          <w:rFonts w:ascii="Menlo Regular" w:hAnsi="Menlo Regular" w:cs="Menlo Regular"/>
+          <w:color w:val="000000"/>
+          <w:sz w:val="20"/>
+          <w:szCs w:val="20"/>
+        </w:rPr>
+        <w:t xml:space="preserve"> {</w:t>
+      </w:r>
+    </w:p>
+    <w:p>
+      <w:pPr>
+        <w:widowControl w:val="0"/>
+        <w:tabs>
+          <w:tab w:val="left" w:pos="543"/>
+        </w:tabs>
+        <w:autoSpaceDE w:val="0"/>
+        <w:autoSpaceDN w:val="0"/>
+        <w:adjustRightInd w:val="0"/>
+        <w:ind w:left="567"/>
+        <w:rPr>
+          <w:rFonts w:ascii="Helvetica" w:hAnsi="Helvetica" w:cs="Helvetica"/>
+          <w:sz w:val="20"/>
+          <w:szCs w:val="20"/>
+        </w:rPr>
+      </w:pPr>
+      <w:r>
+        <w:rPr>
+          <w:rFonts w:ascii="Menlo Regular" w:hAnsi="Menlo Regular" w:cs="Menlo Regular"/>
+          <w:color w:val="000000"/>
+          <w:sz w:val="20"/>
+          <w:szCs w:val="20"/>
+        </w:rPr>
+        <w:t xml:space="preserve">    </w:t>
+      </w:r>
+      <w:proofErr w:type="gramStart"/>
+      <w:r>
+        <w:rPr>
+          <w:rFonts w:ascii="Menlo Regular" w:hAnsi="Menlo Regular" w:cs="Menlo Regular"/>
+          <w:color w:val="0000FF"/>
+          <w:sz w:val="20"/>
+          <w:szCs w:val="20"/>
+        </w:rPr>
+        <w:t>public</w:t>
+      </w:r>
+      <w:proofErr w:type="gramEnd"/>
+      <w:r>
+        <w:rPr>
+          <w:rFonts w:ascii="Menlo Regular" w:hAnsi="Menlo Regular" w:cs="Menlo Regular"/>
+          <w:color w:val="000000"/>
+          <w:sz w:val="20"/>
+          <w:szCs w:val="20"/>
+        </w:rPr>
+        <w:t xml:space="preserve"> </w:t>
+      </w:r>
+      <w:proofErr w:type="spellStart"/>
+      <w:r>
+        <w:rPr>
+          <w:rFonts w:ascii="Menlo Regular" w:hAnsi="Menlo Regular" w:cs="Menlo Regular"/>
+          <w:color w:val="0000FF"/>
+          <w:sz w:val="20"/>
+          <w:szCs w:val="20"/>
+        </w:rPr>
+        <w:t>init</w:t>
+      </w:r>
+      <w:proofErr w:type="spellEnd"/>
+      <w:r>
+        <w:rPr>
+          <w:rFonts w:ascii="Menlo Regular" w:hAnsi="Menlo Regular" w:cs="Menlo Regular"/>
+          <w:color w:val="000000"/>
+          <w:sz w:val="20"/>
+          <w:szCs w:val="20"/>
+        </w:rPr>
+        <w:t>() { }</w:t>
+      </w:r>
+    </w:p>
+    <w:p>
+      <w:pPr>
+        <w:widowControl w:val="0"/>
+        <w:tabs>
+          <w:tab w:val="left" w:pos="543"/>
+        </w:tabs>
+        <w:autoSpaceDE w:val="0"/>
+        <w:autoSpaceDN w:val="0"/>
+        <w:adjustRightInd w:val="0"/>
+        <w:ind w:left="567"/>
+        <w:rPr>
+          <w:rFonts w:ascii="Helvetica" w:hAnsi="Helvetica" w:cs="Helvetica"/>
+          <w:sz w:val="20"/>
+          <w:szCs w:val="20"/>
+        </w:rPr>
+      </w:pPr>
+      <w:r>
+        <w:rPr>
+          <w:rFonts w:ascii="Menlo Regular" w:hAnsi="Menlo Regular" w:cs="Menlo Regular"/>
+          <w:color w:val="000000"/>
+          <w:sz w:val="20"/>
+          <w:szCs w:val="20"/>
+        </w:rPr>
+        <w:t xml:space="preserve">    </w:t>
+      </w:r>
+    </w:p>
+    <w:p>
+      <w:pPr>
+        <w:widowControl w:val="0"/>
+        <w:tabs>
+          <w:tab w:val="left" w:pos="543"/>
+        </w:tabs>
+        <w:autoSpaceDE w:val="0"/>
+        <w:autoSpaceDN w:val="0"/>
+        <w:adjustRightInd w:val="0"/>
+        <w:ind w:left="567"/>
+        <w:rPr>
+          <w:rFonts w:ascii="Helvetica" w:hAnsi="Helvetica" w:cs="Helvetica"/>
+          <w:sz w:val="20"/>
+          <w:szCs w:val="20"/>
+        </w:rPr>
+      </w:pPr>
+      <w:r>
+        <w:rPr>
+          <w:rFonts w:ascii="Menlo Regular" w:hAnsi="Menlo Regular" w:cs="Menlo Regular"/>
+          <w:color w:val="000000"/>
+          <w:sz w:val="20"/>
+          <w:szCs w:val="20"/>
+        </w:rPr>
+        <w:t xml:space="preserve">    </w:t>
+      </w:r>
+      <w:proofErr w:type="gramStart"/>
+      <w:r>
+        <w:rPr>
+          <w:rFonts w:ascii="Menlo Regular" w:hAnsi="Menlo Regular" w:cs="Menlo Regular"/>
+          <w:color w:val="0000FF"/>
+          <w:sz w:val="20"/>
+          <w:szCs w:val="20"/>
+        </w:rPr>
+        <w:t>public</w:t>
+      </w:r>
+      <w:proofErr w:type="gramEnd"/>
+      <w:r>
+        <w:rPr>
+          <w:rFonts w:ascii="Menlo Regular" w:hAnsi="Menlo Regular" w:cs="Menlo Regular"/>
+          <w:color w:val="000000"/>
+          <w:sz w:val="20"/>
+          <w:szCs w:val="20"/>
+        </w:rPr>
+        <w:t xml:space="preserve"> </w:t>
+      </w:r>
+      <w:proofErr w:type="spellStart"/>
+      <w:r>
+        <w:rPr>
+          <w:rFonts w:ascii="Menlo Regular" w:hAnsi="Menlo Regular" w:cs="Menlo Regular"/>
+          <w:color w:val="0000FF"/>
+          <w:sz w:val="20"/>
+          <w:szCs w:val="20"/>
+        </w:rPr>
+        <w:t>func</w:t>
+      </w:r>
+      <w:proofErr w:type="spellEnd"/>
+      <w:r>
+        <w:rPr>
+          <w:rFonts w:ascii="Menlo Regular" w:hAnsi="Menlo Regular" w:cs="Menlo Regular"/>
+          <w:color w:val="000000"/>
+          <w:sz w:val="20"/>
+          <w:szCs w:val="20"/>
+        </w:rPr>
+        <w:t xml:space="preserve"> </w:t>
+      </w:r>
+      <w:proofErr w:type="spellStart"/>
+      <w:r>
+        <w:rPr>
+          <w:rFonts w:ascii="Menlo Regular" w:hAnsi="Menlo Regular" w:cs="Menlo Regular"/>
+          <w:color w:val="000000"/>
+          <w:sz w:val="20"/>
+          <w:szCs w:val="20"/>
+        </w:rPr>
+        <w:t>getProduct</w:t>
+      </w:r>
+      <w:proofErr w:type="spellEnd"/>
+      <w:r>
+        <w:rPr>
+          <w:rFonts w:ascii="Menlo Regular" w:hAnsi="Menlo Regular" w:cs="Menlo Regular"/>
+          <w:color w:val="000000"/>
+          <w:sz w:val="20"/>
+          <w:szCs w:val="20"/>
+        </w:rPr>
+        <w:t xml:space="preserve">(price: </w:t>
+      </w:r>
+      <w:proofErr w:type="spellStart"/>
+      <w:r>
+        <w:rPr>
+          <w:rFonts w:ascii="Menlo Regular" w:hAnsi="Menlo Regular" w:cs="Menlo Regular"/>
+          <w:color w:val="2B839F"/>
+          <w:sz w:val="20"/>
+          <w:szCs w:val="20"/>
+        </w:rPr>
+        <w:t>Int</w:t>
+      </w:r>
+      <w:proofErr w:type="spellEnd"/>
+      <w:r>
+        <w:rPr>
+          <w:rFonts w:ascii="Menlo Regular" w:hAnsi="Menlo Regular" w:cs="Menlo Regular"/>
+          <w:color w:val="000000"/>
+          <w:sz w:val="20"/>
+          <w:szCs w:val="20"/>
+        </w:rPr>
+        <w:t xml:space="preserve">) -&gt; </w:t>
+      </w:r>
+      <w:r>
+        <w:rPr>
+          <w:rFonts w:ascii="Menlo Regular" w:hAnsi="Menlo Regular" w:cs="Menlo Regular"/>
+          <w:color w:val="2B839F"/>
+          <w:sz w:val="20"/>
+          <w:szCs w:val="20"/>
+        </w:rPr>
+        <w:t>Product</w:t>
+      </w:r>
+      <w:r>
+        <w:rPr>
+          <w:rFonts w:ascii="Menlo Regular" w:hAnsi="Menlo Regular" w:cs="Menlo Regular"/>
+          <w:color w:val="000000"/>
+          <w:sz w:val="20"/>
+          <w:szCs w:val="20"/>
+        </w:rPr>
+        <w:t>? {</w:t>
+      </w:r>
+    </w:p>
+    <w:p>
+      <w:pPr>
+        <w:widowControl w:val="0"/>
+        <w:tabs>
+          <w:tab w:val="left" w:pos="543"/>
+        </w:tabs>
+        <w:autoSpaceDE w:val="0"/>
+        <w:autoSpaceDN w:val="0"/>
+        <w:adjustRightInd w:val="0"/>
+        <w:ind w:left="567"/>
+        <w:rPr>
+          <w:rFonts w:ascii="Helvetica" w:hAnsi="Helvetica" w:cs="Helvetica"/>
+          <w:sz w:val="20"/>
+          <w:szCs w:val="20"/>
+        </w:rPr>
+      </w:pPr>
+      <w:r>
+        <w:rPr>
+          <w:rFonts w:ascii="Menlo Regular" w:hAnsi="Menlo Regular" w:cs="Menlo Regular"/>
+          <w:color w:val="000000"/>
+          <w:sz w:val="20"/>
+          <w:szCs w:val="20"/>
+        </w:rPr>
+        <w:t xml:space="preserve">        </w:t>
+      </w:r>
+      <w:proofErr w:type="gramStart"/>
+      <w:r>
+        <w:rPr>
+          <w:rFonts w:ascii="Menlo Regular" w:hAnsi="Menlo Regular" w:cs="Menlo Regular"/>
+          <w:color w:val="0000FF"/>
+          <w:sz w:val="20"/>
+          <w:szCs w:val="20"/>
+        </w:rPr>
+        <w:t>if</w:t>
+      </w:r>
+      <w:proofErr w:type="gramEnd"/>
+      <w:r>
+        <w:rPr>
+          <w:rFonts w:ascii="Menlo Regular" w:hAnsi="Menlo Regular" w:cs="Menlo Regular"/>
+          <w:color w:val="000000"/>
+          <w:sz w:val="20"/>
+          <w:szCs w:val="20"/>
+        </w:rPr>
+        <w:t xml:space="preserve"> (0..&lt;100)</w:t>
+      </w:r>
+      <w:proofErr w:type="gramStart"/>
+      <w:r>
+        <w:rPr>
+          <w:rFonts w:ascii="Menlo Regular" w:hAnsi="Menlo Regular" w:cs="Menlo Regular"/>
+          <w:color w:val="000000"/>
+          <w:sz w:val="20"/>
+          <w:szCs w:val="20"/>
+        </w:rPr>
+        <w:t>.contains</w:t>
+      </w:r>
+      <w:proofErr w:type="gramEnd"/>
+      <w:r>
+        <w:rPr>
+          <w:rFonts w:ascii="Menlo Regular" w:hAnsi="Menlo Regular" w:cs="Menlo Regular"/>
+          <w:color w:val="000000"/>
+          <w:sz w:val="20"/>
+          <w:szCs w:val="20"/>
+        </w:rPr>
+        <w:t>(price) {</w:t>
+      </w:r>
+    </w:p>
+    <w:p>
+      <w:pPr>
+        <w:widowControl w:val="0"/>
+        <w:tabs>
+          <w:tab w:val="left" w:pos="543"/>
+        </w:tabs>
+        <w:autoSpaceDE w:val="0"/>
+        <w:autoSpaceDN w:val="0"/>
+        <w:adjustRightInd w:val="0"/>
+        <w:ind w:left="567"/>
+        <w:rPr>
+          <w:rFonts w:ascii="Helvetica" w:hAnsi="Helvetica" w:cs="Helvetica"/>
+          <w:sz w:val="20"/>
+          <w:szCs w:val="20"/>
+        </w:rPr>
+      </w:pPr>
+      <w:r>
+        <w:rPr>
+          <w:rFonts w:ascii="Menlo Regular" w:hAnsi="Menlo Regular" w:cs="Menlo Regular"/>
+          <w:color w:val="000000"/>
+          <w:sz w:val="20"/>
+          <w:szCs w:val="20"/>
+        </w:rPr>
+        <w:t xml:space="preserve">            </w:t>
+      </w:r>
+      <w:proofErr w:type="gramStart"/>
+      <w:r>
+        <w:rPr>
+          <w:rFonts w:ascii="Menlo Regular" w:hAnsi="Menlo Regular" w:cs="Menlo Regular"/>
+          <w:color w:val="0000FF"/>
+          <w:sz w:val="20"/>
+          <w:szCs w:val="20"/>
+        </w:rPr>
+        <w:t>return</w:t>
+      </w:r>
+      <w:proofErr w:type="gramEnd"/>
+      <w:r>
+        <w:rPr>
+          <w:rFonts w:ascii="Menlo Regular" w:hAnsi="Menlo Regular" w:cs="Menlo Regular"/>
+          <w:color w:val="000000"/>
+          <w:sz w:val="20"/>
+          <w:szCs w:val="20"/>
+        </w:rPr>
+        <w:t xml:space="preserve"> Toy(name: </w:t>
+      </w:r>
+      <w:r>
+        <w:rPr>
+          <w:rFonts w:ascii="Menlo Regular" w:hAnsi="Menlo Regular" w:cs="Menlo Regular"/>
+          <w:color w:val="A31515"/>
+          <w:sz w:val="20"/>
+          <w:szCs w:val="20"/>
+        </w:rPr>
+        <w:t>"Teddy Bear"</w:t>
+      </w:r>
+      <w:r>
+        <w:rPr>
+          <w:rFonts w:ascii="Menlo Regular" w:hAnsi="Menlo Regular" w:cs="Menlo Regular"/>
+          <w:color w:val="000000"/>
+          <w:sz w:val="20"/>
+          <w:szCs w:val="20"/>
+        </w:rPr>
+        <w:t>, price: price)</w:t>
+      </w:r>
+    </w:p>
+    <w:p>
+      <w:pPr>
+        <w:widowControl w:val="0"/>
+        <w:tabs>
+          <w:tab w:val="left" w:pos="543"/>
+        </w:tabs>
+        <w:autoSpaceDE w:val="0"/>
+        <w:autoSpaceDN w:val="0"/>
+        <w:adjustRightInd w:val="0"/>
+        <w:ind w:left="567"/>
+        <w:rPr>
+          <w:rFonts w:ascii="Helvetica" w:hAnsi="Helvetica" w:cs="Helvetica"/>
+          <w:sz w:val="20"/>
+          <w:szCs w:val="20"/>
+        </w:rPr>
+      </w:pPr>
+      <w:r>
+        <w:rPr>
+          <w:rFonts w:ascii="Menlo Regular" w:hAnsi="Menlo Regular" w:cs="Menlo Regular"/>
+          <w:color w:val="000000"/>
+          <w:sz w:val="20"/>
+          <w:szCs w:val="20"/>
+        </w:rPr>
+        <w:t xml:space="preserve">        } </w:t>
+      </w:r>
+      <w:proofErr w:type="gramStart"/>
+      <w:r>
+        <w:rPr>
+          <w:rFonts w:ascii="Menlo Regular" w:hAnsi="Menlo Regular" w:cs="Menlo Regular"/>
+          <w:color w:val="0000FF"/>
+          <w:sz w:val="20"/>
+          <w:szCs w:val="20"/>
+        </w:rPr>
+        <w:t>else</w:t>
+      </w:r>
+      <w:proofErr w:type="gramEnd"/>
+      <w:r>
+        <w:rPr>
+          <w:rFonts w:ascii="Menlo Regular" w:hAnsi="Menlo Regular" w:cs="Menlo Regular"/>
+          <w:color w:val="000000"/>
+          <w:sz w:val="20"/>
+          <w:szCs w:val="20"/>
+        </w:rPr>
+        <w:t xml:space="preserve"> </w:t>
+      </w:r>
+      <w:r>
+        <w:rPr>
+          <w:rFonts w:ascii="Menlo Regular" w:hAnsi="Menlo Regular" w:cs="Menlo Regular"/>
+          <w:color w:val="0000FF"/>
+          <w:sz w:val="20"/>
+          <w:szCs w:val="20"/>
+        </w:rPr>
+        <w:t>if</w:t>
+      </w:r>
+      <w:r>
+        <w:rPr>
+          <w:rFonts w:ascii="Menlo Regular" w:hAnsi="Menlo Regular" w:cs="Menlo Regular"/>
+          <w:color w:val="000000"/>
+          <w:sz w:val="20"/>
+          <w:szCs w:val="20"/>
+        </w:rPr>
+        <w:t xml:space="preserve"> price &gt;= 100 {</w:t>
+      </w:r>
+    </w:p>
+    <w:p>
+      <w:pPr>
+        <w:widowControl w:val="0"/>
+        <w:tabs>
+          <w:tab w:val="left" w:pos="543"/>
+        </w:tabs>
+        <w:autoSpaceDE w:val="0"/>
+        <w:autoSpaceDN w:val="0"/>
+        <w:adjustRightInd w:val="0"/>
+        <w:ind w:left="567"/>
+        <w:rPr>
+          <w:rFonts w:ascii="Helvetica" w:hAnsi="Helvetica" w:cs="Helvetica"/>
+          <w:sz w:val="20"/>
+          <w:szCs w:val="20"/>
+        </w:rPr>
+      </w:pPr>
+      <w:r>
+        <w:rPr>
+          <w:rFonts w:ascii="Menlo Regular" w:hAnsi="Menlo Regular" w:cs="Menlo Regular"/>
+          <w:color w:val="000000"/>
+          <w:sz w:val="20"/>
+          <w:szCs w:val="20"/>
+        </w:rPr>
+        <w:t xml:space="preserve">            </w:t>
+      </w:r>
+      <w:proofErr w:type="gramStart"/>
+      <w:r>
+        <w:rPr>
+          <w:rFonts w:ascii="Menlo Regular" w:hAnsi="Menlo Regular" w:cs="Menlo Regular"/>
+          <w:color w:val="0000FF"/>
+          <w:sz w:val="20"/>
+          <w:szCs w:val="20"/>
+        </w:rPr>
+        <w:t>return</w:t>
+      </w:r>
+      <w:proofErr w:type="gramEnd"/>
+      <w:r>
+        <w:rPr>
+          <w:rFonts w:ascii="Menlo Regular" w:hAnsi="Menlo Regular" w:cs="Menlo Regular"/>
+          <w:color w:val="000000"/>
+          <w:sz w:val="20"/>
+          <w:szCs w:val="20"/>
+        </w:rPr>
+        <w:t xml:space="preserve"> Dress(name: </w:t>
+      </w:r>
+      <w:r>
+        <w:rPr>
+          <w:rFonts w:ascii="Menlo Regular" w:hAnsi="Menlo Regular" w:cs="Menlo Regular"/>
+          <w:color w:val="A31515"/>
+          <w:sz w:val="20"/>
+          <w:szCs w:val="20"/>
+        </w:rPr>
+        <w:t>"Little Black"</w:t>
+      </w:r>
+      <w:r>
+        <w:rPr>
+          <w:rFonts w:ascii="Menlo Regular" w:hAnsi="Menlo Regular" w:cs="Menlo Regular"/>
+          <w:color w:val="000000"/>
+          <w:sz w:val="20"/>
+          <w:szCs w:val="20"/>
+        </w:rPr>
+        <w:t>, price: price)</w:t>
+      </w:r>
+    </w:p>
+    <w:p>
+      <w:pPr>
+        <w:widowControl w:val="0"/>
+        <w:tabs>
+          <w:tab w:val="left" w:pos="543"/>
+        </w:tabs>
+        <w:autoSpaceDE w:val="0"/>
+        <w:autoSpaceDN w:val="0"/>
+        <w:adjustRightInd w:val="0"/>
+        <w:ind w:left="567"/>
+        <w:rPr>
+          <w:rFonts w:ascii="Helvetica" w:hAnsi="Helvetica" w:cs="Helvetica"/>
+          <w:sz w:val="20"/>
+          <w:szCs w:val="20"/>
+        </w:rPr>
+      </w:pPr>
+      <w:r>
+        <w:rPr>
+          <w:rFonts w:ascii="Menlo Regular" w:hAnsi="Menlo Regular" w:cs="Menlo Regular"/>
+          <w:color w:val="000000"/>
+          <w:sz w:val="20"/>
+          <w:szCs w:val="20"/>
+        </w:rPr>
+        <w:t xml:space="preserve">        } </w:t>
+      </w:r>
+      <w:proofErr w:type="gramStart"/>
+      <w:r>
+        <w:rPr>
+          <w:rFonts w:ascii="Menlo Regular" w:hAnsi="Menlo Regular" w:cs="Menlo Regular"/>
+          <w:color w:val="0000FF"/>
+          <w:sz w:val="20"/>
+          <w:szCs w:val="20"/>
+        </w:rPr>
+        <w:t>else</w:t>
+      </w:r>
+      <w:proofErr w:type="gramEnd"/>
+      <w:r>
+        <w:rPr>
+          <w:rFonts w:ascii="Menlo Regular" w:hAnsi="Menlo Regular" w:cs="Menlo Regular"/>
+          <w:color w:val="000000"/>
+          <w:sz w:val="20"/>
+          <w:szCs w:val="20"/>
+        </w:rPr>
+        <w:t xml:space="preserve"> {</w:t>
+      </w:r>
+    </w:p>
+    <w:p>
+      <w:pPr>
+        <w:widowControl w:val="0"/>
+        <w:tabs>
+          <w:tab w:val="left" w:pos="543"/>
+        </w:tabs>
+        <w:autoSpaceDE w:val="0"/>
+        <w:autoSpaceDN w:val="0"/>
+        <w:adjustRightInd w:val="0"/>
+        <w:ind w:left="567"/>
+        <w:rPr>
+          <w:rFonts w:ascii="Helvetica" w:hAnsi="Helvetica" w:cs="Helvetica"/>
+          <w:sz w:val="20"/>
+          <w:szCs w:val="20"/>
+        </w:rPr>
+      </w:pPr>
+      <w:r>
+        <w:rPr>
+          <w:rFonts w:ascii="Menlo Regular" w:hAnsi="Menlo Regular" w:cs="Menlo Regular"/>
+          <w:color w:val="000000"/>
+          <w:sz w:val="20"/>
+          <w:szCs w:val="20"/>
+        </w:rPr>
+        <w:t xml:space="preserve">            </w:t>
+      </w:r>
+      <w:proofErr w:type="gramStart"/>
+      <w:r>
+        <w:rPr>
+          <w:rFonts w:ascii="Menlo Regular" w:hAnsi="Menlo Regular" w:cs="Menlo Regular"/>
+          <w:color w:val="0000FF"/>
+          <w:sz w:val="20"/>
+          <w:szCs w:val="20"/>
+        </w:rPr>
+        <w:t>return</w:t>
+      </w:r>
+      <w:proofErr w:type="gramEnd"/>
+      <w:r>
+        <w:rPr>
+          <w:rFonts w:ascii="Menlo Regular" w:hAnsi="Menlo Regular" w:cs="Menlo Regular"/>
+          <w:color w:val="000000"/>
+          <w:sz w:val="20"/>
+          <w:szCs w:val="20"/>
+        </w:rPr>
+        <w:t xml:space="preserve"> </w:t>
+      </w:r>
+      <w:r>
+        <w:rPr>
+          <w:rFonts w:ascii="Menlo Regular" w:hAnsi="Menlo Regular" w:cs="Menlo Regular"/>
+          <w:color w:val="0000FF"/>
+          <w:sz w:val="20"/>
+          <w:szCs w:val="20"/>
+        </w:rPr>
+        <w:t>nil</w:t>
+      </w:r>
+    </w:p>
+    <w:p>
+      <w:pPr>
+        <w:widowControl w:val="0"/>
+        <w:tabs>
+          <w:tab w:val="left" w:pos="543"/>
+        </w:tabs>
+        <w:autoSpaceDE w:val="0"/>
+        <w:autoSpaceDN w:val="0"/>
+        <w:adjustRightInd w:val="0"/>
+        <w:ind w:left="567"/>
+        <w:rPr>
+          <w:rFonts w:ascii="Helvetica" w:hAnsi="Helvetica" w:cs="Helvetica"/>
+          <w:sz w:val="20"/>
+          <w:szCs w:val="20"/>
+        </w:rPr>
+      </w:pPr>
+      <w:r>
+        <w:rPr>
+          <w:rFonts w:ascii="Menlo Regular" w:hAnsi="Menlo Regular" w:cs="Menlo Regular"/>
+          <w:color w:val="000000"/>
+          <w:sz w:val="20"/>
+          <w:szCs w:val="20"/>
+        </w:rPr>
+        <w:t xml:space="preserve">        }</w:t>
+      </w:r>
+    </w:p>
+    <w:p>
+      <w:pPr>
+        <w:widowControl w:val="0"/>
+        <w:tabs>
+          <w:tab w:val="left" w:pos="543"/>
+        </w:tabs>
+        <w:autoSpaceDE w:val="0"/>
+        <w:autoSpaceDN w:val="0"/>
+        <w:adjustRightInd w:val="0"/>
+        <w:ind w:left="567"/>
+        <w:rPr>
+          <w:rFonts w:ascii="Helvetica" w:hAnsi="Helvetica" w:cs="Helvetica"/>
+          <w:sz w:val="20"/>
+          <w:szCs w:val="20"/>
+        </w:rPr>
+      </w:pPr>
+      <w:r>
+        <w:rPr>
+          <w:rFonts w:ascii="Menlo Regular" w:hAnsi="Menlo Regular" w:cs="Menlo Regular"/>
+          <w:color w:val="000000"/>
+          <w:sz w:val="20"/>
+          <w:szCs w:val="20"/>
+        </w:rPr>
+        <w:t xml:space="preserve">    }</w:t>
+      </w:r>
+    </w:p>
+    <w:p>
+      <w:pPr>
+        <w:ind w:left="567"/>
+        <w:rPr>
+          <w:rFonts w:ascii="Menlo Regular" w:hAnsi="Menlo Regular" w:cs="Menlo Regular"/>
+          <w:color w:val="000000"/>
+          <w:sz w:val="20"/>
+          <w:szCs w:val="20"/>
+        </w:rPr>
+      </w:pPr>
+      <w:r>
+        <w:rPr>
+          <w:rFonts w:ascii="Menlo Regular" w:hAnsi="Menlo Regular" w:cs="Menlo Regular"/>
+          <w:color w:val="000000"/>
+          <w:sz w:val="20"/>
+          <w:szCs w:val="20"/>
+        </w:rPr>
+        <w:t>}</w:t>
+      </w:r>
+    </w:p>
+    <w:p>
+      <w:pPr>
+        <w:rPr>
+          <w:lang w:val="ru-RU"/>
+        </w:rPr>
+      </w:pPr>
+      <w:r>
+        <w:rPr>
+          <w:lang w:val="ru-RU"/>
+        </w:rPr>
+        <w:br w:type="page"/>
+      </w:r>
+    </w:p>
+    <w:p>
+      <w:pPr>
+        <w:jc w:val="both"/>
+        <w:rPr>
+          <w:lang w:val="ru-RU"/>
+        </w:rPr>
+      </w:pPr>
+      <w:r>
+        <w:rPr>
+          <w:lang w:val="ru-RU"/>
+        </w:rPr>
+        <w:lastRenderedPageBreak/>
+        <w:t>Вот собственно, все. Теперь добавим метод, который будет считать и записывать расходы:</w:t>
+      </w:r>
+    </w:p>
+    <w:p>
+      <w:pPr>
+        <w:jc w:val="both"/>
+        <w:rPr>
+          <w:lang w:val="ru-RU"/>
+        </w:rPr>
+      </w:pPr>
+    </w:p>
+    <w:p>
+      <w:pPr>
+        <w:widowControl w:val="0"/>
+        <w:tabs>
+          <w:tab w:val="left" w:pos="543"/>
+        </w:tabs>
+        <w:autoSpaceDE w:val="0"/>
+        <w:autoSpaceDN w:val="0"/>
+        <w:adjustRightInd w:val="0"/>
+        <w:ind w:left="567"/>
+        <w:rPr>
+          <w:rFonts w:ascii="Helvetica" w:hAnsi="Helvetica" w:cs="Helvetica"/>
+          <w:sz w:val="20"/>
+          <w:szCs w:val="20"/>
+        </w:rPr>
+      </w:pPr>
+      <w:proofErr w:type="spellStart"/>
+      <w:proofErr w:type="gramStart"/>
+      <w:r>
+        <w:rPr>
+          <w:rFonts w:ascii="Menlo Regular" w:hAnsi="Menlo Regular" w:cs="Menlo Regular"/>
+          <w:color w:val="0000FF"/>
+          <w:sz w:val="20"/>
+          <w:szCs w:val="20"/>
+        </w:rPr>
+        <w:t>func</w:t>
+      </w:r>
+      <w:proofErr w:type="spellEnd"/>
+      <w:proofErr w:type="gramEnd"/>
+      <w:r>
+        <w:rPr>
+          <w:rFonts w:ascii="Menlo Regular" w:hAnsi="Menlo Regular" w:cs="Menlo Regular"/>
+          <w:color w:val="000000"/>
+          <w:sz w:val="20"/>
+          <w:szCs w:val="20"/>
+        </w:rPr>
+        <w:t xml:space="preserve"> </w:t>
+      </w:r>
+      <w:proofErr w:type="spellStart"/>
+      <w:r>
+        <w:rPr>
+          <w:rFonts w:ascii="Menlo Regular" w:hAnsi="Menlo Regular" w:cs="Menlo Regular"/>
+          <w:color w:val="000000"/>
+          <w:sz w:val="20"/>
+          <w:szCs w:val="20"/>
+        </w:rPr>
+        <w:t>saveExpenses</w:t>
+      </w:r>
+      <w:proofErr w:type="spellEnd"/>
+      <w:r>
+        <w:rPr>
+          <w:rFonts w:ascii="Menlo Regular" w:hAnsi="Menlo Regular" w:cs="Menlo Regular"/>
+          <w:color w:val="000000"/>
+          <w:sz w:val="20"/>
+          <w:szCs w:val="20"/>
+        </w:rPr>
+        <w:t xml:space="preserve">(price: </w:t>
+      </w:r>
+      <w:proofErr w:type="spellStart"/>
+      <w:r>
+        <w:rPr>
+          <w:rFonts w:ascii="Menlo Regular" w:hAnsi="Menlo Regular" w:cs="Menlo Regular"/>
+          <w:color w:val="2B839F"/>
+          <w:sz w:val="20"/>
+          <w:szCs w:val="20"/>
+        </w:rPr>
+        <w:t>Int</w:t>
+      </w:r>
+      <w:proofErr w:type="spellEnd"/>
+      <w:r>
+        <w:rPr>
+          <w:rFonts w:ascii="Menlo Regular" w:hAnsi="Menlo Regular" w:cs="Menlo Regular"/>
+          <w:color w:val="000000"/>
+          <w:sz w:val="20"/>
+          <w:szCs w:val="20"/>
+        </w:rPr>
+        <w:t>) {</w:t>
+      </w:r>
+    </w:p>
+    <w:p>
+      <w:pPr>
+        <w:widowControl w:val="0"/>
+        <w:tabs>
+          <w:tab w:val="left" w:pos="543"/>
+        </w:tabs>
+        <w:autoSpaceDE w:val="0"/>
+        <w:autoSpaceDN w:val="0"/>
+        <w:adjustRightInd w:val="0"/>
+        <w:ind w:left="567"/>
+        <w:rPr>
+          <w:rFonts w:ascii="Helvetica" w:hAnsi="Helvetica" w:cs="Helvetica"/>
+          <w:sz w:val="20"/>
+          <w:szCs w:val="20"/>
+        </w:rPr>
+      </w:pPr>
+      <w:r>
+        <w:rPr>
+          <w:rFonts w:ascii="Menlo Regular" w:hAnsi="Menlo Regular" w:cs="Menlo Regular"/>
+          <w:color w:val="000000"/>
+          <w:sz w:val="20"/>
+          <w:szCs w:val="20"/>
+        </w:rPr>
+        <w:t xml:space="preserve">    </w:t>
+      </w:r>
+      <w:proofErr w:type="gramStart"/>
+      <w:r>
+        <w:rPr>
+          <w:rFonts w:ascii="Menlo Regular" w:hAnsi="Menlo Regular" w:cs="Menlo Regular"/>
+          <w:color w:val="0000FF"/>
+          <w:sz w:val="20"/>
+          <w:szCs w:val="20"/>
+        </w:rPr>
+        <w:t>let</w:t>
+      </w:r>
+      <w:proofErr w:type="gramEnd"/>
+      <w:r>
+        <w:rPr>
+          <w:rFonts w:ascii="Menlo Regular" w:hAnsi="Menlo Regular" w:cs="Menlo Regular"/>
+          <w:color w:val="000000"/>
+          <w:sz w:val="20"/>
+          <w:szCs w:val="20"/>
+        </w:rPr>
+        <w:t xml:space="preserve"> </w:t>
+      </w:r>
+      <w:proofErr w:type="spellStart"/>
+      <w:r>
+        <w:rPr>
+          <w:rFonts w:ascii="Menlo Regular" w:hAnsi="Menlo Regular" w:cs="Menlo Regular"/>
+          <w:color w:val="000000"/>
+          <w:sz w:val="20"/>
+          <w:szCs w:val="20"/>
+        </w:rPr>
+        <w:t>productGenerator</w:t>
+      </w:r>
+      <w:proofErr w:type="spellEnd"/>
+      <w:r>
+        <w:rPr>
+          <w:rFonts w:ascii="Menlo Regular" w:hAnsi="Menlo Regular" w:cs="Menlo Regular"/>
+          <w:color w:val="000000"/>
+          <w:sz w:val="20"/>
+          <w:szCs w:val="20"/>
+        </w:rPr>
+        <w:t xml:space="preserve"> = </w:t>
+      </w:r>
+      <w:proofErr w:type="spellStart"/>
+      <w:r>
+        <w:rPr>
+          <w:rFonts w:ascii="Menlo Regular" w:hAnsi="Menlo Regular" w:cs="Menlo Regular"/>
+          <w:color w:val="2B839F"/>
+          <w:sz w:val="20"/>
+          <w:szCs w:val="20"/>
+        </w:rPr>
+        <w:t>ProductGenerator</w:t>
+      </w:r>
+      <w:proofErr w:type="spellEnd"/>
+      <w:r>
+        <w:rPr>
+          <w:rFonts w:ascii="Menlo Regular" w:hAnsi="Menlo Regular" w:cs="Menlo Regular"/>
+          <w:color w:val="000000"/>
+          <w:sz w:val="20"/>
+          <w:szCs w:val="20"/>
+        </w:rPr>
+        <w:t>()</w:t>
+      </w:r>
+    </w:p>
+    <w:p>
+      <w:pPr>
+        <w:widowControl w:val="0"/>
+        <w:tabs>
+          <w:tab w:val="left" w:pos="543"/>
+        </w:tabs>
+        <w:autoSpaceDE w:val="0"/>
+        <w:autoSpaceDN w:val="0"/>
+        <w:adjustRightInd w:val="0"/>
+        <w:ind w:left="567"/>
+        <w:rPr>
+          <w:rFonts w:ascii="Helvetica" w:hAnsi="Helvetica" w:cs="Helvetica"/>
+          <w:sz w:val="20"/>
+          <w:szCs w:val="20"/>
+        </w:rPr>
+      </w:pPr>
+      <w:r>
+        <w:rPr>
+          <w:rFonts w:ascii="Menlo Regular" w:hAnsi="Menlo Regular" w:cs="Menlo Regular"/>
+          <w:color w:val="000000"/>
+          <w:sz w:val="20"/>
+          <w:szCs w:val="20"/>
+        </w:rPr>
+        <w:t xml:space="preserve">    </w:t>
+      </w:r>
+      <w:proofErr w:type="gramStart"/>
+      <w:r>
+        <w:rPr>
+          <w:rFonts w:ascii="Menlo Regular" w:hAnsi="Menlo Regular" w:cs="Menlo Regular"/>
+          <w:color w:val="0000FF"/>
+          <w:sz w:val="20"/>
+          <w:szCs w:val="20"/>
+        </w:rPr>
+        <w:t>let</w:t>
+      </w:r>
+      <w:proofErr w:type="gramEnd"/>
+      <w:r>
+        <w:rPr>
+          <w:rFonts w:ascii="Menlo Regular" w:hAnsi="Menlo Regular" w:cs="Menlo Regular"/>
+          <w:color w:val="000000"/>
+          <w:sz w:val="20"/>
+          <w:szCs w:val="20"/>
+        </w:rPr>
+        <w:t xml:space="preserve"> expense = </w:t>
+      </w:r>
+      <w:proofErr w:type="spellStart"/>
+      <w:r>
+        <w:rPr>
+          <w:rFonts w:ascii="Menlo Regular" w:hAnsi="Menlo Regular" w:cs="Menlo Regular"/>
+          <w:color w:val="000000"/>
+          <w:sz w:val="20"/>
+          <w:szCs w:val="20"/>
+        </w:rPr>
+        <w:t>productGenerator.</w:t>
+      </w:r>
+      <w:r>
+        <w:rPr>
+          <w:rFonts w:ascii="Menlo Regular" w:hAnsi="Menlo Regular" w:cs="Menlo Regular"/>
+          <w:color w:val="2B839F"/>
+          <w:sz w:val="20"/>
+          <w:szCs w:val="20"/>
+        </w:rPr>
+        <w:t>getProduct</w:t>
+      </w:r>
+      <w:proofErr w:type="spellEnd"/>
+      <w:r>
+        <w:rPr>
+          <w:rFonts w:ascii="Menlo Regular" w:hAnsi="Menlo Regular" w:cs="Menlo Regular"/>
+          <w:color w:val="000000"/>
+          <w:sz w:val="20"/>
+          <w:szCs w:val="20"/>
+        </w:rPr>
+        <w:t>(price: price)</w:t>
+      </w:r>
+    </w:p>
+    <w:p>
+      <w:pPr>
+        <w:widowControl w:val="0"/>
+        <w:tabs>
+          <w:tab w:val="left" w:pos="543"/>
+        </w:tabs>
+        <w:autoSpaceDE w:val="0"/>
+        <w:autoSpaceDN w:val="0"/>
+        <w:adjustRightInd w:val="0"/>
+        <w:ind w:left="567"/>
+        <w:rPr>
+          <w:rFonts w:ascii="Helvetica" w:hAnsi="Helvetica" w:cs="Helvetica"/>
+          <w:sz w:val="20"/>
+          <w:szCs w:val="20"/>
+        </w:rPr>
+      </w:pPr>
+      <w:r>
+        <w:rPr>
+          <w:rFonts w:ascii="Menlo Regular" w:hAnsi="Menlo Regular" w:cs="Menlo Regular"/>
+          <w:color w:val="000000"/>
+          <w:sz w:val="20"/>
+          <w:szCs w:val="20"/>
+        </w:rPr>
+        <w:t xml:space="preserve">    </w:t>
+      </w:r>
+      <w:proofErr w:type="gramStart"/>
+      <w:r>
+        <w:rPr>
+          <w:rFonts w:ascii="Menlo Regular" w:hAnsi="Menlo Regular" w:cs="Menlo Regular"/>
+          <w:color w:val="000000"/>
+          <w:sz w:val="20"/>
+          <w:szCs w:val="20"/>
+        </w:rPr>
+        <w:t>expense</w:t>
+      </w:r>
+      <w:proofErr w:type="gramEnd"/>
+      <w:r>
+        <w:rPr>
+          <w:rFonts w:ascii="Menlo Regular" w:hAnsi="Menlo Regular" w:cs="Menlo Regular"/>
+          <w:color w:val="000000"/>
+          <w:sz w:val="20"/>
+          <w:szCs w:val="20"/>
+        </w:rPr>
+        <w:t>?.</w:t>
+      </w:r>
+      <w:proofErr w:type="spellStart"/>
+      <w:proofErr w:type="gramStart"/>
+      <w:r>
+        <w:rPr>
+          <w:rFonts w:ascii="Menlo Regular" w:hAnsi="Menlo Regular" w:cs="Menlo Regular"/>
+          <w:color w:val="2B839F"/>
+          <w:sz w:val="20"/>
+          <w:szCs w:val="20"/>
+        </w:rPr>
+        <w:t>saveObject</w:t>
+      </w:r>
+      <w:proofErr w:type="spellEnd"/>
+      <w:proofErr w:type="gramEnd"/>
+      <w:r>
+        <w:rPr>
+          <w:rFonts w:ascii="Menlo Regular" w:hAnsi="Menlo Regular" w:cs="Menlo Regular"/>
+          <w:color w:val="000000"/>
+          <w:sz w:val="20"/>
+          <w:szCs w:val="20"/>
+        </w:rPr>
+        <w:t>()</w:t>
+      </w:r>
+    </w:p>
+    <w:p>
+      <w:pPr>
+        <w:ind w:left="567"/>
+        <w:jc w:val="both"/>
+        <w:rPr>
+          <w:sz w:val="20"/>
+          <w:szCs w:val="20"/>
+          <w:lang w:val="ru-RU"/>
+        </w:rPr>
+      </w:pPr>
+      <w:r>
+        <w:rPr>
+          <w:rFonts w:ascii="Menlo Regular" w:hAnsi="Menlo Regular" w:cs="Menlo Regular"/>
+          <w:color w:val="000000"/>
+          <w:sz w:val="20"/>
+          <w:szCs w:val="20"/>
+        </w:rPr>
+        <w:t>}</w:t>
+      </w:r>
+    </w:p>
+    <w:p>
+      <w:pPr>
+        <w:jc w:val="both"/>
+        <w:rPr>
+          <w:lang w:val="ru-RU"/>
+        </w:rPr>
+      </w:pPr>
+    </w:p>
+    <w:p>
+      <w:pPr>
+        <w:jc w:val="both"/>
+        <w:rPr>
+          <w:lang w:val="ru-RU"/>
+        </w:rPr>
+      </w:pPr>
+      <w:r>
+        <w:rPr>
+          <w:lang w:val="ru-RU"/>
+        </w:rPr>
+        <w:t>Пробуем:</w:t>
+      </w:r>
+    </w:p>
+    <w:p>
+      <w:pPr>
+        <w:jc w:val="both"/>
+        <w:rPr>
+          <w:lang w:val="ru-RU"/>
+        </w:rPr>
+      </w:pPr>
+    </w:p>
+    <w:p>
+      <w:pPr>
+        <w:widowControl w:val="0"/>
+        <w:tabs>
+          <w:tab w:val="left" w:pos="543"/>
+        </w:tabs>
+        <w:autoSpaceDE w:val="0"/>
+        <w:autoSpaceDN w:val="0"/>
+        <w:adjustRightInd w:val="0"/>
+        <w:ind w:left="567"/>
+        <w:rPr>
+          <w:rFonts w:ascii="Helvetica" w:hAnsi="Helvetica" w:cs="Helvetica"/>
+          <w:sz w:val="20"/>
+          <w:szCs w:val="20"/>
+        </w:rPr>
+      </w:pPr>
+      <w:proofErr w:type="spellStart"/>
+      <w:proofErr w:type="gramStart"/>
+      <w:r>
+        <w:rPr>
+          <w:rFonts w:ascii="Menlo Regular" w:hAnsi="Menlo Regular" w:cs="Menlo Regular"/>
+          <w:color w:val="2B839F"/>
+          <w:sz w:val="20"/>
+          <w:szCs w:val="20"/>
+        </w:rPr>
+        <w:t>saveExpenses</w:t>
+      </w:r>
+      <w:proofErr w:type="spellEnd"/>
+      <w:proofErr w:type="gramEnd"/>
+      <w:r>
+        <w:rPr>
+          <w:rFonts w:ascii="Menlo Regular" w:hAnsi="Menlo Regular" w:cs="Menlo Regular"/>
+          <w:color w:val="000000"/>
+          <w:sz w:val="20"/>
+          <w:szCs w:val="20"/>
+        </w:rPr>
+        <w:t>(price: 50)</w:t>
+      </w:r>
+    </w:p>
+    <w:p>
+      <w:pPr>
+        <w:widowControl w:val="0"/>
+        <w:tabs>
+          <w:tab w:val="left" w:pos="543"/>
+        </w:tabs>
+        <w:autoSpaceDE w:val="0"/>
+        <w:autoSpaceDN w:val="0"/>
+        <w:adjustRightInd w:val="0"/>
+        <w:ind w:left="567"/>
+        <w:rPr>
+          <w:rFonts w:ascii="Helvetica" w:hAnsi="Helvetica" w:cs="Helvetica"/>
+          <w:sz w:val="20"/>
+          <w:szCs w:val="20"/>
+        </w:rPr>
+      </w:pPr>
+      <w:proofErr w:type="spellStart"/>
+      <w:proofErr w:type="gramStart"/>
+      <w:r>
+        <w:rPr>
+          <w:rFonts w:ascii="Menlo Regular" w:hAnsi="Menlo Regular" w:cs="Menlo Regular"/>
+          <w:color w:val="2B839F"/>
+          <w:sz w:val="20"/>
+          <w:szCs w:val="20"/>
+        </w:rPr>
+        <w:t>saveExpenses</w:t>
+      </w:r>
+      <w:proofErr w:type="spellEnd"/>
+      <w:proofErr w:type="gramEnd"/>
+      <w:r>
+        <w:rPr>
+          <w:rFonts w:ascii="Menlo Regular" w:hAnsi="Menlo Regular" w:cs="Menlo Regular"/>
+          <w:color w:val="000000"/>
+          <w:sz w:val="20"/>
+          <w:szCs w:val="20"/>
+        </w:rPr>
+        <w:t>(price: 56)</w:t>
+      </w:r>
+    </w:p>
+    <w:p>
+      <w:pPr>
+        <w:widowControl w:val="0"/>
+        <w:tabs>
+          <w:tab w:val="left" w:pos="543"/>
+        </w:tabs>
+        <w:autoSpaceDE w:val="0"/>
+        <w:autoSpaceDN w:val="0"/>
+        <w:adjustRightInd w:val="0"/>
+        <w:ind w:left="567"/>
+        <w:rPr>
+          <w:rFonts w:ascii="Helvetica" w:hAnsi="Helvetica" w:cs="Helvetica"/>
+          <w:sz w:val="20"/>
+          <w:szCs w:val="20"/>
+        </w:rPr>
+      </w:pPr>
+      <w:proofErr w:type="spellStart"/>
+      <w:proofErr w:type="gramStart"/>
+      <w:r>
+        <w:rPr>
+          <w:rFonts w:ascii="Menlo Regular" w:hAnsi="Menlo Regular" w:cs="Menlo Regular"/>
+          <w:color w:val="2B839F"/>
+          <w:sz w:val="20"/>
+          <w:szCs w:val="20"/>
+        </w:rPr>
+        <w:t>saveExpenses</w:t>
+      </w:r>
+      <w:proofErr w:type="spellEnd"/>
+      <w:proofErr w:type="gramEnd"/>
+      <w:r>
+        <w:rPr>
+          <w:rFonts w:ascii="Menlo Regular" w:hAnsi="Menlo Regular" w:cs="Menlo Regular"/>
+          <w:color w:val="000000"/>
+          <w:sz w:val="20"/>
+          <w:szCs w:val="20"/>
+        </w:rPr>
+        <w:t>(price: 79)</w:t>
+      </w:r>
+    </w:p>
+    <w:p>
+      <w:pPr>
+        <w:widowControl w:val="0"/>
+        <w:tabs>
+          <w:tab w:val="left" w:pos="543"/>
+        </w:tabs>
+        <w:autoSpaceDE w:val="0"/>
+        <w:autoSpaceDN w:val="0"/>
+        <w:adjustRightInd w:val="0"/>
+        <w:ind w:left="567"/>
+        <w:rPr>
+          <w:rFonts w:ascii="Helvetica" w:hAnsi="Helvetica" w:cs="Helvetica"/>
+          <w:sz w:val="20"/>
+          <w:szCs w:val="20"/>
+        </w:rPr>
+      </w:pPr>
+      <w:proofErr w:type="spellStart"/>
+      <w:proofErr w:type="gramStart"/>
+      <w:r>
+        <w:rPr>
+          <w:rFonts w:ascii="Menlo Regular" w:hAnsi="Menlo Regular" w:cs="Menlo Regular"/>
+          <w:color w:val="2B839F"/>
+          <w:sz w:val="20"/>
+          <w:szCs w:val="20"/>
+        </w:rPr>
+        <w:t>saveExpenses</w:t>
+      </w:r>
+      <w:proofErr w:type="spellEnd"/>
+      <w:proofErr w:type="gramEnd"/>
+      <w:r>
+        <w:rPr>
+          <w:rFonts w:ascii="Menlo Regular" w:hAnsi="Menlo Regular" w:cs="Menlo Regular"/>
+          <w:color w:val="000000"/>
+          <w:sz w:val="20"/>
+          <w:szCs w:val="20"/>
+        </w:rPr>
+        <w:t>(price: 100)</w:t>
+      </w:r>
+    </w:p>
+    <w:p>
+      <w:pPr>
+        <w:widowControl w:val="0"/>
+        <w:tabs>
+          <w:tab w:val="left" w:pos="543"/>
+        </w:tabs>
+        <w:autoSpaceDE w:val="0"/>
+        <w:autoSpaceDN w:val="0"/>
+        <w:adjustRightInd w:val="0"/>
+        <w:ind w:left="567"/>
+        <w:rPr>
+          <w:rFonts w:ascii="Helvetica" w:hAnsi="Helvetica" w:cs="Helvetica"/>
+          <w:sz w:val="20"/>
+          <w:szCs w:val="20"/>
+        </w:rPr>
+      </w:pPr>
+      <w:proofErr w:type="spellStart"/>
+      <w:proofErr w:type="gramStart"/>
+      <w:r>
+        <w:rPr>
+          <w:rFonts w:ascii="Menlo Regular" w:hAnsi="Menlo Regular" w:cs="Menlo Regular"/>
+          <w:color w:val="2B839F"/>
+          <w:sz w:val="20"/>
+          <w:szCs w:val="20"/>
+        </w:rPr>
+        <w:t>saveExpenses</w:t>
+      </w:r>
+      <w:proofErr w:type="spellEnd"/>
+      <w:proofErr w:type="gramEnd"/>
+      <w:r>
+        <w:rPr>
+          <w:rFonts w:ascii="Menlo Regular" w:hAnsi="Menlo Regular" w:cs="Menlo Regular"/>
+          <w:color w:val="000000"/>
+          <w:sz w:val="20"/>
+          <w:szCs w:val="20"/>
+        </w:rPr>
+        <w:t>(price: 123)</w:t>
+      </w:r>
+    </w:p>
+    <w:p>
+      <w:pPr>
+        <w:ind w:left="567"/>
+        <w:jc w:val="both"/>
+        <w:rPr>
+          <w:rFonts w:ascii="Menlo Regular" w:hAnsi="Menlo Regular" w:cs="Menlo Regular"/>
+          <w:color w:val="000000"/>
+          <w:sz w:val="20"/>
+          <w:szCs w:val="20"/>
+        </w:rPr>
+      </w:pPr>
+      <w:proofErr w:type="spellStart"/>
+      <w:proofErr w:type="gramStart"/>
+      <w:r>
+        <w:rPr>
+          <w:rFonts w:ascii="Menlo Regular" w:hAnsi="Menlo Regular" w:cs="Menlo Regular"/>
+          <w:color w:val="2B839F"/>
+          <w:sz w:val="20"/>
+          <w:szCs w:val="20"/>
+        </w:rPr>
+        <w:t>saveExpenses</w:t>
+      </w:r>
+      <w:proofErr w:type="spellEnd"/>
+      <w:proofErr w:type="gramEnd"/>
+      <w:r>
+        <w:rPr>
+          <w:rFonts w:ascii="Menlo Regular" w:hAnsi="Menlo Regular" w:cs="Menlo Regular"/>
+          <w:color w:val="000000"/>
+          <w:sz w:val="20"/>
+          <w:szCs w:val="20"/>
+        </w:rPr>
+        <w:t>(price: 51)</w:t>
+      </w:r>
+    </w:p>
+    <w:p>
+      <w:pPr>
+        <w:jc w:val="both"/>
+        <w:rPr>
+          <w:lang w:val="ru-RU"/>
+        </w:rPr>
+      </w:pPr>
+    </w:p>
+    <w:p>
+      <w:pPr>
+        <w:jc w:val="both"/>
+        <w:rPr>
+          <w:lang w:val="ru-RU"/>
+        </w:rPr>
+      </w:pPr>
+      <w:r>
+        <w:rPr>
+          <w:lang w:val="ru-RU"/>
+        </w:rPr>
+        <w:t>Лог:</w:t>
+      </w:r>
+      <w:r>
+        <w:rPr>
+          <w:lang w:val="ru-RU"/>
+        </w:rPr>
+        <w:br/>
+      </w:r>
+    </w:p>
+    <w:p>
+      <w:pPr>
+        <w:widowControl w:val="0"/>
+        <w:tabs>
+          <w:tab w:val="left" w:pos="543"/>
+        </w:tabs>
+        <w:autoSpaceDE w:val="0"/>
+        <w:autoSpaceDN w:val="0"/>
+        <w:adjustRightInd w:val="0"/>
+        <w:rPr>
+          <w:rFonts w:ascii="Menlo Bold" w:hAnsi="Menlo Bold" w:cs="Menlo Bold"/>
+          <w:b/>
+          <w:bCs/>
+          <w:color w:val="000000"/>
+          <w:sz w:val="20"/>
+          <w:szCs w:val="20"/>
+        </w:rPr>
+      </w:pPr>
+      <w:r>
+        <w:rPr>
+          <w:rFonts w:ascii="Menlo Bold" w:hAnsi="Menlo Bold" w:cs="Menlo Bold"/>
+          <w:b/>
+          <w:bCs/>
+          <w:color w:val="000000"/>
+          <w:sz w:val="20"/>
+          <w:szCs w:val="20"/>
+        </w:rPr>
+        <w:t>Saving object into Toys database</w:t>
+      </w:r>
+    </w:p>
+    <w:p>
+      <w:pPr>
+        <w:widowControl w:val="0"/>
+        <w:tabs>
+          <w:tab w:val="left" w:pos="543"/>
+        </w:tabs>
+        <w:autoSpaceDE w:val="0"/>
+        <w:autoSpaceDN w:val="0"/>
+        <w:adjustRightInd w:val="0"/>
+        <w:rPr>
+          <w:rFonts w:ascii="Menlo Bold" w:hAnsi="Menlo Bold" w:cs="Menlo Bold"/>
+          <w:b/>
+          <w:bCs/>
+          <w:color w:val="000000"/>
+          <w:sz w:val="20"/>
+          <w:szCs w:val="20"/>
+        </w:rPr>
+      </w:pPr>
+      <w:r>
+        <w:rPr>
+          <w:rFonts w:ascii="Menlo Bold" w:hAnsi="Menlo Bold" w:cs="Menlo Bold"/>
+          <w:b/>
+          <w:bCs/>
+          <w:color w:val="000000"/>
+          <w:sz w:val="20"/>
+          <w:szCs w:val="20"/>
+        </w:rPr>
+        <w:t>Saving object into Toys database</w:t>
+      </w:r>
+    </w:p>
+    <w:p>
+      <w:pPr>
+        <w:widowControl w:val="0"/>
+        <w:tabs>
+          <w:tab w:val="left" w:pos="543"/>
+        </w:tabs>
+        <w:autoSpaceDE w:val="0"/>
+        <w:autoSpaceDN w:val="0"/>
+        <w:adjustRightInd w:val="0"/>
+        <w:rPr>
+          <w:rFonts w:ascii="Menlo Bold" w:hAnsi="Menlo Bold" w:cs="Menlo Bold"/>
+          <w:b/>
+          <w:bCs/>
+          <w:color w:val="000000"/>
+          <w:sz w:val="20"/>
+          <w:szCs w:val="20"/>
+        </w:rPr>
+      </w:pPr>
+      <w:r>
+        <w:rPr>
+          <w:rFonts w:ascii="Menlo Bold" w:hAnsi="Menlo Bold" w:cs="Menlo Bold"/>
+          <w:b/>
+          <w:bCs/>
+          <w:color w:val="000000"/>
+          <w:sz w:val="20"/>
+          <w:szCs w:val="20"/>
+        </w:rPr>
+        <w:t>Saving object into Toys database</w:t>
+      </w:r>
+    </w:p>
+    <w:p>
+      <w:pPr>
+        <w:widowControl w:val="0"/>
+        <w:tabs>
+          <w:tab w:val="left" w:pos="543"/>
+        </w:tabs>
+        <w:autoSpaceDE w:val="0"/>
+        <w:autoSpaceDN w:val="0"/>
+        <w:adjustRightInd w:val="0"/>
+        <w:rPr>
+          <w:rFonts w:ascii="Menlo Bold" w:hAnsi="Menlo Bold" w:cs="Menlo Bold"/>
+          <w:b/>
+          <w:bCs/>
+          <w:color w:val="000000"/>
+          <w:sz w:val="20"/>
+          <w:szCs w:val="20"/>
+        </w:rPr>
+      </w:pPr>
+      <w:r>
+        <w:rPr>
+          <w:rFonts w:ascii="Menlo Bold" w:hAnsi="Menlo Bold" w:cs="Menlo Bold"/>
+          <w:b/>
+          <w:bCs/>
+          <w:color w:val="000000"/>
+          <w:sz w:val="20"/>
+          <w:szCs w:val="20"/>
+        </w:rPr>
+        <w:t>Saving object into Dress database</w:t>
+      </w:r>
+    </w:p>
+    <w:p>
+      <w:pPr>
+        <w:widowControl w:val="0"/>
+        <w:tabs>
+          <w:tab w:val="left" w:pos="543"/>
+        </w:tabs>
+        <w:autoSpaceDE w:val="0"/>
+        <w:autoSpaceDN w:val="0"/>
+        <w:adjustRightInd w:val="0"/>
+        <w:rPr>
+          <w:rFonts w:ascii="Menlo Bold" w:hAnsi="Menlo Bold" w:cs="Menlo Bold"/>
+          <w:b/>
+          <w:bCs/>
+          <w:color w:val="000000"/>
+          <w:sz w:val="20"/>
+          <w:szCs w:val="20"/>
+        </w:rPr>
+      </w:pPr>
+      <w:r>
+        <w:rPr>
+          <w:rFonts w:ascii="Menlo Bold" w:hAnsi="Menlo Bold" w:cs="Menlo Bold"/>
+          <w:b/>
+          <w:bCs/>
+          <w:color w:val="000000"/>
+          <w:sz w:val="20"/>
+          <w:szCs w:val="20"/>
+        </w:rPr>
+        <w:t>Saving object into Dress database</w:t>
+      </w:r>
+    </w:p>
+    <w:p>
+      <w:pPr>
+        <w:jc w:val="both"/>
+        <w:rPr>
+          <w:sz w:val="20"/>
+          <w:szCs w:val="20"/>
+          <w:lang w:val="ru-RU"/>
+        </w:rPr>
+      </w:pPr>
+      <w:r>
+        <w:rPr>
+          <w:rFonts w:ascii="Menlo Bold" w:hAnsi="Menlo Bold" w:cs="Menlo Bold"/>
+          <w:b/>
+          <w:bCs/>
+          <w:color w:val="000000"/>
+          <w:sz w:val="20"/>
+          <w:szCs w:val="20"/>
+        </w:rPr>
+        <w:t>Saving object into Toys database</w:t>
+      </w:r>
+    </w:p>
+    <w:p>
+      <w:pPr>
+        <w:jc w:val="both"/>
+        <w:rPr>
+          <w:lang w:val="ru-RU"/>
+        </w:rPr>
+      </w:pPr>
+    </w:p>
+    <w:p>
+      <w:pPr>
+        <w:jc w:val="both"/>
+        <w:rPr>
+          <w:lang w:val="ru-RU"/>
+        </w:rPr>
+      </w:pPr>
+      <w:hyperlink r:id="rId12" w:history="1">
+        <w:r>
+          <w:rPr>
+            <w:rStyle w:val="Hyperlink"/>
+            <w:lang w:val="ru-RU"/>
+          </w:rPr>
+          <w:t>Код примера</w:t>
+        </w:r>
+      </w:hyperlink>
+      <w:r>
+        <w:rPr>
+          <w:lang w:val="ru-RU"/>
+        </w:rPr>
+        <w:t>.</w:t>
+      </w:r>
+    </w:p>
+    <w:p>
+      <w:pPr>
+        <w:rPr>
+          <w:lang w:val="ru-RU"/>
+        </w:rPr>
+      </w:pPr>
+      <w:r>
+        <w:rPr>
+          <w:lang w:val="ru-RU"/>
+        </w:rPr>
+        <w:br w:type="page"/>
+      </w:r>
+    </w:p>
+    <w:p>
+      <w:pPr>
+        <w:jc w:val="both"/>
+        <w:rPr>
+          <w:lang w:val="ru-RU"/>
+        </w:rPr>
+      </w:pPr>
+      <w:bookmarkStart w:id="17" w:name="_GoBack"/>
+      <w:proofErr w:type="spellStart"/>
+      <w:r>
+        <w:rPr>
+          <w:lang w:val="ru-RU"/>
+        </w:rPr>
+        <w:lastRenderedPageBreak/>
+        <w:t>авы</w:t>
+      </w:r>
+      <w:proofErr w:type="spellEnd"/>
+    </w:p>
+    <w:bookmarkEnd w:id="17"/>
     <w:sectPr>
-      <w:footerReference w:type="even" r:id="rId12"/>
-      <w:footerReference w:type="default" r:id="rId13"/>
+      <w:footerReference w:type="even" r:id="rId13"/>
+      <w:footerReference w:type="default" r:id="rId14"/>
       <w:pgSz w:w="11900" w:h="16840"/>
       <w:pgMar w:top="1440" w:right="985" w:bottom="1440" w:left="1800" w:header="708" w:footer="708" w:gutter="0"/>
       <w:cols w:space="708"/>
@@ -5789,7 +10024,7 @@
         <w:rStyle w:val="PageNumber"/>
         <w:noProof/>
       </w:rPr>
-      <w:t>9</w:t>
+      <w:t>12</w:t>
     </w:r>
     <w:r>
       <w:rPr>
@@ -7821,7 +12056,7 @@
 </file>
 
 <file path=customXml/itemProps1.xml><?xml version="1.0" encoding="utf-8"?>
-<ds:datastoreItem xmlns:ds="http://schemas.openxmlformats.org/officeDocument/2006/customXml" ds:itemID="{B1345303-F80C-744D-8B0C-7A3A5DC2CA54}">
+<ds:datastoreItem xmlns:ds="http://schemas.openxmlformats.org/officeDocument/2006/customXml" ds:itemID="{CB7A9FDE-6160-644C-BEF6-79A6F2891F29}">
   <ds:schemaRefs>
     <ds:schemaRef ds:uri="http://schemas.openxmlformats.org/officeDocument/2006/bibliography"/>
   </ds:schemaRefs>

</xml_diff>

<commit_message>
Add Singleton pattern chapter in the book
</commit_message>
<xml_diff>
--- a/iOS Patterns. Cliff Notes. RU.docx
+++ b/iOS Patterns. Cliff Notes. RU.docx
@@ -27422,13 +27422,1749 @@
     </w:p>
     <w:p>
       <w:pPr>
+        <w:pStyle w:val="Heading1"/>
+      </w:pPr>
+      <w:r>
+        <w:lastRenderedPageBreak/>
+        <w:t>Singleton</w:t>
+      </w:r>
+    </w:p>
+    <w:p>
+      <w:pPr>
         <w:jc w:val="both"/>
+      </w:pPr>
+    </w:p>
+    <w:p>
+      <w:pPr>
+        <w:jc w:val="both"/>
+        <w:rPr>
+          <w:lang w:val="ru-RU"/>
+        </w:rPr>
+      </w:pPr>
+      <w:r>
+        <w:rPr>
+          <w:lang w:val="ru-RU"/>
+        </w:rPr>
+        <w:t xml:space="preserve">Кто вообще бы мог подумать, что </w:t>
+      </w:r>
+      <w:r>
+        <w:t xml:space="preserve">Singleton </w:t>
+      </w:r>
+      <w:r>
+        <w:rPr>
+          <w:lang w:val="ru-RU"/>
+        </w:rPr>
+        <w:t xml:space="preserve">такой не самый простой паттерн в </w:t>
+      </w:r>
+      <w:proofErr w:type="spellStart"/>
+      <w:r>
+        <w:t>iOS</w:t>
+      </w:r>
+      <w:proofErr w:type="spellEnd"/>
+      <w:r>
+        <w:t xml:space="preserve">? </w:t>
+      </w:r>
+      <w:r>
+        <w:rPr>
+          <w:lang w:val="ru-RU"/>
+        </w:rPr>
+        <w:t xml:space="preserve">На самом деле, непростым он был раньше в </w:t>
+      </w:r>
+      <w:r>
+        <w:t>Objective-C</w:t>
+      </w:r>
+      <w:r>
+        <w:rPr>
+          <w:lang w:val="ru-RU"/>
+        </w:rPr>
+        <w:t xml:space="preserve">, но с появлением </w:t>
+      </w:r>
+      <w:r>
+        <w:t xml:space="preserve">Swift, </w:t>
+      </w:r>
+      <w:r>
+        <w:rPr>
+          <w:lang w:val="ru-RU"/>
+        </w:rPr>
+        <w:t>реализация</w:t>
+      </w:r>
+      <w:r>
+        <w:t xml:space="preserve"> </w:t>
+      </w:r>
+      <w:r>
+        <w:rPr>
+          <w:lang w:val="ru-RU"/>
+        </w:rPr>
+        <w:t xml:space="preserve">этого паттерна стала самой простой из всех языков программирования. На собеседованиях на </w:t>
+      </w:r>
+      <w:r>
+        <w:t>Swift-</w:t>
+      </w:r>
+      <w:r>
+        <w:rPr>
+          <w:lang w:val="ru-RU"/>
+        </w:rPr>
+        <w:t>разработчика иногда задают</w:t>
+      </w:r>
+      <w:r>
+        <w:t xml:space="preserve"> </w:t>
+      </w:r>
+      <w:r>
+        <w:rPr>
+          <w:lang w:val="ru-RU"/>
+        </w:rPr>
+        <w:t xml:space="preserve">вопрос: сколько строк кода нужно, чтоб написать </w:t>
+      </w:r>
+      <w:r>
+        <w:t xml:space="preserve">Singleton </w:t>
+      </w:r>
+      <w:r>
+        <w:rPr>
+          <w:lang w:val="ru-RU"/>
+        </w:rPr>
+        <w:t xml:space="preserve">на </w:t>
+      </w:r>
+      <w:r>
+        <w:t>Swift</w:t>
+      </w:r>
+      <w:r>
+        <w:rPr>
+          <w:lang w:val="ru-RU"/>
+        </w:rPr>
+        <w:t xml:space="preserve">. И большинство программистов с радостью неправильно отвечают, что одна. Давайте разберемся детально. </w:t>
+      </w:r>
+      <w:r>
+        <w:rPr>
+          <w:lang w:val="ru-RU"/>
+        </w:rPr>
+        <w:sym w:font="Wingdings" w:char="F04A"/>
+      </w:r>
+    </w:p>
+    <w:p>
+      <w:pPr>
+        <w:jc w:val="both"/>
+        <w:rPr>
+          <w:lang w:val="ru-RU"/>
+        </w:rPr>
+      </w:pPr>
+    </w:p>
+    <w:p>
+      <w:pPr>
+        <w:jc w:val="both"/>
+        <w:rPr>
+          <w:lang w:val="ru-RU"/>
+        </w:rPr>
+      </w:pPr>
+      <w:r>
+        <w:rPr>
+          <w:lang w:val="ru-RU"/>
+        </w:rPr>
+        <w:t xml:space="preserve">Начнем с описания: </w:t>
+      </w:r>
+      <w:r>
+        <w:t xml:space="preserve">Singleton </w:t>
+      </w:r>
+      <w:r>
+        <w:rPr>
+          <w:lang w:val="ru-RU"/>
+        </w:rPr>
+        <w:t>– это такой объект, который существует в единственном экземпляре на весь жизненный цикл приложения. Часто используется для хранения глобальных значений, например настроек приложения.</w:t>
+      </w:r>
+    </w:p>
+    <w:p>
+      <w:pPr>
+        <w:jc w:val="both"/>
+        <w:rPr>
+          <w:lang w:val="ru-RU"/>
+        </w:rPr>
+      </w:pPr>
+    </w:p>
+    <w:p>
+      <w:pPr>
+        <w:jc w:val="both"/>
+      </w:pPr>
+      <w:r>
+        <w:rPr>
+          <w:lang w:val="ru-RU"/>
+        </w:rPr>
+        <w:t xml:space="preserve">Итак, напишем первую «однострочную» версию </w:t>
+      </w:r>
+      <w:proofErr w:type="spellStart"/>
+      <w:r>
+        <w:rPr>
+          <w:lang w:val="ru-RU"/>
+        </w:rPr>
+        <w:t>синглтона</w:t>
+      </w:r>
+      <w:proofErr w:type="spellEnd"/>
+      <w:r>
+        <w:rPr>
+          <w:lang w:val="ru-RU"/>
+        </w:rPr>
+        <w:t xml:space="preserve"> в </w:t>
+      </w:r>
+      <w:r>
+        <w:t>Swift:</w:t>
+      </w:r>
+    </w:p>
+    <w:p>
+      <w:pPr>
+        <w:jc w:val="both"/>
+      </w:pPr>
+    </w:p>
+    <w:p>
+      <w:pPr>
+        <w:widowControl w:val="0"/>
+        <w:tabs>
+          <w:tab w:val="left" w:pos="543"/>
+        </w:tabs>
+        <w:autoSpaceDE w:val="0"/>
+        <w:autoSpaceDN w:val="0"/>
+        <w:adjustRightInd w:val="0"/>
+        <w:ind w:left="567"/>
+        <w:rPr>
+          <w:rFonts w:ascii="Helvetica" w:hAnsi="Helvetica" w:cs="Helvetica"/>
+          <w:sz w:val="20"/>
+          <w:szCs w:val="20"/>
+        </w:rPr>
+      </w:pPr>
+      <w:proofErr w:type="gramStart"/>
+      <w:r>
+        <w:rPr>
+          <w:rFonts w:ascii="Menlo Regular" w:hAnsi="Menlo Regular" w:cs="Menlo Regular"/>
+          <w:color w:val="0000FF"/>
+          <w:sz w:val="20"/>
+          <w:szCs w:val="20"/>
+        </w:rPr>
+        <w:t>public</w:t>
+      </w:r>
+      <w:proofErr w:type="gramEnd"/>
+      <w:r>
+        <w:rPr>
+          <w:rFonts w:ascii="Menlo Regular" w:hAnsi="Menlo Regular" w:cs="Menlo Regular"/>
+          <w:color w:val="000000"/>
+          <w:sz w:val="20"/>
+          <w:szCs w:val="20"/>
+        </w:rPr>
+        <w:t xml:space="preserve"> </w:t>
+      </w:r>
+      <w:r>
+        <w:rPr>
+          <w:rFonts w:ascii="Menlo Regular" w:hAnsi="Menlo Regular" w:cs="Menlo Regular"/>
+          <w:color w:val="0000FF"/>
+          <w:sz w:val="20"/>
+          <w:szCs w:val="20"/>
+        </w:rPr>
+        <w:t>class</w:t>
+      </w:r>
+      <w:r>
+        <w:rPr>
+          <w:rFonts w:ascii="Menlo Regular" w:hAnsi="Menlo Regular" w:cs="Menlo Regular"/>
+          <w:color w:val="000000"/>
+          <w:sz w:val="20"/>
+          <w:szCs w:val="20"/>
+        </w:rPr>
+        <w:t xml:space="preserve"> </w:t>
+      </w:r>
+      <w:proofErr w:type="spellStart"/>
+      <w:r>
+        <w:rPr>
+          <w:rFonts w:ascii="Menlo Regular" w:hAnsi="Menlo Regular" w:cs="Menlo Regular"/>
+          <w:color w:val="000000"/>
+          <w:sz w:val="20"/>
+          <w:szCs w:val="20"/>
+        </w:rPr>
+        <w:t>SingletonObject</w:t>
+      </w:r>
+      <w:proofErr w:type="spellEnd"/>
+      <w:r>
+        <w:rPr>
+          <w:rFonts w:ascii="Menlo Regular" w:hAnsi="Menlo Regular" w:cs="Menlo Regular"/>
+          <w:color w:val="000000"/>
+          <w:sz w:val="20"/>
+          <w:szCs w:val="20"/>
+        </w:rPr>
+        <w:t xml:space="preserve"> {</w:t>
+      </w:r>
+    </w:p>
+    <w:p>
+      <w:pPr>
+        <w:widowControl w:val="0"/>
+        <w:tabs>
+          <w:tab w:val="left" w:pos="543"/>
+        </w:tabs>
+        <w:autoSpaceDE w:val="0"/>
+        <w:autoSpaceDN w:val="0"/>
+        <w:adjustRightInd w:val="0"/>
+        <w:ind w:left="567"/>
+        <w:rPr>
+          <w:rFonts w:ascii="Helvetica" w:hAnsi="Helvetica" w:cs="Helvetica"/>
+          <w:sz w:val="20"/>
+          <w:szCs w:val="20"/>
+        </w:rPr>
+      </w:pPr>
+      <w:r>
+        <w:rPr>
+          <w:rFonts w:ascii="Menlo Regular" w:hAnsi="Menlo Regular" w:cs="Menlo Regular"/>
+          <w:color w:val="000000"/>
+          <w:sz w:val="20"/>
+          <w:szCs w:val="20"/>
+        </w:rPr>
+        <w:t xml:space="preserve">    </w:t>
+      </w:r>
+      <w:proofErr w:type="gramStart"/>
+      <w:r>
+        <w:rPr>
+          <w:rFonts w:ascii="Menlo Regular" w:hAnsi="Menlo Regular" w:cs="Menlo Regular"/>
+          <w:color w:val="0000FF"/>
+          <w:sz w:val="20"/>
+          <w:szCs w:val="20"/>
+        </w:rPr>
+        <w:t>public</w:t>
+      </w:r>
+      <w:proofErr w:type="gramEnd"/>
+      <w:r>
+        <w:rPr>
+          <w:rFonts w:ascii="Menlo Regular" w:hAnsi="Menlo Regular" w:cs="Menlo Regular"/>
+          <w:color w:val="000000"/>
+          <w:sz w:val="20"/>
+          <w:szCs w:val="20"/>
+        </w:rPr>
+        <w:t xml:space="preserve"> </w:t>
+      </w:r>
+      <w:r>
+        <w:rPr>
+          <w:rFonts w:ascii="Menlo Regular" w:hAnsi="Menlo Regular" w:cs="Menlo Regular"/>
+          <w:color w:val="0000FF"/>
+          <w:sz w:val="20"/>
+          <w:szCs w:val="20"/>
+        </w:rPr>
+        <w:t>static</w:t>
+      </w:r>
+      <w:r>
+        <w:rPr>
+          <w:rFonts w:ascii="Menlo Regular" w:hAnsi="Menlo Regular" w:cs="Menlo Regular"/>
+          <w:color w:val="000000"/>
+          <w:sz w:val="20"/>
+          <w:szCs w:val="20"/>
+        </w:rPr>
+        <w:t xml:space="preserve"> </w:t>
+      </w:r>
+      <w:r>
+        <w:rPr>
+          <w:rFonts w:ascii="Menlo Regular" w:hAnsi="Menlo Regular" w:cs="Menlo Regular"/>
+          <w:color w:val="0000FF"/>
+          <w:sz w:val="20"/>
+          <w:szCs w:val="20"/>
+        </w:rPr>
+        <w:t>let</w:t>
+      </w:r>
+      <w:r>
+        <w:rPr>
+          <w:rFonts w:ascii="Menlo Regular" w:hAnsi="Menlo Regular" w:cs="Menlo Regular"/>
+          <w:color w:val="000000"/>
+          <w:sz w:val="20"/>
+          <w:szCs w:val="20"/>
+        </w:rPr>
+        <w:t xml:space="preserve"> shared = </w:t>
+      </w:r>
+      <w:proofErr w:type="spellStart"/>
+      <w:r>
+        <w:rPr>
+          <w:rFonts w:ascii="Menlo Regular" w:hAnsi="Menlo Regular" w:cs="Menlo Regular"/>
+          <w:color w:val="000000"/>
+          <w:sz w:val="20"/>
+          <w:szCs w:val="20"/>
+        </w:rPr>
+        <w:t>SingletonObject</w:t>
+      </w:r>
+      <w:proofErr w:type="spellEnd"/>
+      <w:r>
+        <w:rPr>
+          <w:rFonts w:ascii="Menlo Regular" w:hAnsi="Menlo Regular" w:cs="Menlo Regular"/>
+          <w:color w:val="000000"/>
+          <w:sz w:val="20"/>
+          <w:szCs w:val="20"/>
+        </w:rPr>
+        <w:t>()</w:t>
+      </w:r>
+    </w:p>
+    <w:p>
+      <w:pPr>
+        <w:widowControl w:val="0"/>
+        <w:tabs>
+          <w:tab w:val="left" w:pos="543"/>
+        </w:tabs>
+        <w:autoSpaceDE w:val="0"/>
+        <w:autoSpaceDN w:val="0"/>
+        <w:adjustRightInd w:val="0"/>
+        <w:ind w:left="567"/>
+        <w:rPr>
+          <w:rFonts w:ascii="Helvetica" w:hAnsi="Helvetica" w:cs="Helvetica"/>
+          <w:sz w:val="20"/>
+          <w:szCs w:val="20"/>
+        </w:rPr>
+      </w:pPr>
+      <w:r>
+        <w:rPr>
+          <w:rFonts w:ascii="Menlo Regular" w:hAnsi="Menlo Regular" w:cs="Menlo Regular"/>
+          <w:color w:val="000000"/>
+          <w:sz w:val="20"/>
+          <w:szCs w:val="20"/>
+        </w:rPr>
+        <w:t>}</w:t>
+      </w:r>
+    </w:p>
+    <w:p>
+      <w:pPr>
+        <w:jc w:val="both"/>
+        <w:rPr>
+          <w:lang w:val="ru-RU"/>
+        </w:rPr>
+      </w:pPr>
+    </w:p>
+    <w:p>
+      <w:pPr>
+        <w:jc w:val="both"/>
+        <w:rPr>
+          <w:lang w:val="ru-RU"/>
+        </w:rPr>
+      </w:pPr>
+      <w:r>
+        <w:rPr>
+          <w:lang w:val="ru-RU"/>
+        </w:rPr>
+        <w:t>Такая реализация решает почти все проблемы, которые возникают в других языках. Статическая константа гарантирует нам, что значение в нее будет записано только один раз. Нам не нужно проверять был ли объект создан ранее, также не нужно контролировать работу нескольких потоков по доступу к этому значению. Прям идиллия (на самом деле нет). Почему? Потому что никто не мешает вам в любом месте своего приложения сделать вот так:</w:t>
+      </w:r>
+    </w:p>
+    <w:p>
+      <w:pPr>
+        <w:jc w:val="both"/>
+        <w:rPr>
+          <w:lang w:val="ru-RU"/>
+        </w:rPr>
+      </w:pPr>
+    </w:p>
+    <w:p>
+      <w:pPr>
+        <w:ind w:left="567"/>
+        <w:jc w:val="both"/>
+        <w:rPr>
+          <w:rFonts w:ascii="Menlo Regular" w:hAnsi="Menlo Regular" w:cs="Menlo Regular"/>
+          <w:color w:val="000000"/>
+          <w:sz w:val="20"/>
+          <w:szCs w:val="20"/>
+        </w:rPr>
+      </w:pPr>
+      <w:proofErr w:type="gramStart"/>
+      <w:r>
+        <w:rPr>
+          <w:rFonts w:ascii="Menlo Regular" w:hAnsi="Menlo Regular" w:cs="Menlo Regular"/>
+          <w:color w:val="0000FF"/>
+          <w:sz w:val="20"/>
+          <w:szCs w:val="20"/>
+        </w:rPr>
+        <w:t>let</w:t>
+      </w:r>
+      <w:proofErr w:type="gramEnd"/>
+      <w:r>
+        <w:rPr>
+          <w:rFonts w:ascii="Menlo Regular" w:hAnsi="Menlo Regular" w:cs="Menlo Regular"/>
+          <w:color w:val="000000"/>
+          <w:sz w:val="20"/>
+          <w:szCs w:val="20"/>
+        </w:rPr>
+        <w:t xml:space="preserve"> myObject1 = </w:t>
+      </w:r>
+      <w:proofErr w:type="spellStart"/>
+      <w:r>
+        <w:rPr>
+          <w:rFonts w:ascii="Menlo Regular" w:hAnsi="Menlo Regular" w:cs="Menlo Regular"/>
+          <w:color w:val="000000"/>
+          <w:sz w:val="20"/>
+          <w:szCs w:val="20"/>
+        </w:rPr>
+        <w:t>SingletonObject</w:t>
+      </w:r>
+      <w:proofErr w:type="spellEnd"/>
+      <w:r>
+        <w:rPr>
+          <w:rFonts w:ascii="Menlo Regular" w:hAnsi="Menlo Regular" w:cs="Menlo Regular"/>
+          <w:color w:val="000000"/>
+          <w:sz w:val="20"/>
+          <w:szCs w:val="20"/>
+        </w:rPr>
+        <w:t>()</w:t>
+      </w:r>
+    </w:p>
+    <w:p>
+      <w:pPr>
+        <w:ind w:left="567"/>
+        <w:jc w:val="both"/>
+        <w:rPr>
+          <w:sz w:val="20"/>
+          <w:szCs w:val="20"/>
+          <w:lang w:val="ru-RU"/>
+        </w:rPr>
+      </w:pPr>
+      <w:proofErr w:type="gramStart"/>
+      <w:r>
+        <w:rPr>
+          <w:rFonts w:ascii="Menlo Regular" w:hAnsi="Menlo Regular" w:cs="Menlo Regular"/>
+          <w:color w:val="0000FF"/>
+          <w:sz w:val="20"/>
+          <w:szCs w:val="20"/>
+        </w:rPr>
+        <w:t>let</w:t>
+      </w:r>
+      <w:proofErr w:type="gramEnd"/>
+      <w:r>
+        <w:rPr>
+          <w:rFonts w:ascii="Menlo Regular" w:hAnsi="Menlo Regular" w:cs="Menlo Regular"/>
+          <w:color w:val="000000"/>
+          <w:sz w:val="20"/>
+          <w:szCs w:val="20"/>
+        </w:rPr>
+        <w:t xml:space="preserve"> myObject2 = </w:t>
+      </w:r>
+      <w:proofErr w:type="spellStart"/>
+      <w:r>
+        <w:rPr>
+          <w:rFonts w:ascii="Menlo Regular" w:hAnsi="Menlo Regular" w:cs="Menlo Regular"/>
+          <w:color w:val="000000"/>
+          <w:sz w:val="20"/>
+          <w:szCs w:val="20"/>
+        </w:rPr>
+        <w:t>SingletonObject</w:t>
+      </w:r>
+      <w:proofErr w:type="spellEnd"/>
+      <w:r>
+        <w:rPr>
+          <w:rFonts w:ascii="Menlo Regular" w:hAnsi="Menlo Regular" w:cs="Menlo Regular"/>
+          <w:color w:val="000000"/>
+          <w:sz w:val="20"/>
+          <w:szCs w:val="20"/>
+        </w:rPr>
+        <w:t>()</w:t>
+      </w:r>
+    </w:p>
+    <w:p>
+      <w:pPr>
+        <w:jc w:val="both"/>
+        <w:rPr>
+          <w:lang w:val="ru-RU"/>
+        </w:rPr>
+      </w:pPr>
+    </w:p>
+    <w:p>
+      <w:pPr>
+        <w:jc w:val="both"/>
+        <w:rPr>
+          <w:lang w:val="ru-RU"/>
+        </w:rPr>
+      </w:pPr>
+      <w:r>
+        <w:rPr>
+          <w:lang w:val="ru-RU"/>
+        </w:rPr>
+        <w:t>Мы только что, легким движением руки, создали еще два объекта нашего «</w:t>
+      </w:r>
+      <w:proofErr w:type="spellStart"/>
+      <w:r>
+        <w:rPr>
+          <w:lang w:val="ru-RU"/>
+        </w:rPr>
+        <w:t>синглтон</w:t>
+      </w:r>
+      <w:proofErr w:type="spellEnd"/>
+      <w:r>
+        <w:rPr>
+          <w:lang w:val="ru-RU"/>
+        </w:rPr>
+        <w:t xml:space="preserve">»-класса. А значит, что реализация «в одну строку» совсем не гарантирует нам один-единственный объект. </w:t>
+      </w:r>
+      <w:r>
+        <w:rPr>
+          <w:lang w:val="ru-RU"/>
+        </w:rPr>
+        <w:t>Решение, как всегда на поверхности, и это – приватный инициализатор:</w:t>
+      </w:r>
+    </w:p>
+    <w:p>
+      <w:pPr>
+        <w:jc w:val="both"/>
+        <w:rPr>
+          <w:lang w:val="ru-RU"/>
+        </w:rPr>
+      </w:pPr>
+    </w:p>
+    <w:p>
+      <w:pPr>
+        <w:widowControl w:val="0"/>
+        <w:tabs>
+          <w:tab w:val="left" w:pos="543"/>
+        </w:tabs>
+        <w:autoSpaceDE w:val="0"/>
+        <w:autoSpaceDN w:val="0"/>
+        <w:adjustRightInd w:val="0"/>
+        <w:ind w:left="567"/>
+        <w:rPr>
+          <w:rFonts w:ascii="Helvetica" w:hAnsi="Helvetica" w:cs="Helvetica"/>
+          <w:sz w:val="20"/>
+          <w:szCs w:val="20"/>
+        </w:rPr>
+      </w:pPr>
+      <w:proofErr w:type="gramStart"/>
+      <w:r>
+        <w:rPr>
+          <w:rFonts w:ascii="Menlo Regular" w:hAnsi="Menlo Regular" w:cs="Menlo Regular"/>
+          <w:color w:val="0000FF"/>
+          <w:sz w:val="20"/>
+          <w:szCs w:val="20"/>
+        </w:rPr>
+        <w:t>public</w:t>
+      </w:r>
+      <w:proofErr w:type="gramEnd"/>
+      <w:r>
+        <w:rPr>
+          <w:rFonts w:ascii="Menlo Regular" w:hAnsi="Menlo Regular" w:cs="Menlo Regular"/>
+          <w:color w:val="000000"/>
+          <w:sz w:val="20"/>
+          <w:szCs w:val="20"/>
+        </w:rPr>
+        <w:t xml:space="preserve"> </w:t>
+      </w:r>
+      <w:r>
+        <w:rPr>
+          <w:rFonts w:ascii="Menlo Regular" w:hAnsi="Menlo Regular" w:cs="Menlo Regular"/>
+          <w:color w:val="0000FF"/>
+          <w:sz w:val="20"/>
+          <w:szCs w:val="20"/>
+        </w:rPr>
+        <w:t>class</w:t>
+      </w:r>
+      <w:r>
+        <w:rPr>
+          <w:rFonts w:ascii="Menlo Regular" w:hAnsi="Menlo Regular" w:cs="Menlo Regular"/>
+          <w:color w:val="000000"/>
+          <w:sz w:val="20"/>
+          <w:szCs w:val="20"/>
+        </w:rPr>
+        <w:t xml:space="preserve"> </w:t>
+      </w:r>
+      <w:proofErr w:type="spellStart"/>
+      <w:r>
+        <w:rPr>
+          <w:rFonts w:ascii="Menlo Regular" w:hAnsi="Menlo Regular" w:cs="Menlo Regular"/>
+          <w:color w:val="000000"/>
+          <w:sz w:val="20"/>
+          <w:szCs w:val="20"/>
+        </w:rPr>
+        <w:t>SingletonObject</w:t>
+      </w:r>
+      <w:proofErr w:type="spellEnd"/>
+      <w:r>
+        <w:rPr>
+          <w:rFonts w:ascii="Menlo Regular" w:hAnsi="Menlo Regular" w:cs="Menlo Regular"/>
+          <w:color w:val="000000"/>
+          <w:sz w:val="20"/>
+          <w:szCs w:val="20"/>
+        </w:rPr>
+        <w:t xml:space="preserve"> {</w:t>
+      </w:r>
+    </w:p>
+    <w:p>
+      <w:pPr>
+        <w:widowControl w:val="0"/>
+        <w:tabs>
+          <w:tab w:val="left" w:pos="543"/>
+        </w:tabs>
+        <w:autoSpaceDE w:val="0"/>
+        <w:autoSpaceDN w:val="0"/>
+        <w:adjustRightInd w:val="0"/>
+        <w:ind w:left="567"/>
+        <w:rPr>
+          <w:rFonts w:ascii="Helvetica" w:hAnsi="Helvetica" w:cs="Helvetica"/>
+          <w:sz w:val="20"/>
+          <w:szCs w:val="20"/>
+        </w:rPr>
+      </w:pPr>
+      <w:r>
+        <w:rPr>
+          <w:rFonts w:ascii="Menlo Regular" w:hAnsi="Menlo Regular" w:cs="Menlo Regular"/>
+          <w:color w:val="000000"/>
+          <w:sz w:val="20"/>
+          <w:szCs w:val="20"/>
+        </w:rPr>
+        <w:t xml:space="preserve">    </w:t>
+      </w:r>
+      <w:proofErr w:type="gramStart"/>
+      <w:r>
+        <w:rPr>
+          <w:rFonts w:ascii="Menlo Regular" w:hAnsi="Menlo Regular" w:cs="Menlo Regular"/>
+          <w:color w:val="0000FF"/>
+          <w:sz w:val="20"/>
+          <w:szCs w:val="20"/>
+        </w:rPr>
+        <w:t>private</w:t>
+      </w:r>
+      <w:proofErr w:type="gramEnd"/>
+      <w:r>
+        <w:rPr>
+          <w:rFonts w:ascii="Menlo Regular" w:hAnsi="Menlo Regular" w:cs="Menlo Regular"/>
+          <w:color w:val="000000"/>
+          <w:sz w:val="20"/>
+          <w:szCs w:val="20"/>
+        </w:rPr>
+        <w:t xml:space="preserve"> </w:t>
+      </w:r>
+      <w:proofErr w:type="spellStart"/>
+      <w:r>
+        <w:rPr>
+          <w:rFonts w:ascii="Menlo Regular" w:hAnsi="Menlo Regular" w:cs="Menlo Regular"/>
+          <w:color w:val="0000FF"/>
+          <w:sz w:val="20"/>
+          <w:szCs w:val="20"/>
+        </w:rPr>
+        <w:t>init</w:t>
+      </w:r>
+      <w:proofErr w:type="spellEnd"/>
+      <w:r>
+        <w:rPr>
+          <w:rFonts w:ascii="Menlo Regular" w:hAnsi="Menlo Regular" w:cs="Menlo Regular"/>
+          <w:color w:val="000000"/>
+          <w:sz w:val="20"/>
+          <w:szCs w:val="20"/>
+        </w:rPr>
+        <w:t>() { }</w:t>
+      </w:r>
+    </w:p>
+    <w:p>
+      <w:pPr>
+        <w:widowControl w:val="0"/>
+        <w:tabs>
+          <w:tab w:val="left" w:pos="543"/>
+        </w:tabs>
+        <w:autoSpaceDE w:val="0"/>
+        <w:autoSpaceDN w:val="0"/>
+        <w:adjustRightInd w:val="0"/>
+        <w:ind w:left="567"/>
+        <w:rPr>
+          <w:rFonts w:ascii="Helvetica" w:hAnsi="Helvetica" w:cs="Helvetica"/>
+          <w:sz w:val="20"/>
+          <w:szCs w:val="20"/>
+        </w:rPr>
+      </w:pPr>
+      <w:r>
+        <w:rPr>
+          <w:rFonts w:ascii="Menlo Regular" w:hAnsi="Menlo Regular" w:cs="Menlo Regular"/>
+          <w:color w:val="000000"/>
+          <w:sz w:val="20"/>
+          <w:szCs w:val="20"/>
+        </w:rPr>
+        <w:t xml:space="preserve">    </w:t>
+      </w:r>
+      <w:proofErr w:type="gramStart"/>
+      <w:r>
+        <w:rPr>
+          <w:rFonts w:ascii="Menlo Regular" w:hAnsi="Menlo Regular" w:cs="Menlo Regular"/>
+          <w:color w:val="0000FF"/>
+          <w:sz w:val="20"/>
+          <w:szCs w:val="20"/>
+        </w:rPr>
+        <w:t>public</w:t>
+      </w:r>
+      <w:proofErr w:type="gramEnd"/>
+      <w:r>
+        <w:rPr>
+          <w:rFonts w:ascii="Menlo Regular" w:hAnsi="Menlo Regular" w:cs="Menlo Regular"/>
+          <w:color w:val="000000"/>
+          <w:sz w:val="20"/>
+          <w:szCs w:val="20"/>
+        </w:rPr>
+        <w:t xml:space="preserve"> </w:t>
+      </w:r>
+      <w:r>
+        <w:rPr>
+          <w:rFonts w:ascii="Menlo Regular" w:hAnsi="Menlo Regular" w:cs="Menlo Regular"/>
+          <w:color w:val="0000FF"/>
+          <w:sz w:val="20"/>
+          <w:szCs w:val="20"/>
+        </w:rPr>
+        <w:t>static</w:t>
+      </w:r>
+      <w:r>
+        <w:rPr>
+          <w:rFonts w:ascii="Menlo Regular" w:hAnsi="Menlo Regular" w:cs="Menlo Regular"/>
+          <w:color w:val="000000"/>
+          <w:sz w:val="20"/>
+          <w:szCs w:val="20"/>
+        </w:rPr>
+        <w:t xml:space="preserve"> </w:t>
+      </w:r>
+      <w:r>
+        <w:rPr>
+          <w:rFonts w:ascii="Menlo Regular" w:hAnsi="Menlo Regular" w:cs="Menlo Regular"/>
+          <w:color w:val="0000FF"/>
+          <w:sz w:val="20"/>
+          <w:szCs w:val="20"/>
+        </w:rPr>
+        <w:t>let</w:t>
+      </w:r>
+      <w:r>
+        <w:rPr>
+          <w:rFonts w:ascii="Menlo Regular" w:hAnsi="Menlo Regular" w:cs="Menlo Regular"/>
+          <w:color w:val="000000"/>
+          <w:sz w:val="20"/>
+          <w:szCs w:val="20"/>
+        </w:rPr>
+        <w:t xml:space="preserve"> shared = </w:t>
+      </w:r>
+      <w:proofErr w:type="spellStart"/>
+      <w:r>
+        <w:rPr>
+          <w:rFonts w:ascii="Menlo Regular" w:hAnsi="Menlo Regular" w:cs="Menlo Regular"/>
+          <w:color w:val="000000"/>
+          <w:sz w:val="20"/>
+          <w:szCs w:val="20"/>
+        </w:rPr>
+        <w:t>SingletonObject</w:t>
+      </w:r>
+      <w:proofErr w:type="spellEnd"/>
+      <w:r>
+        <w:rPr>
+          <w:rFonts w:ascii="Menlo Regular" w:hAnsi="Menlo Regular" w:cs="Menlo Regular"/>
+          <w:color w:val="000000"/>
+          <w:sz w:val="20"/>
+          <w:szCs w:val="20"/>
+        </w:rPr>
+        <w:t>()</w:t>
+      </w:r>
+    </w:p>
+    <w:p>
+      <w:pPr>
+        <w:ind w:left="567"/>
+        <w:jc w:val="both"/>
+        <w:rPr>
+          <w:sz w:val="20"/>
+          <w:szCs w:val="20"/>
+          <w:lang w:val="ru-RU"/>
+        </w:rPr>
+      </w:pPr>
+      <w:r>
+        <w:rPr>
+          <w:rFonts w:ascii="Menlo Regular" w:hAnsi="Menlo Regular" w:cs="Menlo Regular"/>
+          <w:color w:val="000000"/>
+          <w:sz w:val="20"/>
+          <w:szCs w:val="20"/>
+        </w:rPr>
+        <w:t>}</w:t>
+      </w:r>
+    </w:p>
+    <w:p>
+      <w:pPr>
+        <w:jc w:val="both"/>
+        <w:rPr>
+          <w:lang w:val="ru-RU"/>
+        </w:rPr>
+      </w:pPr>
+    </w:p>
+    <w:p>
+      <w:pPr>
+        <w:rPr>
+          <w:lang w:val="ru-RU"/>
+        </w:rPr>
+      </w:pPr>
+      <w:r>
+        <w:rPr>
+          <w:lang w:val="ru-RU"/>
+        </w:rPr>
+        <w:br w:type="page"/>
+      </w:r>
+    </w:p>
+    <w:p>
+      <w:pPr>
+        <w:jc w:val="both"/>
+        <w:rPr>
+          <w:lang w:val="ru-RU"/>
+        </w:rPr>
+      </w:pPr>
+      <w:r>
+        <w:rPr>
+          <w:lang w:val="ru-RU"/>
+        </w:rPr>
+        <w:lastRenderedPageBreak/>
+        <w:t xml:space="preserve">Вот теперь – это настоящий </w:t>
+      </w:r>
+      <w:r>
+        <w:t>Singleton</w:t>
+      </w:r>
+      <w:r>
+        <w:rPr>
+          <w:lang w:val="ru-RU"/>
+        </w:rPr>
+        <w:t>. Давайте добавим в него еще одну переменную для теста:</w:t>
+      </w:r>
+    </w:p>
+    <w:p>
+      <w:pPr>
+        <w:jc w:val="both"/>
+        <w:rPr>
+          <w:lang w:val="ru-RU"/>
+        </w:rPr>
+      </w:pPr>
+    </w:p>
+    <w:p>
+      <w:pPr>
+        <w:widowControl w:val="0"/>
+        <w:tabs>
+          <w:tab w:val="left" w:pos="543"/>
+        </w:tabs>
+        <w:autoSpaceDE w:val="0"/>
+        <w:autoSpaceDN w:val="0"/>
+        <w:adjustRightInd w:val="0"/>
+        <w:ind w:left="567"/>
+        <w:rPr>
+          <w:rFonts w:ascii="Helvetica" w:hAnsi="Helvetica" w:cs="Helvetica"/>
+          <w:sz w:val="20"/>
+          <w:szCs w:val="20"/>
+        </w:rPr>
+      </w:pPr>
+      <w:proofErr w:type="gramStart"/>
+      <w:r>
+        <w:rPr>
+          <w:rFonts w:ascii="Menlo Regular" w:hAnsi="Menlo Regular" w:cs="Menlo Regular"/>
+          <w:color w:val="0000FF"/>
+          <w:sz w:val="20"/>
+          <w:szCs w:val="20"/>
+        </w:rPr>
+        <w:t>public</w:t>
+      </w:r>
+      <w:proofErr w:type="gramEnd"/>
+      <w:r>
+        <w:rPr>
+          <w:rFonts w:ascii="Menlo Regular" w:hAnsi="Menlo Regular" w:cs="Menlo Regular"/>
+          <w:color w:val="000000"/>
+          <w:sz w:val="20"/>
+          <w:szCs w:val="20"/>
+        </w:rPr>
+        <w:t xml:space="preserve"> </w:t>
+      </w:r>
+      <w:r>
+        <w:rPr>
+          <w:rFonts w:ascii="Menlo Regular" w:hAnsi="Menlo Regular" w:cs="Menlo Regular"/>
+          <w:color w:val="0000FF"/>
+          <w:sz w:val="20"/>
+          <w:szCs w:val="20"/>
+        </w:rPr>
+        <w:t>class</w:t>
+      </w:r>
+      <w:r>
+        <w:rPr>
+          <w:rFonts w:ascii="Menlo Regular" w:hAnsi="Menlo Regular" w:cs="Menlo Regular"/>
+          <w:color w:val="000000"/>
+          <w:sz w:val="20"/>
+          <w:szCs w:val="20"/>
+        </w:rPr>
+        <w:t xml:space="preserve"> </w:t>
+      </w:r>
+      <w:proofErr w:type="spellStart"/>
+      <w:r>
+        <w:rPr>
+          <w:rFonts w:ascii="Menlo Regular" w:hAnsi="Menlo Regular" w:cs="Menlo Regular"/>
+          <w:color w:val="000000"/>
+          <w:sz w:val="20"/>
+          <w:szCs w:val="20"/>
+        </w:rPr>
+        <w:t>SingletonObject</w:t>
+      </w:r>
+      <w:proofErr w:type="spellEnd"/>
+      <w:r>
+        <w:rPr>
+          <w:rFonts w:ascii="Menlo Regular" w:hAnsi="Menlo Regular" w:cs="Menlo Regular"/>
+          <w:color w:val="000000"/>
+          <w:sz w:val="20"/>
+          <w:szCs w:val="20"/>
+        </w:rPr>
+        <w:t xml:space="preserve"> {</w:t>
+      </w:r>
+    </w:p>
+    <w:p>
+      <w:pPr>
+        <w:widowControl w:val="0"/>
+        <w:tabs>
+          <w:tab w:val="left" w:pos="543"/>
+        </w:tabs>
+        <w:autoSpaceDE w:val="0"/>
+        <w:autoSpaceDN w:val="0"/>
+        <w:adjustRightInd w:val="0"/>
+        <w:ind w:left="567"/>
+        <w:rPr>
+          <w:rFonts w:ascii="Helvetica" w:hAnsi="Helvetica" w:cs="Helvetica"/>
+          <w:sz w:val="20"/>
+          <w:szCs w:val="20"/>
+        </w:rPr>
+      </w:pPr>
+      <w:r>
+        <w:rPr>
+          <w:rFonts w:ascii="Menlo Regular" w:hAnsi="Menlo Regular" w:cs="Menlo Regular"/>
+          <w:color w:val="000000"/>
+          <w:sz w:val="20"/>
+          <w:szCs w:val="20"/>
+        </w:rPr>
+        <w:t xml:space="preserve">    </w:t>
+      </w:r>
+      <w:proofErr w:type="gramStart"/>
+      <w:r>
+        <w:rPr>
+          <w:rFonts w:ascii="Menlo Regular" w:hAnsi="Menlo Regular" w:cs="Menlo Regular"/>
+          <w:color w:val="0000FF"/>
+          <w:sz w:val="20"/>
+          <w:szCs w:val="20"/>
+        </w:rPr>
+        <w:t>private</w:t>
+      </w:r>
+      <w:proofErr w:type="gramEnd"/>
+      <w:r>
+        <w:rPr>
+          <w:rFonts w:ascii="Menlo Regular" w:hAnsi="Menlo Regular" w:cs="Menlo Regular"/>
+          <w:color w:val="000000"/>
+          <w:sz w:val="20"/>
+          <w:szCs w:val="20"/>
+        </w:rPr>
+        <w:t xml:space="preserve"> </w:t>
+      </w:r>
+      <w:proofErr w:type="spellStart"/>
+      <w:r>
+        <w:rPr>
+          <w:rFonts w:ascii="Menlo Regular" w:hAnsi="Menlo Regular" w:cs="Menlo Regular"/>
+          <w:color w:val="0000FF"/>
+          <w:sz w:val="20"/>
+          <w:szCs w:val="20"/>
+        </w:rPr>
+        <w:t>init</w:t>
+      </w:r>
+      <w:proofErr w:type="spellEnd"/>
+      <w:r>
+        <w:rPr>
+          <w:rFonts w:ascii="Menlo Regular" w:hAnsi="Menlo Regular" w:cs="Menlo Regular"/>
+          <w:color w:val="000000"/>
+          <w:sz w:val="20"/>
+          <w:szCs w:val="20"/>
+        </w:rPr>
+        <w:t>() { }</w:t>
+      </w:r>
+    </w:p>
+    <w:p>
+      <w:pPr>
+        <w:widowControl w:val="0"/>
+        <w:tabs>
+          <w:tab w:val="left" w:pos="543"/>
+        </w:tabs>
+        <w:autoSpaceDE w:val="0"/>
+        <w:autoSpaceDN w:val="0"/>
+        <w:adjustRightInd w:val="0"/>
+        <w:ind w:left="567"/>
+        <w:rPr>
+          <w:rFonts w:ascii="Helvetica" w:hAnsi="Helvetica" w:cs="Helvetica"/>
+          <w:sz w:val="20"/>
+          <w:szCs w:val="20"/>
+        </w:rPr>
+      </w:pPr>
+      <w:r>
+        <w:rPr>
+          <w:rFonts w:ascii="Menlo Regular" w:hAnsi="Menlo Regular" w:cs="Menlo Regular"/>
+          <w:color w:val="000000"/>
+          <w:sz w:val="20"/>
+          <w:szCs w:val="20"/>
+        </w:rPr>
+        <w:t xml:space="preserve">    </w:t>
+      </w:r>
+      <w:proofErr w:type="gramStart"/>
+      <w:r>
+        <w:rPr>
+          <w:rFonts w:ascii="Menlo Regular" w:hAnsi="Menlo Regular" w:cs="Menlo Regular"/>
+          <w:color w:val="0000FF"/>
+          <w:sz w:val="20"/>
+          <w:szCs w:val="20"/>
+        </w:rPr>
+        <w:t>public</w:t>
+      </w:r>
+      <w:proofErr w:type="gramEnd"/>
+      <w:r>
+        <w:rPr>
+          <w:rFonts w:ascii="Menlo Regular" w:hAnsi="Menlo Regular" w:cs="Menlo Regular"/>
+          <w:color w:val="000000"/>
+          <w:sz w:val="20"/>
+          <w:szCs w:val="20"/>
+        </w:rPr>
+        <w:t xml:space="preserve"> </w:t>
+      </w:r>
+      <w:r>
+        <w:rPr>
+          <w:rFonts w:ascii="Menlo Regular" w:hAnsi="Menlo Regular" w:cs="Menlo Regular"/>
+          <w:color w:val="0000FF"/>
+          <w:sz w:val="20"/>
+          <w:szCs w:val="20"/>
+        </w:rPr>
+        <w:t>static</w:t>
+      </w:r>
+      <w:r>
+        <w:rPr>
+          <w:rFonts w:ascii="Menlo Regular" w:hAnsi="Menlo Regular" w:cs="Menlo Regular"/>
+          <w:color w:val="000000"/>
+          <w:sz w:val="20"/>
+          <w:szCs w:val="20"/>
+        </w:rPr>
+        <w:t xml:space="preserve"> </w:t>
+      </w:r>
+      <w:r>
+        <w:rPr>
+          <w:rFonts w:ascii="Menlo Regular" w:hAnsi="Menlo Regular" w:cs="Menlo Regular"/>
+          <w:color w:val="0000FF"/>
+          <w:sz w:val="20"/>
+          <w:szCs w:val="20"/>
+        </w:rPr>
+        <w:t>let</w:t>
+      </w:r>
+      <w:r>
+        <w:rPr>
+          <w:rFonts w:ascii="Menlo Regular" w:hAnsi="Menlo Regular" w:cs="Menlo Regular"/>
+          <w:color w:val="000000"/>
+          <w:sz w:val="20"/>
+          <w:szCs w:val="20"/>
+        </w:rPr>
+        <w:t xml:space="preserve"> shared = </w:t>
+      </w:r>
+      <w:proofErr w:type="spellStart"/>
+      <w:r>
+        <w:rPr>
+          <w:rFonts w:ascii="Menlo Regular" w:hAnsi="Menlo Regular" w:cs="Menlo Regular"/>
+          <w:color w:val="000000"/>
+          <w:sz w:val="20"/>
+          <w:szCs w:val="20"/>
+        </w:rPr>
+        <w:t>SingletonObject</w:t>
+      </w:r>
+      <w:proofErr w:type="spellEnd"/>
+      <w:r>
+        <w:rPr>
+          <w:rFonts w:ascii="Menlo Regular" w:hAnsi="Menlo Regular" w:cs="Menlo Regular"/>
+          <w:color w:val="000000"/>
+          <w:sz w:val="20"/>
+          <w:szCs w:val="20"/>
+        </w:rPr>
+        <w:t>()</w:t>
+      </w:r>
+    </w:p>
+    <w:p>
+      <w:pPr>
+        <w:widowControl w:val="0"/>
+        <w:tabs>
+          <w:tab w:val="left" w:pos="543"/>
+        </w:tabs>
+        <w:autoSpaceDE w:val="0"/>
+        <w:autoSpaceDN w:val="0"/>
+        <w:adjustRightInd w:val="0"/>
+        <w:ind w:left="567"/>
+        <w:rPr>
+          <w:rFonts w:ascii="Helvetica" w:hAnsi="Helvetica" w:cs="Helvetica"/>
+          <w:sz w:val="20"/>
+          <w:szCs w:val="20"/>
+        </w:rPr>
+      </w:pPr>
+      <w:r>
+        <w:rPr>
+          <w:rFonts w:ascii="Menlo Regular" w:hAnsi="Menlo Regular" w:cs="Menlo Regular"/>
+          <w:color w:val="000000"/>
+          <w:sz w:val="20"/>
+          <w:szCs w:val="20"/>
+        </w:rPr>
+        <w:t xml:space="preserve">    </w:t>
+      </w:r>
+    </w:p>
+    <w:p>
+      <w:pPr>
+        <w:widowControl w:val="0"/>
+        <w:tabs>
+          <w:tab w:val="left" w:pos="543"/>
+        </w:tabs>
+        <w:autoSpaceDE w:val="0"/>
+        <w:autoSpaceDN w:val="0"/>
+        <w:adjustRightInd w:val="0"/>
+        <w:ind w:left="567"/>
+        <w:rPr>
+          <w:rFonts w:ascii="Helvetica" w:hAnsi="Helvetica" w:cs="Helvetica"/>
+          <w:sz w:val="20"/>
+          <w:szCs w:val="20"/>
+        </w:rPr>
+      </w:pPr>
+      <w:r>
+        <w:rPr>
+          <w:rFonts w:ascii="Menlo Regular" w:hAnsi="Menlo Regular" w:cs="Menlo Regular"/>
+          <w:color w:val="000000"/>
+          <w:sz w:val="20"/>
+          <w:szCs w:val="20"/>
+        </w:rPr>
+        <w:t xml:space="preserve">    </w:t>
+      </w:r>
+      <w:proofErr w:type="gramStart"/>
+      <w:r>
+        <w:rPr>
+          <w:rFonts w:ascii="Menlo Regular" w:hAnsi="Menlo Regular" w:cs="Menlo Regular"/>
+          <w:color w:val="0000FF"/>
+          <w:sz w:val="20"/>
+          <w:szCs w:val="20"/>
+        </w:rPr>
+        <w:t>public</w:t>
+      </w:r>
+      <w:proofErr w:type="gramEnd"/>
+      <w:r>
+        <w:rPr>
+          <w:rFonts w:ascii="Menlo Regular" w:hAnsi="Menlo Regular" w:cs="Menlo Regular"/>
+          <w:color w:val="000000"/>
+          <w:sz w:val="20"/>
+          <w:szCs w:val="20"/>
+        </w:rPr>
+        <w:t xml:space="preserve"> </w:t>
+      </w:r>
+      <w:proofErr w:type="spellStart"/>
+      <w:r>
+        <w:rPr>
+          <w:rFonts w:ascii="Menlo Regular" w:hAnsi="Menlo Regular" w:cs="Menlo Regular"/>
+          <w:color w:val="0000FF"/>
+          <w:sz w:val="20"/>
+          <w:szCs w:val="20"/>
+        </w:rPr>
+        <w:t>var</w:t>
+      </w:r>
+      <w:proofErr w:type="spellEnd"/>
+      <w:r>
+        <w:rPr>
+          <w:rFonts w:ascii="Menlo Regular" w:hAnsi="Menlo Regular" w:cs="Menlo Regular"/>
+          <w:color w:val="000000"/>
+          <w:sz w:val="20"/>
+          <w:szCs w:val="20"/>
+        </w:rPr>
+        <w:t xml:space="preserve"> </w:t>
+      </w:r>
+      <w:proofErr w:type="spellStart"/>
+      <w:r>
+        <w:rPr>
+          <w:rFonts w:ascii="Menlo Regular" w:hAnsi="Menlo Regular" w:cs="Menlo Regular"/>
+          <w:color w:val="000000"/>
+          <w:sz w:val="20"/>
+          <w:szCs w:val="20"/>
+        </w:rPr>
+        <w:t>tempProperty</w:t>
+      </w:r>
+      <w:proofErr w:type="spellEnd"/>
+      <w:r>
+        <w:rPr>
+          <w:rFonts w:ascii="Menlo Regular" w:hAnsi="Menlo Regular" w:cs="Menlo Regular"/>
+          <w:color w:val="000000"/>
+          <w:sz w:val="20"/>
+          <w:szCs w:val="20"/>
+        </w:rPr>
+        <w:t xml:space="preserve">: </w:t>
+      </w:r>
+      <w:r>
+        <w:rPr>
+          <w:rFonts w:ascii="Menlo Regular" w:hAnsi="Menlo Regular" w:cs="Menlo Regular"/>
+          <w:color w:val="2B839F"/>
+          <w:sz w:val="20"/>
+          <w:szCs w:val="20"/>
+        </w:rPr>
+        <w:t>String</w:t>
+      </w:r>
+      <w:r>
+        <w:rPr>
+          <w:rFonts w:ascii="Menlo Regular" w:hAnsi="Menlo Regular" w:cs="Menlo Regular"/>
+          <w:color w:val="000000"/>
+          <w:sz w:val="20"/>
+          <w:szCs w:val="20"/>
+        </w:rPr>
+        <w:t>?</w:t>
+      </w:r>
+    </w:p>
+    <w:p>
+      <w:pPr>
+        <w:ind w:left="567"/>
+        <w:jc w:val="both"/>
+        <w:rPr>
+          <w:rFonts w:ascii="Menlo Regular" w:hAnsi="Menlo Regular" w:cs="Menlo Regular"/>
+          <w:color w:val="000000"/>
+          <w:sz w:val="20"/>
+          <w:szCs w:val="20"/>
+        </w:rPr>
+      </w:pPr>
+      <w:r>
+        <w:rPr>
+          <w:rFonts w:ascii="Menlo Regular" w:hAnsi="Menlo Regular" w:cs="Menlo Regular"/>
+          <w:color w:val="000000"/>
+          <w:sz w:val="20"/>
+          <w:szCs w:val="20"/>
+        </w:rPr>
+        <w:t>}</w:t>
+      </w:r>
+    </w:p>
+    <w:p>
+      <w:pPr>
+        <w:jc w:val="both"/>
+        <w:rPr>
+          <w:lang w:val="ru-RU"/>
+        </w:rPr>
+      </w:pPr>
+    </w:p>
+    <w:p>
+      <w:pPr>
+        <w:jc w:val="both"/>
+        <w:rPr>
+          <w:lang w:val="ru-RU"/>
+        </w:rPr>
+      </w:pPr>
+      <w:r>
+        <w:rPr>
+          <w:lang w:val="ru-RU"/>
+        </w:rPr>
+        <w:t>И</w:t>
+      </w:r>
+      <w:r>
+        <w:rPr>
+          <w:lang w:val="ru-RU"/>
+        </w:rPr>
+        <w:t xml:space="preserve"> напишем немного кода, который покажет как </w:t>
+      </w:r>
+      <w:r>
+        <w:rPr>
+          <w:lang w:val="ru-RU"/>
+        </w:rPr>
+        <w:t>этим всем</w:t>
+      </w:r>
+      <w:r>
+        <w:rPr>
+          <w:lang w:val="ru-RU"/>
+        </w:rPr>
+        <w:t xml:space="preserve"> пользоваться:</w:t>
+      </w:r>
+    </w:p>
+    <w:p>
+      <w:pPr>
+        <w:jc w:val="both"/>
+        <w:rPr>
+          <w:lang w:val="ru-RU"/>
+        </w:rPr>
+      </w:pPr>
+    </w:p>
+    <w:p>
+      <w:pPr>
+        <w:widowControl w:val="0"/>
+        <w:tabs>
+          <w:tab w:val="left" w:pos="543"/>
+        </w:tabs>
+        <w:autoSpaceDE w:val="0"/>
+        <w:autoSpaceDN w:val="0"/>
+        <w:adjustRightInd w:val="0"/>
+        <w:ind w:left="567"/>
+        <w:rPr>
+          <w:rFonts w:ascii="Helvetica" w:hAnsi="Helvetica" w:cs="Helvetica"/>
+          <w:sz w:val="20"/>
+          <w:szCs w:val="20"/>
+        </w:rPr>
+      </w:pPr>
+      <w:proofErr w:type="gramStart"/>
+      <w:r>
+        <w:rPr>
+          <w:rFonts w:ascii="Menlo Regular" w:hAnsi="Menlo Regular" w:cs="Menlo Regular"/>
+          <w:color w:val="2B839F"/>
+          <w:sz w:val="20"/>
+          <w:szCs w:val="20"/>
+        </w:rPr>
+        <w:t>print</w:t>
+      </w:r>
+      <w:proofErr w:type="gramEnd"/>
+      <w:r>
+        <w:rPr>
+          <w:rFonts w:ascii="Menlo Regular" w:hAnsi="Menlo Regular" w:cs="Menlo Regular"/>
+          <w:color w:val="000000"/>
+          <w:sz w:val="20"/>
+          <w:szCs w:val="20"/>
+        </w:rPr>
+        <w:t>(</w:t>
+      </w:r>
+      <w:proofErr w:type="spellStart"/>
+      <w:r>
+        <w:rPr>
+          <w:rFonts w:ascii="Menlo Regular" w:hAnsi="Menlo Regular" w:cs="Menlo Regular"/>
+          <w:color w:val="2B839F"/>
+          <w:sz w:val="20"/>
+          <w:szCs w:val="20"/>
+        </w:rPr>
+        <w:t>SingletonObject</w:t>
+      </w:r>
+      <w:r>
+        <w:rPr>
+          <w:rFonts w:ascii="Menlo Regular" w:hAnsi="Menlo Regular" w:cs="Menlo Regular"/>
+          <w:color w:val="000000"/>
+          <w:sz w:val="20"/>
+          <w:szCs w:val="20"/>
+        </w:rPr>
+        <w:t>.</w:t>
+      </w:r>
+      <w:r>
+        <w:rPr>
+          <w:rFonts w:ascii="Menlo Regular" w:hAnsi="Menlo Regular" w:cs="Menlo Regular"/>
+          <w:color w:val="2B839F"/>
+          <w:sz w:val="20"/>
+          <w:szCs w:val="20"/>
+        </w:rPr>
+        <w:t>shared</w:t>
+      </w:r>
+      <w:r>
+        <w:rPr>
+          <w:rFonts w:ascii="Menlo Regular" w:hAnsi="Menlo Regular" w:cs="Menlo Regular"/>
+          <w:color w:val="000000"/>
+          <w:sz w:val="20"/>
+          <w:szCs w:val="20"/>
+        </w:rPr>
+        <w:t>.</w:t>
+      </w:r>
+      <w:r>
+        <w:rPr>
+          <w:rFonts w:ascii="Menlo Regular" w:hAnsi="Menlo Regular" w:cs="Menlo Regular"/>
+          <w:color w:val="2B839F"/>
+          <w:sz w:val="20"/>
+          <w:szCs w:val="20"/>
+        </w:rPr>
+        <w:t>tempProperty</w:t>
+      </w:r>
+      <w:proofErr w:type="spellEnd"/>
+      <w:r>
+        <w:rPr>
+          <w:rFonts w:ascii="Menlo Regular" w:hAnsi="Menlo Regular" w:cs="Menlo Regular"/>
+          <w:color w:val="000000"/>
+          <w:sz w:val="20"/>
+          <w:szCs w:val="20"/>
+        </w:rPr>
+        <w:t>)</w:t>
+      </w:r>
+    </w:p>
+    <w:p>
+      <w:pPr>
+        <w:widowControl w:val="0"/>
+        <w:tabs>
+          <w:tab w:val="left" w:pos="543"/>
+        </w:tabs>
+        <w:autoSpaceDE w:val="0"/>
+        <w:autoSpaceDN w:val="0"/>
+        <w:adjustRightInd w:val="0"/>
+        <w:ind w:left="567"/>
+        <w:rPr>
+          <w:rFonts w:ascii="Helvetica" w:hAnsi="Helvetica" w:cs="Helvetica"/>
+          <w:sz w:val="20"/>
+          <w:szCs w:val="20"/>
+        </w:rPr>
+      </w:pPr>
+      <w:proofErr w:type="spellStart"/>
+      <w:r>
+        <w:rPr>
+          <w:rFonts w:ascii="Menlo Regular" w:hAnsi="Menlo Regular" w:cs="Menlo Regular"/>
+          <w:color w:val="2B839F"/>
+          <w:sz w:val="20"/>
+          <w:szCs w:val="20"/>
+        </w:rPr>
+        <w:t>SingletonObject</w:t>
+      </w:r>
+      <w:r>
+        <w:rPr>
+          <w:rFonts w:ascii="Menlo Regular" w:hAnsi="Menlo Regular" w:cs="Menlo Regular"/>
+          <w:color w:val="000000"/>
+          <w:sz w:val="20"/>
+          <w:szCs w:val="20"/>
+        </w:rPr>
+        <w:t>.</w:t>
+      </w:r>
+      <w:r>
+        <w:rPr>
+          <w:rFonts w:ascii="Menlo Regular" w:hAnsi="Menlo Regular" w:cs="Menlo Regular"/>
+          <w:color w:val="2B839F"/>
+          <w:sz w:val="20"/>
+          <w:szCs w:val="20"/>
+        </w:rPr>
+        <w:t>shared</w:t>
+      </w:r>
+      <w:r>
+        <w:rPr>
+          <w:rFonts w:ascii="Menlo Regular" w:hAnsi="Menlo Regular" w:cs="Menlo Regular"/>
+          <w:color w:val="000000"/>
+          <w:sz w:val="20"/>
+          <w:szCs w:val="20"/>
+        </w:rPr>
+        <w:t>.</w:t>
+      </w:r>
+      <w:r>
+        <w:rPr>
+          <w:rFonts w:ascii="Menlo Regular" w:hAnsi="Menlo Regular" w:cs="Menlo Regular"/>
+          <w:color w:val="2B839F"/>
+          <w:sz w:val="20"/>
+          <w:szCs w:val="20"/>
+        </w:rPr>
+        <w:t>tempProperty</w:t>
+      </w:r>
+      <w:proofErr w:type="spellEnd"/>
+      <w:r>
+        <w:rPr>
+          <w:rFonts w:ascii="Menlo Regular" w:hAnsi="Menlo Regular" w:cs="Menlo Regular"/>
+          <w:color w:val="000000"/>
+          <w:sz w:val="20"/>
+          <w:szCs w:val="20"/>
+        </w:rPr>
+        <w:t xml:space="preserve"> = </w:t>
+      </w:r>
+      <w:r>
+        <w:rPr>
+          <w:rFonts w:ascii="Menlo Regular" w:hAnsi="Menlo Regular" w:cs="Menlo Regular"/>
+          <w:color w:val="A31515"/>
+          <w:sz w:val="20"/>
+          <w:szCs w:val="20"/>
+        </w:rPr>
+        <w:t>"Hello. How are you doing?"</w:t>
+      </w:r>
+    </w:p>
+    <w:p>
+      <w:pPr>
+        <w:widowControl w:val="0"/>
+        <w:tabs>
+          <w:tab w:val="left" w:pos="543"/>
+        </w:tabs>
+        <w:autoSpaceDE w:val="0"/>
+        <w:autoSpaceDN w:val="0"/>
+        <w:adjustRightInd w:val="0"/>
+        <w:ind w:left="567"/>
+        <w:rPr>
+          <w:rFonts w:ascii="Helvetica" w:hAnsi="Helvetica" w:cs="Helvetica"/>
+          <w:sz w:val="20"/>
+          <w:szCs w:val="20"/>
+        </w:rPr>
+      </w:pPr>
+      <w:proofErr w:type="gramStart"/>
+      <w:r>
+        <w:rPr>
+          <w:rFonts w:ascii="Menlo Regular" w:hAnsi="Menlo Regular" w:cs="Menlo Regular"/>
+          <w:color w:val="2B839F"/>
+          <w:sz w:val="20"/>
+          <w:szCs w:val="20"/>
+        </w:rPr>
+        <w:t>print</w:t>
+      </w:r>
+      <w:proofErr w:type="gramEnd"/>
+      <w:r>
+        <w:rPr>
+          <w:rFonts w:ascii="Menlo Regular" w:hAnsi="Menlo Regular" w:cs="Menlo Regular"/>
+          <w:color w:val="000000"/>
+          <w:sz w:val="20"/>
+          <w:szCs w:val="20"/>
+        </w:rPr>
+        <w:t>(</w:t>
+      </w:r>
+      <w:proofErr w:type="spellStart"/>
+      <w:r>
+        <w:rPr>
+          <w:rFonts w:ascii="Menlo Regular" w:hAnsi="Menlo Regular" w:cs="Menlo Regular"/>
+          <w:color w:val="2B839F"/>
+          <w:sz w:val="20"/>
+          <w:szCs w:val="20"/>
+        </w:rPr>
+        <w:t>SingletonObject</w:t>
+      </w:r>
+      <w:r>
+        <w:rPr>
+          <w:rFonts w:ascii="Menlo Regular" w:hAnsi="Menlo Regular" w:cs="Menlo Regular"/>
+          <w:color w:val="000000"/>
+          <w:sz w:val="20"/>
+          <w:szCs w:val="20"/>
+        </w:rPr>
+        <w:t>.</w:t>
+      </w:r>
+      <w:r>
+        <w:rPr>
+          <w:rFonts w:ascii="Menlo Regular" w:hAnsi="Menlo Regular" w:cs="Menlo Regular"/>
+          <w:color w:val="2B839F"/>
+          <w:sz w:val="20"/>
+          <w:szCs w:val="20"/>
+        </w:rPr>
+        <w:t>shared</w:t>
+      </w:r>
+      <w:r>
+        <w:rPr>
+          <w:rFonts w:ascii="Menlo Regular" w:hAnsi="Menlo Regular" w:cs="Menlo Regular"/>
+          <w:color w:val="000000"/>
+          <w:sz w:val="20"/>
+          <w:szCs w:val="20"/>
+        </w:rPr>
+        <w:t>.</w:t>
+      </w:r>
+      <w:r>
+        <w:rPr>
+          <w:rFonts w:ascii="Menlo Regular" w:hAnsi="Menlo Regular" w:cs="Menlo Regular"/>
+          <w:color w:val="2B839F"/>
+          <w:sz w:val="20"/>
+          <w:szCs w:val="20"/>
+        </w:rPr>
+        <w:t>tempProperty</w:t>
+      </w:r>
+      <w:proofErr w:type="spellEnd"/>
+      <w:r>
+        <w:rPr>
+          <w:rFonts w:ascii="Menlo Regular" w:hAnsi="Menlo Regular" w:cs="Menlo Regular"/>
+          <w:color w:val="000000"/>
+          <w:sz w:val="20"/>
+          <w:szCs w:val="20"/>
+        </w:rPr>
+        <w:t>)</w:t>
+      </w:r>
+    </w:p>
+    <w:p>
+      <w:pPr>
+        <w:jc w:val="both"/>
+        <w:rPr>
+          <w:lang w:val="ru-RU"/>
+        </w:rPr>
+      </w:pPr>
+    </w:p>
+    <w:p>
+      <w:pPr>
+        <w:jc w:val="both"/>
+        <w:rPr>
+          <w:lang w:val="ru-RU"/>
+        </w:rPr>
+      </w:pPr>
+      <w:r>
+        <w:rPr>
+          <w:lang w:val="ru-RU"/>
+        </w:rPr>
+        <w:t>Получаем вполне ожидаемый лог:</w:t>
+      </w:r>
+    </w:p>
+    <w:p>
+      <w:pPr>
+        <w:jc w:val="both"/>
+        <w:rPr>
+          <w:lang w:val="ru-RU"/>
+        </w:rPr>
+      </w:pPr>
+    </w:p>
+    <w:p>
+      <w:pPr>
+        <w:widowControl w:val="0"/>
+        <w:tabs>
+          <w:tab w:val="left" w:pos="543"/>
+        </w:tabs>
+        <w:autoSpaceDE w:val="0"/>
+        <w:autoSpaceDN w:val="0"/>
+        <w:adjustRightInd w:val="0"/>
+        <w:rPr>
+          <w:rFonts w:ascii="Menlo Regular" w:hAnsi="Menlo Regular" w:cs="Menlo Regular"/>
+          <w:b/>
+          <w:bCs/>
+          <w:color w:val="000000"/>
+          <w:sz w:val="20"/>
+          <w:szCs w:val="20"/>
+        </w:rPr>
+      </w:pPr>
+      <w:proofErr w:type="gramStart"/>
+      <w:r>
+        <w:rPr>
+          <w:rFonts w:ascii="Menlo Regular" w:hAnsi="Menlo Regular" w:cs="Menlo Regular"/>
+          <w:b/>
+          <w:bCs/>
+          <w:color w:val="000000"/>
+          <w:sz w:val="20"/>
+          <w:szCs w:val="20"/>
+        </w:rPr>
+        <w:t>nil</w:t>
+      </w:r>
+      <w:proofErr w:type="gramEnd"/>
+    </w:p>
+    <w:p>
+      <w:pPr>
+        <w:jc w:val="both"/>
+        <w:rPr>
+          <w:sz w:val="20"/>
+          <w:szCs w:val="20"/>
+          <w:lang w:val="ru-RU"/>
+        </w:rPr>
+      </w:pPr>
+      <w:proofErr w:type="gramStart"/>
+      <w:r>
+        <w:rPr>
+          <w:rFonts w:ascii="Menlo Regular" w:hAnsi="Menlo Regular" w:cs="Menlo Regular"/>
+          <w:b/>
+          <w:bCs/>
+          <w:color w:val="000000"/>
+          <w:sz w:val="20"/>
+          <w:szCs w:val="20"/>
+        </w:rPr>
+        <w:t>Optional(</w:t>
+      </w:r>
+      <w:proofErr w:type="gramEnd"/>
+      <w:r>
+        <w:rPr>
+          <w:rFonts w:ascii="Menlo Regular" w:hAnsi="Menlo Regular" w:cs="Menlo Regular"/>
+          <w:b/>
+          <w:bCs/>
+          <w:color w:val="000000"/>
+          <w:sz w:val="20"/>
+          <w:szCs w:val="20"/>
+        </w:rPr>
+        <w:t>"Hello. How are you doing?")</w:t>
+      </w:r>
+    </w:p>
+    <w:p>
+      <w:pPr>
+        <w:jc w:val="both"/>
+        <w:rPr>
+          <w:lang w:val="ru-RU"/>
+        </w:rPr>
+      </w:pPr>
+    </w:p>
+    <w:p>
+      <w:pPr>
+        <w:jc w:val="both"/>
+        <w:rPr>
+          <w:lang w:val="ru-RU"/>
+        </w:rPr>
+      </w:pPr>
+      <w:hyperlink r:id="rId15" w:history="1">
+        <w:r>
+          <w:rPr>
+            <w:rStyle w:val="Hyperlink"/>
+            <w:lang w:val="ru-RU"/>
+          </w:rPr>
+          <w:t>Код примера</w:t>
+        </w:r>
+      </w:hyperlink>
+      <w:r>
+        <w:rPr>
+          <w:lang w:val="ru-RU"/>
+        </w:rPr>
+        <w:t>.</w:t>
+      </w:r>
+    </w:p>
+    <w:p>
+      <w:pPr>
         <w:rPr>
           <w:lang w:val="ru-RU"/>
         </w:rPr>
       </w:pPr>
       <w:bookmarkStart w:id="18" w:name="_GoBack"/>
       <w:bookmarkEnd w:id="18"/>
+      <w:r>
+        <w:rPr>
+          <w:lang w:val="ru-RU"/>
+        </w:rPr>
+        <w:br w:type="page"/>
+      </w:r>
     </w:p>
     <w:p>
       <w:pPr>
@@ -27445,6 +29181,59 @@
           <w:lang w:val="ru-RU"/>
         </w:rPr>
       </w:pPr>
+    </w:p>
+    <w:p>
+      <w:pPr>
+        <w:jc w:val="both"/>
+        <w:rPr>
+          <w:lang w:val="ru-RU"/>
+        </w:rPr>
+      </w:pPr>
+    </w:p>
+    <w:p>
+      <w:pPr>
+        <w:rPr>
+          <w:lang w:val="ru-RU"/>
+        </w:rPr>
+      </w:pPr>
+      <w:r>
+        <w:rPr>
+          <w:lang w:val="ru-RU"/>
+        </w:rPr>
+        <w:br w:type="page"/>
+      </w:r>
+    </w:p>
+    <w:p>
+      <w:pPr>
+        <w:jc w:val="both"/>
+        <w:rPr>
+          <w:lang w:val="ru-RU"/>
+        </w:rPr>
+      </w:pPr>
+    </w:p>
+    <w:p>
+      <w:pPr>
+        <w:jc w:val="both"/>
+        <w:rPr>
+          <w:lang w:val="ru-RU"/>
+        </w:rPr>
+      </w:pPr>
+    </w:p>
+    <w:p>
+      <w:pPr>
+        <w:jc w:val="both"/>
+        <w:rPr>
+          <w:lang w:val="ru-RU"/>
+        </w:rPr>
+      </w:pPr>
+    </w:p>
+    <w:p>
+      <w:pPr>
+        <w:jc w:val="both"/>
+        <w:rPr>
+          <w:lang w:val="ru-RU"/>
+        </w:rPr>
+      </w:pPr>
       <w:proofErr w:type="spellStart"/>
       <w:r>
         <w:rPr>
@@ -27455,8 +29244,8 @@
       <w:proofErr w:type="spellEnd"/>
     </w:p>
     <w:sectPr>
-      <w:footerReference w:type="even" r:id="rId15"/>
-      <w:footerReference w:type="default" r:id="rId16"/>
+      <w:footerReference w:type="even" r:id="rId16"/>
+      <w:footerReference w:type="default" r:id="rId17"/>
       <w:pgSz w:w="11900" w:h="16840"/>
       <w:pgMar w:top="1440" w:right="985" w:bottom="1440" w:left="1800" w:header="708" w:footer="708" w:gutter="0"/>
       <w:cols w:space="708"/>
@@ -27557,7 +29346,7 @@
         <w:rStyle w:val="PageNumber"/>
         <w:noProof/>
       </w:rPr>
-      <w:t>20</w:t>
+      <w:t>22</w:t>
     </w:r>
     <w:r>
       <w:rPr>
@@ -27772,6 +29561,92 @@
     </w:lvl>
   </w:abstractNum>
   <w:abstractNum w:abstractNumId="2">
+    <w:nsid w:val="215B523A"/>
+    <w:multiLevelType w:val="hybridMultilevel"/>
+    <w:tmpl w:val="1494F52C"/>
+    <w:lvl w:ilvl="0" w:tplc="0409000F">
+      <w:start w:val="1"/>
+      <w:numFmt w:val="decimal"/>
+      <w:lvlText w:val="%1."/>
+      <w:lvlJc w:val="left"/>
+      <w:pPr>
+        <w:ind w:left="720" w:hanging="360"/>
+      </w:pPr>
+    </w:lvl>
+    <w:lvl w:ilvl="1" w:tplc="04090019" w:tentative="1">
+      <w:start w:val="1"/>
+      <w:numFmt w:val="lowerLetter"/>
+      <w:lvlText w:val="%2."/>
+      <w:lvlJc w:val="left"/>
+      <w:pPr>
+        <w:ind w:left="1440" w:hanging="360"/>
+      </w:pPr>
+    </w:lvl>
+    <w:lvl w:ilvl="2" w:tplc="0409001B" w:tentative="1">
+      <w:start w:val="1"/>
+      <w:numFmt w:val="lowerRoman"/>
+      <w:lvlText w:val="%3."/>
+      <w:lvlJc w:val="right"/>
+      <w:pPr>
+        <w:ind w:left="2160" w:hanging="180"/>
+      </w:pPr>
+    </w:lvl>
+    <w:lvl w:ilvl="3" w:tplc="0409000F" w:tentative="1">
+      <w:start w:val="1"/>
+      <w:numFmt w:val="decimal"/>
+      <w:lvlText w:val="%4."/>
+      <w:lvlJc w:val="left"/>
+      <w:pPr>
+        <w:ind w:left="2880" w:hanging="360"/>
+      </w:pPr>
+    </w:lvl>
+    <w:lvl w:ilvl="4" w:tplc="04090019" w:tentative="1">
+      <w:start w:val="1"/>
+      <w:numFmt w:val="lowerLetter"/>
+      <w:lvlText w:val="%5."/>
+      <w:lvlJc w:val="left"/>
+      <w:pPr>
+        <w:ind w:left="3600" w:hanging="360"/>
+      </w:pPr>
+    </w:lvl>
+    <w:lvl w:ilvl="5" w:tplc="0409001B" w:tentative="1">
+      <w:start w:val="1"/>
+      <w:numFmt w:val="lowerRoman"/>
+      <w:lvlText w:val="%6."/>
+      <w:lvlJc w:val="right"/>
+      <w:pPr>
+        <w:ind w:left="4320" w:hanging="180"/>
+      </w:pPr>
+    </w:lvl>
+    <w:lvl w:ilvl="6" w:tplc="0409000F" w:tentative="1">
+      <w:start w:val="1"/>
+      <w:numFmt w:val="decimal"/>
+      <w:lvlText w:val="%7."/>
+      <w:lvlJc w:val="left"/>
+      <w:pPr>
+        <w:ind w:left="5040" w:hanging="360"/>
+      </w:pPr>
+    </w:lvl>
+    <w:lvl w:ilvl="7" w:tplc="04090019" w:tentative="1">
+      <w:start w:val="1"/>
+      <w:numFmt w:val="lowerLetter"/>
+      <w:lvlText w:val="%8."/>
+      <w:lvlJc w:val="left"/>
+      <w:pPr>
+        <w:ind w:left="5760" w:hanging="360"/>
+      </w:pPr>
+    </w:lvl>
+    <w:lvl w:ilvl="8" w:tplc="0409001B" w:tentative="1">
+      <w:start w:val="1"/>
+      <w:numFmt w:val="lowerRoman"/>
+      <w:lvlText w:val="%9."/>
+      <w:lvlJc w:val="right"/>
+      <w:pPr>
+        <w:ind w:left="6480" w:hanging="180"/>
+      </w:pPr>
+    </w:lvl>
+  </w:abstractNum>
+  <w:abstractNum w:abstractNumId="3">
     <w:nsid w:val="35484136"/>
     <w:multiLevelType w:val="hybridMultilevel"/>
     <w:tmpl w:val="EB441088"/>
@@ -27857,7 +29732,7 @@
       </w:pPr>
     </w:lvl>
   </w:abstractNum>
-  <w:abstractNum w:abstractNumId="3">
+  <w:abstractNum w:abstractNumId="4">
     <w:nsid w:val="4928422A"/>
     <w:multiLevelType w:val="hybridMultilevel"/>
     <w:tmpl w:val="1494F52C"/>
@@ -27943,7 +29818,7 @@
       </w:pPr>
     </w:lvl>
   </w:abstractNum>
-  <w:abstractNum w:abstractNumId="4">
+  <w:abstractNum w:abstractNumId="5">
     <w:nsid w:val="570F1431"/>
     <w:multiLevelType w:val="hybridMultilevel"/>
     <w:tmpl w:val="1494F52C"/>
@@ -28029,7 +29904,7 @@
       </w:pPr>
     </w:lvl>
   </w:abstractNum>
-  <w:abstractNum w:abstractNumId="5">
+  <w:abstractNum w:abstractNumId="6">
     <w:nsid w:val="66D54E52"/>
     <w:multiLevelType w:val="hybridMultilevel"/>
     <w:tmpl w:val="1494F52C"/>
@@ -28116,22 +29991,25 @@
     </w:lvl>
   </w:abstractNum>
   <w:num w:numId="1">
-    <w:abstractNumId w:val="2"/>
+    <w:abstractNumId w:val="3"/>
   </w:num>
   <w:num w:numId="2">
     <w:abstractNumId w:val="1"/>
   </w:num>
   <w:num w:numId="3">
-    <w:abstractNumId w:val="3"/>
+    <w:abstractNumId w:val="4"/>
   </w:num>
   <w:num w:numId="4">
-    <w:abstractNumId w:val="5"/>
+    <w:abstractNumId w:val="6"/>
   </w:num>
   <w:num w:numId="5">
     <w:abstractNumId w:val="0"/>
   </w:num>
   <w:num w:numId="6">
-    <w:abstractNumId w:val="4"/>
+    <w:abstractNumId w:val="5"/>
+  </w:num>
+  <w:num w:numId="7">
+    <w:abstractNumId w:val="2"/>
   </w:num>
 </w:numbering>
 </file>
@@ -29769,7 +31647,7 @@
 </file>
 
 <file path=customXml/itemProps1.xml><?xml version="1.0" encoding="utf-8"?>
-<ds:datastoreItem xmlns:ds="http://schemas.openxmlformats.org/officeDocument/2006/customXml" ds:itemID="{160F9418-7E92-004B-8F7A-B9F98BB461D0}">
+<ds:datastoreItem xmlns:ds="http://schemas.openxmlformats.org/officeDocument/2006/customXml" ds:itemID="{2964CE68-86F9-C346-9329-0EEB80599244}">
   <ds:schemaRefs>
     <ds:schemaRef ds:uri="http://schemas.openxmlformats.org/officeDocument/2006/bibliography"/>
   </ds:schemaRefs>

</xml_diff>

<commit_message>
Add Bridge pattern chapter in the book
</commit_message>
<xml_diff>
--- a/iOS Patterns. Cliff Notes. RU.docx
+++ b/iOS Patterns. Cliff Notes. RU.docx
@@ -261,8 +261,6 @@
         </w:rPr>
         <w:fldChar w:fldCharType="separate"/>
       </w:r>
-      <w:bookmarkStart w:id="3" w:name="_GoBack"/>
-      <w:bookmarkEnd w:id="3"/>
       <w:r>
         <w:rPr>
           <w:noProof/>
@@ -285,7 +283,7 @@
         <w:rPr>
           <w:noProof/>
         </w:rPr>
-        <w:instrText xml:space="preserve"> PAGEREF _Toc410404423 \h </w:instrText>
+        <w:instrText xml:space="preserve"> PAGEREF _Toc411172066 \h </w:instrText>
       </w:r>
       <w:r>
         <w:rPr>
@@ -345,7 +343,7 @@
         <w:rPr>
           <w:noProof/>
         </w:rPr>
-        <w:instrText xml:space="preserve"> PAGEREF _Toc410404424 \h </w:instrText>
+        <w:instrText xml:space="preserve"> PAGEREF _Toc411172067 \h </w:instrText>
       </w:r>
       <w:r>
         <w:rPr>
@@ -405,7 +403,7 @@
         <w:rPr>
           <w:noProof/>
         </w:rPr>
-        <w:instrText xml:space="preserve"> PAGEREF _Toc410404425 \h </w:instrText>
+        <w:instrText xml:space="preserve"> PAGEREF _Toc411172068 \h </w:instrText>
       </w:r>
       <w:r>
         <w:rPr>
@@ -465,7 +463,7 @@
         <w:rPr>
           <w:noProof/>
         </w:rPr>
-        <w:instrText xml:space="preserve"> PAGEREF _Toc410404426 \h </w:instrText>
+        <w:instrText xml:space="preserve"> PAGEREF _Toc411172069 \h </w:instrText>
       </w:r>
       <w:r>
         <w:rPr>
@@ -525,7 +523,7 @@
         <w:rPr>
           <w:noProof/>
         </w:rPr>
-        <w:instrText xml:space="preserve"> PAGEREF _Toc410404427 \h </w:instrText>
+        <w:instrText xml:space="preserve"> PAGEREF _Toc411172070 \h </w:instrText>
       </w:r>
       <w:r>
         <w:rPr>
@@ -585,7 +583,7 @@
         <w:rPr>
           <w:noProof/>
         </w:rPr>
-        <w:instrText xml:space="preserve"> PAGEREF _Toc410404428 \h </w:instrText>
+        <w:instrText xml:space="preserve"> PAGEREF _Toc411172071 \h </w:instrText>
       </w:r>
       <w:r>
         <w:rPr>
@@ -645,7 +643,7 @@
         <w:rPr>
           <w:noProof/>
         </w:rPr>
-        <w:instrText xml:space="preserve"> PAGEREF _Toc410404429 \h </w:instrText>
+        <w:instrText xml:space="preserve"> PAGEREF _Toc411172072 \h </w:instrText>
       </w:r>
       <w:r>
         <w:rPr>
@@ -705,7 +703,7 @@
         <w:rPr>
           <w:noProof/>
         </w:rPr>
-        <w:instrText xml:space="preserve"> PAGEREF _Toc410404430 \h </w:instrText>
+        <w:instrText xml:space="preserve"> PAGEREF _Toc411172073 \h </w:instrText>
       </w:r>
       <w:r>
         <w:rPr>
@@ -723,6 +721,126 @@
           <w:noProof/>
         </w:rPr>
         <w:t>23</w:t>
+      </w:r>
+      <w:r>
+        <w:rPr>
+          <w:noProof/>
+        </w:rPr>
+        <w:fldChar w:fldCharType="end"/>
+      </w:r>
+    </w:p>
+    <w:p>
+      <w:pPr>
+        <w:pStyle w:val="TOC1"/>
+        <w:tabs>
+          <w:tab w:val="right" w:leader="dot" w:pos="9105"/>
+        </w:tabs>
+        <w:rPr>
+          <w:b w:val="0"/>
+          <w:noProof/>
+          <w:lang w:eastAsia="ja-JP"/>
+        </w:rPr>
+      </w:pPr>
+      <w:r>
+        <w:rPr>
+          <w:noProof/>
+        </w:rPr>
+        <w:t>Bridge</w:t>
+      </w:r>
+      <w:r>
+        <w:rPr>
+          <w:noProof/>
+        </w:rPr>
+        <w:tab/>
+      </w:r>
+      <w:r>
+        <w:rPr>
+          <w:noProof/>
+        </w:rPr>
+        <w:fldChar w:fldCharType="begin"/>
+      </w:r>
+      <w:r>
+        <w:rPr>
+          <w:noProof/>
+        </w:rPr>
+        <w:instrText xml:space="preserve"> PAGEREF _Toc411172074 \h </w:instrText>
+      </w:r>
+      <w:r>
+        <w:rPr>
+          <w:noProof/>
+        </w:rPr>
+      </w:r>
+      <w:r>
+        <w:rPr>
+          <w:noProof/>
+        </w:rPr>
+        <w:fldChar w:fldCharType="separate"/>
+      </w:r>
+      <w:r>
+        <w:rPr>
+          <w:noProof/>
+        </w:rPr>
+        <w:t>28</w:t>
+      </w:r>
+      <w:r>
+        <w:rPr>
+          <w:noProof/>
+        </w:rPr>
+        <w:fldChar w:fldCharType="end"/>
+      </w:r>
+    </w:p>
+    <w:p>
+      <w:pPr>
+        <w:pStyle w:val="TOC1"/>
+        <w:tabs>
+          <w:tab w:val="right" w:leader="dot" w:pos="9105"/>
+        </w:tabs>
+        <w:rPr>
+          <w:b w:val="0"/>
+          <w:noProof/>
+          <w:lang w:eastAsia="ja-JP"/>
+        </w:rPr>
+      </w:pPr>
+      <w:r>
+        <w:rPr>
+          <w:noProof/>
+        </w:rPr>
+        <w:t>Facade</w:t>
+      </w:r>
+      <w:r>
+        <w:rPr>
+          <w:noProof/>
+        </w:rPr>
+        <w:tab/>
+      </w:r>
+      <w:r>
+        <w:rPr>
+          <w:noProof/>
+        </w:rPr>
+        <w:fldChar w:fldCharType="begin"/>
+      </w:r>
+      <w:r>
+        <w:rPr>
+          <w:noProof/>
+        </w:rPr>
+        <w:instrText xml:space="preserve"> PAGEREF _Toc411172075 \h </w:instrText>
+      </w:r>
+      <w:r>
+        <w:rPr>
+          <w:noProof/>
+        </w:rPr>
+      </w:r>
+      <w:r>
+        <w:rPr>
+          <w:noProof/>
+        </w:rPr>
+        <w:fldChar w:fldCharType="separate"/>
+      </w:r>
+      <w:r>
+        <w:rPr>
+          <w:noProof/>
+        </w:rPr>
+        <w:t>31</w:t>
       </w:r>
       <w:r>
         <w:rPr>
@@ -761,9 +879,9 @@
           <w:bCs/>
         </w:rPr>
       </w:pPr>
-      <w:bookmarkStart w:id="4" w:name="_Toc409785556"/>
-      <w:bookmarkStart w:id="5" w:name="_Toc409785727"/>
-      <w:bookmarkStart w:id="6" w:name="_Toc410404423"/>
+      <w:bookmarkStart w:id="3" w:name="_Toc409785556"/>
+      <w:bookmarkStart w:id="4" w:name="_Toc409785727"/>
+      <w:bookmarkStart w:id="5" w:name="_Toc411172066"/>
       <w:r>
         <w:rPr>
           <w:rStyle w:val="Strong"/>
@@ -773,9 +891,9 @@
         <w:lastRenderedPageBreak/>
         <w:t>Привет</w:t>
       </w:r>
+      <w:bookmarkEnd w:id="3"/>
       <w:bookmarkEnd w:id="4"/>
       <w:bookmarkEnd w:id="5"/>
-      <w:bookmarkEnd w:id="6"/>
     </w:p>
     <w:p>
       <w:pPr>
@@ -952,14 +1070,14 @@
           <w:lang w:val="ru-RU"/>
         </w:rPr>
       </w:pPr>
-      <w:bookmarkStart w:id="7" w:name="_Toc409785557"/>
+      <w:bookmarkStart w:id="6" w:name="_Toc409785557"/>
       <w:r>
         <w:rPr>
           <w:lang w:val="ru-RU"/>
         </w:rPr>
         <w:t>Для кого эта книга?</w:t>
       </w:r>
-      <w:bookmarkEnd w:id="7"/>
+      <w:bookmarkEnd w:id="6"/>
     </w:p>
     <w:p>
       <w:pPr>
@@ -1010,14 +1128,14 @@
           <w:lang w:val="ru-RU"/>
         </w:rPr>
       </w:pPr>
-      <w:bookmarkStart w:id="8" w:name="_Toc409785558"/>
+      <w:bookmarkStart w:id="7" w:name="_Toc409785558"/>
       <w:r>
         <w:rPr>
           <w:lang w:val="ru-RU"/>
         </w:rPr>
         <w:t>Почему эта книга?</w:t>
       </w:r>
-      <w:bookmarkEnd w:id="8"/>
+      <w:bookmarkEnd w:id="7"/>
     </w:p>
     <w:p>
       <w:pPr>
@@ -1212,7 +1330,7 @@
           <w:lang w:val="ru-RU"/>
         </w:rPr>
       </w:pPr>
-      <w:bookmarkStart w:id="9" w:name="_Toc409785559"/>
+      <w:bookmarkStart w:id="8" w:name="_Toc409785559"/>
       <w:r>
         <w:rPr>
           <w:lang w:val="ru-RU"/>
@@ -1220,7 +1338,7 @@
         <w:lastRenderedPageBreak/>
         <w:t>Распространение книги</w:t>
       </w:r>
-      <w:bookmarkEnd w:id="9"/>
+      <w:bookmarkEnd w:id="8"/>
     </w:p>
     <w:p>
       <w:pPr>
@@ -1541,14 +1659,14 @@
           <w:lang w:val="ru-RU"/>
         </w:rPr>
       </w:pPr>
-      <w:bookmarkStart w:id="10" w:name="_Toc409785560"/>
+      <w:bookmarkStart w:id="9" w:name="_Toc409785560"/>
       <w:r>
         <w:rPr>
           <w:lang w:val="ru-RU"/>
         </w:rPr>
         <w:t>Напутственное слово</w:t>
       </w:r>
-      <w:bookmarkEnd w:id="10"/>
+      <w:bookmarkEnd w:id="9"/>
     </w:p>
     <w:p>
       <w:pPr>
@@ -1606,9 +1724,9 @@
           <w:b/>
         </w:rPr>
       </w:pPr>
-      <w:bookmarkStart w:id="11" w:name="_Toc409785561"/>
-      <w:bookmarkStart w:id="12" w:name="_Toc409785728"/>
-      <w:bookmarkStart w:id="13" w:name="_Toc410404424"/>
+      <w:bookmarkStart w:id="10" w:name="_Toc409785561"/>
+      <w:bookmarkStart w:id="11" w:name="_Toc409785728"/>
+      <w:bookmarkStart w:id="12" w:name="_Toc411172067"/>
       <w:r>
         <w:rPr>
           <w:rStyle w:val="Strong"/>
@@ -1617,9 +1735,9 @@
         <w:lastRenderedPageBreak/>
         <w:t>История изменений</w:t>
       </w:r>
+      <w:bookmarkEnd w:id="10"/>
       <w:bookmarkEnd w:id="11"/>
       <w:bookmarkEnd w:id="12"/>
-      <w:bookmarkEnd w:id="13"/>
     </w:p>
     <w:p>
       <w:pPr>
@@ -1741,9 +1859,9 @@
           <w:b/>
         </w:rPr>
       </w:pPr>
-      <w:bookmarkStart w:id="14" w:name="_Toc409785562"/>
-      <w:bookmarkStart w:id="15" w:name="_Toc409785729"/>
-      <w:bookmarkStart w:id="16" w:name="_Toc410404425"/>
+      <w:bookmarkStart w:id="13" w:name="_Toc409785562"/>
+      <w:bookmarkStart w:id="14" w:name="_Toc409785729"/>
+      <w:bookmarkStart w:id="15" w:name="_Toc411172068"/>
       <w:r>
         <w:rPr>
           <w:rStyle w:val="Strong"/>
@@ -1752,9 +1870,9 @@
         <w:lastRenderedPageBreak/>
         <w:t>Prototype</w:t>
       </w:r>
+      <w:bookmarkEnd w:id="13"/>
       <w:bookmarkEnd w:id="14"/>
       <w:bookmarkEnd w:id="15"/>
-      <w:bookmarkEnd w:id="16"/>
     </w:p>
     <w:p>
       <w:pPr>
@@ -5476,12 +5594,12 @@
       <w:pPr>
         <w:pStyle w:val="Heading1"/>
       </w:pPr>
-      <w:bookmarkStart w:id="17" w:name="_Toc410404426"/>
+      <w:bookmarkStart w:id="16" w:name="_Toc411172069"/>
       <w:r>
         <w:lastRenderedPageBreak/>
         <w:t>Factory Method</w:t>
       </w:r>
-      <w:bookmarkEnd w:id="17"/>
+      <w:bookmarkEnd w:id="16"/>
     </w:p>
     <w:p>
       <w:pPr>
@@ -9559,7 +9677,7 @@
       <w:pPr>
         <w:pStyle w:val="Heading1"/>
       </w:pPr>
-      <w:bookmarkStart w:id="18" w:name="_Toc410404427"/>
+      <w:bookmarkStart w:id="17" w:name="_Toc411172070"/>
       <w:proofErr w:type="spellStart"/>
       <w:r>
         <w:lastRenderedPageBreak/>
@@ -9573,7 +9691,7 @@
       <w:r>
         <w:t>Factory</w:t>
       </w:r>
-      <w:bookmarkEnd w:id="18"/>
+      <w:bookmarkEnd w:id="17"/>
       <w:proofErr w:type="spellEnd"/>
     </w:p>
     <w:p>
@@ -17169,13 +17287,13 @@
       <w:pPr>
         <w:pStyle w:val="Heading1"/>
       </w:pPr>
-      <w:bookmarkStart w:id="19" w:name="_Toc410404428"/>
+      <w:bookmarkStart w:id="18" w:name="_Toc411172071"/>
       <w:proofErr w:type="spellStart"/>
       <w:r>
         <w:lastRenderedPageBreak/>
         <w:t>Builder</w:t>
       </w:r>
-      <w:bookmarkEnd w:id="19"/>
+      <w:bookmarkEnd w:id="18"/>
       <w:proofErr w:type="spellEnd"/>
     </w:p>
     <w:p>
@@ -27608,12 +27726,12 @@
       <w:pPr>
         <w:pStyle w:val="Heading1"/>
       </w:pPr>
-      <w:bookmarkStart w:id="20" w:name="_Toc410404429"/>
+      <w:bookmarkStart w:id="19" w:name="_Toc411172072"/>
       <w:r>
         <w:lastRenderedPageBreak/>
         <w:t>Singleton</w:t>
       </w:r>
-      <w:bookmarkEnd w:id="20"/>
+      <w:bookmarkEnd w:id="19"/>
     </w:p>
     <w:p>
       <w:pPr>
@@ -29336,12 +29454,12 @@
       <w:pPr>
         <w:pStyle w:val="Heading1"/>
       </w:pPr>
-      <w:bookmarkStart w:id="21" w:name="_Toc410404430"/>
+      <w:bookmarkStart w:id="20" w:name="_Toc411172073"/>
       <w:r>
         <w:lastRenderedPageBreak/>
         <w:t>Adapter</w:t>
       </w:r>
-      <w:bookmarkEnd w:id="21"/>
+      <w:bookmarkEnd w:id="20"/>
     </w:p>
     <w:p>
       <w:pPr>
@@ -30056,6 +30174,7 @@
           <w:sz w:val="20"/>
           <w:szCs w:val="20"/>
         </w:rPr>
+        <w:lastRenderedPageBreak/>
         <w:t>public</w:t>
       </w:r>
       <w:proofErr w:type="gramEnd"/>
@@ -31958,6 +32077,7 @@
         <w:rPr>
           <w:lang w:val="ru-RU"/>
         </w:rPr>
+        <w:lastRenderedPageBreak/>
         <w:t>Ну и, конечно же, тест:</w:t>
       </w:r>
     </w:p>
@@ -32702,7 +32822,6 @@
           <w:sz w:val="20"/>
           <w:szCs w:val="20"/>
         </w:rPr>
-        <w:lastRenderedPageBreak/>
         <w:t>OMG! I am flying!</w:t>
       </w:r>
     </w:p>
@@ -33371,6 +33490,7 @@
         <w:rPr>
           <w:lang w:val="ru-RU"/>
         </w:rPr>
+        <w:lastRenderedPageBreak/>
         <w:t xml:space="preserve">Если сделать просто реализацию, то получится то же самое, что и в предыдущем примере </w:t>
       </w:r>
       <w:r>
@@ -34989,6 +35109,7 @@
         <w:rPr>
           <w:lang w:val="ru-RU"/>
         </w:rPr>
+        <w:lastRenderedPageBreak/>
         <w:t>Как видим, в американской зарядке совсем другой метод и мировоззрение. Давайте создадим адаптер для нее:</w:t>
       </w:r>
     </w:p>
@@ -36885,10 +37006,18 @@
     </w:p>
     <w:p>
       <w:pPr>
+        <w:pStyle w:val="Heading1"/>
+      </w:pPr>
+      <w:bookmarkStart w:id="21" w:name="_Toc411172074"/>
+      <w:r>
+        <w:lastRenderedPageBreak/>
+        <w:t>Bridge</w:t>
+      </w:r>
+      <w:bookmarkEnd w:id="21"/>
+    </w:p>
+    <w:p>
+      <w:pPr>
         <w:jc w:val="both"/>
-        <w:rPr>
-          <w:lang w:val="ru-RU"/>
-        </w:rPr>
       </w:pPr>
     </w:p>
     <w:p>
@@ -36898,6 +37027,90 @@
           <w:lang w:val="ru-RU"/>
         </w:rPr>
       </w:pPr>
+      <w:r>
+        <w:rPr>
+          <w:lang w:val="ru-RU"/>
+        </w:rPr>
+        <w:t>Представьте себе</w:t>
+      </w:r>
+      <w:r>
+        <w:rPr>
+          <w:lang w:val="ru-RU"/>
+        </w:rPr>
+        <w:t xml:space="preserve">, что у нас есть что-то однотипное, к примеру, у нас есть телефон и куча наушников. </w:t>
+      </w:r>
+      <w:r>
+        <w:rPr>
+          <w:lang w:val="ru-RU"/>
+        </w:rPr>
+        <w:t>Если бы у каждого телефона был свой разъем, то мы могли бы пользоваться только одним типом наушников. Но Бог миловал! Собственно та же штука и с наушникам</w:t>
+      </w:r>
+      <w:r>
+        <w:rPr>
+          <w:lang w:val="ru-RU"/>
+        </w:rPr>
+        <w:t>и</w:t>
+      </w:r>
+      <w:r>
+        <w:rPr>
+          <w:lang w:val="ru-RU"/>
+        </w:rPr>
+        <w:t>. Они могут выдавать различный звук, иметь различные дополнительные функции, но основная их цель – просто звучание</w:t>
+      </w:r>
+      <w:r>
+        <w:rPr>
+          <w:lang w:val="ru-RU"/>
+        </w:rPr>
+        <w:t xml:space="preserve"> </w:t>
+      </w:r>
+      <w:r>
+        <w:rPr>
+          <w:lang w:val="ru-RU"/>
+        </w:rPr>
+        <w:sym w:font="Wingdings" w:char="F04A"/>
+      </w:r>
+      <w:r>
+        <w:rPr>
+          <w:lang w:val="ru-RU"/>
+        </w:rPr>
+        <w:t>.</w:t>
+      </w:r>
+      <w:r>
+        <w:rPr>
+          <w:lang w:val="ru-RU"/>
+        </w:rPr>
+        <w:t xml:space="preserve"> И хо</w:t>
+      </w:r>
+      <w:r>
+        <w:rPr>
+          <w:lang w:val="ru-RU"/>
+        </w:rPr>
+        <w:t>рошо, что во многих случаях ште</w:t>
+      </w:r>
+      <w:r>
+        <w:rPr>
+          <w:lang w:val="ru-RU"/>
+        </w:rPr>
+        <w:t>кер у них одинаковый (я не говорю про различные студийные наушники</w:t>
+      </w:r>
+      <w:r>
+        <w:rPr>
+          <w:lang w:val="ru-RU"/>
+        </w:rPr>
+        <w:t xml:space="preserve"> </w:t>
+      </w:r>
+      <w:r>
+        <w:rPr>
+          <w:lang w:val="ru-RU"/>
+        </w:rPr>
+        <w:sym w:font="Wingdings" w:char="F04A"/>
+      </w:r>
+      <w:r>
+        <w:rPr>
+          <w:lang w:val="ru-RU"/>
+        </w:rPr>
+        <w:t>).</w:t>
+      </w:r>
     </w:p>
     <w:p>
       <w:pPr>
@@ -36914,6 +37127,21 @@
           <w:lang w:val="ru-RU"/>
         </w:rPr>
       </w:pPr>
+      <w:r>
+        <w:rPr>
+          <w:lang w:val="ru-RU"/>
+        </w:rPr>
+        <w:t>Собственно, Мост (</w:t>
+      </w:r>
+      <w:r>
+        <w:t>Bridge)</w:t>
+      </w:r>
+      <w:r>
+        <w:rPr>
+          <w:lang w:val="ru-RU"/>
+        </w:rPr>
+        <w:t xml:space="preserve"> позволяет разделить абстракцию от реализации, так чтобы реализация в любой момент могла быть изменена, не меняя при этом абстракции.</w:t>
+      </w:r>
     </w:p>
     <w:p>
       <w:pPr>
@@ -36927,9 +37155,17 @@
       <w:pPr>
         <w:jc w:val="both"/>
         <w:rPr>
-          <w:lang w:val="ru-RU"/>
-        </w:rPr>
-      </w:pPr>
+          <w:b/>
+          <w:lang w:val="ru-RU"/>
+        </w:rPr>
+      </w:pPr>
+      <w:r>
+        <w:rPr>
+          <w:b/>
+          <w:lang w:val="ru-RU"/>
+        </w:rPr>
+        <w:t>Когда использовать:</w:t>
+      </w:r>
     </w:p>
     <w:p>
       <w:pPr>
@@ -36938,6 +37174,3713 @@
           <w:lang w:val="ru-RU"/>
         </w:rPr>
       </w:pPr>
+    </w:p>
+    <w:p>
+      <w:pPr>
+        <w:pStyle w:val="ListParagraph"/>
+        <w:numPr>
+          <w:ilvl w:val="0"/>
+          <w:numId w:val="9"/>
+        </w:numPr>
+        <w:ind w:left="567" w:hanging="425"/>
+        <w:jc w:val="both"/>
+        <w:rPr>
+          <w:lang w:val="ru-RU"/>
+        </w:rPr>
+      </w:pPr>
+      <w:r>
+        <w:rPr>
+          <w:lang w:val="ru-RU"/>
+        </w:rPr>
+        <w:t>Вам совершенно не нужна связь между абстракцией и реализацией</w:t>
+      </w:r>
+      <w:r>
+        <w:rPr>
+          <w:lang w:val="ru-RU"/>
+        </w:rPr>
+        <w:t>.</w:t>
+      </w:r>
+    </w:p>
+    <w:p>
+      <w:pPr>
+        <w:pStyle w:val="ListParagraph"/>
+        <w:numPr>
+          <w:ilvl w:val="0"/>
+          <w:numId w:val="9"/>
+        </w:numPr>
+        <w:ind w:left="567" w:hanging="425"/>
+        <w:jc w:val="both"/>
+        <w:rPr>
+          <w:lang w:val="ru-RU"/>
+        </w:rPr>
+      </w:pPr>
+      <w:r>
+        <w:rPr>
+          <w:lang w:val="ru-RU"/>
+        </w:rPr>
+        <w:t>Собственно, как абстракцию так и имплементацию могут наследовать независимо</w:t>
+      </w:r>
+      <w:r>
+        <w:rPr>
+          <w:lang w:val="ru-RU"/>
+        </w:rPr>
+        <w:t>.</w:t>
+      </w:r>
+    </w:p>
+    <w:p>
+      <w:pPr>
+        <w:pStyle w:val="ListParagraph"/>
+        <w:numPr>
+          <w:ilvl w:val="0"/>
+          <w:numId w:val="9"/>
+        </w:numPr>
+        <w:ind w:left="567" w:hanging="425"/>
+        <w:jc w:val="both"/>
+        <w:rPr>
+          <w:lang w:val="ru-RU"/>
+        </w:rPr>
+      </w:pPr>
+      <w:r>
+        <w:rPr>
+          <w:lang w:val="ru-RU"/>
+        </w:rPr>
+        <w:t>Вы не хотите, чтобы изменения в реализации имели влияние на клиентский код.</w:t>
+      </w:r>
+    </w:p>
+    <w:p>
+      <w:pPr>
+        <w:jc w:val="both"/>
+        <w:rPr>
+          <w:lang w:val="ru-RU"/>
+        </w:rPr>
+      </w:pPr>
+    </w:p>
+    <w:p>
+      <w:pPr>
+        <w:jc w:val="both"/>
+        <w:rPr>
+          <w:lang w:val="ru-RU"/>
+        </w:rPr>
+      </w:pPr>
+      <w:r>
+        <w:rPr>
+          <w:lang w:val="ru-RU"/>
+        </w:rPr>
+        <w:t>Давайте создадим теперь базовую абстракцию наушников:</w:t>
+      </w:r>
+    </w:p>
+    <w:p>
+      <w:pPr>
+        <w:jc w:val="both"/>
+        <w:rPr>
+          <w:lang w:val="ru-RU"/>
+        </w:rPr>
+      </w:pPr>
+    </w:p>
+    <w:p>
+      <w:pPr>
+        <w:widowControl w:val="0"/>
+        <w:tabs>
+          <w:tab w:val="left" w:pos="543"/>
+        </w:tabs>
+        <w:autoSpaceDE w:val="0"/>
+        <w:autoSpaceDN w:val="0"/>
+        <w:adjustRightInd w:val="0"/>
+        <w:ind w:left="567"/>
+        <w:rPr>
+          <w:rFonts w:ascii="Helvetica" w:hAnsi="Helvetica" w:cs="Helvetica"/>
+          <w:sz w:val="20"/>
+          <w:szCs w:val="20"/>
+        </w:rPr>
+      </w:pPr>
+      <w:proofErr w:type="gramStart"/>
+      <w:r>
+        <w:rPr>
+          <w:rFonts w:ascii="Menlo Regular" w:hAnsi="Menlo Regular" w:cs="Menlo Regular"/>
+          <w:color w:val="0000FF"/>
+          <w:sz w:val="20"/>
+          <w:szCs w:val="20"/>
+        </w:rPr>
+        <w:t>public</w:t>
+      </w:r>
+      <w:proofErr w:type="gramEnd"/>
+      <w:r>
+        <w:rPr>
+          <w:rFonts w:ascii="Menlo Regular" w:hAnsi="Menlo Regular" w:cs="Menlo Regular"/>
+          <w:color w:val="000000"/>
+          <w:sz w:val="20"/>
+          <w:szCs w:val="20"/>
+        </w:rPr>
+        <w:t xml:space="preserve"> </w:t>
+      </w:r>
+      <w:r>
+        <w:rPr>
+          <w:rFonts w:ascii="Menlo Regular" w:hAnsi="Menlo Regular" w:cs="Menlo Regular"/>
+          <w:color w:val="0000FF"/>
+          <w:sz w:val="20"/>
+          <w:szCs w:val="20"/>
+        </w:rPr>
+        <w:t>protocol</w:t>
+      </w:r>
+      <w:r>
+        <w:rPr>
+          <w:rFonts w:ascii="Menlo Regular" w:hAnsi="Menlo Regular" w:cs="Menlo Regular"/>
+          <w:color w:val="000000"/>
+          <w:sz w:val="20"/>
+          <w:szCs w:val="20"/>
+        </w:rPr>
+        <w:t xml:space="preserve"> </w:t>
+      </w:r>
+      <w:proofErr w:type="spellStart"/>
+      <w:r>
+        <w:rPr>
+          <w:rFonts w:ascii="Menlo Regular" w:hAnsi="Menlo Regular" w:cs="Menlo Regular"/>
+          <w:color w:val="000000"/>
+          <w:sz w:val="20"/>
+          <w:szCs w:val="20"/>
+        </w:rPr>
+        <w:t>BaseHeadphones</w:t>
+      </w:r>
+      <w:proofErr w:type="spellEnd"/>
+      <w:r>
+        <w:rPr>
+          <w:rFonts w:ascii="Menlo Regular" w:hAnsi="Menlo Regular" w:cs="Menlo Regular"/>
+          <w:color w:val="000000"/>
+          <w:sz w:val="20"/>
+          <w:szCs w:val="20"/>
+        </w:rPr>
+        <w:t xml:space="preserve"> {</w:t>
+      </w:r>
+    </w:p>
+    <w:p>
+      <w:pPr>
+        <w:widowControl w:val="0"/>
+        <w:tabs>
+          <w:tab w:val="left" w:pos="543"/>
+        </w:tabs>
+        <w:autoSpaceDE w:val="0"/>
+        <w:autoSpaceDN w:val="0"/>
+        <w:adjustRightInd w:val="0"/>
+        <w:ind w:left="567"/>
+        <w:rPr>
+          <w:rFonts w:ascii="Helvetica" w:hAnsi="Helvetica" w:cs="Helvetica"/>
+          <w:sz w:val="20"/>
+          <w:szCs w:val="20"/>
+        </w:rPr>
+      </w:pPr>
+      <w:r>
+        <w:rPr>
+          <w:rFonts w:ascii="Menlo Regular" w:hAnsi="Menlo Regular" w:cs="Menlo Regular"/>
+          <w:color w:val="000000"/>
+          <w:sz w:val="20"/>
+          <w:szCs w:val="20"/>
+        </w:rPr>
+        <w:t xml:space="preserve">    </w:t>
+      </w:r>
+      <w:proofErr w:type="spellStart"/>
+      <w:proofErr w:type="gramStart"/>
+      <w:r>
+        <w:rPr>
+          <w:rFonts w:ascii="Menlo Regular" w:hAnsi="Menlo Regular" w:cs="Menlo Regular"/>
+          <w:color w:val="0000FF"/>
+          <w:sz w:val="20"/>
+          <w:szCs w:val="20"/>
+        </w:rPr>
+        <w:t>func</w:t>
+      </w:r>
+      <w:proofErr w:type="spellEnd"/>
+      <w:proofErr w:type="gramEnd"/>
+      <w:r>
+        <w:rPr>
+          <w:rFonts w:ascii="Menlo Regular" w:hAnsi="Menlo Regular" w:cs="Menlo Regular"/>
+          <w:color w:val="000000"/>
+          <w:sz w:val="20"/>
+          <w:szCs w:val="20"/>
+        </w:rPr>
+        <w:t xml:space="preserve"> </w:t>
+      </w:r>
+      <w:proofErr w:type="spellStart"/>
+      <w:r>
+        <w:rPr>
+          <w:rFonts w:ascii="Menlo Regular" w:hAnsi="Menlo Regular" w:cs="Menlo Regular"/>
+          <w:color w:val="000000"/>
+          <w:sz w:val="20"/>
+          <w:szCs w:val="20"/>
+        </w:rPr>
+        <w:t>playSimpleSound</w:t>
+      </w:r>
+      <w:proofErr w:type="spellEnd"/>
+      <w:r>
+        <w:rPr>
+          <w:rFonts w:ascii="Menlo Regular" w:hAnsi="Menlo Regular" w:cs="Menlo Regular"/>
+          <w:color w:val="000000"/>
+          <w:sz w:val="20"/>
+          <w:szCs w:val="20"/>
+        </w:rPr>
+        <w:t>()</w:t>
+      </w:r>
+    </w:p>
+    <w:p>
+      <w:pPr>
+        <w:widowControl w:val="0"/>
+        <w:tabs>
+          <w:tab w:val="left" w:pos="543"/>
+        </w:tabs>
+        <w:autoSpaceDE w:val="0"/>
+        <w:autoSpaceDN w:val="0"/>
+        <w:adjustRightInd w:val="0"/>
+        <w:ind w:left="567"/>
+        <w:rPr>
+          <w:rFonts w:ascii="Helvetica" w:hAnsi="Helvetica" w:cs="Helvetica"/>
+          <w:sz w:val="20"/>
+          <w:szCs w:val="20"/>
+        </w:rPr>
+      </w:pPr>
+      <w:r>
+        <w:rPr>
+          <w:rFonts w:ascii="Menlo Regular" w:hAnsi="Menlo Regular" w:cs="Menlo Regular"/>
+          <w:color w:val="000000"/>
+          <w:sz w:val="20"/>
+          <w:szCs w:val="20"/>
+        </w:rPr>
+        <w:t xml:space="preserve">    </w:t>
+      </w:r>
+      <w:proofErr w:type="spellStart"/>
+      <w:proofErr w:type="gramStart"/>
+      <w:r>
+        <w:rPr>
+          <w:rFonts w:ascii="Menlo Regular" w:hAnsi="Menlo Regular" w:cs="Menlo Regular"/>
+          <w:color w:val="0000FF"/>
+          <w:sz w:val="20"/>
+          <w:szCs w:val="20"/>
+        </w:rPr>
+        <w:t>func</w:t>
+      </w:r>
+      <w:proofErr w:type="spellEnd"/>
+      <w:proofErr w:type="gramEnd"/>
+      <w:r>
+        <w:rPr>
+          <w:rFonts w:ascii="Menlo Regular" w:hAnsi="Menlo Regular" w:cs="Menlo Regular"/>
+          <w:color w:val="000000"/>
+          <w:sz w:val="20"/>
+          <w:szCs w:val="20"/>
+        </w:rPr>
+        <w:t xml:space="preserve"> </w:t>
+      </w:r>
+      <w:proofErr w:type="spellStart"/>
+      <w:r>
+        <w:rPr>
+          <w:rFonts w:ascii="Menlo Regular" w:hAnsi="Menlo Regular" w:cs="Menlo Regular"/>
+          <w:color w:val="000000"/>
+          <w:sz w:val="20"/>
+          <w:szCs w:val="20"/>
+        </w:rPr>
+        <w:t>playBassSound</w:t>
+      </w:r>
+      <w:proofErr w:type="spellEnd"/>
+      <w:r>
+        <w:rPr>
+          <w:rFonts w:ascii="Menlo Regular" w:hAnsi="Menlo Regular" w:cs="Menlo Regular"/>
+          <w:color w:val="000000"/>
+          <w:sz w:val="20"/>
+          <w:szCs w:val="20"/>
+        </w:rPr>
+        <w:t>()</w:t>
+      </w:r>
+    </w:p>
+    <w:p>
+      <w:pPr>
+        <w:widowControl w:val="0"/>
+        <w:tabs>
+          <w:tab w:val="left" w:pos="543"/>
+        </w:tabs>
+        <w:autoSpaceDE w:val="0"/>
+        <w:autoSpaceDN w:val="0"/>
+        <w:adjustRightInd w:val="0"/>
+        <w:ind w:left="567"/>
+        <w:rPr>
+          <w:rFonts w:ascii="Helvetica" w:hAnsi="Helvetica" w:cs="Helvetica"/>
+          <w:sz w:val="20"/>
+          <w:szCs w:val="20"/>
+        </w:rPr>
+      </w:pPr>
+      <w:r>
+        <w:rPr>
+          <w:rFonts w:ascii="Menlo Regular" w:hAnsi="Menlo Regular" w:cs="Menlo Regular"/>
+          <w:color w:val="000000"/>
+          <w:sz w:val="20"/>
+          <w:szCs w:val="20"/>
+        </w:rPr>
+        <w:t>}</w:t>
+      </w:r>
+    </w:p>
+    <w:p>
+      <w:pPr>
+        <w:jc w:val="both"/>
+        <w:rPr>
+          <w:lang w:val="ru-RU"/>
+        </w:rPr>
+      </w:pPr>
+    </w:p>
+    <w:p>
+      <w:pPr>
+        <w:jc w:val="both"/>
+        <w:rPr>
+          <w:lang w:val="ru-RU"/>
+        </w:rPr>
+      </w:pPr>
+      <w:r>
+        <w:rPr>
+          <w:lang w:val="ru-RU"/>
+        </w:rPr>
+        <w:t>И тепер</w:t>
+      </w:r>
+      <w:r>
+        <w:rPr>
+          <w:lang w:val="ru-RU"/>
+        </w:rPr>
+        <w:t>ь</w:t>
+      </w:r>
+      <w:r>
+        <w:rPr>
+          <w:lang w:val="ru-RU"/>
+        </w:rPr>
+        <w:t xml:space="preserve"> два элемента – дорогие наушники и дешевые </w:t>
+      </w:r>
+      <w:r>
+        <w:rPr>
+          <w:lang w:val="ru-RU"/>
+        </w:rPr>
+        <w:sym w:font="Wingdings" w:char="F04A"/>
+      </w:r>
+    </w:p>
+    <w:p>
+      <w:pPr>
+        <w:jc w:val="both"/>
+        <w:rPr>
+          <w:lang w:val="ru-RU"/>
+        </w:rPr>
+      </w:pPr>
+    </w:p>
+    <w:p>
+      <w:pPr>
+        <w:widowControl w:val="0"/>
+        <w:tabs>
+          <w:tab w:val="left" w:pos="543"/>
+        </w:tabs>
+        <w:autoSpaceDE w:val="0"/>
+        <w:autoSpaceDN w:val="0"/>
+        <w:adjustRightInd w:val="0"/>
+        <w:ind w:left="567"/>
+        <w:rPr>
+          <w:rFonts w:ascii="Helvetica" w:hAnsi="Helvetica" w:cs="Helvetica"/>
+          <w:sz w:val="20"/>
+          <w:szCs w:val="20"/>
+        </w:rPr>
+      </w:pPr>
+      <w:r>
+        <w:rPr>
+          <w:rFonts w:ascii="Menlo Regular" w:hAnsi="Menlo Regular" w:cs="Menlo Regular"/>
+          <w:color w:val="008000"/>
+          <w:sz w:val="20"/>
+          <w:szCs w:val="20"/>
+        </w:rPr>
+        <w:t xml:space="preserve">// </w:t>
+      </w:r>
+      <w:proofErr w:type="spellStart"/>
+      <w:r>
+        <w:rPr>
+          <w:rFonts w:ascii="Menlo Regular" w:hAnsi="Menlo Regular" w:cs="Menlo Regular"/>
+          <w:color w:val="008000"/>
+          <w:sz w:val="20"/>
+          <w:szCs w:val="20"/>
+        </w:rPr>
+        <w:t>Наушники</w:t>
+      </w:r>
+      <w:proofErr w:type="spellEnd"/>
+      <w:r>
+        <w:rPr>
+          <w:rFonts w:ascii="Menlo Regular" w:hAnsi="Menlo Regular" w:cs="Menlo Regular"/>
+          <w:color w:val="008000"/>
+          <w:sz w:val="20"/>
+          <w:szCs w:val="20"/>
+        </w:rPr>
+        <w:t xml:space="preserve"> </w:t>
+      </w:r>
+      <w:proofErr w:type="spellStart"/>
+      <w:r>
+        <w:rPr>
+          <w:rFonts w:ascii="Menlo Regular" w:hAnsi="Menlo Regular" w:cs="Menlo Regular"/>
+          <w:color w:val="008000"/>
+          <w:sz w:val="20"/>
+          <w:szCs w:val="20"/>
+        </w:rPr>
+        <w:t>обычные</w:t>
+      </w:r>
+      <w:proofErr w:type="spellEnd"/>
+      <w:r>
+        <w:rPr>
+          <w:rFonts w:ascii="Menlo Regular" w:hAnsi="Menlo Regular" w:cs="Menlo Regular"/>
+          <w:color w:val="008000"/>
+          <w:sz w:val="20"/>
+          <w:szCs w:val="20"/>
+        </w:rPr>
+        <w:t xml:space="preserve"> - </w:t>
+      </w:r>
+      <w:proofErr w:type="spellStart"/>
+      <w:r>
+        <w:rPr>
+          <w:rFonts w:ascii="Menlo Regular" w:hAnsi="Menlo Regular" w:cs="Menlo Regular"/>
+          <w:color w:val="008000"/>
+          <w:sz w:val="20"/>
+          <w:szCs w:val="20"/>
+        </w:rPr>
+        <w:t>китайские</w:t>
+      </w:r>
+      <w:proofErr w:type="spellEnd"/>
+    </w:p>
+    <w:p>
+      <w:pPr>
+        <w:widowControl w:val="0"/>
+        <w:tabs>
+          <w:tab w:val="left" w:pos="543"/>
+        </w:tabs>
+        <w:autoSpaceDE w:val="0"/>
+        <w:autoSpaceDN w:val="0"/>
+        <w:adjustRightInd w:val="0"/>
+        <w:ind w:left="567"/>
+        <w:rPr>
+          <w:rFonts w:ascii="Helvetica" w:hAnsi="Helvetica" w:cs="Helvetica"/>
+          <w:sz w:val="20"/>
+          <w:szCs w:val="20"/>
+        </w:rPr>
+      </w:pPr>
+      <w:proofErr w:type="gramStart"/>
+      <w:r>
+        <w:rPr>
+          <w:rFonts w:ascii="Menlo Regular" w:hAnsi="Menlo Regular" w:cs="Menlo Regular"/>
+          <w:color w:val="0000FF"/>
+          <w:sz w:val="20"/>
+          <w:szCs w:val="20"/>
+        </w:rPr>
+        <w:t>public</w:t>
+      </w:r>
+      <w:proofErr w:type="gramEnd"/>
+      <w:r>
+        <w:rPr>
+          <w:rFonts w:ascii="Menlo Regular" w:hAnsi="Menlo Regular" w:cs="Menlo Regular"/>
+          <w:color w:val="000000"/>
+          <w:sz w:val="20"/>
+          <w:szCs w:val="20"/>
+        </w:rPr>
+        <w:t xml:space="preserve"> </w:t>
+      </w:r>
+      <w:r>
+        <w:rPr>
+          <w:rFonts w:ascii="Menlo Regular" w:hAnsi="Menlo Regular" w:cs="Menlo Regular"/>
+          <w:color w:val="0000FF"/>
+          <w:sz w:val="20"/>
+          <w:szCs w:val="20"/>
+        </w:rPr>
+        <w:t>class</w:t>
+      </w:r>
+      <w:r>
+        <w:rPr>
+          <w:rFonts w:ascii="Menlo Regular" w:hAnsi="Menlo Regular" w:cs="Menlo Regular"/>
+          <w:color w:val="000000"/>
+          <w:sz w:val="20"/>
+          <w:szCs w:val="20"/>
+        </w:rPr>
+        <w:t xml:space="preserve"> </w:t>
+      </w:r>
+      <w:proofErr w:type="spellStart"/>
+      <w:r>
+        <w:rPr>
+          <w:rFonts w:ascii="Menlo Regular" w:hAnsi="Menlo Regular" w:cs="Menlo Regular"/>
+          <w:color w:val="000000"/>
+          <w:sz w:val="20"/>
+          <w:szCs w:val="20"/>
+        </w:rPr>
+        <w:t>CheapHeadphones</w:t>
+      </w:r>
+      <w:proofErr w:type="spellEnd"/>
+      <w:r>
+        <w:rPr>
+          <w:rFonts w:ascii="Menlo Regular" w:hAnsi="Menlo Regular" w:cs="Menlo Regular"/>
+          <w:color w:val="000000"/>
+          <w:sz w:val="20"/>
+          <w:szCs w:val="20"/>
+        </w:rPr>
+        <w:t xml:space="preserve">: </w:t>
+      </w:r>
+      <w:proofErr w:type="spellStart"/>
+      <w:r>
+        <w:rPr>
+          <w:rFonts w:ascii="Menlo Regular" w:hAnsi="Menlo Regular" w:cs="Menlo Regular"/>
+          <w:color w:val="2B839F"/>
+          <w:sz w:val="20"/>
+          <w:szCs w:val="20"/>
+        </w:rPr>
+        <w:t>BaseHeadphones</w:t>
+      </w:r>
+      <w:proofErr w:type="spellEnd"/>
+      <w:r>
+        <w:rPr>
+          <w:rFonts w:ascii="Menlo Regular" w:hAnsi="Menlo Regular" w:cs="Menlo Regular"/>
+          <w:color w:val="000000"/>
+          <w:sz w:val="20"/>
+          <w:szCs w:val="20"/>
+        </w:rPr>
+        <w:t xml:space="preserve"> {</w:t>
+      </w:r>
+    </w:p>
+    <w:p>
+      <w:pPr>
+        <w:widowControl w:val="0"/>
+        <w:tabs>
+          <w:tab w:val="left" w:pos="543"/>
+        </w:tabs>
+        <w:autoSpaceDE w:val="0"/>
+        <w:autoSpaceDN w:val="0"/>
+        <w:adjustRightInd w:val="0"/>
+        <w:ind w:left="567"/>
+        <w:rPr>
+          <w:rFonts w:ascii="Helvetica" w:hAnsi="Helvetica" w:cs="Helvetica"/>
+          <w:sz w:val="20"/>
+          <w:szCs w:val="20"/>
+        </w:rPr>
+      </w:pPr>
+      <w:r>
+        <w:rPr>
+          <w:rFonts w:ascii="Menlo Regular" w:hAnsi="Menlo Regular" w:cs="Menlo Regular"/>
+          <w:color w:val="000000"/>
+          <w:sz w:val="20"/>
+          <w:szCs w:val="20"/>
+        </w:rPr>
+        <w:t xml:space="preserve">    </w:t>
+      </w:r>
+      <w:proofErr w:type="gramStart"/>
+      <w:r>
+        <w:rPr>
+          <w:rFonts w:ascii="Menlo Regular" w:hAnsi="Menlo Regular" w:cs="Menlo Regular"/>
+          <w:color w:val="0000FF"/>
+          <w:sz w:val="20"/>
+          <w:szCs w:val="20"/>
+        </w:rPr>
+        <w:t>public</w:t>
+      </w:r>
+      <w:proofErr w:type="gramEnd"/>
+      <w:r>
+        <w:rPr>
+          <w:rFonts w:ascii="Menlo Regular" w:hAnsi="Menlo Regular" w:cs="Menlo Regular"/>
+          <w:color w:val="000000"/>
+          <w:sz w:val="20"/>
+          <w:szCs w:val="20"/>
+        </w:rPr>
+        <w:t xml:space="preserve"> </w:t>
+      </w:r>
+      <w:proofErr w:type="spellStart"/>
+      <w:r>
+        <w:rPr>
+          <w:rFonts w:ascii="Menlo Regular" w:hAnsi="Menlo Regular" w:cs="Menlo Regular"/>
+          <w:color w:val="0000FF"/>
+          <w:sz w:val="20"/>
+          <w:szCs w:val="20"/>
+        </w:rPr>
+        <w:t>init</w:t>
+      </w:r>
+      <w:proofErr w:type="spellEnd"/>
+      <w:r>
+        <w:rPr>
+          <w:rFonts w:ascii="Menlo Regular" w:hAnsi="Menlo Regular" w:cs="Menlo Regular"/>
+          <w:color w:val="000000"/>
+          <w:sz w:val="20"/>
+          <w:szCs w:val="20"/>
+        </w:rPr>
+        <w:t>() { }</w:t>
+      </w:r>
+    </w:p>
+    <w:p>
+      <w:pPr>
+        <w:widowControl w:val="0"/>
+        <w:tabs>
+          <w:tab w:val="left" w:pos="543"/>
+        </w:tabs>
+        <w:autoSpaceDE w:val="0"/>
+        <w:autoSpaceDN w:val="0"/>
+        <w:adjustRightInd w:val="0"/>
+        <w:ind w:left="567"/>
+        <w:rPr>
+          <w:rFonts w:ascii="Helvetica" w:hAnsi="Helvetica" w:cs="Helvetica"/>
+          <w:sz w:val="20"/>
+          <w:szCs w:val="20"/>
+        </w:rPr>
+      </w:pPr>
+      <w:r>
+        <w:rPr>
+          <w:rFonts w:ascii="Menlo Regular" w:hAnsi="Menlo Regular" w:cs="Menlo Regular"/>
+          <w:color w:val="000000"/>
+          <w:sz w:val="20"/>
+          <w:szCs w:val="20"/>
+        </w:rPr>
+        <w:t xml:space="preserve">    </w:t>
+      </w:r>
+    </w:p>
+    <w:p>
+      <w:pPr>
+        <w:widowControl w:val="0"/>
+        <w:tabs>
+          <w:tab w:val="left" w:pos="543"/>
+        </w:tabs>
+        <w:autoSpaceDE w:val="0"/>
+        <w:autoSpaceDN w:val="0"/>
+        <w:adjustRightInd w:val="0"/>
+        <w:ind w:left="567"/>
+        <w:rPr>
+          <w:rFonts w:ascii="Helvetica" w:hAnsi="Helvetica" w:cs="Helvetica"/>
+          <w:sz w:val="20"/>
+          <w:szCs w:val="20"/>
+        </w:rPr>
+      </w:pPr>
+      <w:r>
+        <w:rPr>
+          <w:rFonts w:ascii="Menlo Regular" w:hAnsi="Menlo Regular" w:cs="Menlo Regular"/>
+          <w:color w:val="000000"/>
+          <w:sz w:val="20"/>
+          <w:szCs w:val="20"/>
+        </w:rPr>
+        <w:t xml:space="preserve">    </w:t>
+      </w:r>
+      <w:proofErr w:type="gramStart"/>
+      <w:r>
+        <w:rPr>
+          <w:rFonts w:ascii="Menlo Regular" w:hAnsi="Menlo Regular" w:cs="Menlo Regular"/>
+          <w:color w:val="0000FF"/>
+          <w:sz w:val="20"/>
+          <w:szCs w:val="20"/>
+        </w:rPr>
+        <w:t>public</w:t>
+      </w:r>
+      <w:proofErr w:type="gramEnd"/>
+      <w:r>
+        <w:rPr>
+          <w:rFonts w:ascii="Menlo Regular" w:hAnsi="Menlo Regular" w:cs="Menlo Regular"/>
+          <w:color w:val="000000"/>
+          <w:sz w:val="20"/>
+          <w:szCs w:val="20"/>
+        </w:rPr>
+        <w:t xml:space="preserve"> </w:t>
+      </w:r>
+      <w:proofErr w:type="spellStart"/>
+      <w:r>
+        <w:rPr>
+          <w:rFonts w:ascii="Menlo Regular" w:hAnsi="Menlo Regular" w:cs="Menlo Regular"/>
+          <w:color w:val="0000FF"/>
+          <w:sz w:val="20"/>
+          <w:szCs w:val="20"/>
+        </w:rPr>
+        <w:t>func</w:t>
+      </w:r>
+      <w:proofErr w:type="spellEnd"/>
+      <w:r>
+        <w:rPr>
+          <w:rFonts w:ascii="Menlo Regular" w:hAnsi="Menlo Regular" w:cs="Menlo Regular"/>
+          <w:color w:val="000000"/>
+          <w:sz w:val="20"/>
+          <w:szCs w:val="20"/>
+        </w:rPr>
+        <w:t xml:space="preserve"> </w:t>
+      </w:r>
+      <w:proofErr w:type="spellStart"/>
+      <w:r>
+        <w:rPr>
+          <w:rFonts w:ascii="Menlo Regular" w:hAnsi="Menlo Regular" w:cs="Menlo Regular"/>
+          <w:color w:val="000000"/>
+          <w:sz w:val="20"/>
+          <w:szCs w:val="20"/>
+        </w:rPr>
+        <w:t>playSimpleSound</w:t>
+      </w:r>
+      <w:proofErr w:type="spellEnd"/>
+      <w:r>
+        <w:rPr>
+          <w:rFonts w:ascii="Menlo Regular" w:hAnsi="Menlo Regular" w:cs="Menlo Regular"/>
+          <w:color w:val="000000"/>
+          <w:sz w:val="20"/>
+          <w:szCs w:val="20"/>
+        </w:rPr>
+        <w:t>() {</w:t>
+      </w:r>
+    </w:p>
+    <w:p>
+      <w:pPr>
+        <w:widowControl w:val="0"/>
+        <w:tabs>
+          <w:tab w:val="left" w:pos="543"/>
+        </w:tabs>
+        <w:autoSpaceDE w:val="0"/>
+        <w:autoSpaceDN w:val="0"/>
+        <w:adjustRightInd w:val="0"/>
+        <w:ind w:left="567"/>
+        <w:rPr>
+          <w:rFonts w:ascii="Helvetica" w:hAnsi="Helvetica" w:cs="Helvetica"/>
+          <w:sz w:val="20"/>
+          <w:szCs w:val="20"/>
+        </w:rPr>
+      </w:pPr>
+      <w:r>
+        <w:rPr>
+          <w:rFonts w:ascii="Menlo Regular" w:hAnsi="Menlo Regular" w:cs="Menlo Regular"/>
+          <w:color w:val="000000"/>
+          <w:sz w:val="20"/>
+          <w:szCs w:val="20"/>
+        </w:rPr>
+        <w:t xml:space="preserve">        </w:t>
+      </w:r>
+      <w:proofErr w:type="gramStart"/>
+      <w:r>
+        <w:rPr>
+          <w:rFonts w:ascii="Menlo Regular" w:hAnsi="Menlo Regular" w:cs="Menlo Regular"/>
+          <w:color w:val="000000"/>
+          <w:sz w:val="20"/>
+          <w:szCs w:val="20"/>
+        </w:rPr>
+        <w:t>print</w:t>
+      </w:r>
+      <w:proofErr w:type="gramEnd"/>
+      <w:r>
+        <w:rPr>
+          <w:rFonts w:ascii="Menlo Regular" w:hAnsi="Menlo Regular" w:cs="Menlo Regular"/>
+          <w:color w:val="000000"/>
+          <w:sz w:val="20"/>
+          <w:szCs w:val="20"/>
+        </w:rPr>
+        <w:t>(</w:t>
+      </w:r>
+      <w:r>
+        <w:rPr>
+          <w:rFonts w:ascii="Menlo Regular" w:hAnsi="Menlo Regular" w:cs="Menlo Regular"/>
+          <w:color w:val="A31515"/>
+          <w:sz w:val="20"/>
+          <w:szCs w:val="20"/>
+        </w:rPr>
+        <w:t>"beep-beep-</w:t>
+      </w:r>
+      <w:proofErr w:type="spellStart"/>
+      <w:r>
+        <w:rPr>
+          <w:rFonts w:ascii="Menlo Regular" w:hAnsi="Menlo Regular" w:cs="Menlo Regular"/>
+          <w:color w:val="A31515"/>
+          <w:sz w:val="20"/>
+          <w:szCs w:val="20"/>
+        </w:rPr>
+        <w:t>bhhhrhrhrep</w:t>
+      </w:r>
+      <w:proofErr w:type="spellEnd"/>
+      <w:r>
+        <w:rPr>
+          <w:rFonts w:ascii="Menlo Regular" w:hAnsi="Menlo Regular" w:cs="Menlo Regular"/>
+          <w:color w:val="A31515"/>
+          <w:sz w:val="20"/>
+          <w:szCs w:val="20"/>
+        </w:rPr>
+        <w:t>"</w:t>
+      </w:r>
+      <w:r>
+        <w:rPr>
+          <w:rFonts w:ascii="Menlo Regular" w:hAnsi="Menlo Regular" w:cs="Menlo Regular"/>
+          <w:color w:val="000000"/>
+          <w:sz w:val="20"/>
+          <w:szCs w:val="20"/>
+        </w:rPr>
+        <w:t>)</w:t>
+      </w:r>
+    </w:p>
+    <w:p>
+      <w:pPr>
+        <w:widowControl w:val="0"/>
+        <w:tabs>
+          <w:tab w:val="left" w:pos="543"/>
+        </w:tabs>
+        <w:autoSpaceDE w:val="0"/>
+        <w:autoSpaceDN w:val="0"/>
+        <w:adjustRightInd w:val="0"/>
+        <w:ind w:left="567"/>
+        <w:rPr>
+          <w:rFonts w:ascii="Helvetica" w:hAnsi="Helvetica" w:cs="Helvetica"/>
+          <w:sz w:val="20"/>
+          <w:szCs w:val="20"/>
+        </w:rPr>
+      </w:pPr>
+      <w:r>
+        <w:rPr>
+          <w:rFonts w:ascii="Menlo Regular" w:hAnsi="Menlo Regular" w:cs="Menlo Regular"/>
+          <w:color w:val="000000"/>
+          <w:sz w:val="20"/>
+          <w:szCs w:val="20"/>
+        </w:rPr>
+        <w:t xml:space="preserve">    }</w:t>
+      </w:r>
+    </w:p>
+    <w:p>
+      <w:pPr>
+        <w:widowControl w:val="0"/>
+        <w:tabs>
+          <w:tab w:val="left" w:pos="543"/>
+        </w:tabs>
+        <w:autoSpaceDE w:val="0"/>
+        <w:autoSpaceDN w:val="0"/>
+        <w:adjustRightInd w:val="0"/>
+        <w:ind w:left="567"/>
+        <w:rPr>
+          <w:rFonts w:ascii="Helvetica" w:hAnsi="Helvetica" w:cs="Helvetica"/>
+          <w:sz w:val="20"/>
+          <w:szCs w:val="20"/>
+        </w:rPr>
+      </w:pPr>
+      <w:r>
+        <w:rPr>
+          <w:rFonts w:ascii="Menlo Regular" w:hAnsi="Menlo Regular" w:cs="Menlo Regular"/>
+          <w:color w:val="000000"/>
+          <w:sz w:val="20"/>
+          <w:szCs w:val="20"/>
+        </w:rPr>
+        <w:t xml:space="preserve">    </w:t>
+      </w:r>
+    </w:p>
+    <w:p>
+      <w:pPr>
+        <w:widowControl w:val="0"/>
+        <w:tabs>
+          <w:tab w:val="left" w:pos="543"/>
+        </w:tabs>
+        <w:autoSpaceDE w:val="0"/>
+        <w:autoSpaceDN w:val="0"/>
+        <w:adjustRightInd w:val="0"/>
+        <w:ind w:left="567"/>
+        <w:rPr>
+          <w:rFonts w:ascii="Helvetica" w:hAnsi="Helvetica" w:cs="Helvetica"/>
+          <w:sz w:val="20"/>
+          <w:szCs w:val="20"/>
+        </w:rPr>
+      </w:pPr>
+      <w:r>
+        <w:rPr>
+          <w:rFonts w:ascii="Menlo Regular" w:hAnsi="Menlo Regular" w:cs="Menlo Regular"/>
+          <w:color w:val="000000"/>
+          <w:sz w:val="20"/>
+          <w:szCs w:val="20"/>
+        </w:rPr>
+        <w:t xml:space="preserve">    </w:t>
+      </w:r>
+      <w:proofErr w:type="gramStart"/>
+      <w:r>
+        <w:rPr>
+          <w:rFonts w:ascii="Menlo Regular" w:hAnsi="Menlo Regular" w:cs="Menlo Regular"/>
+          <w:color w:val="0000FF"/>
+          <w:sz w:val="20"/>
+          <w:szCs w:val="20"/>
+        </w:rPr>
+        <w:t>public</w:t>
+      </w:r>
+      <w:proofErr w:type="gramEnd"/>
+      <w:r>
+        <w:rPr>
+          <w:rFonts w:ascii="Menlo Regular" w:hAnsi="Menlo Regular" w:cs="Menlo Regular"/>
+          <w:color w:val="000000"/>
+          <w:sz w:val="20"/>
+          <w:szCs w:val="20"/>
+        </w:rPr>
+        <w:t xml:space="preserve"> </w:t>
+      </w:r>
+      <w:proofErr w:type="spellStart"/>
+      <w:r>
+        <w:rPr>
+          <w:rFonts w:ascii="Menlo Regular" w:hAnsi="Menlo Regular" w:cs="Menlo Regular"/>
+          <w:color w:val="0000FF"/>
+          <w:sz w:val="20"/>
+          <w:szCs w:val="20"/>
+        </w:rPr>
+        <w:t>func</w:t>
+      </w:r>
+      <w:proofErr w:type="spellEnd"/>
+      <w:r>
+        <w:rPr>
+          <w:rFonts w:ascii="Menlo Regular" w:hAnsi="Menlo Regular" w:cs="Menlo Regular"/>
+          <w:color w:val="000000"/>
+          <w:sz w:val="20"/>
+          <w:szCs w:val="20"/>
+        </w:rPr>
+        <w:t xml:space="preserve"> </w:t>
+      </w:r>
+      <w:proofErr w:type="spellStart"/>
+      <w:r>
+        <w:rPr>
+          <w:rFonts w:ascii="Menlo Regular" w:hAnsi="Menlo Regular" w:cs="Menlo Regular"/>
+          <w:color w:val="000000"/>
+          <w:sz w:val="20"/>
+          <w:szCs w:val="20"/>
+        </w:rPr>
+        <w:t>playBassSound</w:t>
+      </w:r>
+      <w:proofErr w:type="spellEnd"/>
+      <w:r>
+        <w:rPr>
+          <w:rFonts w:ascii="Menlo Regular" w:hAnsi="Menlo Regular" w:cs="Menlo Regular"/>
+          <w:color w:val="000000"/>
+          <w:sz w:val="20"/>
+          <w:szCs w:val="20"/>
+        </w:rPr>
+        <w:t>() {</w:t>
+      </w:r>
+    </w:p>
+    <w:p>
+      <w:pPr>
+        <w:widowControl w:val="0"/>
+        <w:tabs>
+          <w:tab w:val="left" w:pos="543"/>
+        </w:tabs>
+        <w:autoSpaceDE w:val="0"/>
+        <w:autoSpaceDN w:val="0"/>
+        <w:adjustRightInd w:val="0"/>
+        <w:ind w:left="567"/>
+        <w:rPr>
+          <w:rFonts w:ascii="Helvetica" w:hAnsi="Helvetica" w:cs="Helvetica"/>
+          <w:sz w:val="20"/>
+          <w:szCs w:val="20"/>
+        </w:rPr>
+      </w:pPr>
+      <w:r>
+        <w:rPr>
+          <w:rFonts w:ascii="Menlo Regular" w:hAnsi="Menlo Regular" w:cs="Menlo Regular"/>
+          <w:color w:val="000000"/>
+          <w:sz w:val="20"/>
+          <w:szCs w:val="20"/>
+        </w:rPr>
+        <w:t xml:space="preserve">        </w:t>
+      </w:r>
+      <w:proofErr w:type="gramStart"/>
+      <w:r>
+        <w:rPr>
+          <w:rFonts w:ascii="Menlo Regular" w:hAnsi="Menlo Regular" w:cs="Menlo Regular"/>
+          <w:color w:val="000000"/>
+          <w:sz w:val="20"/>
+          <w:szCs w:val="20"/>
+        </w:rPr>
+        <w:t>print</w:t>
+      </w:r>
+      <w:proofErr w:type="gramEnd"/>
+      <w:r>
+        <w:rPr>
+          <w:rFonts w:ascii="Menlo Regular" w:hAnsi="Menlo Regular" w:cs="Menlo Regular"/>
+          <w:color w:val="000000"/>
+          <w:sz w:val="20"/>
+          <w:szCs w:val="20"/>
+        </w:rPr>
+        <w:t>(</w:t>
+      </w:r>
+      <w:r>
+        <w:rPr>
+          <w:rFonts w:ascii="Menlo Regular" w:hAnsi="Menlo Regular" w:cs="Menlo Regular"/>
+          <w:color w:val="A31515"/>
+          <w:sz w:val="20"/>
+          <w:szCs w:val="20"/>
+        </w:rPr>
+        <w:t>"</w:t>
+      </w:r>
+      <w:proofErr w:type="spellStart"/>
+      <w:r>
+        <w:rPr>
+          <w:rFonts w:ascii="Menlo Regular" w:hAnsi="Menlo Regular" w:cs="Menlo Regular"/>
+          <w:color w:val="A31515"/>
+          <w:sz w:val="20"/>
+          <w:szCs w:val="20"/>
+        </w:rPr>
+        <w:t>puf-puf-pufhrrr</w:t>
+      </w:r>
+      <w:proofErr w:type="spellEnd"/>
+      <w:r>
+        <w:rPr>
+          <w:rFonts w:ascii="Menlo Regular" w:hAnsi="Menlo Regular" w:cs="Menlo Regular"/>
+          <w:color w:val="A31515"/>
+          <w:sz w:val="20"/>
+          <w:szCs w:val="20"/>
+        </w:rPr>
+        <w:t>"</w:t>
+      </w:r>
+      <w:r>
+        <w:rPr>
+          <w:rFonts w:ascii="Menlo Regular" w:hAnsi="Menlo Regular" w:cs="Menlo Regular"/>
+          <w:color w:val="000000"/>
+          <w:sz w:val="20"/>
+          <w:szCs w:val="20"/>
+        </w:rPr>
+        <w:t>)</w:t>
+      </w:r>
+    </w:p>
+    <w:p>
+      <w:pPr>
+        <w:widowControl w:val="0"/>
+        <w:tabs>
+          <w:tab w:val="left" w:pos="543"/>
+        </w:tabs>
+        <w:autoSpaceDE w:val="0"/>
+        <w:autoSpaceDN w:val="0"/>
+        <w:adjustRightInd w:val="0"/>
+        <w:ind w:left="567"/>
+        <w:rPr>
+          <w:rFonts w:ascii="Helvetica" w:hAnsi="Helvetica" w:cs="Helvetica"/>
+          <w:sz w:val="20"/>
+          <w:szCs w:val="20"/>
+        </w:rPr>
+      </w:pPr>
+      <w:r>
+        <w:rPr>
+          <w:rFonts w:ascii="Menlo Regular" w:hAnsi="Menlo Regular" w:cs="Menlo Regular"/>
+          <w:color w:val="000000"/>
+          <w:sz w:val="20"/>
+          <w:szCs w:val="20"/>
+        </w:rPr>
+        <w:t xml:space="preserve">    }</w:t>
+      </w:r>
+    </w:p>
+    <w:p>
+      <w:pPr>
+        <w:widowControl w:val="0"/>
+        <w:tabs>
+          <w:tab w:val="left" w:pos="543"/>
+        </w:tabs>
+        <w:autoSpaceDE w:val="0"/>
+        <w:autoSpaceDN w:val="0"/>
+        <w:adjustRightInd w:val="0"/>
+        <w:ind w:left="567"/>
+        <w:rPr>
+          <w:rFonts w:ascii="Helvetica" w:hAnsi="Helvetica" w:cs="Helvetica"/>
+          <w:sz w:val="20"/>
+          <w:szCs w:val="20"/>
+        </w:rPr>
+      </w:pPr>
+      <w:r>
+        <w:rPr>
+          <w:rFonts w:ascii="Menlo Regular" w:hAnsi="Menlo Regular" w:cs="Menlo Regular"/>
+          <w:color w:val="000000"/>
+          <w:sz w:val="20"/>
+          <w:szCs w:val="20"/>
+        </w:rPr>
+        <w:t>}</w:t>
+      </w:r>
+    </w:p>
+    <w:p>
+      <w:r>
+        <w:br w:type="page"/>
+      </w:r>
+    </w:p>
+    <w:p>
+      <w:pPr>
+        <w:widowControl w:val="0"/>
+        <w:tabs>
+          <w:tab w:val="left" w:pos="543"/>
+        </w:tabs>
+        <w:autoSpaceDE w:val="0"/>
+        <w:autoSpaceDN w:val="0"/>
+        <w:adjustRightInd w:val="0"/>
+        <w:ind w:left="567"/>
+        <w:rPr>
+          <w:rFonts w:ascii="Helvetica" w:hAnsi="Helvetica" w:cs="Helvetica"/>
+          <w:sz w:val="20"/>
+          <w:szCs w:val="20"/>
+        </w:rPr>
+      </w:pPr>
+      <w:r>
+        <w:rPr>
+          <w:rFonts w:ascii="Menlo Regular" w:hAnsi="Menlo Regular" w:cs="Menlo Regular"/>
+          <w:color w:val="008000"/>
+          <w:sz w:val="20"/>
+          <w:szCs w:val="20"/>
+        </w:rPr>
+        <w:t xml:space="preserve">// </w:t>
+      </w:r>
+      <w:proofErr w:type="spellStart"/>
+      <w:r>
+        <w:rPr>
+          <w:rFonts w:ascii="Menlo Regular" w:hAnsi="Menlo Regular" w:cs="Menlo Regular"/>
+          <w:color w:val="008000"/>
+          <w:sz w:val="20"/>
+          <w:szCs w:val="20"/>
+        </w:rPr>
+        <w:t>Н</w:t>
+      </w:r>
+      <w:r>
+        <w:rPr>
+          <w:rFonts w:ascii="Menlo Regular" w:hAnsi="Menlo Regular" w:cs="Menlo Regular"/>
+          <w:color w:val="008000"/>
+          <w:sz w:val="20"/>
+          <w:szCs w:val="20"/>
+        </w:rPr>
+        <w:t>аушники</w:t>
+      </w:r>
+      <w:proofErr w:type="spellEnd"/>
+      <w:r>
+        <w:rPr>
+          <w:rFonts w:ascii="Menlo Regular" w:hAnsi="Menlo Regular" w:cs="Menlo Regular"/>
+          <w:color w:val="008000"/>
+          <w:sz w:val="20"/>
+          <w:szCs w:val="20"/>
+        </w:rPr>
+        <w:t xml:space="preserve"> </w:t>
+      </w:r>
+      <w:proofErr w:type="spellStart"/>
+      <w:r>
+        <w:rPr>
+          <w:rFonts w:ascii="Menlo Regular" w:hAnsi="Menlo Regular" w:cs="Menlo Regular"/>
+          <w:color w:val="008000"/>
+          <w:sz w:val="20"/>
+          <w:szCs w:val="20"/>
+        </w:rPr>
+        <w:t>дорогие</w:t>
+      </w:r>
+      <w:proofErr w:type="spellEnd"/>
+      <w:r>
+        <w:rPr>
+          <w:rFonts w:ascii="Menlo Regular" w:hAnsi="Menlo Regular" w:cs="Menlo Regular"/>
+          <w:color w:val="008000"/>
+          <w:sz w:val="20"/>
+          <w:szCs w:val="20"/>
+        </w:rPr>
+        <w:t xml:space="preserve">, </w:t>
+      </w:r>
+      <w:proofErr w:type="spellStart"/>
+      <w:r>
+        <w:rPr>
+          <w:rFonts w:ascii="Menlo Regular" w:hAnsi="Menlo Regular" w:cs="Menlo Regular"/>
+          <w:color w:val="008000"/>
+          <w:sz w:val="20"/>
+          <w:szCs w:val="20"/>
+        </w:rPr>
+        <w:t>тоже</w:t>
+      </w:r>
+      <w:proofErr w:type="spellEnd"/>
+      <w:r>
+        <w:rPr>
+          <w:rFonts w:ascii="Menlo Regular" w:hAnsi="Menlo Regular" w:cs="Menlo Regular"/>
+          <w:color w:val="008000"/>
+          <w:sz w:val="20"/>
+          <w:szCs w:val="20"/>
+        </w:rPr>
+        <w:t xml:space="preserve"> </w:t>
+      </w:r>
+      <w:proofErr w:type="spellStart"/>
+      <w:r>
+        <w:rPr>
+          <w:rFonts w:ascii="Menlo Regular" w:hAnsi="Menlo Regular" w:cs="Menlo Regular"/>
+          <w:color w:val="008000"/>
+          <w:sz w:val="20"/>
+          <w:szCs w:val="20"/>
+        </w:rPr>
+        <w:t>китайские</w:t>
+      </w:r>
+      <w:proofErr w:type="spellEnd"/>
+    </w:p>
+    <w:p>
+      <w:pPr>
+        <w:widowControl w:val="0"/>
+        <w:tabs>
+          <w:tab w:val="left" w:pos="543"/>
+        </w:tabs>
+        <w:autoSpaceDE w:val="0"/>
+        <w:autoSpaceDN w:val="0"/>
+        <w:adjustRightInd w:val="0"/>
+        <w:ind w:left="567"/>
+        <w:rPr>
+          <w:rFonts w:ascii="Helvetica" w:hAnsi="Helvetica" w:cs="Helvetica"/>
+          <w:sz w:val="20"/>
+          <w:szCs w:val="20"/>
+        </w:rPr>
+      </w:pPr>
+      <w:proofErr w:type="gramStart"/>
+      <w:r>
+        <w:rPr>
+          <w:rFonts w:ascii="Menlo Regular" w:hAnsi="Menlo Regular" w:cs="Menlo Regular"/>
+          <w:color w:val="0000FF"/>
+          <w:sz w:val="20"/>
+          <w:szCs w:val="20"/>
+        </w:rPr>
+        <w:t>public</w:t>
+      </w:r>
+      <w:proofErr w:type="gramEnd"/>
+      <w:r>
+        <w:rPr>
+          <w:rFonts w:ascii="Menlo Regular" w:hAnsi="Menlo Regular" w:cs="Menlo Regular"/>
+          <w:color w:val="000000"/>
+          <w:sz w:val="20"/>
+          <w:szCs w:val="20"/>
+        </w:rPr>
+        <w:t xml:space="preserve"> </w:t>
+      </w:r>
+      <w:r>
+        <w:rPr>
+          <w:rFonts w:ascii="Menlo Regular" w:hAnsi="Menlo Regular" w:cs="Menlo Regular"/>
+          <w:color w:val="0000FF"/>
+          <w:sz w:val="20"/>
+          <w:szCs w:val="20"/>
+        </w:rPr>
+        <w:t>class</w:t>
+      </w:r>
+      <w:r>
+        <w:rPr>
+          <w:rFonts w:ascii="Menlo Regular" w:hAnsi="Menlo Regular" w:cs="Menlo Regular"/>
+          <w:color w:val="000000"/>
+          <w:sz w:val="20"/>
+          <w:szCs w:val="20"/>
+        </w:rPr>
+        <w:t xml:space="preserve"> </w:t>
+      </w:r>
+      <w:proofErr w:type="spellStart"/>
+      <w:r>
+        <w:rPr>
+          <w:rFonts w:ascii="Menlo Regular" w:hAnsi="Menlo Regular" w:cs="Menlo Regular"/>
+          <w:color w:val="000000"/>
+          <w:sz w:val="20"/>
+          <w:szCs w:val="20"/>
+        </w:rPr>
+        <w:t>ExpensiveHeadphones</w:t>
+      </w:r>
+      <w:proofErr w:type="spellEnd"/>
+      <w:r>
+        <w:rPr>
+          <w:rFonts w:ascii="Menlo Regular" w:hAnsi="Menlo Regular" w:cs="Menlo Regular"/>
+          <w:color w:val="000000"/>
+          <w:sz w:val="20"/>
+          <w:szCs w:val="20"/>
+        </w:rPr>
+        <w:t xml:space="preserve">: </w:t>
+      </w:r>
+      <w:proofErr w:type="spellStart"/>
+      <w:r>
+        <w:rPr>
+          <w:rFonts w:ascii="Menlo Regular" w:hAnsi="Menlo Regular" w:cs="Menlo Regular"/>
+          <w:color w:val="2B839F"/>
+          <w:sz w:val="20"/>
+          <w:szCs w:val="20"/>
+        </w:rPr>
+        <w:t>BaseHeadphones</w:t>
+      </w:r>
+      <w:proofErr w:type="spellEnd"/>
+      <w:r>
+        <w:rPr>
+          <w:rFonts w:ascii="Menlo Regular" w:hAnsi="Menlo Regular" w:cs="Menlo Regular"/>
+          <w:color w:val="000000"/>
+          <w:sz w:val="20"/>
+          <w:szCs w:val="20"/>
+        </w:rPr>
+        <w:t xml:space="preserve"> {</w:t>
+      </w:r>
+    </w:p>
+    <w:p>
+      <w:pPr>
+        <w:widowControl w:val="0"/>
+        <w:tabs>
+          <w:tab w:val="left" w:pos="543"/>
+        </w:tabs>
+        <w:autoSpaceDE w:val="0"/>
+        <w:autoSpaceDN w:val="0"/>
+        <w:adjustRightInd w:val="0"/>
+        <w:ind w:left="567"/>
+        <w:rPr>
+          <w:rFonts w:ascii="Helvetica" w:hAnsi="Helvetica" w:cs="Helvetica"/>
+          <w:sz w:val="20"/>
+          <w:szCs w:val="20"/>
+        </w:rPr>
+      </w:pPr>
+      <w:r>
+        <w:rPr>
+          <w:rFonts w:ascii="Menlo Regular" w:hAnsi="Menlo Regular" w:cs="Menlo Regular"/>
+          <w:color w:val="000000"/>
+          <w:sz w:val="20"/>
+          <w:szCs w:val="20"/>
+        </w:rPr>
+        <w:t xml:space="preserve">    </w:t>
+      </w:r>
+      <w:proofErr w:type="gramStart"/>
+      <w:r>
+        <w:rPr>
+          <w:rFonts w:ascii="Menlo Regular" w:hAnsi="Menlo Regular" w:cs="Menlo Regular"/>
+          <w:color w:val="0000FF"/>
+          <w:sz w:val="20"/>
+          <w:szCs w:val="20"/>
+        </w:rPr>
+        <w:t>public</w:t>
+      </w:r>
+      <w:proofErr w:type="gramEnd"/>
+      <w:r>
+        <w:rPr>
+          <w:rFonts w:ascii="Menlo Regular" w:hAnsi="Menlo Regular" w:cs="Menlo Regular"/>
+          <w:color w:val="000000"/>
+          <w:sz w:val="20"/>
+          <w:szCs w:val="20"/>
+        </w:rPr>
+        <w:t xml:space="preserve"> </w:t>
+      </w:r>
+      <w:proofErr w:type="spellStart"/>
+      <w:r>
+        <w:rPr>
+          <w:rFonts w:ascii="Menlo Regular" w:hAnsi="Menlo Regular" w:cs="Menlo Regular"/>
+          <w:color w:val="0000FF"/>
+          <w:sz w:val="20"/>
+          <w:szCs w:val="20"/>
+        </w:rPr>
+        <w:t>init</w:t>
+      </w:r>
+      <w:proofErr w:type="spellEnd"/>
+      <w:r>
+        <w:rPr>
+          <w:rFonts w:ascii="Menlo Regular" w:hAnsi="Menlo Regular" w:cs="Menlo Regular"/>
+          <w:color w:val="000000"/>
+          <w:sz w:val="20"/>
+          <w:szCs w:val="20"/>
+        </w:rPr>
+        <w:t>() { }</w:t>
+      </w:r>
+    </w:p>
+    <w:p>
+      <w:pPr>
+        <w:widowControl w:val="0"/>
+        <w:tabs>
+          <w:tab w:val="left" w:pos="543"/>
+        </w:tabs>
+        <w:autoSpaceDE w:val="0"/>
+        <w:autoSpaceDN w:val="0"/>
+        <w:adjustRightInd w:val="0"/>
+        <w:ind w:left="567"/>
+        <w:rPr>
+          <w:rFonts w:ascii="Helvetica" w:hAnsi="Helvetica" w:cs="Helvetica"/>
+          <w:sz w:val="20"/>
+          <w:szCs w:val="20"/>
+        </w:rPr>
+      </w:pPr>
+      <w:r>
+        <w:rPr>
+          <w:rFonts w:ascii="Menlo Regular" w:hAnsi="Menlo Regular" w:cs="Menlo Regular"/>
+          <w:color w:val="000000"/>
+          <w:sz w:val="20"/>
+          <w:szCs w:val="20"/>
+        </w:rPr>
+        <w:t xml:space="preserve">    </w:t>
+      </w:r>
+    </w:p>
+    <w:p>
+      <w:pPr>
+        <w:widowControl w:val="0"/>
+        <w:tabs>
+          <w:tab w:val="left" w:pos="543"/>
+        </w:tabs>
+        <w:autoSpaceDE w:val="0"/>
+        <w:autoSpaceDN w:val="0"/>
+        <w:adjustRightInd w:val="0"/>
+        <w:ind w:left="567"/>
+        <w:rPr>
+          <w:rFonts w:ascii="Helvetica" w:hAnsi="Helvetica" w:cs="Helvetica"/>
+          <w:sz w:val="20"/>
+          <w:szCs w:val="20"/>
+        </w:rPr>
+      </w:pPr>
+      <w:r>
+        <w:rPr>
+          <w:rFonts w:ascii="Menlo Regular" w:hAnsi="Menlo Regular" w:cs="Menlo Regular"/>
+          <w:color w:val="000000"/>
+          <w:sz w:val="20"/>
+          <w:szCs w:val="20"/>
+        </w:rPr>
+        <w:t xml:space="preserve">    </w:t>
+      </w:r>
+      <w:proofErr w:type="gramStart"/>
+      <w:r>
+        <w:rPr>
+          <w:rFonts w:ascii="Menlo Regular" w:hAnsi="Menlo Regular" w:cs="Menlo Regular"/>
+          <w:color w:val="0000FF"/>
+          <w:sz w:val="20"/>
+          <w:szCs w:val="20"/>
+        </w:rPr>
+        <w:t>public</w:t>
+      </w:r>
+      <w:proofErr w:type="gramEnd"/>
+      <w:r>
+        <w:rPr>
+          <w:rFonts w:ascii="Menlo Regular" w:hAnsi="Menlo Regular" w:cs="Menlo Regular"/>
+          <w:color w:val="000000"/>
+          <w:sz w:val="20"/>
+          <w:szCs w:val="20"/>
+        </w:rPr>
+        <w:t xml:space="preserve"> </w:t>
+      </w:r>
+      <w:proofErr w:type="spellStart"/>
+      <w:r>
+        <w:rPr>
+          <w:rFonts w:ascii="Menlo Regular" w:hAnsi="Menlo Regular" w:cs="Menlo Regular"/>
+          <w:color w:val="0000FF"/>
+          <w:sz w:val="20"/>
+          <w:szCs w:val="20"/>
+        </w:rPr>
+        <w:t>func</w:t>
+      </w:r>
+      <w:proofErr w:type="spellEnd"/>
+      <w:r>
+        <w:rPr>
+          <w:rFonts w:ascii="Menlo Regular" w:hAnsi="Menlo Regular" w:cs="Menlo Regular"/>
+          <w:color w:val="000000"/>
+          <w:sz w:val="20"/>
+          <w:szCs w:val="20"/>
+        </w:rPr>
+        <w:t xml:space="preserve"> </w:t>
+      </w:r>
+      <w:proofErr w:type="spellStart"/>
+      <w:r>
+        <w:rPr>
+          <w:rFonts w:ascii="Menlo Regular" w:hAnsi="Menlo Regular" w:cs="Menlo Regular"/>
+          <w:color w:val="000000"/>
+          <w:sz w:val="20"/>
+          <w:szCs w:val="20"/>
+        </w:rPr>
+        <w:t>playSimpleSound</w:t>
+      </w:r>
+      <w:proofErr w:type="spellEnd"/>
+      <w:r>
+        <w:rPr>
+          <w:rFonts w:ascii="Menlo Regular" w:hAnsi="Menlo Regular" w:cs="Menlo Regular"/>
+          <w:color w:val="000000"/>
+          <w:sz w:val="20"/>
+          <w:szCs w:val="20"/>
+        </w:rPr>
+        <w:t>() {</w:t>
+      </w:r>
+    </w:p>
+    <w:p>
+      <w:pPr>
+        <w:widowControl w:val="0"/>
+        <w:tabs>
+          <w:tab w:val="left" w:pos="543"/>
+        </w:tabs>
+        <w:autoSpaceDE w:val="0"/>
+        <w:autoSpaceDN w:val="0"/>
+        <w:adjustRightInd w:val="0"/>
+        <w:ind w:left="567"/>
+        <w:rPr>
+          <w:rFonts w:ascii="Helvetica" w:hAnsi="Helvetica" w:cs="Helvetica"/>
+          <w:sz w:val="20"/>
+          <w:szCs w:val="20"/>
+        </w:rPr>
+      </w:pPr>
+      <w:r>
+        <w:rPr>
+          <w:rFonts w:ascii="Menlo Regular" w:hAnsi="Menlo Regular" w:cs="Menlo Regular"/>
+          <w:color w:val="000000"/>
+          <w:sz w:val="20"/>
+          <w:szCs w:val="20"/>
+        </w:rPr>
+        <w:t xml:space="preserve">        </w:t>
+      </w:r>
+      <w:proofErr w:type="gramStart"/>
+      <w:r>
+        <w:rPr>
+          <w:rFonts w:ascii="Menlo Regular" w:hAnsi="Menlo Regular" w:cs="Menlo Regular"/>
+          <w:color w:val="000000"/>
+          <w:sz w:val="20"/>
+          <w:szCs w:val="20"/>
+        </w:rPr>
+        <w:t>print</w:t>
+      </w:r>
+      <w:proofErr w:type="gramEnd"/>
+      <w:r>
+        <w:rPr>
+          <w:rFonts w:ascii="Menlo Regular" w:hAnsi="Menlo Regular" w:cs="Menlo Regular"/>
+          <w:color w:val="000000"/>
+          <w:sz w:val="20"/>
+          <w:szCs w:val="20"/>
+        </w:rPr>
+        <w:t>(</w:t>
+      </w:r>
+      <w:r>
+        <w:rPr>
+          <w:rFonts w:ascii="Menlo Regular" w:hAnsi="Menlo Regular" w:cs="Menlo Regular"/>
+          <w:color w:val="A31515"/>
+          <w:sz w:val="20"/>
+          <w:szCs w:val="20"/>
+        </w:rPr>
+        <w:t xml:space="preserve">"Beep-Beep-Beep </w:t>
+      </w:r>
+      <w:proofErr w:type="spellStart"/>
+      <w:r>
+        <w:rPr>
+          <w:rFonts w:ascii="Menlo Regular" w:hAnsi="Menlo Regular" w:cs="Menlo Regular"/>
+          <w:color w:val="A31515"/>
+          <w:sz w:val="20"/>
+          <w:szCs w:val="20"/>
+        </w:rPr>
+        <w:t>Taram-Rararam</w:t>
+      </w:r>
+      <w:proofErr w:type="spellEnd"/>
+      <w:r>
+        <w:rPr>
+          <w:rFonts w:ascii="Menlo Regular" w:hAnsi="Menlo Regular" w:cs="Menlo Regular"/>
+          <w:color w:val="A31515"/>
+          <w:sz w:val="20"/>
+          <w:szCs w:val="20"/>
+        </w:rPr>
+        <w:t>"</w:t>
+      </w:r>
+      <w:r>
+        <w:rPr>
+          <w:rFonts w:ascii="Menlo Regular" w:hAnsi="Menlo Regular" w:cs="Menlo Regular"/>
+          <w:color w:val="000000"/>
+          <w:sz w:val="20"/>
+          <w:szCs w:val="20"/>
+        </w:rPr>
+        <w:t>)</w:t>
+      </w:r>
+    </w:p>
+    <w:p>
+      <w:pPr>
+        <w:widowControl w:val="0"/>
+        <w:tabs>
+          <w:tab w:val="left" w:pos="543"/>
+        </w:tabs>
+        <w:autoSpaceDE w:val="0"/>
+        <w:autoSpaceDN w:val="0"/>
+        <w:adjustRightInd w:val="0"/>
+        <w:ind w:left="567"/>
+        <w:rPr>
+          <w:rFonts w:ascii="Helvetica" w:hAnsi="Helvetica" w:cs="Helvetica"/>
+          <w:sz w:val="20"/>
+          <w:szCs w:val="20"/>
+        </w:rPr>
+      </w:pPr>
+      <w:r>
+        <w:rPr>
+          <w:rFonts w:ascii="Menlo Regular" w:hAnsi="Menlo Regular" w:cs="Menlo Regular"/>
+          <w:color w:val="000000"/>
+          <w:sz w:val="20"/>
+          <w:szCs w:val="20"/>
+        </w:rPr>
+        <w:t xml:space="preserve">    }</w:t>
+      </w:r>
+    </w:p>
+    <w:p>
+      <w:pPr>
+        <w:widowControl w:val="0"/>
+        <w:tabs>
+          <w:tab w:val="left" w:pos="543"/>
+        </w:tabs>
+        <w:autoSpaceDE w:val="0"/>
+        <w:autoSpaceDN w:val="0"/>
+        <w:adjustRightInd w:val="0"/>
+        <w:ind w:left="567"/>
+        <w:rPr>
+          <w:rFonts w:ascii="Helvetica" w:hAnsi="Helvetica" w:cs="Helvetica"/>
+          <w:sz w:val="20"/>
+          <w:szCs w:val="20"/>
+        </w:rPr>
+      </w:pPr>
+      <w:r>
+        <w:rPr>
+          <w:rFonts w:ascii="Menlo Regular" w:hAnsi="Menlo Regular" w:cs="Menlo Regular"/>
+          <w:color w:val="000000"/>
+          <w:sz w:val="20"/>
+          <w:szCs w:val="20"/>
+        </w:rPr>
+        <w:t xml:space="preserve">    </w:t>
+      </w:r>
+    </w:p>
+    <w:p>
+      <w:pPr>
+        <w:widowControl w:val="0"/>
+        <w:tabs>
+          <w:tab w:val="left" w:pos="543"/>
+        </w:tabs>
+        <w:autoSpaceDE w:val="0"/>
+        <w:autoSpaceDN w:val="0"/>
+        <w:adjustRightInd w:val="0"/>
+        <w:ind w:left="567"/>
+        <w:rPr>
+          <w:rFonts w:ascii="Helvetica" w:hAnsi="Helvetica" w:cs="Helvetica"/>
+          <w:sz w:val="20"/>
+          <w:szCs w:val="20"/>
+        </w:rPr>
+      </w:pPr>
+      <w:r>
+        <w:rPr>
+          <w:rFonts w:ascii="Menlo Regular" w:hAnsi="Menlo Regular" w:cs="Menlo Regular"/>
+          <w:color w:val="000000"/>
+          <w:sz w:val="20"/>
+          <w:szCs w:val="20"/>
+        </w:rPr>
+        <w:t xml:space="preserve">    </w:t>
+      </w:r>
+      <w:proofErr w:type="gramStart"/>
+      <w:r>
+        <w:rPr>
+          <w:rFonts w:ascii="Menlo Regular" w:hAnsi="Menlo Regular" w:cs="Menlo Regular"/>
+          <w:color w:val="0000FF"/>
+          <w:sz w:val="20"/>
+          <w:szCs w:val="20"/>
+        </w:rPr>
+        <w:t>public</w:t>
+      </w:r>
+      <w:proofErr w:type="gramEnd"/>
+      <w:r>
+        <w:rPr>
+          <w:rFonts w:ascii="Menlo Regular" w:hAnsi="Menlo Regular" w:cs="Menlo Regular"/>
+          <w:color w:val="000000"/>
+          <w:sz w:val="20"/>
+          <w:szCs w:val="20"/>
+        </w:rPr>
+        <w:t xml:space="preserve"> </w:t>
+      </w:r>
+      <w:proofErr w:type="spellStart"/>
+      <w:r>
+        <w:rPr>
+          <w:rFonts w:ascii="Menlo Regular" w:hAnsi="Menlo Regular" w:cs="Menlo Regular"/>
+          <w:color w:val="0000FF"/>
+          <w:sz w:val="20"/>
+          <w:szCs w:val="20"/>
+        </w:rPr>
+        <w:t>func</w:t>
+      </w:r>
+      <w:proofErr w:type="spellEnd"/>
+      <w:r>
+        <w:rPr>
+          <w:rFonts w:ascii="Menlo Regular" w:hAnsi="Menlo Regular" w:cs="Menlo Regular"/>
+          <w:color w:val="000000"/>
+          <w:sz w:val="20"/>
+          <w:szCs w:val="20"/>
+        </w:rPr>
+        <w:t xml:space="preserve"> </w:t>
+      </w:r>
+      <w:proofErr w:type="spellStart"/>
+      <w:r>
+        <w:rPr>
+          <w:rFonts w:ascii="Menlo Regular" w:hAnsi="Menlo Regular" w:cs="Menlo Regular"/>
+          <w:color w:val="000000"/>
+          <w:sz w:val="20"/>
+          <w:szCs w:val="20"/>
+        </w:rPr>
+        <w:t>playBassSound</w:t>
+      </w:r>
+      <w:proofErr w:type="spellEnd"/>
+      <w:r>
+        <w:rPr>
+          <w:rFonts w:ascii="Menlo Regular" w:hAnsi="Menlo Regular" w:cs="Menlo Regular"/>
+          <w:color w:val="000000"/>
+          <w:sz w:val="20"/>
+          <w:szCs w:val="20"/>
+        </w:rPr>
+        <w:t>() {</w:t>
+      </w:r>
+    </w:p>
+    <w:p>
+      <w:pPr>
+        <w:widowControl w:val="0"/>
+        <w:tabs>
+          <w:tab w:val="left" w:pos="543"/>
+        </w:tabs>
+        <w:autoSpaceDE w:val="0"/>
+        <w:autoSpaceDN w:val="0"/>
+        <w:adjustRightInd w:val="0"/>
+        <w:ind w:left="567"/>
+        <w:rPr>
+          <w:rFonts w:ascii="Helvetica" w:hAnsi="Helvetica" w:cs="Helvetica"/>
+          <w:sz w:val="20"/>
+          <w:szCs w:val="20"/>
+        </w:rPr>
+      </w:pPr>
+      <w:r>
+        <w:rPr>
+          <w:rFonts w:ascii="Menlo Regular" w:hAnsi="Menlo Regular" w:cs="Menlo Regular"/>
+          <w:color w:val="000000"/>
+          <w:sz w:val="20"/>
+          <w:szCs w:val="20"/>
+        </w:rPr>
+        <w:t xml:space="preserve">        </w:t>
+      </w:r>
+      <w:proofErr w:type="gramStart"/>
+      <w:r>
+        <w:rPr>
+          <w:rFonts w:ascii="Menlo Regular" w:hAnsi="Menlo Regular" w:cs="Menlo Regular"/>
+          <w:color w:val="000000"/>
+          <w:sz w:val="20"/>
+          <w:szCs w:val="20"/>
+        </w:rPr>
+        <w:t>print</w:t>
+      </w:r>
+      <w:proofErr w:type="gramEnd"/>
+      <w:r>
+        <w:rPr>
+          <w:rFonts w:ascii="Menlo Regular" w:hAnsi="Menlo Regular" w:cs="Menlo Regular"/>
+          <w:color w:val="000000"/>
+          <w:sz w:val="20"/>
+          <w:szCs w:val="20"/>
+        </w:rPr>
+        <w:t>(</w:t>
+      </w:r>
+      <w:r>
+        <w:rPr>
+          <w:rFonts w:ascii="Menlo Regular" w:hAnsi="Menlo Regular" w:cs="Menlo Regular"/>
+          <w:color w:val="A31515"/>
+          <w:sz w:val="20"/>
+          <w:szCs w:val="20"/>
+        </w:rPr>
+        <w:t>"Bam-Bam-Bam"</w:t>
+      </w:r>
+      <w:r>
+        <w:rPr>
+          <w:rFonts w:ascii="Menlo Regular" w:hAnsi="Menlo Regular" w:cs="Menlo Regular"/>
+          <w:color w:val="000000"/>
+          <w:sz w:val="20"/>
+          <w:szCs w:val="20"/>
+        </w:rPr>
+        <w:t>)</w:t>
+      </w:r>
+    </w:p>
+    <w:p>
+      <w:pPr>
+        <w:widowControl w:val="0"/>
+        <w:tabs>
+          <w:tab w:val="left" w:pos="543"/>
+        </w:tabs>
+        <w:autoSpaceDE w:val="0"/>
+        <w:autoSpaceDN w:val="0"/>
+        <w:adjustRightInd w:val="0"/>
+        <w:ind w:left="567"/>
+        <w:rPr>
+          <w:rFonts w:ascii="Helvetica" w:hAnsi="Helvetica" w:cs="Helvetica"/>
+          <w:sz w:val="20"/>
+          <w:szCs w:val="20"/>
+        </w:rPr>
+      </w:pPr>
+      <w:r>
+        <w:rPr>
+          <w:rFonts w:ascii="Menlo Regular" w:hAnsi="Menlo Regular" w:cs="Menlo Regular"/>
+          <w:color w:val="000000"/>
+          <w:sz w:val="20"/>
+          <w:szCs w:val="20"/>
+        </w:rPr>
+        <w:t xml:space="preserve">    }</w:t>
+      </w:r>
+    </w:p>
+    <w:p>
+      <w:pPr>
+        <w:ind w:left="567"/>
+        <w:jc w:val="both"/>
+        <w:rPr>
+          <w:sz w:val="20"/>
+          <w:szCs w:val="20"/>
+          <w:lang w:val="ru-RU"/>
+        </w:rPr>
+      </w:pPr>
+      <w:r>
+        <w:rPr>
+          <w:rFonts w:ascii="Menlo Regular" w:hAnsi="Menlo Regular" w:cs="Menlo Regular"/>
+          <w:color w:val="000000"/>
+          <w:sz w:val="20"/>
+          <w:szCs w:val="20"/>
+        </w:rPr>
+        <w:t>}</w:t>
+      </w:r>
+    </w:p>
+    <w:p>
+      <w:pPr>
+        <w:jc w:val="both"/>
+        <w:rPr>
+          <w:lang w:val="ru-RU"/>
+        </w:rPr>
+      </w:pPr>
+    </w:p>
+    <w:p>
+      <w:pPr>
+        <w:jc w:val="both"/>
+        <w:rPr>
+          <w:lang w:val="ru-RU"/>
+        </w:rPr>
+      </w:pPr>
+      <w:r>
+        <w:rPr>
+          <w:lang w:val="ru-RU"/>
+        </w:rPr>
+        <w:t>И, собственно, плеер через который мы будем слушать музыку:</w:t>
+      </w:r>
+    </w:p>
+    <w:p>
+      <w:pPr>
+        <w:jc w:val="both"/>
+        <w:rPr>
+          <w:lang w:val="ru-RU"/>
+        </w:rPr>
+      </w:pPr>
+    </w:p>
+    <w:p>
+      <w:pPr>
+        <w:widowControl w:val="0"/>
+        <w:tabs>
+          <w:tab w:val="left" w:pos="543"/>
+        </w:tabs>
+        <w:autoSpaceDE w:val="0"/>
+        <w:autoSpaceDN w:val="0"/>
+        <w:adjustRightInd w:val="0"/>
+        <w:ind w:left="567"/>
+        <w:rPr>
+          <w:rFonts w:ascii="Helvetica" w:hAnsi="Helvetica" w:cs="Helvetica"/>
+          <w:sz w:val="20"/>
+          <w:szCs w:val="20"/>
+        </w:rPr>
+      </w:pPr>
+      <w:proofErr w:type="gramStart"/>
+      <w:r>
+        <w:rPr>
+          <w:rFonts w:ascii="Menlo Regular" w:hAnsi="Menlo Regular" w:cs="Menlo Regular"/>
+          <w:color w:val="0000FF"/>
+          <w:sz w:val="20"/>
+          <w:szCs w:val="20"/>
+        </w:rPr>
+        <w:t>public</w:t>
+      </w:r>
+      <w:proofErr w:type="gramEnd"/>
+      <w:r>
+        <w:rPr>
+          <w:rFonts w:ascii="Menlo Regular" w:hAnsi="Menlo Regular" w:cs="Menlo Regular"/>
+          <w:color w:val="000000"/>
+          <w:sz w:val="20"/>
+          <w:szCs w:val="20"/>
+        </w:rPr>
+        <w:t xml:space="preserve"> </w:t>
+      </w:r>
+      <w:r>
+        <w:rPr>
+          <w:rFonts w:ascii="Menlo Regular" w:hAnsi="Menlo Regular" w:cs="Menlo Regular"/>
+          <w:color w:val="0000FF"/>
+          <w:sz w:val="20"/>
+          <w:szCs w:val="20"/>
+        </w:rPr>
+        <w:t>class</w:t>
+      </w:r>
+      <w:r>
+        <w:rPr>
+          <w:rFonts w:ascii="Menlo Regular" w:hAnsi="Menlo Regular" w:cs="Menlo Regular"/>
+          <w:color w:val="000000"/>
+          <w:sz w:val="20"/>
+          <w:szCs w:val="20"/>
+        </w:rPr>
+        <w:t xml:space="preserve"> </w:t>
+      </w:r>
+      <w:proofErr w:type="spellStart"/>
+      <w:r>
+        <w:rPr>
+          <w:rFonts w:ascii="Menlo Regular" w:hAnsi="Menlo Regular" w:cs="Menlo Regular"/>
+          <w:color w:val="000000"/>
+          <w:sz w:val="20"/>
+          <w:szCs w:val="20"/>
+        </w:rPr>
+        <w:t>MusicPlayer</w:t>
+      </w:r>
+      <w:proofErr w:type="spellEnd"/>
+      <w:r>
+        <w:rPr>
+          <w:rFonts w:ascii="Menlo Regular" w:hAnsi="Menlo Regular" w:cs="Menlo Regular"/>
+          <w:color w:val="000000"/>
+          <w:sz w:val="20"/>
+          <w:szCs w:val="20"/>
+        </w:rPr>
+        <w:t xml:space="preserve"> {</w:t>
+      </w:r>
+    </w:p>
+    <w:p>
+      <w:pPr>
+        <w:widowControl w:val="0"/>
+        <w:tabs>
+          <w:tab w:val="left" w:pos="543"/>
+        </w:tabs>
+        <w:autoSpaceDE w:val="0"/>
+        <w:autoSpaceDN w:val="0"/>
+        <w:adjustRightInd w:val="0"/>
+        <w:ind w:left="567"/>
+        <w:rPr>
+          <w:rFonts w:ascii="Helvetica" w:hAnsi="Helvetica" w:cs="Helvetica"/>
+          <w:sz w:val="20"/>
+          <w:szCs w:val="20"/>
+        </w:rPr>
+      </w:pPr>
+      <w:r>
+        <w:rPr>
+          <w:rFonts w:ascii="Menlo Regular" w:hAnsi="Menlo Regular" w:cs="Menlo Regular"/>
+          <w:color w:val="000000"/>
+          <w:sz w:val="20"/>
+          <w:szCs w:val="20"/>
+        </w:rPr>
+        <w:t xml:space="preserve">    </w:t>
+      </w:r>
+      <w:proofErr w:type="gramStart"/>
+      <w:r>
+        <w:rPr>
+          <w:rFonts w:ascii="Menlo Regular" w:hAnsi="Menlo Regular" w:cs="Menlo Regular"/>
+          <w:color w:val="0000FF"/>
+          <w:sz w:val="20"/>
+          <w:szCs w:val="20"/>
+        </w:rPr>
+        <w:t>public</w:t>
+      </w:r>
+      <w:proofErr w:type="gramEnd"/>
+      <w:r>
+        <w:rPr>
+          <w:rFonts w:ascii="Menlo Regular" w:hAnsi="Menlo Regular" w:cs="Menlo Regular"/>
+          <w:color w:val="000000"/>
+          <w:sz w:val="20"/>
+          <w:szCs w:val="20"/>
+        </w:rPr>
+        <w:t xml:space="preserve"> </w:t>
+      </w:r>
+      <w:proofErr w:type="spellStart"/>
+      <w:r>
+        <w:rPr>
+          <w:rFonts w:ascii="Menlo Regular" w:hAnsi="Menlo Regular" w:cs="Menlo Regular"/>
+          <w:color w:val="0000FF"/>
+          <w:sz w:val="20"/>
+          <w:szCs w:val="20"/>
+        </w:rPr>
+        <w:t>var</w:t>
+      </w:r>
+      <w:proofErr w:type="spellEnd"/>
+      <w:r>
+        <w:rPr>
+          <w:rFonts w:ascii="Menlo Regular" w:hAnsi="Menlo Regular" w:cs="Menlo Regular"/>
+          <w:color w:val="000000"/>
+          <w:sz w:val="20"/>
+          <w:szCs w:val="20"/>
+        </w:rPr>
+        <w:t xml:space="preserve"> </w:t>
+      </w:r>
+      <w:proofErr w:type="spellStart"/>
+      <w:r>
+        <w:rPr>
+          <w:rFonts w:ascii="Menlo Regular" w:hAnsi="Menlo Regular" w:cs="Menlo Regular"/>
+          <w:color w:val="000000"/>
+          <w:sz w:val="20"/>
+          <w:szCs w:val="20"/>
+        </w:rPr>
+        <w:t>headPhones</w:t>
+      </w:r>
+      <w:proofErr w:type="spellEnd"/>
+      <w:r>
+        <w:rPr>
+          <w:rFonts w:ascii="Menlo Regular" w:hAnsi="Menlo Regular" w:cs="Menlo Regular"/>
+          <w:color w:val="000000"/>
+          <w:sz w:val="20"/>
+          <w:szCs w:val="20"/>
+        </w:rPr>
+        <w:t xml:space="preserve">: </w:t>
+      </w:r>
+      <w:proofErr w:type="spellStart"/>
+      <w:r>
+        <w:rPr>
+          <w:rFonts w:ascii="Menlo Regular" w:hAnsi="Menlo Regular" w:cs="Menlo Regular"/>
+          <w:color w:val="2B839F"/>
+          <w:sz w:val="20"/>
+          <w:szCs w:val="20"/>
+        </w:rPr>
+        <w:t>BaseHeadphones</w:t>
+      </w:r>
+      <w:proofErr w:type="spellEnd"/>
+      <w:r>
+        <w:rPr>
+          <w:rFonts w:ascii="Menlo Regular" w:hAnsi="Menlo Regular" w:cs="Menlo Regular"/>
+          <w:color w:val="000000"/>
+          <w:sz w:val="20"/>
+          <w:szCs w:val="20"/>
+        </w:rPr>
+        <w:t>?</w:t>
+      </w:r>
+    </w:p>
+    <w:p>
+      <w:pPr>
+        <w:widowControl w:val="0"/>
+        <w:tabs>
+          <w:tab w:val="left" w:pos="543"/>
+        </w:tabs>
+        <w:autoSpaceDE w:val="0"/>
+        <w:autoSpaceDN w:val="0"/>
+        <w:adjustRightInd w:val="0"/>
+        <w:ind w:left="567"/>
+        <w:rPr>
+          <w:rFonts w:ascii="Helvetica" w:hAnsi="Helvetica" w:cs="Helvetica"/>
+          <w:sz w:val="20"/>
+          <w:szCs w:val="20"/>
+        </w:rPr>
+      </w:pPr>
+      <w:r>
+        <w:rPr>
+          <w:rFonts w:ascii="Menlo Regular" w:hAnsi="Menlo Regular" w:cs="Menlo Regular"/>
+          <w:color w:val="000000"/>
+          <w:sz w:val="20"/>
+          <w:szCs w:val="20"/>
+        </w:rPr>
+        <w:t xml:space="preserve">    </w:t>
+      </w:r>
+    </w:p>
+    <w:p>
+      <w:pPr>
+        <w:widowControl w:val="0"/>
+        <w:tabs>
+          <w:tab w:val="left" w:pos="543"/>
+        </w:tabs>
+        <w:autoSpaceDE w:val="0"/>
+        <w:autoSpaceDN w:val="0"/>
+        <w:adjustRightInd w:val="0"/>
+        <w:ind w:left="567"/>
+        <w:rPr>
+          <w:rFonts w:ascii="Helvetica" w:hAnsi="Helvetica" w:cs="Helvetica"/>
+          <w:sz w:val="20"/>
+          <w:szCs w:val="20"/>
+        </w:rPr>
+      </w:pPr>
+      <w:r>
+        <w:rPr>
+          <w:rFonts w:ascii="Menlo Regular" w:hAnsi="Menlo Regular" w:cs="Menlo Regular"/>
+          <w:color w:val="000000"/>
+          <w:sz w:val="20"/>
+          <w:szCs w:val="20"/>
+        </w:rPr>
+        <w:t xml:space="preserve">    </w:t>
+      </w:r>
+      <w:proofErr w:type="gramStart"/>
+      <w:r>
+        <w:rPr>
+          <w:rFonts w:ascii="Menlo Regular" w:hAnsi="Menlo Regular" w:cs="Menlo Regular"/>
+          <w:color w:val="0000FF"/>
+          <w:sz w:val="20"/>
+          <w:szCs w:val="20"/>
+        </w:rPr>
+        <w:t>public</w:t>
+      </w:r>
+      <w:proofErr w:type="gramEnd"/>
+      <w:r>
+        <w:rPr>
+          <w:rFonts w:ascii="Menlo Regular" w:hAnsi="Menlo Regular" w:cs="Menlo Regular"/>
+          <w:color w:val="000000"/>
+          <w:sz w:val="20"/>
+          <w:szCs w:val="20"/>
+        </w:rPr>
+        <w:t xml:space="preserve"> </w:t>
+      </w:r>
+      <w:proofErr w:type="spellStart"/>
+      <w:r>
+        <w:rPr>
+          <w:rFonts w:ascii="Menlo Regular" w:hAnsi="Menlo Regular" w:cs="Menlo Regular"/>
+          <w:color w:val="0000FF"/>
+          <w:sz w:val="20"/>
+          <w:szCs w:val="20"/>
+        </w:rPr>
+        <w:t>init</w:t>
+      </w:r>
+      <w:proofErr w:type="spellEnd"/>
+      <w:r>
+        <w:rPr>
+          <w:rFonts w:ascii="Menlo Regular" w:hAnsi="Menlo Regular" w:cs="Menlo Regular"/>
+          <w:color w:val="000000"/>
+          <w:sz w:val="20"/>
+          <w:szCs w:val="20"/>
+        </w:rPr>
+        <w:t>() { }</w:t>
+      </w:r>
+    </w:p>
+    <w:p>
+      <w:pPr>
+        <w:widowControl w:val="0"/>
+        <w:tabs>
+          <w:tab w:val="left" w:pos="543"/>
+        </w:tabs>
+        <w:autoSpaceDE w:val="0"/>
+        <w:autoSpaceDN w:val="0"/>
+        <w:adjustRightInd w:val="0"/>
+        <w:ind w:left="567"/>
+        <w:rPr>
+          <w:rFonts w:ascii="Helvetica" w:hAnsi="Helvetica" w:cs="Helvetica"/>
+          <w:sz w:val="20"/>
+          <w:szCs w:val="20"/>
+        </w:rPr>
+      </w:pPr>
+      <w:r>
+        <w:rPr>
+          <w:rFonts w:ascii="Menlo Regular" w:hAnsi="Menlo Regular" w:cs="Menlo Regular"/>
+          <w:color w:val="000000"/>
+          <w:sz w:val="20"/>
+          <w:szCs w:val="20"/>
+        </w:rPr>
+        <w:t xml:space="preserve">    </w:t>
+      </w:r>
+    </w:p>
+    <w:p>
+      <w:pPr>
+        <w:widowControl w:val="0"/>
+        <w:tabs>
+          <w:tab w:val="left" w:pos="543"/>
+        </w:tabs>
+        <w:autoSpaceDE w:val="0"/>
+        <w:autoSpaceDN w:val="0"/>
+        <w:adjustRightInd w:val="0"/>
+        <w:ind w:left="567"/>
+        <w:rPr>
+          <w:rFonts w:ascii="Helvetica" w:hAnsi="Helvetica" w:cs="Helvetica"/>
+          <w:sz w:val="20"/>
+          <w:szCs w:val="20"/>
+        </w:rPr>
+      </w:pPr>
+      <w:r>
+        <w:rPr>
+          <w:rFonts w:ascii="Menlo Regular" w:hAnsi="Menlo Regular" w:cs="Menlo Regular"/>
+          <w:color w:val="000000"/>
+          <w:sz w:val="20"/>
+          <w:szCs w:val="20"/>
+        </w:rPr>
+        <w:t xml:space="preserve">    </w:t>
+      </w:r>
+      <w:proofErr w:type="gramStart"/>
+      <w:r>
+        <w:rPr>
+          <w:rFonts w:ascii="Menlo Regular" w:hAnsi="Menlo Regular" w:cs="Menlo Regular"/>
+          <w:color w:val="0000FF"/>
+          <w:sz w:val="20"/>
+          <w:szCs w:val="20"/>
+        </w:rPr>
+        <w:t>public</w:t>
+      </w:r>
+      <w:proofErr w:type="gramEnd"/>
+      <w:r>
+        <w:rPr>
+          <w:rFonts w:ascii="Menlo Regular" w:hAnsi="Menlo Regular" w:cs="Menlo Regular"/>
+          <w:color w:val="000000"/>
+          <w:sz w:val="20"/>
+          <w:szCs w:val="20"/>
+        </w:rPr>
+        <w:t xml:space="preserve"> </w:t>
+      </w:r>
+      <w:proofErr w:type="spellStart"/>
+      <w:r>
+        <w:rPr>
+          <w:rFonts w:ascii="Menlo Regular" w:hAnsi="Menlo Regular" w:cs="Menlo Regular"/>
+          <w:color w:val="0000FF"/>
+          <w:sz w:val="20"/>
+          <w:szCs w:val="20"/>
+        </w:rPr>
+        <w:t>func</w:t>
+      </w:r>
+      <w:proofErr w:type="spellEnd"/>
+      <w:r>
+        <w:rPr>
+          <w:rFonts w:ascii="Menlo Regular" w:hAnsi="Menlo Regular" w:cs="Menlo Regular"/>
+          <w:color w:val="000000"/>
+          <w:sz w:val="20"/>
+          <w:szCs w:val="20"/>
+        </w:rPr>
+        <w:t xml:space="preserve"> </w:t>
+      </w:r>
+      <w:proofErr w:type="spellStart"/>
+      <w:r>
+        <w:rPr>
+          <w:rFonts w:ascii="Menlo Regular" w:hAnsi="Menlo Regular" w:cs="Menlo Regular"/>
+          <w:color w:val="000000"/>
+          <w:sz w:val="20"/>
+          <w:szCs w:val="20"/>
+        </w:rPr>
+        <w:t>playMusic</w:t>
+      </w:r>
+      <w:proofErr w:type="spellEnd"/>
+      <w:r>
+        <w:rPr>
+          <w:rFonts w:ascii="Menlo Regular" w:hAnsi="Menlo Regular" w:cs="Menlo Regular"/>
+          <w:color w:val="000000"/>
+          <w:sz w:val="20"/>
+          <w:szCs w:val="20"/>
+        </w:rPr>
+        <w:t>() {</w:t>
+      </w:r>
+    </w:p>
+    <w:p>
+      <w:pPr>
+        <w:widowControl w:val="0"/>
+        <w:tabs>
+          <w:tab w:val="left" w:pos="543"/>
+        </w:tabs>
+        <w:autoSpaceDE w:val="0"/>
+        <w:autoSpaceDN w:val="0"/>
+        <w:adjustRightInd w:val="0"/>
+        <w:ind w:left="567"/>
+        <w:rPr>
+          <w:rFonts w:ascii="Helvetica" w:hAnsi="Helvetica" w:cs="Helvetica"/>
+          <w:sz w:val="20"/>
+          <w:szCs w:val="20"/>
+        </w:rPr>
+      </w:pPr>
+      <w:r>
+        <w:rPr>
+          <w:rFonts w:ascii="Menlo Regular" w:hAnsi="Menlo Regular" w:cs="Menlo Regular"/>
+          <w:color w:val="000000"/>
+          <w:sz w:val="20"/>
+          <w:szCs w:val="20"/>
+        </w:rPr>
+        <w:t xml:space="preserve">        </w:t>
+      </w:r>
+      <w:proofErr w:type="gramStart"/>
+      <w:r>
+        <w:rPr>
+          <w:rFonts w:ascii="Menlo Regular" w:hAnsi="Menlo Regular" w:cs="Menlo Regular"/>
+          <w:color w:val="0000FF"/>
+          <w:sz w:val="20"/>
+          <w:szCs w:val="20"/>
+        </w:rPr>
+        <w:t>self</w:t>
+      </w:r>
+      <w:r>
+        <w:rPr>
+          <w:rFonts w:ascii="Menlo Regular" w:hAnsi="Menlo Regular" w:cs="Menlo Regular"/>
+          <w:color w:val="000000"/>
+          <w:sz w:val="20"/>
+          <w:szCs w:val="20"/>
+        </w:rPr>
+        <w:t>.</w:t>
+      </w:r>
+      <w:proofErr w:type="spellStart"/>
+      <w:r>
+        <w:rPr>
+          <w:rFonts w:ascii="Menlo Regular" w:hAnsi="Menlo Regular" w:cs="Menlo Regular"/>
+          <w:color w:val="000000"/>
+          <w:sz w:val="20"/>
+          <w:szCs w:val="20"/>
+        </w:rPr>
+        <w:t>headPhones</w:t>
+      </w:r>
+      <w:proofErr w:type="spellEnd"/>
+      <w:proofErr w:type="gramEnd"/>
+      <w:r>
+        <w:rPr>
+          <w:rFonts w:ascii="Menlo Regular" w:hAnsi="Menlo Regular" w:cs="Menlo Regular"/>
+          <w:color w:val="000000"/>
+          <w:sz w:val="20"/>
+          <w:szCs w:val="20"/>
+        </w:rPr>
+        <w:t>?.</w:t>
+      </w:r>
+      <w:proofErr w:type="spellStart"/>
+      <w:proofErr w:type="gramStart"/>
+      <w:r>
+        <w:rPr>
+          <w:rFonts w:ascii="Menlo Regular" w:hAnsi="Menlo Regular" w:cs="Menlo Regular"/>
+          <w:color w:val="000000"/>
+          <w:sz w:val="20"/>
+          <w:szCs w:val="20"/>
+        </w:rPr>
+        <w:t>playBassSound</w:t>
+      </w:r>
+      <w:proofErr w:type="spellEnd"/>
+      <w:proofErr w:type="gramEnd"/>
+      <w:r>
+        <w:rPr>
+          <w:rFonts w:ascii="Menlo Regular" w:hAnsi="Menlo Regular" w:cs="Menlo Regular"/>
+          <w:color w:val="000000"/>
+          <w:sz w:val="20"/>
+          <w:szCs w:val="20"/>
+        </w:rPr>
+        <w:t>()</w:t>
+      </w:r>
+    </w:p>
+    <w:p>
+      <w:pPr>
+        <w:widowControl w:val="0"/>
+        <w:tabs>
+          <w:tab w:val="left" w:pos="543"/>
+        </w:tabs>
+        <w:autoSpaceDE w:val="0"/>
+        <w:autoSpaceDN w:val="0"/>
+        <w:adjustRightInd w:val="0"/>
+        <w:ind w:left="567"/>
+        <w:rPr>
+          <w:rFonts w:ascii="Helvetica" w:hAnsi="Helvetica" w:cs="Helvetica"/>
+          <w:sz w:val="20"/>
+          <w:szCs w:val="20"/>
+        </w:rPr>
+      </w:pPr>
+      <w:r>
+        <w:rPr>
+          <w:rFonts w:ascii="Menlo Regular" w:hAnsi="Menlo Regular" w:cs="Menlo Regular"/>
+          <w:color w:val="000000"/>
+          <w:sz w:val="20"/>
+          <w:szCs w:val="20"/>
+        </w:rPr>
+        <w:t xml:space="preserve">        </w:t>
+      </w:r>
+      <w:proofErr w:type="gramStart"/>
+      <w:r>
+        <w:rPr>
+          <w:rFonts w:ascii="Menlo Regular" w:hAnsi="Menlo Regular" w:cs="Menlo Regular"/>
+          <w:color w:val="0000FF"/>
+          <w:sz w:val="20"/>
+          <w:szCs w:val="20"/>
+        </w:rPr>
+        <w:t>self</w:t>
+      </w:r>
+      <w:r>
+        <w:rPr>
+          <w:rFonts w:ascii="Menlo Regular" w:hAnsi="Menlo Regular" w:cs="Menlo Regular"/>
+          <w:color w:val="000000"/>
+          <w:sz w:val="20"/>
+          <w:szCs w:val="20"/>
+        </w:rPr>
+        <w:t>.</w:t>
+      </w:r>
+      <w:proofErr w:type="spellStart"/>
+      <w:r>
+        <w:rPr>
+          <w:rFonts w:ascii="Menlo Regular" w:hAnsi="Menlo Regular" w:cs="Menlo Regular"/>
+          <w:color w:val="000000"/>
+          <w:sz w:val="20"/>
+          <w:szCs w:val="20"/>
+        </w:rPr>
+        <w:t>headPhones</w:t>
+      </w:r>
+      <w:proofErr w:type="spellEnd"/>
+      <w:proofErr w:type="gramEnd"/>
+      <w:r>
+        <w:rPr>
+          <w:rFonts w:ascii="Menlo Regular" w:hAnsi="Menlo Regular" w:cs="Menlo Regular"/>
+          <w:color w:val="000000"/>
+          <w:sz w:val="20"/>
+          <w:szCs w:val="20"/>
+        </w:rPr>
+        <w:t>?.</w:t>
+      </w:r>
+      <w:proofErr w:type="spellStart"/>
+      <w:proofErr w:type="gramStart"/>
+      <w:r>
+        <w:rPr>
+          <w:rFonts w:ascii="Menlo Regular" w:hAnsi="Menlo Regular" w:cs="Menlo Regular"/>
+          <w:color w:val="000000"/>
+          <w:sz w:val="20"/>
+          <w:szCs w:val="20"/>
+        </w:rPr>
+        <w:t>playBassSound</w:t>
+      </w:r>
+      <w:proofErr w:type="spellEnd"/>
+      <w:proofErr w:type="gramEnd"/>
+      <w:r>
+        <w:rPr>
+          <w:rFonts w:ascii="Menlo Regular" w:hAnsi="Menlo Regular" w:cs="Menlo Regular"/>
+          <w:color w:val="000000"/>
+          <w:sz w:val="20"/>
+          <w:szCs w:val="20"/>
+        </w:rPr>
+        <w:t>()</w:t>
+      </w:r>
+    </w:p>
+    <w:p>
+      <w:pPr>
+        <w:widowControl w:val="0"/>
+        <w:tabs>
+          <w:tab w:val="left" w:pos="543"/>
+        </w:tabs>
+        <w:autoSpaceDE w:val="0"/>
+        <w:autoSpaceDN w:val="0"/>
+        <w:adjustRightInd w:val="0"/>
+        <w:ind w:left="567"/>
+        <w:rPr>
+          <w:rFonts w:ascii="Helvetica" w:hAnsi="Helvetica" w:cs="Helvetica"/>
+          <w:sz w:val="20"/>
+          <w:szCs w:val="20"/>
+        </w:rPr>
+      </w:pPr>
+      <w:r>
+        <w:rPr>
+          <w:rFonts w:ascii="Menlo Regular" w:hAnsi="Menlo Regular" w:cs="Menlo Regular"/>
+          <w:color w:val="000000"/>
+          <w:sz w:val="20"/>
+          <w:szCs w:val="20"/>
+        </w:rPr>
+        <w:t xml:space="preserve">        </w:t>
+      </w:r>
+      <w:proofErr w:type="gramStart"/>
+      <w:r>
+        <w:rPr>
+          <w:rFonts w:ascii="Menlo Regular" w:hAnsi="Menlo Regular" w:cs="Menlo Regular"/>
+          <w:color w:val="0000FF"/>
+          <w:sz w:val="20"/>
+          <w:szCs w:val="20"/>
+        </w:rPr>
+        <w:t>self</w:t>
+      </w:r>
+      <w:r>
+        <w:rPr>
+          <w:rFonts w:ascii="Menlo Regular" w:hAnsi="Menlo Regular" w:cs="Menlo Regular"/>
+          <w:color w:val="000000"/>
+          <w:sz w:val="20"/>
+          <w:szCs w:val="20"/>
+        </w:rPr>
+        <w:t>.</w:t>
+      </w:r>
+      <w:proofErr w:type="spellStart"/>
+      <w:r>
+        <w:rPr>
+          <w:rFonts w:ascii="Menlo Regular" w:hAnsi="Menlo Regular" w:cs="Menlo Regular"/>
+          <w:color w:val="000000"/>
+          <w:sz w:val="20"/>
+          <w:szCs w:val="20"/>
+        </w:rPr>
+        <w:t>headPhones</w:t>
+      </w:r>
+      <w:proofErr w:type="spellEnd"/>
+      <w:proofErr w:type="gramEnd"/>
+      <w:r>
+        <w:rPr>
+          <w:rFonts w:ascii="Menlo Regular" w:hAnsi="Menlo Regular" w:cs="Menlo Regular"/>
+          <w:color w:val="000000"/>
+          <w:sz w:val="20"/>
+          <w:szCs w:val="20"/>
+        </w:rPr>
+        <w:t>?.</w:t>
+      </w:r>
+      <w:proofErr w:type="spellStart"/>
+      <w:proofErr w:type="gramStart"/>
+      <w:r>
+        <w:rPr>
+          <w:rFonts w:ascii="Menlo Regular" w:hAnsi="Menlo Regular" w:cs="Menlo Regular"/>
+          <w:color w:val="000000"/>
+          <w:sz w:val="20"/>
+          <w:szCs w:val="20"/>
+        </w:rPr>
+        <w:t>playSimpleSound</w:t>
+      </w:r>
+      <w:proofErr w:type="spellEnd"/>
+      <w:proofErr w:type="gramEnd"/>
+      <w:r>
+        <w:rPr>
+          <w:rFonts w:ascii="Menlo Regular" w:hAnsi="Menlo Regular" w:cs="Menlo Regular"/>
+          <w:color w:val="000000"/>
+          <w:sz w:val="20"/>
+          <w:szCs w:val="20"/>
+        </w:rPr>
+        <w:t>()</w:t>
+      </w:r>
+    </w:p>
+    <w:p>
+      <w:pPr>
+        <w:widowControl w:val="0"/>
+        <w:tabs>
+          <w:tab w:val="left" w:pos="543"/>
+        </w:tabs>
+        <w:autoSpaceDE w:val="0"/>
+        <w:autoSpaceDN w:val="0"/>
+        <w:adjustRightInd w:val="0"/>
+        <w:ind w:left="567"/>
+        <w:rPr>
+          <w:rFonts w:ascii="Helvetica" w:hAnsi="Helvetica" w:cs="Helvetica"/>
+          <w:sz w:val="20"/>
+          <w:szCs w:val="20"/>
+        </w:rPr>
+      </w:pPr>
+      <w:r>
+        <w:rPr>
+          <w:rFonts w:ascii="Menlo Regular" w:hAnsi="Menlo Regular" w:cs="Menlo Regular"/>
+          <w:color w:val="000000"/>
+          <w:sz w:val="20"/>
+          <w:szCs w:val="20"/>
+        </w:rPr>
+        <w:t xml:space="preserve">        </w:t>
+      </w:r>
+      <w:proofErr w:type="gramStart"/>
+      <w:r>
+        <w:rPr>
+          <w:rFonts w:ascii="Menlo Regular" w:hAnsi="Menlo Regular" w:cs="Menlo Regular"/>
+          <w:color w:val="0000FF"/>
+          <w:sz w:val="20"/>
+          <w:szCs w:val="20"/>
+        </w:rPr>
+        <w:t>self</w:t>
+      </w:r>
+      <w:r>
+        <w:rPr>
+          <w:rFonts w:ascii="Menlo Regular" w:hAnsi="Menlo Regular" w:cs="Menlo Regular"/>
+          <w:color w:val="000000"/>
+          <w:sz w:val="20"/>
+          <w:szCs w:val="20"/>
+        </w:rPr>
+        <w:t>.</w:t>
+      </w:r>
+      <w:proofErr w:type="spellStart"/>
+      <w:r>
+        <w:rPr>
+          <w:rFonts w:ascii="Menlo Regular" w:hAnsi="Menlo Regular" w:cs="Menlo Regular"/>
+          <w:color w:val="000000"/>
+          <w:sz w:val="20"/>
+          <w:szCs w:val="20"/>
+        </w:rPr>
+        <w:t>headPhones</w:t>
+      </w:r>
+      <w:proofErr w:type="spellEnd"/>
+      <w:proofErr w:type="gramEnd"/>
+      <w:r>
+        <w:rPr>
+          <w:rFonts w:ascii="Menlo Regular" w:hAnsi="Menlo Regular" w:cs="Menlo Regular"/>
+          <w:color w:val="000000"/>
+          <w:sz w:val="20"/>
+          <w:szCs w:val="20"/>
+        </w:rPr>
+        <w:t>?.</w:t>
+      </w:r>
+      <w:proofErr w:type="spellStart"/>
+      <w:proofErr w:type="gramStart"/>
+      <w:r>
+        <w:rPr>
+          <w:rFonts w:ascii="Menlo Regular" w:hAnsi="Menlo Regular" w:cs="Menlo Regular"/>
+          <w:color w:val="000000"/>
+          <w:sz w:val="20"/>
+          <w:szCs w:val="20"/>
+        </w:rPr>
+        <w:t>playSimpleSound</w:t>
+      </w:r>
+      <w:proofErr w:type="spellEnd"/>
+      <w:proofErr w:type="gramEnd"/>
+      <w:r>
+        <w:rPr>
+          <w:rFonts w:ascii="Menlo Regular" w:hAnsi="Menlo Regular" w:cs="Menlo Regular"/>
+          <w:color w:val="000000"/>
+          <w:sz w:val="20"/>
+          <w:szCs w:val="20"/>
+        </w:rPr>
+        <w:t>()</w:t>
+      </w:r>
+    </w:p>
+    <w:p>
+      <w:pPr>
+        <w:widowControl w:val="0"/>
+        <w:tabs>
+          <w:tab w:val="left" w:pos="543"/>
+        </w:tabs>
+        <w:autoSpaceDE w:val="0"/>
+        <w:autoSpaceDN w:val="0"/>
+        <w:adjustRightInd w:val="0"/>
+        <w:ind w:left="567"/>
+        <w:rPr>
+          <w:rFonts w:ascii="Helvetica" w:hAnsi="Helvetica" w:cs="Helvetica"/>
+          <w:sz w:val="20"/>
+          <w:szCs w:val="20"/>
+        </w:rPr>
+      </w:pPr>
+      <w:r>
+        <w:rPr>
+          <w:rFonts w:ascii="Menlo Regular" w:hAnsi="Menlo Regular" w:cs="Menlo Regular"/>
+          <w:color w:val="000000"/>
+          <w:sz w:val="20"/>
+          <w:szCs w:val="20"/>
+        </w:rPr>
+        <w:t xml:space="preserve">    }</w:t>
+      </w:r>
+    </w:p>
+    <w:p>
+      <w:pPr>
+        <w:ind w:left="567"/>
+        <w:jc w:val="both"/>
+        <w:rPr>
+          <w:sz w:val="20"/>
+          <w:szCs w:val="20"/>
+          <w:lang w:val="ru-RU"/>
+        </w:rPr>
+      </w:pPr>
+      <w:r>
+        <w:rPr>
+          <w:rFonts w:ascii="Menlo Regular" w:hAnsi="Menlo Regular" w:cs="Menlo Regular"/>
+          <w:color w:val="000000"/>
+          <w:sz w:val="20"/>
+          <w:szCs w:val="20"/>
+        </w:rPr>
+        <w:t>}</w:t>
+      </w:r>
+    </w:p>
+    <w:p>
+      <w:pPr>
+        <w:jc w:val="both"/>
+        <w:rPr>
+          <w:lang w:val="ru-RU"/>
+        </w:rPr>
+      </w:pPr>
+    </w:p>
+    <w:p>
+      <w:pPr>
+        <w:jc w:val="both"/>
+        <w:rPr>
+          <w:lang w:val="ru-RU"/>
+        </w:rPr>
+      </w:pPr>
+      <w:r>
+        <w:rPr>
+          <w:lang w:val="ru-RU"/>
+        </w:rPr>
+        <w:t>Как видите, одно из наших свойств нашего плеера – наушники. Их можно подменять в любой момент, так как свойство того же типа, от которого наши дешевые и дорогие наушники наследуются.</w:t>
+      </w:r>
+    </w:p>
+    <w:p>
+      <w:pPr>
+        <w:rPr>
+          <w:lang w:val="ru-RU"/>
+        </w:rPr>
+      </w:pPr>
+      <w:r>
+        <w:rPr>
+          <w:lang w:val="ru-RU"/>
+        </w:rPr>
+        <w:br w:type="page"/>
+      </w:r>
+    </w:p>
+    <w:p>
+      <w:pPr>
+        <w:jc w:val="both"/>
+        <w:rPr>
+          <w:lang w:val="ru-RU"/>
+        </w:rPr>
+      </w:pPr>
+      <w:r>
+        <w:rPr>
+          <w:lang w:val="ru-RU"/>
+        </w:rPr>
+        <w:t>Итак, тест:</w:t>
+      </w:r>
+    </w:p>
+    <w:p>
+      <w:pPr>
+        <w:jc w:val="both"/>
+        <w:rPr>
+          <w:lang w:val="ru-RU"/>
+        </w:rPr>
+      </w:pPr>
+    </w:p>
+    <w:p>
+      <w:pPr>
+        <w:widowControl w:val="0"/>
+        <w:tabs>
+          <w:tab w:val="left" w:pos="543"/>
+        </w:tabs>
+        <w:autoSpaceDE w:val="0"/>
+        <w:autoSpaceDN w:val="0"/>
+        <w:adjustRightInd w:val="0"/>
+        <w:ind w:left="567"/>
+        <w:rPr>
+          <w:rFonts w:ascii="Helvetica" w:hAnsi="Helvetica" w:cs="Helvetica"/>
+          <w:sz w:val="20"/>
+          <w:szCs w:val="20"/>
+        </w:rPr>
+      </w:pPr>
+      <w:proofErr w:type="gramStart"/>
+      <w:r>
+        <w:rPr>
+          <w:rFonts w:ascii="Menlo Regular" w:hAnsi="Menlo Regular" w:cs="Menlo Regular"/>
+          <w:color w:val="0000FF"/>
+          <w:sz w:val="20"/>
+          <w:szCs w:val="20"/>
+        </w:rPr>
+        <w:t>let</w:t>
+      </w:r>
+      <w:proofErr w:type="gramEnd"/>
+      <w:r>
+        <w:rPr>
+          <w:rFonts w:ascii="Menlo Regular" w:hAnsi="Menlo Regular" w:cs="Menlo Regular"/>
+          <w:color w:val="000000"/>
+          <w:sz w:val="20"/>
+          <w:szCs w:val="20"/>
+        </w:rPr>
+        <w:t xml:space="preserve"> player = </w:t>
+      </w:r>
+      <w:proofErr w:type="spellStart"/>
+      <w:r>
+        <w:rPr>
+          <w:rFonts w:ascii="Menlo Regular" w:hAnsi="Menlo Regular" w:cs="Menlo Regular"/>
+          <w:color w:val="2B839F"/>
+          <w:sz w:val="20"/>
+          <w:szCs w:val="20"/>
+        </w:rPr>
+        <w:t>MusicPlayer</w:t>
+      </w:r>
+      <w:proofErr w:type="spellEnd"/>
+      <w:r>
+        <w:rPr>
+          <w:rFonts w:ascii="Menlo Regular" w:hAnsi="Menlo Regular" w:cs="Menlo Regular"/>
+          <w:color w:val="000000"/>
+          <w:sz w:val="20"/>
+          <w:szCs w:val="20"/>
+        </w:rPr>
+        <w:t>()</w:t>
+      </w:r>
+    </w:p>
+    <w:p>
+      <w:pPr>
+        <w:widowControl w:val="0"/>
+        <w:tabs>
+          <w:tab w:val="left" w:pos="543"/>
+        </w:tabs>
+        <w:autoSpaceDE w:val="0"/>
+        <w:autoSpaceDN w:val="0"/>
+        <w:adjustRightInd w:val="0"/>
+        <w:ind w:left="567"/>
+        <w:rPr>
+          <w:rFonts w:ascii="Helvetica" w:hAnsi="Helvetica" w:cs="Helvetica"/>
+          <w:sz w:val="20"/>
+          <w:szCs w:val="20"/>
+        </w:rPr>
+      </w:pPr>
+      <w:proofErr w:type="gramStart"/>
+      <w:r>
+        <w:rPr>
+          <w:rFonts w:ascii="Menlo Regular" w:hAnsi="Menlo Regular" w:cs="Menlo Regular"/>
+          <w:color w:val="0000FF"/>
+          <w:sz w:val="20"/>
+          <w:szCs w:val="20"/>
+        </w:rPr>
+        <w:t>let</w:t>
+      </w:r>
+      <w:proofErr w:type="gramEnd"/>
+      <w:r>
+        <w:rPr>
+          <w:rFonts w:ascii="Menlo Regular" w:hAnsi="Menlo Regular" w:cs="Menlo Regular"/>
+          <w:color w:val="000000"/>
+          <w:sz w:val="20"/>
+          <w:szCs w:val="20"/>
+        </w:rPr>
+        <w:t xml:space="preserve"> </w:t>
+      </w:r>
+      <w:proofErr w:type="spellStart"/>
+      <w:r>
+        <w:rPr>
+          <w:rFonts w:ascii="Menlo Regular" w:hAnsi="Menlo Regular" w:cs="Menlo Regular"/>
+          <w:color w:val="000000"/>
+          <w:sz w:val="20"/>
+          <w:szCs w:val="20"/>
+        </w:rPr>
+        <w:t>cheapHeadphones</w:t>
+      </w:r>
+      <w:proofErr w:type="spellEnd"/>
+      <w:r>
+        <w:rPr>
+          <w:rFonts w:ascii="Menlo Regular" w:hAnsi="Menlo Regular" w:cs="Menlo Regular"/>
+          <w:color w:val="000000"/>
+          <w:sz w:val="20"/>
+          <w:szCs w:val="20"/>
+        </w:rPr>
+        <w:t xml:space="preserve"> = </w:t>
+      </w:r>
+      <w:proofErr w:type="spellStart"/>
+      <w:r>
+        <w:rPr>
+          <w:rFonts w:ascii="Menlo Regular" w:hAnsi="Menlo Regular" w:cs="Menlo Regular"/>
+          <w:color w:val="2B839F"/>
+          <w:sz w:val="20"/>
+          <w:szCs w:val="20"/>
+        </w:rPr>
+        <w:t>CheapHeadphones</w:t>
+      </w:r>
+      <w:proofErr w:type="spellEnd"/>
+      <w:r>
+        <w:rPr>
+          <w:rFonts w:ascii="Menlo Regular" w:hAnsi="Menlo Regular" w:cs="Menlo Regular"/>
+          <w:color w:val="000000"/>
+          <w:sz w:val="20"/>
+          <w:szCs w:val="20"/>
+        </w:rPr>
+        <w:t>()</w:t>
+      </w:r>
+    </w:p>
+    <w:p>
+      <w:pPr>
+        <w:widowControl w:val="0"/>
+        <w:tabs>
+          <w:tab w:val="left" w:pos="543"/>
+        </w:tabs>
+        <w:autoSpaceDE w:val="0"/>
+        <w:autoSpaceDN w:val="0"/>
+        <w:adjustRightInd w:val="0"/>
+        <w:ind w:left="567"/>
+        <w:rPr>
+          <w:rFonts w:ascii="Helvetica" w:hAnsi="Helvetica" w:cs="Helvetica"/>
+          <w:sz w:val="20"/>
+          <w:szCs w:val="20"/>
+        </w:rPr>
+      </w:pPr>
+      <w:proofErr w:type="gramStart"/>
+      <w:r>
+        <w:rPr>
+          <w:rFonts w:ascii="Menlo Regular" w:hAnsi="Menlo Regular" w:cs="Menlo Regular"/>
+          <w:color w:val="0000FF"/>
+          <w:sz w:val="20"/>
+          <w:szCs w:val="20"/>
+        </w:rPr>
+        <w:t>let</w:t>
+      </w:r>
+      <w:proofErr w:type="gramEnd"/>
+      <w:r>
+        <w:rPr>
+          <w:rFonts w:ascii="Menlo Regular" w:hAnsi="Menlo Regular" w:cs="Menlo Regular"/>
+          <w:color w:val="000000"/>
+          <w:sz w:val="20"/>
+          <w:szCs w:val="20"/>
+        </w:rPr>
+        <w:t xml:space="preserve"> </w:t>
+      </w:r>
+      <w:proofErr w:type="spellStart"/>
+      <w:r>
+        <w:rPr>
+          <w:rFonts w:ascii="Menlo Regular" w:hAnsi="Menlo Regular" w:cs="Menlo Regular"/>
+          <w:color w:val="000000"/>
+          <w:sz w:val="20"/>
+          <w:szCs w:val="20"/>
+        </w:rPr>
+        <w:t>expensiveHeadphones</w:t>
+      </w:r>
+      <w:proofErr w:type="spellEnd"/>
+      <w:r>
+        <w:rPr>
+          <w:rFonts w:ascii="Menlo Regular" w:hAnsi="Menlo Regular" w:cs="Menlo Regular"/>
+          <w:color w:val="000000"/>
+          <w:sz w:val="20"/>
+          <w:szCs w:val="20"/>
+        </w:rPr>
+        <w:t xml:space="preserve"> = </w:t>
+      </w:r>
+      <w:proofErr w:type="spellStart"/>
+      <w:r>
+        <w:rPr>
+          <w:rFonts w:ascii="Menlo Regular" w:hAnsi="Menlo Regular" w:cs="Menlo Regular"/>
+          <w:color w:val="2B839F"/>
+          <w:sz w:val="20"/>
+          <w:szCs w:val="20"/>
+        </w:rPr>
+        <w:t>ExpensiveHeadphones</w:t>
+      </w:r>
+      <w:proofErr w:type="spellEnd"/>
+      <w:r>
+        <w:rPr>
+          <w:rFonts w:ascii="Menlo Regular" w:hAnsi="Menlo Regular" w:cs="Menlo Regular"/>
+          <w:color w:val="000000"/>
+          <w:sz w:val="20"/>
+          <w:szCs w:val="20"/>
+        </w:rPr>
+        <w:t>()</w:t>
+      </w:r>
+    </w:p>
+    <w:p>
+      <w:pPr>
+        <w:widowControl w:val="0"/>
+        <w:tabs>
+          <w:tab w:val="left" w:pos="543"/>
+        </w:tabs>
+        <w:autoSpaceDE w:val="0"/>
+        <w:autoSpaceDN w:val="0"/>
+        <w:adjustRightInd w:val="0"/>
+        <w:ind w:left="567"/>
+        <w:rPr>
+          <w:rFonts w:ascii="Helvetica" w:hAnsi="Helvetica" w:cs="Helvetica"/>
+          <w:sz w:val="20"/>
+          <w:szCs w:val="20"/>
+        </w:rPr>
+      </w:pPr>
+    </w:p>
+    <w:p>
+      <w:pPr>
+        <w:widowControl w:val="0"/>
+        <w:tabs>
+          <w:tab w:val="left" w:pos="543"/>
+        </w:tabs>
+        <w:autoSpaceDE w:val="0"/>
+        <w:autoSpaceDN w:val="0"/>
+        <w:adjustRightInd w:val="0"/>
+        <w:ind w:left="567"/>
+        <w:rPr>
+          <w:rFonts w:ascii="Helvetica" w:hAnsi="Helvetica" w:cs="Helvetica"/>
+          <w:sz w:val="20"/>
+          <w:szCs w:val="20"/>
+        </w:rPr>
+      </w:pPr>
+      <w:proofErr w:type="spellStart"/>
+      <w:proofErr w:type="gramStart"/>
+      <w:r>
+        <w:rPr>
+          <w:rFonts w:ascii="Menlo Regular" w:hAnsi="Menlo Regular" w:cs="Menlo Regular"/>
+          <w:color w:val="2B839F"/>
+          <w:sz w:val="20"/>
+          <w:szCs w:val="20"/>
+        </w:rPr>
+        <w:t>player</w:t>
+      </w:r>
+      <w:r>
+        <w:rPr>
+          <w:rFonts w:ascii="Menlo Regular" w:hAnsi="Menlo Regular" w:cs="Menlo Regular"/>
+          <w:color w:val="000000"/>
+          <w:sz w:val="20"/>
+          <w:szCs w:val="20"/>
+        </w:rPr>
+        <w:t>.</w:t>
+      </w:r>
+      <w:r>
+        <w:rPr>
+          <w:rFonts w:ascii="Menlo Regular" w:hAnsi="Menlo Regular" w:cs="Menlo Regular"/>
+          <w:color w:val="2B839F"/>
+          <w:sz w:val="20"/>
+          <w:szCs w:val="20"/>
+        </w:rPr>
+        <w:t>headPhones</w:t>
+      </w:r>
+      <w:proofErr w:type="spellEnd"/>
+      <w:proofErr w:type="gramEnd"/>
+      <w:r>
+        <w:rPr>
+          <w:rFonts w:ascii="Menlo Regular" w:hAnsi="Menlo Regular" w:cs="Menlo Regular"/>
+          <w:color w:val="000000"/>
+          <w:sz w:val="20"/>
+          <w:szCs w:val="20"/>
+        </w:rPr>
+        <w:t xml:space="preserve"> = </w:t>
+      </w:r>
+      <w:proofErr w:type="spellStart"/>
+      <w:r>
+        <w:rPr>
+          <w:rFonts w:ascii="Menlo Regular" w:hAnsi="Menlo Regular" w:cs="Menlo Regular"/>
+          <w:color w:val="2B839F"/>
+          <w:sz w:val="20"/>
+          <w:szCs w:val="20"/>
+        </w:rPr>
+        <w:t>cheapHeadphones</w:t>
+      </w:r>
+      <w:proofErr w:type="spellEnd"/>
+    </w:p>
+    <w:p>
+      <w:pPr>
+        <w:widowControl w:val="0"/>
+        <w:tabs>
+          <w:tab w:val="left" w:pos="543"/>
+        </w:tabs>
+        <w:autoSpaceDE w:val="0"/>
+        <w:autoSpaceDN w:val="0"/>
+        <w:adjustRightInd w:val="0"/>
+        <w:ind w:left="567"/>
+        <w:rPr>
+          <w:rFonts w:ascii="Helvetica" w:hAnsi="Helvetica" w:cs="Helvetica"/>
+          <w:sz w:val="20"/>
+          <w:szCs w:val="20"/>
+        </w:rPr>
+      </w:pPr>
+      <w:proofErr w:type="spellStart"/>
+      <w:proofErr w:type="gramStart"/>
+      <w:r>
+        <w:rPr>
+          <w:rFonts w:ascii="Menlo Regular" w:hAnsi="Menlo Regular" w:cs="Menlo Regular"/>
+          <w:color w:val="2B839F"/>
+          <w:sz w:val="20"/>
+          <w:szCs w:val="20"/>
+        </w:rPr>
+        <w:t>player</w:t>
+      </w:r>
+      <w:r>
+        <w:rPr>
+          <w:rFonts w:ascii="Menlo Regular" w:hAnsi="Menlo Regular" w:cs="Menlo Regular"/>
+          <w:color w:val="000000"/>
+          <w:sz w:val="20"/>
+          <w:szCs w:val="20"/>
+        </w:rPr>
+        <w:t>.</w:t>
+      </w:r>
+      <w:r>
+        <w:rPr>
+          <w:rFonts w:ascii="Menlo Regular" w:hAnsi="Menlo Regular" w:cs="Menlo Regular"/>
+          <w:color w:val="2B839F"/>
+          <w:sz w:val="20"/>
+          <w:szCs w:val="20"/>
+        </w:rPr>
+        <w:t>playMusic</w:t>
+      </w:r>
+      <w:proofErr w:type="spellEnd"/>
+      <w:proofErr w:type="gramEnd"/>
+      <w:r>
+        <w:rPr>
+          <w:rFonts w:ascii="Menlo Regular" w:hAnsi="Menlo Regular" w:cs="Menlo Regular"/>
+          <w:color w:val="000000"/>
+          <w:sz w:val="20"/>
+          <w:szCs w:val="20"/>
+        </w:rPr>
+        <w:t>()</w:t>
+      </w:r>
+    </w:p>
+    <w:p>
+      <w:pPr>
+        <w:widowControl w:val="0"/>
+        <w:tabs>
+          <w:tab w:val="left" w:pos="543"/>
+        </w:tabs>
+        <w:autoSpaceDE w:val="0"/>
+        <w:autoSpaceDN w:val="0"/>
+        <w:adjustRightInd w:val="0"/>
+        <w:ind w:left="567"/>
+        <w:rPr>
+          <w:rFonts w:ascii="Helvetica" w:hAnsi="Helvetica" w:cs="Helvetica"/>
+          <w:sz w:val="20"/>
+          <w:szCs w:val="20"/>
+        </w:rPr>
+      </w:pPr>
+      <w:proofErr w:type="gramStart"/>
+      <w:r>
+        <w:rPr>
+          <w:rFonts w:ascii="Menlo Regular" w:hAnsi="Menlo Regular" w:cs="Menlo Regular"/>
+          <w:color w:val="2B839F"/>
+          <w:sz w:val="20"/>
+          <w:szCs w:val="20"/>
+        </w:rPr>
+        <w:t>print</w:t>
+      </w:r>
+      <w:proofErr w:type="gramEnd"/>
+      <w:r>
+        <w:rPr>
+          <w:rFonts w:ascii="Menlo Regular" w:hAnsi="Menlo Regular" w:cs="Menlo Regular"/>
+          <w:color w:val="000000"/>
+          <w:sz w:val="20"/>
+          <w:szCs w:val="20"/>
+        </w:rPr>
+        <w:t>(</w:t>
+      </w:r>
+      <w:r>
+        <w:rPr>
+          <w:rFonts w:ascii="Menlo Regular" w:hAnsi="Menlo Regular" w:cs="Menlo Regular"/>
+          <w:color w:val="A31515"/>
+          <w:sz w:val="20"/>
+          <w:szCs w:val="20"/>
+        </w:rPr>
+        <w:t>"=========="</w:t>
+      </w:r>
+      <w:r>
+        <w:rPr>
+          <w:rFonts w:ascii="Menlo Regular" w:hAnsi="Menlo Regular" w:cs="Menlo Regular"/>
+          <w:color w:val="000000"/>
+          <w:sz w:val="20"/>
+          <w:szCs w:val="20"/>
+        </w:rPr>
+        <w:t>)</w:t>
+      </w:r>
+    </w:p>
+    <w:p>
+      <w:pPr>
+        <w:widowControl w:val="0"/>
+        <w:tabs>
+          <w:tab w:val="left" w:pos="543"/>
+        </w:tabs>
+        <w:autoSpaceDE w:val="0"/>
+        <w:autoSpaceDN w:val="0"/>
+        <w:adjustRightInd w:val="0"/>
+        <w:ind w:left="567"/>
+        <w:rPr>
+          <w:rFonts w:ascii="Helvetica" w:hAnsi="Helvetica" w:cs="Helvetica"/>
+          <w:sz w:val="20"/>
+          <w:szCs w:val="20"/>
+        </w:rPr>
+      </w:pPr>
+      <w:proofErr w:type="spellStart"/>
+      <w:proofErr w:type="gramStart"/>
+      <w:r>
+        <w:rPr>
+          <w:rFonts w:ascii="Menlo Regular" w:hAnsi="Menlo Regular" w:cs="Menlo Regular"/>
+          <w:color w:val="2B839F"/>
+          <w:sz w:val="20"/>
+          <w:szCs w:val="20"/>
+        </w:rPr>
+        <w:t>player</w:t>
+      </w:r>
+      <w:r>
+        <w:rPr>
+          <w:rFonts w:ascii="Menlo Regular" w:hAnsi="Menlo Regular" w:cs="Menlo Regular"/>
+          <w:color w:val="000000"/>
+          <w:sz w:val="20"/>
+          <w:szCs w:val="20"/>
+        </w:rPr>
+        <w:t>.</w:t>
+      </w:r>
+      <w:r>
+        <w:rPr>
+          <w:rFonts w:ascii="Menlo Regular" w:hAnsi="Menlo Regular" w:cs="Menlo Regular"/>
+          <w:color w:val="2B839F"/>
+          <w:sz w:val="20"/>
+          <w:szCs w:val="20"/>
+        </w:rPr>
+        <w:t>headPhones</w:t>
+      </w:r>
+      <w:proofErr w:type="spellEnd"/>
+      <w:proofErr w:type="gramEnd"/>
+      <w:r>
+        <w:rPr>
+          <w:rFonts w:ascii="Menlo Regular" w:hAnsi="Menlo Regular" w:cs="Menlo Regular"/>
+          <w:color w:val="000000"/>
+          <w:sz w:val="20"/>
+          <w:szCs w:val="20"/>
+        </w:rPr>
+        <w:t xml:space="preserve"> = </w:t>
+      </w:r>
+      <w:proofErr w:type="spellStart"/>
+      <w:r>
+        <w:rPr>
+          <w:rFonts w:ascii="Menlo Regular" w:hAnsi="Menlo Regular" w:cs="Menlo Regular"/>
+          <w:color w:val="2B839F"/>
+          <w:sz w:val="20"/>
+          <w:szCs w:val="20"/>
+        </w:rPr>
+        <w:t>expensiveHeadphones</w:t>
+      </w:r>
+      <w:proofErr w:type="spellEnd"/>
+    </w:p>
+    <w:p>
+      <w:pPr>
+        <w:ind w:left="567"/>
+        <w:jc w:val="both"/>
+        <w:rPr>
+          <w:sz w:val="20"/>
+          <w:szCs w:val="20"/>
+          <w:lang w:val="ru-RU"/>
+        </w:rPr>
+      </w:pPr>
+      <w:proofErr w:type="spellStart"/>
+      <w:proofErr w:type="gramStart"/>
+      <w:r>
+        <w:rPr>
+          <w:rFonts w:ascii="Menlo Regular" w:hAnsi="Menlo Regular" w:cs="Menlo Regular"/>
+          <w:color w:val="2B839F"/>
+          <w:sz w:val="20"/>
+          <w:szCs w:val="20"/>
+        </w:rPr>
+        <w:t>player</w:t>
+      </w:r>
+      <w:r>
+        <w:rPr>
+          <w:rFonts w:ascii="Menlo Regular" w:hAnsi="Menlo Regular" w:cs="Menlo Regular"/>
+          <w:color w:val="000000"/>
+          <w:sz w:val="20"/>
+          <w:szCs w:val="20"/>
+        </w:rPr>
+        <w:t>.</w:t>
+      </w:r>
+      <w:r>
+        <w:rPr>
+          <w:rFonts w:ascii="Menlo Regular" w:hAnsi="Menlo Regular" w:cs="Menlo Regular"/>
+          <w:color w:val="2B839F"/>
+          <w:sz w:val="20"/>
+          <w:szCs w:val="20"/>
+        </w:rPr>
+        <w:t>playMusic</w:t>
+      </w:r>
+      <w:proofErr w:type="spellEnd"/>
+      <w:proofErr w:type="gramEnd"/>
+      <w:r>
+        <w:rPr>
+          <w:rFonts w:ascii="Menlo Regular" w:hAnsi="Menlo Regular" w:cs="Menlo Regular"/>
+          <w:color w:val="000000"/>
+          <w:sz w:val="20"/>
+          <w:szCs w:val="20"/>
+        </w:rPr>
+        <w:t>()</w:t>
+      </w:r>
+    </w:p>
+    <w:p>
+      <w:pPr>
+        <w:jc w:val="both"/>
+        <w:rPr>
+          <w:lang w:val="ru-RU"/>
+        </w:rPr>
+      </w:pPr>
+    </w:p>
+    <w:p>
+      <w:pPr>
+        <w:jc w:val="both"/>
+      </w:pPr>
+      <w:r>
+        <w:rPr>
+          <w:lang w:val="ru-RU"/>
+        </w:rPr>
+        <w:t xml:space="preserve">И, конечно же, </w:t>
+      </w:r>
+      <w:r>
+        <w:t>log:</w:t>
+      </w:r>
+    </w:p>
+    <w:p>
+      <w:pPr>
+        <w:jc w:val="both"/>
+      </w:pPr>
+    </w:p>
+    <w:p>
+      <w:pPr>
+        <w:widowControl w:val="0"/>
+        <w:tabs>
+          <w:tab w:val="left" w:pos="543"/>
+        </w:tabs>
+        <w:autoSpaceDE w:val="0"/>
+        <w:autoSpaceDN w:val="0"/>
+        <w:adjustRightInd w:val="0"/>
+        <w:rPr>
+          <w:rFonts w:ascii="Menlo Regular" w:hAnsi="Menlo Regular" w:cs="Menlo Regular"/>
+          <w:b/>
+          <w:bCs/>
+          <w:color w:val="000000"/>
+          <w:sz w:val="20"/>
+          <w:szCs w:val="20"/>
+        </w:rPr>
+      </w:pPr>
+      <w:proofErr w:type="spellStart"/>
+      <w:proofErr w:type="gramStart"/>
+      <w:r>
+        <w:rPr>
+          <w:rFonts w:ascii="Menlo Regular" w:hAnsi="Menlo Regular" w:cs="Menlo Regular"/>
+          <w:b/>
+          <w:bCs/>
+          <w:color w:val="000000"/>
+          <w:sz w:val="20"/>
+          <w:szCs w:val="20"/>
+        </w:rPr>
+        <w:t>puf</w:t>
+      </w:r>
+      <w:proofErr w:type="gramEnd"/>
+      <w:r>
+        <w:rPr>
+          <w:rFonts w:ascii="Menlo Regular" w:hAnsi="Menlo Regular" w:cs="Menlo Regular"/>
+          <w:b/>
+          <w:bCs/>
+          <w:color w:val="000000"/>
+          <w:sz w:val="20"/>
+          <w:szCs w:val="20"/>
+        </w:rPr>
+        <w:t>-puf-pufhrrr</w:t>
+      </w:r>
+      <w:proofErr w:type="spellEnd"/>
+    </w:p>
+    <w:p>
+      <w:pPr>
+        <w:widowControl w:val="0"/>
+        <w:tabs>
+          <w:tab w:val="left" w:pos="543"/>
+        </w:tabs>
+        <w:autoSpaceDE w:val="0"/>
+        <w:autoSpaceDN w:val="0"/>
+        <w:adjustRightInd w:val="0"/>
+        <w:rPr>
+          <w:rFonts w:ascii="Menlo Regular" w:hAnsi="Menlo Regular" w:cs="Menlo Regular"/>
+          <w:b/>
+          <w:bCs/>
+          <w:color w:val="000000"/>
+          <w:sz w:val="20"/>
+          <w:szCs w:val="20"/>
+        </w:rPr>
+      </w:pPr>
+      <w:proofErr w:type="spellStart"/>
+      <w:proofErr w:type="gramStart"/>
+      <w:r>
+        <w:rPr>
+          <w:rFonts w:ascii="Menlo Regular" w:hAnsi="Menlo Regular" w:cs="Menlo Regular"/>
+          <w:b/>
+          <w:bCs/>
+          <w:color w:val="000000"/>
+          <w:sz w:val="20"/>
+          <w:szCs w:val="20"/>
+        </w:rPr>
+        <w:t>puf</w:t>
+      </w:r>
+      <w:proofErr w:type="gramEnd"/>
+      <w:r>
+        <w:rPr>
+          <w:rFonts w:ascii="Menlo Regular" w:hAnsi="Menlo Regular" w:cs="Menlo Regular"/>
+          <w:b/>
+          <w:bCs/>
+          <w:color w:val="000000"/>
+          <w:sz w:val="20"/>
+          <w:szCs w:val="20"/>
+        </w:rPr>
+        <w:t>-puf-pufhrrr</w:t>
+      </w:r>
+      <w:proofErr w:type="spellEnd"/>
+    </w:p>
+    <w:p>
+      <w:pPr>
+        <w:widowControl w:val="0"/>
+        <w:tabs>
+          <w:tab w:val="left" w:pos="543"/>
+        </w:tabs>
+        <w:autoSpaceDE w:val="0"/>
+        <w:autoSpaceDN w:val="0"/>
+        <w:adjustRightInd w:val="0"/>
+        <w:rPr>
+          <w:rFonts w:ascii="Menlo Regular" w:hAnsi="Menlo Regular" w:cs="Menlo Regular"/>
+          <w:b/>
+          <w:bCs/>
+          <w:color w:val="000000"/>
+          <w:sz w:val="20"/>
+          <w:szCs w:val="20"/>
+        </w:rPr>
+      </w:pPr>
+      <w:proofErr w:type="gramStart"/>
+      <w:r>
+        <w:rPr>
+          <w:rFonts w:ascii="Menlo Regular" w:hAnsi="Menlo Regular" w:cs="Menlo Regular"/>
+          <w:b/>
+          <w:bCs/>
+          <w:color w:val="000000"/>
+          <w:sz w:val="20"/>
+          <w:szCs w:val="20"/>
+        </w:rPr>
+        <w:t>beep</w:t>
+      </w:r>
+      <w:proofErr w:type="gramEnd"/>
+      <w:r>
+        <w:rPr>
+          <w:rFonts w:ascii="Menlo Regular" w:hAnsi="Menlo Regular" w:cs="Menlo Regular"/>
+          <w:b/>
+          <w:bCs/>
+          <w:color w:val="000000"/>
+          <w:sz w:val="20"/>
+          <w:szCs w:val="20"/>
+        </w:rPr>
+        <w:t>-beep-</w:t>
+      </w:r>
+      <w:proofErr w:type="spellStart"/>
+      <w:r>
+        <w:rPr>
+          <w:rFonts w:ascii="Menlo Regular" w:hAnsi="Menlo Regular" w:cs="Menlo Regular"/>
+          <w:b/>
+          <w:bCs/>
+          <w:color w:val="000000"/>
+          <w:sz w:val="20"/>
+          <w:szCs w:val="20"/>
+        </w:rPr>
+        <w:t>bhhhrhrhrep</w:t>
+      </w:r>
+      <w:proofErr w:type="spellEnd"/>
+    </w:p>
+    <w:p>
+      <w:pPr>
+        <w:widowControl w:val="0"/>
+        <w:tabs>
+          <w:tab w:val="left" w:pos="543"/>
+        </w:tabs>
+        <w:autoSpaceDE w:val="0"/>
+        <w:autoSpaceDN w:val="0"/>
+        <w:adjustRightInd w:val="0"/>
+        <w:rPr>
+          <w:rFonts w:ascii="Menlo Regular" w:hAnsi="Menlo Regular" w:cs="Menlo Regular"/>
+          <w:b/>
+          <w:bCs/>
+          <w:color w:val="000000"/>
+          <w:sz w:val="20"/>
+          <w:szCs w:val="20"/>
+        </w:rPr>
+      </w:pPr>
+      <w:proofErr w:type="gramStart"/>
+      <w:r>
+        <w:rPr>
+          <w:rFonts w:ascii="Menlo Regular" w:hAnsi="Menlo Regular" w:cs="Menlo Regular"/>
+          <w:b/>
+          <w:bCs/>
+          <w:color w:val="000000"/>
+          <w:sz w:val="20"/>
+          <w:szCs w:val="20"/>
+        </w:rPr>
+        <w:t>beep</w:t>
+      </w:r>
+      <w:proofErr w:type="gramEnd"/>
+      <w:r>
+        <w:rPr>
+          <w:rFonts w:ascii="Menlo Regular" w:hAnsi="Menlo Regular" w:cs="Menlo Regular"/>
+          <w:b/>
+          <w:bCs/>
+          <w:color w:val="000000"/>
+          <w:sz w:val="20"/>
+          <w:szCs w:val="20"/>
+        </w:rPr>
+        <w:t>-beep-</w:t>
+      </w:r>
+      <w:proofErr w:type="spellStart"/>
+      <w:r>
+        <w:rPr>
+          <w:rFonts w:ascii="Menlo Regular" w:hAnsi="Menlo Regular" w:cs="Menlo Regular"/>
+          <w:b/>
+          <w:bCs/>
+          <w:color w:val="000000"/>
+          <w:sz w:val="20"/>
+          <w:szCs w:val="20"/>
+        </w:rPr>
+        <w:t>bhhhrhrhrep</w:t>
+      </w:r>
+      <w:proofErr w:type="spellEnd"/>
+    </w:p>
+    <w:p>
+      <w:pPr>
+        <w:widowControl w:val="0"/>
+        <w:tabs>
+          <w:tab w:val="left" w:pos="543"/>
+        </w:tabs>
+        <w:autoSpaceDE w:val="0"/>
+        <w:autoSpaceDN w:val="0"/>
+        <w:adjustRightInd w:val="0"/>
+        <w:rPr>
+          <w:rFonts w:ascii="Menlo Regular" w:hAnsi="Menlo Regular" w:cs="Menlo Regular"/>
+          <w:b/>
+          <w:bCs/>
+          <w:color w:val="000000"/>
+          <w:sz w:val="20"/>
+          <w:szCs w:val="20"/>
+        </w:rPr>
+      </w:pPr>
+      <w:r>
+        <w:rPr>
+          <w:rFonts w:ascii="Menlo Regular" w:hAnsi="Menlo Regular" w:cs="Menlo Regular"/>
+          <w:b/>
+          <w:bCs/>
+          <w:color w:val="000000"/>
+          <w:sz w:val="20"/>
+          <w:szCs w:val="20"/>
+        </w:rPr>
+        <w:t>==========</w:t>
+      </w:r>
+    </w:p>
+    <w:p>
+      <w:pPr>
+        <w:widowControl w:val="0"/>
+        <w:tabs>
+          <w:tab w:val="left" w:pos="543"/>
+        </w:tabs>
+        <w:autoSpaceDE w:val="0"/>
+        <w:autoSpaceDN w:val="0"/>
+        <w:adjustRightInd w:val="0"/>
+        <w:rPr>
+          <w:rFonts w:ascii="Menlo Regular" w:hAnsi="Menlo Regular" w:cs="Menlo Regular"/>
+          <w:b/>
+          <w:bCs/>
+          <w:color w:val="000000"/>
+          <w:sz w:val="20"/>
+          <w:szCs w:val="20"/>
+        </w:rPr>
+      </w:pPr>
+      <w:r>
+        <w:rPr>
+          <w:rFonts w:ascii="Menlo Regular" w:hAnsi="Menlo Regular" w:cs="Menlo Regular"/>
+          <w:b/>
+          <w:bCs/>
+          <w:color w:val="000000"/>
+          <w:sz w:val="20"/>
+          <w:szCs w:val="20"/>
+        </w:rPr>
+        <w:t>Bam-Bam-Bam</w:t>
+      </w:r>
+    </w:p>
+    <w:p>
+      <w:pPr>
+        <w:widowControl w:val="0"/>
+        <w:tabs>
+          <w:tab w:val="left" w:pos="543"/>
+        </w:tabs>
+        <w:autoSpaceDE w:val="0"/>
+        <w:autoSpaceDN w:val="0"/>
+        <w:adjustRightInd w:val="0"/>
+        <w:rPr>
+          <w:rFonts w:ascii="Menlo Regular" w:hAnsi="Menlo Regular" w:cs="Menlo Regular"/>
+          <w:b/>
+          <w:bCs/>
+          <w:color w:val="000000"/>
+          <w:sz w:val="20"/>
+          <w:szCs w:val="20"/>
+        </w:rPr>
+      </w:pPr>
+      <w:r>
+        <w:rPr>
+          <w:rFonts w:ascii="Menlo Regular" w:hAnsi="Menlo Regular" w:cs="Menlo Regular"/>
+          <w:b/>
+          <w:bCs/>
+          <w:color w:val="000000"/>
+          <w:sz w:val="20"/>
+          <w:szCs w:val="20"/>
+        </w:rPr>
+        <w:t>Bam-Bam-Bam</w:t>
+      </w:r>
+    </w:p>
+    <w:p>
+      <w:pPr>
+        <w:widowControl w:val="0"/>
+        <w:tabs>
+          <w:tab w:val="left" w:pos="543"/>
+        </w:tabs>
+        <w:autoSpaceDE w:val="0"/>
+        <w:autoSpaceDN w:val="0"/>
+        <w:adjustRightInd w:val="0"/>
+        <w:rPr>
+          <w:rFonts w:ascii="Menlo Regular" w:hAnsi="Menlo Regular" w:cs="Menlo Regular"/>
+          <w:b/>
+          <w:bCs/>
+          <w:color w:val="000000"/>
+          <w:sz w:val="20"/>
+          <w:szCs w:val="20"/>
+        </w:rPr>
+      </w:pPr>
+      <w:r>
+        <w:rPr>
+          <w:rFonts w:ascii="Menlo Regular" w:hAnsi="Menlo Regular" w:cs="Menlo Regular"/>
+          <w:b/>
+          <w:bCs/>
+          <w:color w:val="000000"/>
+          <w:sz w:val="20"/>
+          <w:szCs w:val="20"/>
+        </w:rPr>
+        <w:t xml:space="preserve">Beep-Beep-Beep </w:t>
+      </w:r>
+      <w:proofErr w:type="spellStart"/>
+      <w:r>
+        <w:rPr>
+          <w:rFonts w:ascii="Menlo Regular" w:hAnsi="Menlo Regular" w:cs="Menlo Regular"/>
+          <w:b/>
+          <w:bCs/>
+          <w:color w:val="000000"/>
+          <w:sz w:val="20"/>
+          <w:szCs w:val="20"/>
+        </w:rPr>
+        <w:t>Taram-Rararam</w:t>
+      </w:r>
+      <w:proofErr w:type="spellEnd"/>
+    </w:p>
+    <w:p>
+      <w:pPr>
+        <w:jc w:val="both"/>
+        <w:rPr>
+          <w:sz w:val="20"/>
+          <w:szCs w:val="20"/>
+          <w:lang w:val="ru-RU"/>
+        </w:rPr>
+      </w:pPr>
+      <w:r>
+        <w:rPr>
+          <w:rFonts w:ascii="Menlo Regular" w:hAnsi="Menlo Regular" w:cs="Menlo Regular"/>
+          <w:b/>
+          <w:bCs/>
+          <w:color w:val="000000"/>
+          <w:sz w:val="20"/>
+          <w:szCs w:val="20"/>
+        </w:rPr>
+        <w:t xml:space="preserve">Beep-Beep-Beep </w:t>
+      </w:r>
+      <w:proofErr w:type="spellStart"/>
+      <w:r>
+        <w:rPr>
+          <w:rFonts w:ascii="Menlo Regular" w:hAnsi="Menlo Regular" w:cs="Menlo Regular"/>
+          <w:b/>
+          <w:bCs/>
+          <w:color w:val="000000"/>
+          <w:sz w:val="20"/>
+          <w:szCs w:val="20"/>
+        </w:rPr>
+        <w:t>Taram-Rararam</w:t>
+      </w:r>
+      <w:proofErr w:type="spellEnd"/>
+    </w:p>
+    <w:p>
+      <w:pPr>
+        <w:rPr>
+          <w:lang w:val="ru-RU"/>
+        </w:rPr>
+      </w:pPr>
+    </w:p>
+    <w:p>
+      <w:pPr>
+        <w:rPr>
+          <w:lang w:val="ru-RU"/>
+        </w:rPr>
+      </w:pPr>
+      <w:hyperlink r:id="rId17" w:history="1">
+        <w:r>
+          <w:rPr>
+            <w:rStyle w:val="Hyperlink"/>
+            <w:lang w:val="ru-RU"/>
+          </w:rPr>
+          <w:t>Код примера</w:t>
+        </w:r>
+      </w:hyperlink>
+      <w:r>
+        <w:rPr>
+          <w:lang w:val="ru-RU"/>
+        </w:rPr>
+        <w:t>.</w:t>
+      </w:r>
+    </w:p>
+    <w:p>
+      <w:pPr>
+        <w:rPr>
+          <w:lang w:val="ru-RU"/>
+        </w:rPr>
+      </w:pPr>
+      <w:r>
+        <w:rPr>
+          <w:lang w:val="ru-RU"/>
+        </w:rPr>
+        <w:br w:type="page"/>
+      </w:r>
+    </w:p>
+    <w:p>
+      <w:pPr>
+        <w:pStyle w:val="Heading1"/>
+        <w:rPr>
+          <w:lang w:val="en-US"/>
+        </w:rPr>
+      </w:pPr>
+      <w:bookmarkStart w:id="22" w:name="_Toc411172075"/>
+      <w:bookmarkStart w:id="23" w:name="_GoBack"/>
+      <w:bookmarkEnd w:id="23"/>
+      <w:r>
+        <w:t>Facade</w:t>
+      </w:r>
+      <w:bookmarkEnd w:id="22"/>
+    </w:p>
+    <w:p>
+      <w:pPr>
+        <w:jc w:val="both"/>
+        <w:rPr>
+          <w:lang w:val="ru-RU"/>
+        </w:rPr>
+      </w:pPr>
+    </w:p>
+    <w:p>
+      <w:pPr>
+        <w:jc w:val="both"/>
+        <w:rPr>
+          <w:lang w:val="ru-RU"/>
+        </w:rPr>
+      </w:pPr>
+      <w:r>
+        <w:rPr>
+          <w:lang w:val="ru-RU"/>
+        </w:rPr>
+        <w:t>Многие сложные</w:t>
+      </w:r>
+    </w:p>
+    <w:p>
+      <w:pPr>
+        <w:jc w:val="both"/>
+        <w:rPr>
+          <w:lang w:val="ru-RU"/>
+        </w:rPr>
+      </w:pPr>
+    </w:p>
+    <w:p>
+      <w:pPr>
+        <w:jc w:val="both"/>
+        <w:rPr>
+          <w:lang w:val="ru-RU"/>
+        </w:rPr>
+      </w:pPr>
+    </w:p>
+    <w:p>
+      <w:pPr>
+        <w:jc w:val="both"/>
+        <w:rPr>
+          <w:lang w:val="ru-RU"/>
+        </w:rPr>
+      </w:pPr>
       <w:proofErr w:type="spellStart"/>
       <w:r>
         <w:rPr>
@@ -36948,8 +40891,8 @@
       <w:proofErr w:type="spellEnd"/>
     </w:p>
     <w:sectPr>
-      <w:footerReference w:type="even" r:id="rId17"/>
-      <w:footerReference w:type="default" r:id="rId18"/>
+      <w:footerReference w:type="even" r:id="rId18"/>
+      <w:footerReference w:type="default" r:id="rId19"/>
       <w:pgSz w:w="11900" w:h="16840"/>
       <w:pgMar w:top="1440" w:right="985" w:bottom="1440" w:left="1800" w:header="708" w:footer="708" w:gutter="0"/>
       <w:cols w:space="708"/>
@@ -37050,7 +40993,7 @@
         <w:rStyle w:val="PageNumber"/>
         <w:noProof/>
       </w:rPr>
-      <w:t>2</w:t>
+      <w:t>31</w:t>
     </w:r>
     <w:r>
       <w:rPr>
@@ -37437,6 +41380,92 @@
     </w:lvl>
   </w:abstractNum>
   <w:abstractNum w:abstractNumId="4">
+    <w:nsid w:val="3E7A1E39"/>
+    <w:multiLevelType w:val="hybridMultilevel"/>
+    <w:tmpl w:val="1494F52C"/>
+    <w:lvl w:ilvl="0" w:tplc="0409000F">
+      <w:start w:val="1"/>
+      <w:numFmt w:val="decimal"/>
+      <w:lvlText w:val="%1."/>
+      <w:lvlJc w:val="left"/>
+      <w:pPr>
+        <w:ind w:left="720" w:hanging="360"/>
+      </w:pPr>
+    </w:lvl>
+    <w:lvl w:ilvl="1" w:tplc="04090019" w:tentative="1">
+      <w:start w:val="1"/>
+      <w:numFmt w:val="lowerLetter"/>
+      <w:lvlText w:val="%2."/>
+      <w:lvlJc w:val="left"/>
+      <w:pPr>
+        <w:ind w:left="1440" w:hanging="360"/>
+      </w:pPr>
+    </w:lvl>
+    <w:lvl w:ilvl="2" w:tplc="0409001B" w:tentative="1">
+      <w:start w:val="1"/>
+      <w:numFmt w:val="lowerRoman"/>
+      <w:lvlText w:val="%3."/>
+      <w:lvlJc w:val="right"/>
+      <w:pPr>
+        <w:ind w:left="2160" w:hanging="180"/>
+      </w:pPr>
+    </w:lvl>
+    <w:lvl w:ilvl="3" w:tplc="0409000F" w:tentative="1">
+      <w:start w:val="1"/>
+      <w:numFmt w:val="decimal"/>
+      <w:lvlText w:val="%4."/>
+      <w:lvlJc w:val="left"/>
+      <w:pPr>
+        <w:ind w:left="2880" w:hanging="360"/>
+      </w:pPr>
+    </w:lvl>
+    <w:lvl w:ilvl="4" w:tplc="04090019" w:tentative="1">
+      <w:start w:val="1"/>
+      <w:numFmt w:val="lowerLetter"/>
+      <w:lvlText w:val="%5."/>
+      <w:lvlJc w:val="left"/>
+      <w:pPr>
+        <w:ind w:left="3600" w:hanging="360"/>
+      </w:pPr>
+    </w:lvl>
+    <w:lvl w:ilvl="5" w:tplc="0409001B" w:tentative="1">
+      <w:start w:val="1"/>
+      <w:numFmt w:val="lowerRoman"/>
+      <w:lvlText w:val="%6."/>
+      <w:lvlJc w:val="right"/>
+      <w:pPr>
+        <w:ind w:left="4320" w:hanging="180"/>
+      </w:pPr>
+    </w:lvl>
+    <w:lvl w:ilvl="6" w:tplc="0409000F" w:tentative="1">
+      <w:start w:val="1"/>
+      <w:numFmt w:val="decimal"/>
+      <w:lvlText w:val="%7."/>
+      <w:lvlJc w:val="left"/>
+      <w:pPr>
+        <w:ind w:left="5040" w:hanging="360"/>
+      </w:pPr>
+    </w:lvl>
+    <w:lvl w:ilvl="7" w:tplc="04090019" w:tentative="1">
+      <w:start w:val="1"/>
+      <w:numFmt w:val="lowerLetter"/>
+      <w:lvlText w:val="%8."/>
+      <w:lvlJc w:val="left"/>
+      <w:pPr>
+        <w:ind w:left="5760" w:hanging="360"/>
+      </w:pPr>
+    </w:lvl>
+    <w:lvl w:ilvl="8" w:tplc="0409001B" w:tentative="1">
+      <w:start w:val="1"/>
+      <w:numFmt w:val="lowerRoman"/>
+      <w:lvlText w:val="%9."/>
+      <w:lvlJc w:val="right"/>
+      <w:pPr>
+        <w:ind w:left="6480" w:hanging="180"/>
+      </w:pPr>
+    </w:lvl>
+  </w:abstractNum>
+  <w:abstractNum w:abstractNumId="5">
     <w:nsid w:val="4928422A"/>
     <w:multiLevelType w:val="hybridMultilevel"/>
     <w:tmpl w:val="1494F52C"/>
@@ -37522,7 +41551,7 @@
       </w:pPr>
     </w:lvl>
   </w:abstractNum>
-  <w:abstractNum w:abstractNumId="5">
+  <w:abstractNum w:abstractNumId="6">
     <w:nsid w:val="570F1431"/>
     <w:multiLevelType w:val="hybridMultilevel"/>
     <w:tmpl w:val="1494F52C"/>
@@ -37608,7 +41637,7 @@
       </w:pPr>
     </w:lvl>
   </w:abstractNum>
-  <w:abstractNum w:abstractNumId="6">
+  <w:abstractNum w:abstractNumId="7">
     <w:nsid w:val="65B92F0A"/>
     <w:multiLevelType w:val="hybridMultilevel"/>
     <w:tmpl w:val="1494F52C"/>
@@ -37694,7 +41723,7 @@
       </w:pPr>
     </w:lvl>
   </w:abstractNum>
-  <w:abstractNum w:abstractNumId="7">
+  <w:abstractNum w:abstractNumId="8">
     <w:nsid w:val="66D54E52"/>
     <w:multiLevelType w:val="hybridMultilevel"/>
     <w:tmpl w:val="1494F52C"/>
@@ -37787,22 +41816,25 @@
     <w:abstractNumId w:val="1"/>
   </w:num>
   <w:num w:numId="3">
-    <w:abstractNumId w:val="4"/>
+    <w:abstractNumId w:val="5"/>
   </w:num>
   <w:num w:numId="4">
-    <w:abstractNumId w:val="7"/>
+    <w:abstractNumId w:val="8"/>
   </w:num>
   <w:num w:numId="5">
     <w:abstractNumId w:val="0"/>
   </w:num>
   <w:num w:numId="6">
-    <w:abstractNumId w:val="5"/>
+    <w:abstractNumId w:val="6"/>
   </w:num>
   <w:num w:numId="7">
     <w:abstractNumId w:val="2"/>
   </w:num>
   <w:num w:numId="8">
-    <w:abstractNumId w:val="6"/>
+    <w:abstractNumId w:val="7"/>
+  </w:num>
+  <w:num w:numId="9">
+    <w:abstractNumId w:val="4"/>
   </w:num>
 </w:numbering>
 </file>
@@ -39440,7 +43472,7 @@
 </file>
 
 <file path=customXml/itemProps1.xml><?xml version="1.0" encoding="utf-8"?>
-<ds:datastoreItem xmlns:ds="http://schemas.openxmlformats.org/officeDocument/2006/customXml" ds:itemID="{529A23A2-4B95-2549-A17A-4394C5379C42}">
+<ds:datastoreItem xmlns:ds="http://schemas.openxmlformats.org/officeDocument/2006/customXml" ds:itemID="{D4731176-D2B0-C144-A972-46E12E5A30C7}">
   <ds:schemaRefs>
     <ds:schemaRef ds:uri="http://schemas.openxmlformats.org/officeDocument/2006/bibliography"/>
   </ds:schemaRefs>

</xml_diff>

<commit_message>
Add Mediator pattern chapter in the book
</commit_message>
<xml_diff>
--- a/iOS Patterns. Cliff Notes. RU.docx
+++ b/iOS Patterns. Cliff Notes. RU.docx
@@ -283,7 +283,7 @@
         <w:rPr>
           <w:noProof/>
         </w:rPr>
-        <w:instrText xml:space="preserve"> PAGEREF _Toc411175704 \h </w:instrText>
+        <w:instrText xml:space="preserve"> PAGEREF _Toc411184214 \h </w:instrText>
       </w:r>
       <w:r>
         <w:rPr>
@@ -343,7 +343,7 @@
         <w:rPr>
           <w:noProof/>
         </w:rPr>
-        <w:instrText xml:space="preserve"> PAGEREF _Toc411175705 \h </w:instrText>
+        <w:instrText xml:space="preserve"> PAGEREF _Toc411184215 \h </w:instrText>
       </w:r>
       <w:r>
         <w:rPr>
@@ -403,7 +403,7 @@
         <w:rPr>
           <w:noProof/>
         </w:rPr>
-        <w:instrText xml:space="preserve"> PAGEREF _Toc411175706 \h </w:instrText>
+        <w:instrText xml:space="preserve"> PAGEREF _Toc411184216 \h </w:instrText>
       </w:r>
       <w:r>
         <w:rPr>
@@ -463,7 +463,7 @@
         <w:rPr>
           <w:noProof/>
         </w:rPr>
-        <w:instrText xml:space="preserve"> PAGEREF _Toc411175707 \h </w:instrText>
+        <w:instrText xml:space="preserve"> PAGEREF _Toc411184217 \h </w:instrText>
       </w:r>
       <w:r>
         <w:rPr>
@@ -523,7 +523,7 @@
         <w:rPr>
           <w:noProof/>
         </w:rPr>
-        <w:instrText xml:space="preserve"> PAGEREF _Toc411175708 \h </w:instrText>
+        <w:instrText xml:space="preserve"> PAGEREF _Toc411184218 \h </w:instrText>
       </w:r>
       <w:r>
         <w:rPr>
@@ -583,7 +583,7 @@
         <w:rPr>
           <w:noProof/>
         </w:rPr>
-        <w:instrText xml:space="preserve"> PAGEREF _Toc411175709 \h </w:instrText>
+        <w:instrText xml:space="preserve"> PAGEREF _Toc411184219 \h </w:instrText>
       </w:r>
       <w:r>
         <w:rPr>
@@ -643,7 +643,7 @@
         <w:rPr>
           <w:noProof/>
         </w:rPr>
-        <w:instrText xml:space="preserve"> PAGEREF _Toc411175710 \h </w:instrText>
+        <w:instrText xml:space="preserve"> PAGEREF _Toc411184220 \h </w:instrText>
       </w:r>
       <w:r>
         <w:rPr>
@@ -703,7 +703,7 @@
         <w:rPr>
           <w:noProof/>
         </w:rPr>
-        <w:instrText xml:space="preserve"> PAGEREF _Toc411175711 \h </w:instrText>
+        <w:instrText xml:space="preserve"> PAGEREF _Toc411184221 \h </w:instrText>
       </w:r>
       <w:r>
         <w:rPr>
@@ -763,7 +763,7 @@
         <w:rPr>
           <w:noProof/>
         </w:rPr>
-        <w:instrText xml:space="preserve"> PAGEREF _Toc411175712 \h </w:instrText>
+        <w:instrText xml:space="preserve"> PAGEREF _Toc411184222 \h </w:instrText>
       </w:r>
       <w:r>
         <w:rPr>
@@ -823,7 +823,7 @@
         <w:rPr>
           <w:noProof/>
         </w:rPr>
-        <w:instrText xml:space="preserve"> PAGEREF _Toc411175713 \h </w:instrText>
+        <w:instrText xml:space="preserve"> PAGEREF _Toc411184223 \h </w:instrText>
       </w:r>
       <w:r>
         <w:rPr>
@@ -883,7 +883,7 @@
         <w:rPr>
           <w:noProof/>
         </w:rPr>
-        <w:instrText xml:space="preserve"> PAGEREF _Toc411175714 \h </w:instrText>
+        <w:instrText xml:space="preserve"> PAGEREF _Toc411184224 \h </w:instrText>
       </w:r>
       <w:r>
         <w:rPr>
@@ -901,6 +901,66 @@
           <w:noProof/>
         </w:rPr>
         <w:t>34</w:t>
+      </w:r>
+      <w:r>
+        <w:rPr>
+          <w:noProof/>
+        </w:rPr>
+        <w:fldChar w:fldCharType="end"/>
+      </w:r>
+    </w:p>
+    <w:p>
+      <w:pPr>
+        <w:pStyle w:val="TOC1"/>
+        <w:tabs>
+          <w:tab w:val="right" w:leader="dot" w:pos="9105"/>
+        </w:tabs>
+        <w:rPr>
+          <w:b w:val="0"/>
+          <w:noProof/>
+          <w:lang w:eastAsia="ja-JP"/>
+        </w:rPr>
+      </w:pPr>
+      <w:r>
+        <w:rPr>
+          <w:noProof/>
+        </w:rPr>
+        <w:t>Observer</w:t>
+      </w:r>
+      <w:r>
+        <w:rPr>
+          <w:noProof/>
+        </w:rPr>
+        <w:tab/>
+      </w:r>
+      <w:r>
+        <w:rPr>
+          <w:noProof/>
+        </w:rPr>
+        <w:fldChar w:fldCharType="begin"/>
+      </w:r>
+      <w:r>
+        <w:rPr>
+          <w:noProof/>
+        </w:rPr>
+        <w:instrText xml:space="preserve"> PAGEREF _Toc411184225 \h </w:instrText>
+      </w:r>
+      <w:r>
+        <w:rPr>
+          <w:noProof/>
+        </w:rPr>
+      </w:r>
+      <w:r>
+        <w:rPr>
+          <w:noProof/>
+        </w:rPr>
+        <w:fldChar w:fldCharType="separate"/>
+      </w:r>
+      <w:r>
+        <w:rPr>
+          <w:noProof/>
+        </w:rPr>
+        <w:t>37</w:t>
       </w:r>
       <w:r>
         <w:rPr>
@@ -941,14 +1001,13 @@
       </w:pPr>
       <w:bookmarkStart w:id="3" w:name="_Toc409785556"/>
       <w:bookmarkStart w:id="4" w:name="_Toc409785727"/>
-      <w:bookmarkStart w:id="5" w:name="_Toc411175704"/>
+      <w:bookmarkStart w:id="5" w:name="_Toc411184214"/>
       <w:r>
         <w:rPr>
           <w:rStyle w:val="Strong"/>
           <w:b/>
           <w:bCs/>
         </w:rPr>
-        <w:lastRenderedPageBreak/>
         <w:t>Привет</w:t>
       </w:r>
       <w:bookmarkEnd w:id="3"/>
@@ -1395,7 +1454,6 @@
         <w:rPr>
           <w:lang w:val="ru-RU"/>
         </w:rPr>
-        <w:lastRenderedPageBreak/>
         <w:t>Распространение книги</w:t>
       </w:r>
       <w:bookmarkEnd w:id="8"/>
@@ -1786,13 +1844,12 @@
       </w:pPr>
       <w:bookmarkStart w:id="10" w:name="_Toc409785561"/>
       <w:bookmarkStart w:id="11" w:name="_Toc409785728"/>
-      <w:bookmarkStart w:id="12" w:name="_Toc411175705"/>
+      <w:bookmarkStart w:id="12" w:name="_Toc411184215"/>
       <w:r>
         <w:rPr>
           <w:rStyle w:val="Strong"/>
           <w:b/>
         </w:rPr>
-        <w:lastRenderedPageBreak/>
         <w:t>История изменений</w:t>
       </w:r>
       <w:bookmarkEnd w:id="10"/>
@@ -1921,13 +1978,12 @@
       </w:pPr>
       <w:bookmarkStart w:id="13" w:name="_Toc409785562"/>
       <w:bookmarkStart w:id="14" w:name="_Toc409785729"/>
-      <w:bookmarkStart w:id="15" w:name="_Toc411175706"/>
+      <w:bookmarkStart w:id="15" w:name="_Toc411184216"/>
       <w:r>
         <w:rPr>
           <w:rStyle w:val="Strong"/>
           <w:b/>
         </w:rPr>
-        <w:lastRenderedPageBreak/>
         <w:t>Prototype</w:t>
       </w:r>
       <w:bookmarkEnd w:id="13"/>
@@ -2997,7 +3053,6 @@
         <w:rPr>
           <w:lang w:val="ru-RU"/>
         </w:rPr>
-        <w:lastRenderedPageBreak/>
         <w:t>А теперь давайте просто создадим два объекта и посмотрим что же получится:</w:t>
       </w:r>
     </w:p>
@@ -5468,7 +5523,6 @@
         <w:rPr>
           <w:lang w:val="ru-RU"/>
         </w:rPr>
-        <w:lastRenderedPageBreak/>
         <w:t>Ну и, естественно, лог:</w:t>
       </w:r>
     </w:p>
@@ -5654,9 +5708,8 @@
       <w:pPr>
         <w:pStyle w:val="Heading1"/>
       </w:pPr>
-      <w:bookmarkStart w:id="16" w:name="_Toc411175707"/>
-      <w:r>
-        <w:lastRenderedPageBreak/>
+      <w:bookmarkStart w:id="16" w:name="_Toc411184217"/>
+      <w:r>
         <w:t>Factory Method</w:t>
       </w:r>
       <w:bookmarkEnd w:id="16"/>
@@ -6628,7 +6681,6 @@
         <w:rPr>
           <w:lang w:val="ru-RU"/>
         </w:rPr>
-        <w:lastRenderedPageBreak/>
         <w:t>Теперь создадим две реализации этого протокола.</w:t>
       </w:r>
     </w:p>
@@ -8891,7 +8943,6 @@
         <w:rPr>
           <w:lang w:val="ru-RU"/>
         </w:rPr>
-        <w:lastRenderedPageBreak/>
         <w:t>Вот собственно, все. Теперь добавим метод, который будет считать и записывать расходы:</w:t>
       </w:r>
     </w:p>
@@ -9737,10 +9788,9 @@
       <w:pPr>
         <w:pStyle w:val="Heading1"/>
       </w:pPr>
-      <w:bookmarkStart w:id="17" w:name="_Toc411175708"/>
-      <w:proofErr w:type="spellStart"/>
-      <w:r>
-        <w:lastRenderedPageBreak/>
+      <w:bookmarkStart w:id="17" w:name="_Toc411184218"/>
+      <w:proofErr w:type="spellStart"/>
+      <w:r>
         <w:t>Abstract</w:t>
       </w:r>
       <w:proofErr w:type="spellEnd"/>
@@ -11268,7 +11318,6 @@
         <w:rPr>
           <w:lang w:val="ru-RU"/>
         </w:rPr>
-        <w:lastRenderedPageBreak/>
         <w:t xml:space="preserve">Но продукты немного отличаются. Пусть у нас </w:t>
       </w:r>
       <w:r>
@@ -14093,7 +14142,6 @@
         <w:rPr>
           <w:lang w:val="ru-RU"/>
         </w:rPr>
-        <w:lastRenderedPageBreak/>
         <w:t>Разные телефоны, конечно же, производят на разли</w:t>
       </w:r>
       <w:r>
@@ -16711,7 +16759,6 @@
         <w:rPr>
           <w:lang w:val="ru-RU"/>
         </w:rPr>
-        <w:lastRenderedPageBreak/>
         <w:t>Посмотрим в лог:</w:t>
       </w:r>
     </w:p>
@@ -17347,10 +17394,9 @@
       <w:pPr>
         <w:pStyle w:val="Heading1"/>
       </w:pPr>
-      <w:bookmarkStart w:id="18" w:name="_Toc411175709"/>
-      <w:proofErr w:type="spellStart"/>
-      <w:r>
-        <w:lastRenderedPageBreak/>
+      <w:bookmarkStart w:id="18" w:name="_Toc411184219"/>
+      <w:proofErr w:type="spellStart"/>
+      <w:r>
         <w:t>Builder</w:t>
       </w:r>
       <w:bookmarkEnd w:id="18"/>
@@ -19219,7 +19265,6 @@
         <w:rPr>
           <w:lang w:val="ru-RU"/>
         </w:rPr>
-        <w:lastRenderedPageBreak/>
         <w:t xml:space="preserve">Добавим </w:t>
       </w:r>
       <w:r>
@@ -21657,7 +21702,6 @@
         <w:rPr>
           <w:lang w:val="ru-RU"/>
         </w:rPr>
-        <w:lastRenderedPageBreak/>
         <w:t>А вот так строительство дорогого телефона:</w:t>
       </w:r>
     </w:p>
@@ -23725,7 +23769,6 @@
         <w:rPr>
           <w:lang w:val="ru-RU"/>
         </w:rPr>
-        <w:lastRenderedPageBreak/>
         <w:t>Кто-то же должен использовать строителей, поэтому давайте создадим объект, который будет с помощью строителей создавать разные телефоны:</w:t>
       </w:r>
     </w:p>
@@ -27264,7 +27307,6 @@
         <w:rPr>
           <w:lang w:val="ru-RU"/>
         </w:rPr>
-        <w:lastRenderedPageBreak/>
         <w:t xml:space="preserve">Мы создали различных строителей и, сказав директору </w:t>
       </w:r>
       <w:r>
@@ -27786,9 +27828,8 @@
       <w:pPr>
         <w:pStyle w:val="Heading1"/>
       </w:pPr>
-      <w:bookmarkStart w:id="19" w:name="_Toc411175710"/>
-      <w:r>
-        <w:lastRenderedPageBreak/>
+      <w:bookmarkStart w:id="19" w:name="_Toc411184220"/>
+      <w:r>
         <w:t>Singleton</w:t>
       </w:r>
       <w:bookmarkEnd w:id="19"/>
@@ -28657,7 +28698,6 @@
         <w:rPr>
           <w:lang w:val="ru-RU"/>
         </w:rPr>
-        <w:lastRenderedPageBreak/>
         <w:t xml:space="preserve">Вот теперь – это настоящий </w:t>
       </w:r>
       <w:r>
@@ -29514,9 +29554,8 @@
       <w:pPr>
         <w:pStyle w:val="Heading1"/>
       </w:pPr>
-      <w:bookmarkStart w:id="20" w:name="_Toc411175711"/>
-      <w:r>
-        <w:lastRenderedPageBreak/>
+      <w:bookmarkStart w:id="20" w:name="_Toc411184221"/>
+      <w:r>
         <w:t>Adapter</w:t>
       </w:r>
       <w:bookmarkEnd w:id="20"/>
@@ -30282,7 +30321,6 @@
           <w:sz w:val="20"/>
           <w:szCs w:val="20"/>
         </w:rPr>
-        <w:lastRenderedPageBreak/>
         <w:t>public</w:t>
       </w:r>
       <w:proofErr w:type="gramEnd"/>
@@ -32185,7 +32223,6 @@
         <w:rPr>
           <w:lang w:val="ru-RU"/>
         </w:rPr>
-        <w:lastRenderedPageBreak/>
         <w:t>Ну и, конечно же, тест:</w:t>
       </w:r>
     </w:p>
@@ -33598,7 +33635,6 @@
         <w:rPr>
           <w:lang w:val="ru-RU"/>
         </w:rPr>
-        <w:lastRenderedPageBreak/>
         <w:t xml:space="preserve">Если сделать просто реализацию, то получится то же самое, что и в предыдущем примере </w:t>
       </w:r>
       <w:r>
@@ -35217,7 +35253,6 @@
         <w:rPr>
           <w:lang w:val="ru-RU"/>
         </w:rPr>
-        <w:lastRenderedPageBreak/>
         <w:t>Как видим, в американской зарядке совсем другой метод и мировоззрение. Давайте создадим адаптер для нее:</w:t>
       </w:r>
     </w:p>
@@ -37116,9 +37151,8 @@
       <w:pPr>
         <w:pStyle w:val="Heading1"/>
       </w:pPr>
-      <w:bookmarkStart w:id="21" w:name="_Toc411175712"/>
-      <w:r>
-        <w:lastRenderedPageBreak/>
+      <w:bookmarkStart w:id="21" w:name="_Toc411184222"/>
+      <w:r>
         <w:t>Bridge</w:t>
       </w:r>
       <w:bookmarkEnd w:id="21"/>
@@ -38406,7 +38440,6 @@
           <w:sz w:val="20"/>
           <w:szCs w:val="20"/>
         </w:rPr>
-        <w:lastRenderedPageBreak/>
         <w:t xml:space="preserve">// </w:t>
       </w:r>
       <w:proofErr w:type="spellStart"/>
@@ -39954,7 +39987,6 @@
         <w:rPr>
           <w:lang w:val="ru-RU"/>
         </w:rPr>
-        <w:lastRenderedPageBreak/>
         <w:t>Итак, тест:</w:t>
       </w:r>
     </w:p>
@@ -40938,9 +40970,8 @@
           <w:lang w:val="en-US"/>
         </w:rPr>
       </w:pPr>
-      <w:bookmarkStart w:id="22" w:name="_Toc411175713"/>
-      <w:r>
-        <w:lastRenderedPageBreak/>
+      <w:bookmarkStart w:id="22" w:name="_Toc411184223"/>
+      <w:r>
         <w:t>Facade</w:t>
       </w:r>
       <w:bookmarkEnd w:id="22"/>
@@ -42273,7 +42304,6 @@
         <w:rPr>
           <w:lang w:val="ru-RU"/>
         </w:rPr>
-        <w:lastRenderedPageBreak/>
         <w:t>Естественно, нам необходима сама система заказа транспорта и, собственно, путешествия:</w:t>
       </w:r>
     </w:p>
@@ -43868,7 +43898,6 @@
         <w:rPr>
           <w:lang w:val="ru-RU"/>
         </w:rPr>
-        <w:lastRenderedPageBreak/>
         <w:t>И создадим единый доступ</w:t>
       </w:r>
       <w:r>
@@ -45578,155 +45607,898 @@
     </w:p>
     <w:p>
       <w:pPr>
+        <w:rPr>
+          <w:lang w:val="ru-RU"/>
+        </w:rPr>
+      </w:pPr>
+      <w:r>
+        <w:rPr>
+          <w:lang w:val="ru-RU"/>
+        </w:rPr>
+        <w:br w:type="page"/>
+      </w:r>
+    </w:p>
+    <w:p>
+      <w:pPr>
+        <w:pStyle w:val="Heading1"/>
+      </w:pPr>
+      <w:bookmarkStart w:id="23" w:name="_Toc411184224"/>
+      <w:r>
+        <w:t>Mediator</w:t>
+      </w:r>
+      <w:bookmarkEnd w:id="23"/>
+    </w:p>
+    <w:p/>
+    <w:p>
+      <w:pPr>
         <w:jc w:val="both"/>
         <w:rPr>
           <w:lang w:val="ru-RU"/>
         </w:rPr>
       </w:pPr>
+      <w:r>
+        <w:rPr>
+          <w:lang w:val="ru-RU"/>
+        </w:rPr>
+        <w:t>Медиатор – паттер</w:t>
+      </w:r>
+      <w:r>
+        <w:rPr>
+          <w:lang w:val="ru-RU"/>
+        </w:rPr>
+        <w:t>н</w:t>
+      </w:r>
+      <w:r>
+        <w:rPr>
+          <w:lang w:val="ru-RU"/>
+        </w:rPr>
+        <w:t xml:space="preserve">, </w:t>
+      </w:r>
+      <w:r>
+        <w:rPr>
+          <w:lang w:val="ru-RU"/>
+        </w:rPr>
+        <w:t>который определяет внутри себя объект, в котором реализуется взаимодействие между некоторым количеством объектов. При этом, эти объекты могут даже не знать про существование друг друга, потому взаимодействий, реализованных в медиаторе, может быть огромное количество.</w:t>
+      </w:r>
+    </w:p>
+    <w:p>
+      <w:pPr>
+        <w:rPr>
+          <w:lang w:val="ru-RU"/>
+        </w:rPr>
+      </w:pPr>
     </w:p>
     <w:p>
       <w:pPr>
         <w:jc w:val="both"/>
         <w:rPr>
-          <w:lang w:val="ru-RU"/>
-        </w:rPr>
-      </w:pPr>
-      <w:r>
-        <w:rPr>
-          <w:lang w:val="ru-RU"/>
-        </w:rPr>
-        <w:t>Конечно же, в реальной жизни</w:t>
-      </w:r>
-      <w:r>
-        <w:rPr>
-          <w:lang w:val="ru-RU"/>
-        </w:rPr>
-        <w:t xml:space="preserve">, сервисы вроде </w:t>
-      </w:r>
-      <w:proofErr w:type="spellStart"/>
-      <w:r>
-        <w:rPr>
-          <w:rFonts w:ascii="Menlo Regular" w:hAnsi="Menlo Regular" w:cs="Menlo Regular"/>
-          <w:color w:val="000000"/>
-          <w:sz w:val="20"/>
-          <w:szCs w:val="20"/>
-        </w:rPr>
-        <w:t>PathFinder</w:t>
-      </w:r>
-      <w:proofErr w:type="spellEnd"/>
-      <w:r>
-        <w:rPr>
-          <w:lang w:val="ru-RU"/>
-        </w:rPr>
-        <w:t xml:space="preserve">, </w:t>
-      </w:r>
-      <w:proofErr w:type="spellStart"/>
-      <w:r>
-        <w:rPr>
-          <w:rFonts w:ascii="Menlo Regular" w:hAnsi="Menlo Regular" w:cs="Menlo Regular"/>
-          <w:color w:val="000000"/>
-          <w:sz w:val="20"/>
-          <w:szCs w:val="20"/>
-        </w:rPr>
-        <w:t>TravelEngine</w:t>
-      </w:r>
-      <w:proofErr w:type="spellEnd"/>
-      <w:r>
-        <w:rPr>
-          <w:lang w:val="ru-RU"/>
-        </w:rPr>
-        <w:t xml:space="preserve"> и </w:t>
-      </w:r>
-      <w:proofErr w:type="spellStart"/>
-      <w:r>
-        <w:rPr>
-          <w:rFonts w:ascii="Menlo Regular" w:hAnsi="Menlo Regular" w:cs="Menlo Regular"/>
-          <w:color w:val="000000"/>
-          <w:sz w:val="20"/>
-          <w:szCs w:val="20"/>
-        </w:rPr>
-        <w:t>TicketPrintingSystem</w:t>
-      </w:r>
-      <w:proofErr w:type="spellEnd"/>
-      <w:r>
-        <w:rPr>
-          <w:lang w:val="ru-RU"/>
+          <w:b/>
+          <w:lang w:val="ru-RU"/>
+        </w:rPr>
+      </w:pPr>
+      <w:r>
+        <w:rPr>
+          <w:b/>
+          <w:lang w:val="ru-RU"/>
+        </w:rPr>
+        <w:t xml:space="preserve">Когда </w:t>
+      </w:r>
+      <w:r>
+        <w:rPr>
+          <w:b/>
+          <w:lang w:val="ru-RU"/>
+        </w:rPr>
+        <w:t xml:space="preserve">стоит </w:t>
+      </w:r>
+      <w:r>
+        <w:rPr>
+          <w:b/>
+          <w:lang w:val="ru-RU"/>
+        </w:rPr>
+        <w:t>использовать:</w:t>
+      </w:r>
+    </w:p>
+    <w:p>
+      <w:pPr>
+        <w:jc w:val="both"/>
+        <w:rPr>
+          <w:lang w:val="ru-RU"/>
+        </w:rPr>
+      </w:pPr>
+    </w:p>
+    <w:p>
+      <w:pPr>
+        <w:pStyle w:val="ListParagraph"/>
+        <w:numPr>
+          <w:ilvl w:val="0"/>
+          <w:numId w:val="11"/>
+        </w:numPr>
+        <w:ind w:left="567" w:hanging="425"/>
+        <w:jc w:val="both"/>
+        <w:rPr>
+          <w:lang w:val="ru-RU"/>
+        </w:rPr>
+      </w:pPr>
+      <w:r>
+        <w:rPr>
+          <w:lang w:val="ru-RU"/>
+        </w:rPr>
+        <w:t>К</w:t>
+      </w:r>
+      <w:r>
+        <w:rPr>
+          <w:lang w:val="ru-RU"/>
+        </w:rPr>
+        <w:t>огда у вас есть некоторое количество объектов, и очень тяжело реализовать взаимодействие между ними. Яркий пример – умный дом. Однозначно есть не</w:t>
+      </w:r>
+      <w:r>
+        <w:rPr>
+          <w:lang w:val="ru-RU"/>
+        </w:rPr>
+        <w:t>сколько датчиков</w:t>
+      </w:r>
+      <w:r>
+        <w:rPr>
+          <w:lang w:val="ru-RU"/>
+        </w:rPr>
+        <w:t xml:space="preserve"> и несколько устройств. К примеру, датчик температуры следит за тем, какая на данный момент температура, а кондиционер умеет охлаждать воздух. Причем кондиционер не обязательно знает о существовании дат</w:t>
+      </w:r>
+      <w:r>
+        <w:rPr>
+          <w:lang w:val="ru-RU"/>
+        </w:rPr>
+        <w:t>чи</w:t>
+      </w:r>
+      <w:r>
+        <w:rPr>
+          <w:lang w:val="ru-RU"/>
+        </w:rPr>
+        <w:t>ка температуры. Есть центральный компьютер, который получает сигналы от каждого из устройств и понимает, что делать в том или ином случа</w:t>
+      </w:r>
+      <w:r>
+        <w:rPr>
+          <w:lang w:val="ru-RU"/>
+        </w:rPr>
+        <w:t>е</w:t>
+      </w:r>
+      <w:r>
+        <w:rPr>
+          <w:lang w:val="ru-RU"/>
+        </w:rPr>
+        <w:t>.</w:t>
+      </w:r>
+    </w:p>
+    <w:p>
+      <w:pPr>
+        <w:pStyle w:val="ListParagraph"/>
+        <w:numPr>
+          <w:ilvl w:val="0"/>
+          <w:numId w:val="11"/>
+        </w:numPr>
+        <w:ind w:left="567" w:hanging="425"/>
+        <w:jc w:val="both"/>
+        <w:rPr>
+          <w:lang w:val="ru-RU"/>
+        </w:rPr>
+      </w:pPr>
+      <w:r>
+        <w:rPr>
+          <w:lang w:val="ru-RU"/>
+        </w:rPr>
+        <w:t>Тяжело повторно использовать объект, так как он взаимодействует и общается с огромным количеством других объектов</w:t>
+      </w:r>
+      <w:r>
+        <w:rPr>
+          <w:lang w:val="ru-RU"/>
+        </w:rPr>
+        <w:t>.</w:t>
+      </w:r>
+    </w:p>
+    <w:p>
+      <w:pPr>
+        <w:pStyle w:val="ListParagraph"/>
+        <w:numPr>
+          <w:ilvl w:val="0"/>
+          <w:numId w:val="11"/>
+        </w:numPr>
+        <w:ind w:left="567" w:hanging="425"/>
+        <w:jc w:val="both"/>
+        <w:rPr>
+          <w:lang w:val="ru-RU"/>
+        </w:rPr>
+      </w:pPr>
+      <w:r>
+        <w:rPr>
+          <w:lang w:val="ru-RU"/>
+        </w:rPr>
+        <w:t>Логика взаимодействия должна легко настраиваться и расширяться.</w:t>
+      </w:r>
+    </w:p>
+    <w:p>
+      <w:pPr>
+        <w:rPr>
+          <w:lang w:val="ru-RU"/>
+        </w:rPr>
+      </w:pPr>
+    </w:p>
+    <w:p>
+      <w:pPr>
+        <w:jc w:val="both"/>
+        <w:rPr>
+          <w:lang w:val="ru-RU"/>
+        </w:rPr>
+      </w:pPr>
+      <w:r>
+        <w:rPr>
+          <w:lang w:val="ru-RU"/>
+        </w:rPr>
+        <w:t xml:space="preserve">Собственно, </w:t>
+      </w:r>
+      <w:r>
+        <w:rPr>
+          <w:lang w:val="ru-RU"/>
+        </w:rPr>
+        <w:t xml:space="preserve">пример медиатора даже писать бессмысленно, потому как это любой контроллер который мы используем во время нашей разработки. Посудите сами – на </w:t>
+      </w:r>
+      <w:proofErr w:type="spellStart"/>
+      <w:r>
+        <w:rPr>
+          <w:lang w:val="ru-RU"/>
+        </w:rPr>
+        <w:t>View</w:t>
+      </w:r>
+      <w:proofErr w:type="spellEnd"/>
+      <w:r>
+        <w:rPr>
+          <w:lang w:val="ru-RU"/>
+        </w:rPr>
+        <w:t xml:space="preserve"> есть очень много </w:t>
+      </w:r>
+      <w:r>
+        <w:rPr>
+          <w:lang w:val="ru-RU"/>
+        </w:rPr>
+        <w:t>элементов управления</w:t>
+      </w:r>
+      <w:r>
+        <w:rPr>
+          <w:lang w:val="ru-RU"/>
+        </w:rPr>
+        <w:t>, и все правила взаимодействия мы прописываем в контроллере. Элементарно.</w:t>
+      </w:r>
+    </w:p>
+    <w:p>
+      <w:pPr>
+        <w:jc w:val="both"/>
+        <w:rPr>
+          <w:lang w:val="ru-RU"/>
+        </w:rPr>
+      </w:pPr>
+    </w:p>
+    <w:p>
+      <w:pPr>
+        <w:jc w:val="both"/>
+        <w:rPr>
+          <w:lang w:val="ru-RU"/>
+        </w:rPr>
+      </w:pPr>
+      <w:r>
+        <w:rPr>
+          <w:lang w:val="ru-RU"/>
+        </w:rPr>
+        <w:t>И все же пример не будет лишним. Давайте все же создадим пример, который показывает создание а-ля умного дома.</w:t>
+      </w:r>
+    </w:p>
+    <w:p>
+      <w:pPr>
+        <w:rPr>
+          <w:lang w:val="ru-RU"/>
+        </w:rPr>
+      </w:pPr>
+    </w:p>
+    <w:p>
+      <w:pPr>
+        <w:rPr>
+          <w:lang w:val="ru-RU"/>
+        </w:rPr>
+      </w:pPr>
+      <w:r>
+        <w:rPr>
+          <w:lang w:val="ru-RU"/>
+        </w:rPr>
+        <w:t>Пусть у нас есть оборудование, которое может взаимодействовать с нашим умным домом:</w:t>
+      </w:r>
+    </w:p>
+    <w:p>
+      <w:pPr>
+        <w:rPr>
+          <w:lang w:val="ru-RU"/>
+        </w:rPr>
+      </w:pPr>
+    </w:p>
+    <w:p>
+      <w:pPr>
+        <w:widowControl w:val="0"/>
+        <w:tabs>
+          <w:tab w:val="left" w:pos="543"/>
+        </w:tabs>
+        <w:autoSpaceDE w:val="0"/>
+        <w:autoSpaceDN w:val="0"/>
+        <w:adjustRightInd w:val="0"/>
+        <w:ind w:left="567"/>
+        <w:rPr>
+          <w:rFonts w:ascii="Helvetica" w:hAnsi="Helvetica" w:cs="Helvetica"/>
+          <w:sz w:val="20"/>
+          <w:szCs w:val="20"/>
+        </w:rPr>
+      </w:pPr>
+      <w:proofErr w:type="gramStart"/>
+      <w:r>
+        <w:rPr>
+          <w:rFonts w:ascii="Menlo Regular" w:hAnsi="Menlo Regular" w:cs="Menlo Regular"/>
+          <w:color w:val="0000FF"/>
+          <w:sz w:val="20"/>
+          <w:szCs w:val="20"/>
+        </w:rPr>
+        <w:t>public</w:t>
+      </w:r>
+      <w:proofErr w:type="gramEnd"/>
+      <w:r>
+        <w:rPr>
+          <w:rFonts w:ascii="Menlo Regular" w:hAnsi="Menlo Regular" w:cs="Menlo Regular"/>
+          <w:color w:val="000000"/>
+          <w:sz w:val="20"/>
+          <w:szCs w:val="20"/>
         </w:rPr>
         <w:t xml:space="preserve"> </w:t>
       </w:r>
       <w:r>
         <w:rPr>
-          <w:lang w:val="ru-RU"/>
-        </w:rPr>
-        <w:t xml:space="preserve">должны быть свойствами у </w:t>
-      </w:r>
-      <w:proofErr w:type="spellStart"/>
-      <w:r>
-        <w:rPr>
-          <w:rFonts w:ascii="Menlo Regular" w:hAnsi="Menlo Regular" w:cs="Menlo Regular"/>
-          <w:color w:val="000000"/>
-          <w:sz w:val="20"/>
-          <w:szCs w:val="20"/>
-        </w:rPr>
-        <w:t>TravelSystemFacade</w:t>
-      </w:r>
-      <w:proofErr w:type="spellEnd"/>
-      <w:r>
-        <w:rPr>
-          <w:lang w:val="ru-RU"/>
-        </w:rPr>
-        <w:t>,</w:t>
-      </w:r>
-      <w:r>
-        <w:rPr>
-          <w:lang w:val="ru-RU"/>
+          <w:rFonts w:ascii="Menlo Regular" w:hAnsi="Menlo Regular" w:cs="Menlo Regular"/>
+          <w:color w:val="0000FF"/>
+          <w:sz w:val="20"/>
+          <w:szCs w:val="20"/>
+        </w:rPr>
+        <w:t>class</w:t>
+      </w:r>
+      <w:r>
+        <w:rPr>
+          <w:rFonts w:ascii="Menlo Regular" w:hAnsi="Menlo Regular" w:cs="Menlo Regular"/>
+          <w:color w:val="000000"/>
+          <w:sz w:val="20"/>
+          <w:szCs w:val="20"/>
         </w:rPr>
         <w:t xml:space="preserve"> </w:t>
       </w:r>
-      <w:r>
-        <w:rPr>
-          <w:lang w:val="ru-RU"/>
-        </w:rPr>
-        <w:t>и</w:t>
-      </w:r>
-      <w:r>
-        <w:rPr>
-          <w:lang w:val="ru-RU"/>
-        </w:rPr>
-        <w:t xml:space="preserve"> инициализироваться с помощью </w:t>
-      </w:r>
-      <w:r>
-        <w:t>DI</w:t>
-      </w:r>
-      <w:r>
-        <w:rPr>
-          <w:lang w:val="ru-RU"/>
-        </w:rPr>
-        <w:t xml:space="preserve"> (например передачей параметров в инициализато</w:t>
-      </w:r>
-      <w:r>
-        <w:rPr>
-          <w:lang w:val="ru-RU"/>
-        </w:rPr>
-        <w:t xml:space="preserve">р). Ну и идеально было бы – завернуть их в абстракции (с помощью протоколов), чтоб </w:t>
-      </w:r>
-      <w:proofErr w:type="spellStart"/>
-      <w:r>
-        <w:rPr>
-          <w:rFonts w:ascii="Menlo Regular" w:hAnsi="Menlo Regular" w:cs="Menlo Regular"/>
-          <w:color w:val="000000"/>
-          <w:sz w:val="20"/>
-          <w:szCs w:val="20"/>
-        </w:rPr>
-        <w:t>TravelSystemFacade</w:t>
-      </w:r>
-      <w:proofErr w:type="spellEnd"/>
-      <w:r>
-        <w:rPr>
-          <w:lang w:val="ru-RU"/>
-        </w:rPr>
-        <w:t xml:space="preserve"> знал только их интерфейсы, а не реализации.</w:t>
-      </w:r>
+      <w:proofErr w:type="spellStart"/>
+      <w:r>
+        <w:rPr>
+          <w:rFonts w:ascii="Menlo Regular" w:hAnsi="Menlo Regular" w:cs="Menlo Regular"/>
+          <w:color w:val="000000"/>
+          <w:sz w:val="20"/>
+          <w:szCs w:val="20"/>
+        </w:rPr>
+        <w:t>SmartHousePart</w:t>
+      </w:r>
+      <w:proofErr w:type="spellEnd"/>
+      <w:r>
+        <w:rPr>
+          <w:rFonts w:ascii="Menlo Regular" w:hAnsi="Menlo Regular" w:cs="Menlo Regular"/>
+          <w:color w:val="000000"/>
+          <w:sz w:val="20"/>
+          <w:szCs w:val="20"/>
+        </w:rPr>
+        <w:t xml:space="preserve"> {</w:t>
+      </w:r>
+    </w:p>
+    <w:p>
+      <w:pPr>
+        <w:widowControl w:val="0"/>
+        <w:tabs>
+          <w:tab w:val="left" w:pos="543"/>
+        </w:tabs>
+        <w:autoSpaceDE w:val="0"/>
+        <w:autoSpaceDN w:val="0"/>
+        <w:adjustRightInd w:val="0"/>
+        <w:ind w:left="567"/>
+        <w:rPr>
+          <w:rFonts w:ascii="Helvetica" w:hAnsi="Helvetica" w:cs="Helvetica"/>
+          <w:sz w:val="20"/>
+          <w:szCs w:val="20"/>
+        </w:rPr>
+      </w:pPr>
+      <w:r>
+        <w:rPr>
+          <w:rFonts w:ascii="Menlo Regular" w:hAnsi="Menlo Regular" w:cs="Menlo Regular"/>
+          <w:color w:val="000000"/>
+          <w:sz w:val="20"/>
+          <w:szCs w:val="20"/>
+        </w:rPr>
+        <w:t xml:space="preserve">    </w:t>
+      </w:r>
+      <w:proofErr w:type="gramStart"/>
+      <w:r>
+        <w:rPr>
+          <w:rFonts w:ascii="Menlo Regular" w:hAnsi="Menlo Regular" w:cs="Menlo Regular"/>
+          <w:color w:val="0000FF"/>
+          <w:sz w:val="20"/>
+          <w:szCs w:val="20"/>
+        </w:rPr>
+        <w:t>private</w:t>
+      </w:r>
+      <w:proofErr w:type="gramEnd"/>
+      <w:r>
+        <w:rPr>
+          <w:rFonts w:ascii="Menlo Regular" w:hAnsi="Menlo Regular" w:cs="Menlo Regular"/>
+          <w:color w:val="000000"/>
+          <w:sz w:val="20"/>
+          <w:szCs w:val="20"/>
+        </w:rPr>
+        <w:t xml:space="preserve"> </w:t>
+      </w:r>
+      <w:r>
+        <w:rPr>
+          <w:rFonts w:ascii="Menlo Regular" w:hAnsi="Menlo Regular" w:cs="Menlo Regular"/>
+          <w:color w:val="0000FF"/>
+          <w:sz w:val="20"/>
+          <w:szCs w:val="20"/>
+        </w:rPr>
+        <w:t>let</w:t>
+      </w:r>
+      <w:r>
+        <w:rPr>
+          <w:rFonts w:ascii="Menlo Regular" w:hAnsi="Menlo Regular" w:cs="Menlo Regular"/>
+          <w:color w:val="000000"/>
+          <w:sz w:val="20"/>
+          <w:szCs w:val="20"/>
+        </w:rPr>
+        <w:t xml:space="preserve"> processor: </w:t>
+      </w:r>
+      <w:proofErr w:type="spellStart"/>
+      <w:r>
+        <w:rPr>
+          <w:rFonts w:ascii="Menlo Regular" w:hAnsi="Menlo Regular" w:cs="Menlo Regular"/>
+          <w:color w:val="2B839F"/>
+          <w:sz w:val="20"/>
+          <w:szCs w:val="20"/>
+        </w:rPr>
+        <w:t>CentralProcessor</w:t>
+      </w:r>
+      <w:proofErr w:type="spellEnd"/>
+    </w:p>
+    <w:p>
+      <w:pPr>
+        <w:widowControl w:val="0"/>
+        <w:tabs>
+          <w:tab w:val="left" w:pos="543"/>
+        </w:tabs>
+        <w:autoSpaceDE w:val="0"/>
+        <w:autoSpaceDN w:val="0"/>
+        <w:adjustRightInd w:val="0"/>
+        <w:ind w:left="567"/>
+        <w:rPr>
+          <w:rFonts w:ascii="Helvetica" w:hAnsi="Helvetica" w:cs="Helvetica"/>
+          <w:sz w:val="20"/>
+          <w:szCs w:val="20"/>
+        </w:rPr>
+      </w:pPr>
+      <w:r>
+        <w:rPr>
+          <w:rFonts w:ascii="Menlo Regular" w:hAnsi="Menlo Regular" w:cs="Menlo Regular"/>
+          <w:color w:val="000000"/>
+          <w:sz w:val="20"/>
+          <w:szCs w:val="20"/>
+        </w:rPr>
+        <w:t xml:space="preserve">    </w:t>
+      </w:r>
+    </w:p>
+    <w:p>
+      <w:pPr>
+        <w:widowControl w:val="0"/>
+        <w:tabs>
+          <w:tab w:val="left" w:pos="543"/>
+        </w:tabs>
+        <w:autoSpaceDE w:val="0"/>
+        <w:autoSpaceDN w:val="0"/>
+        <w:adjustRightInd w:val="0"/>
+        <w:ind w:left="567"/>
+        <w:rPr>
+          <w:rFonts w:ascii="Helvetica" w:hAnsi="Helvetica" w:cs="Helvetica"/>
+          <w:sz w:val="20"/>
+          <w:szCs w:val="20"/>
+        </w:rPr>
+      </w:pPr>
+      <w:r>
+        <w:rPr>
+          <w:rFonts w:ascii="Menlo Regular" w:hAnsi="Menlo Regular" w:cs="Menlo Regular"/>
+          <w:color w:val="000000"/>
+          <w:sz w:val="20"/>
+          <w:szCs w:val="20"/>
+        </w:rPr>
+        <w:t xml:space="preserve">    </w:t>
+      </w:r>
+      <w:proofErr w:type="gramStart"/>
+      <w:r>
+        <w:rPr>
+          <w:rFonts w:ascii="Menlo Regular" w:hAnsi="Menlo Regular" w:cs="Menlo Regular"/>
+          <w:color w:val="0000FF"/>
+          <w:sz w:val="20"/>
+          <w:szCs w:val="20"/>
+        </w:rPr>
+        <w:t>public</w:t>
+      </w:r>
+      <w:proofErr w:type="gramEnd"/>
+      <w:r>
+        <w:rPr>
+          <w:rFonts w:ascii="Menlo Regular" w:hAnsi="Menlo Regular" w:cs="Menlo Regular"/>
+          <w:color w:val="000000"/>
+          <w:sz w:val="20"/>
+          <w:szCs w:val="20"/>
+        </w:rPr>
+        <w:t xml:space="preserve"> </w:t>
+      </w:r>
+      <w:proofErr w:type="spellStart"/>
+      <w:r>
+        <w:rPr>
+          <w:rFonts w:ascii="Menlo Regular" w:hAnsi="Menlo Regular" w:cs="Menlo Regular"/>
+          <w:color w:val="0000FF"/>
+          <w:sz w:val="20"/>
+          <w:szCs w:val="20"/>
+        </w:rPr>
+        <w:t>init</w:t>
+      </w:r>
+      <w:proofErr w:type="spellEnd"/>
+      <w:r>
+        <w:rPr>
+          <w:rFonts w:ascii="Menlo Regular" w:hAnsi="Menlo Regular" w:cs="Menlo Regular"/>
+          <w:color w:val="000000"/>
+          <w:sz w:val="20"/>
+          <w:szCs w:val="20"/>
+        </w:rPr>
+        <w:t xml:space="preserve">(processor: </w:t>
+      </w:r>
+      <w:proofErr w:type="spellStart"/>
+      <w:r>
+        <w:rPr>
+          <w:rFonts w:ascii="Menlo Regular" w:hAnsi="Menlo Regular" w:cs="Menlo Regular"/>
+          <w:color w:val="2B839F"/>
+          <w:sz w:val="20"/>
+          <w:szCs w:val="20"/>
+        </w:rPr>
+        <w:t>CentralProcessor</w:t>
+      </w:r>
+      <w:proofErr w:type="spellEnd"/>
+      <w:r>
+        <w:rPr>
+          <w:rFonts w:ascii="Menlo Regular" w:hAnsi="Menlo Regular" w:cs="Menlo Regular"/>
+          <w:color w:val="000000"/>
+          <w:sz w:val="20"/>
+          <w:szCs w:val="20"/>
+        </w:rPr>
+        <w:t>) {</w:t>
+      </w:r>
+    </w:p>
+    <w:p>
+      <w:pPr>
+        <w:widowControl w:val="0"/>
+        <w:tabs>
+          <w:tab w:val="left" w:pos="543"/>
+        </w:tabs>
+        <w:autoSpaceDE w:val="0"/>
+        <w:autoSpaceDN w:val="0"/>
+        <w:adjustRightInd w:val="0"/>
+        <w:ind w:left="567"/>
+        <w:rPr>
+          <w:rFonts w:ascii="Helvetica" w:hAnsi="Helvetica" w:cs="Helvetica"/>
+          <w:sz w:val="20"/>
+          <w:szCs w:val="20"/>
+        </w:rPr>
+      </w:pPr>
+      <w:r>
+        <w:rPr>
+          <w:rFonts w:ascii="Menlo Regular" w:hAnsi="Menlo Regular" w:cs="Menlo Regular"/>
+          <w:color w:val="000000"/>
+          <w:sz w:val="20"/>
+          <w:szCs w:val="20"/>
+        </w:rPr>
+        <w:t xml:space="preserve">        </w:t>
+      </w:r>
+      <w:proofErr w:type="spellStart"/>
+      <w:proofErr w:type="gramStart"/>
+      <w:r>
+        <w:rPr>
+          <w:rFonts w:ascii="Menlo Regular" w:hAnsi="Menlo Regular" w:cs="Menlo Regular"/>
+          <w:color w:val="0000FF"/>
+          <w:sz w:val="20"/>
+          <w:szCs w:val="20"/>
+        </w:rPr>
+        <w:t>self</w:t>
+      </w:r>
+      <w:r>
+        <w:rPr>
+          <w:rFonts w:ascii="Menlo Regular" w:hAnsi="Menlo Regular" w:cs="Menlo Regular"/>
+          <w:color w:val="000000"/>
+          <w:sz w:val="20"/>
+          <w:szCs w:val="20"/>
+        </w:rPr>
+        <w:t>.processor</w:t>
+      </w:r>
+      <w:proofErr w:type="spellEnd"/>
+      <w:proofErr w:type="gramEnd"/>
+      <w:r>
+        <w:rPr>
+          <w:rFonts w:ascii="Menlo Regular" w:hAnsi="Menlo Regular" w:cs="Menlo Regular"/>
+          <w:color w:val="000000"/>
+          <w:sz w:val="20"/>
+          <w:szCs w:val="20"/>
+        </w:rPr>
+        <w:t xml:space="preserve"> = processor</w:t>
+      </w:r>
+    </w:p>
+    <w:p>
+      <w:pPr>
+        <w:widowControl w:val="0"/>
+        <w:tabs>
+          <w:tab w:val="left" w:pos="543"/>
+        </w:tabs>
+        <w:autoSpaceDE w:val="0"/>
+        <w:autoSpaceDN w:val="0"/>
+        <w:adjustRightInd w:val="0"/>
+        <w:ind w:left="567"/>
+        <w:rPr>
+          <w:rFonts w:ascii="Helvetica" w:hAnsi="Helvetica" w:cs="Helvetica"/>
+          <w:sz w:val="20"/>
+          <w:szCs w:val="20"/>
+        </w:rPr>
+      </w:pPr>
+      <w:r>
+        <w:rPr>
+          <w:rFonts w:ascii="Menlo Regular" w:hAnsi="Menlo Regular" w:cs="Menlo Regular"/>
+          <w:color w:val="000000"/>
+          <w:sz w:val="20"/>
+          <w:szCs w:val="20"/>
+        </w:rPr>
+        <w:t xml:space="preserve">    }</w:t>
+      </w:r>
+    </w:p>
+    <w:p>
+      <w:pPr>
+        <w:widowControl w:val="0"/>
+        <w:tabs>
+          <w:tab w:val="left" w:pos="543"/>
+        </w:tabs>
+        <w:autoSpaceDE w:val="0"/>
+        <w:autoSpaceDN w:val="0"/>
+        <w:adjustRightInd w:val="0"/>
+        <w:ind w:left="567"/>
+        <w:rPr>
+          <w:rFonts w:ascii="Helvetica" w:hAnsi="Helvetica" w:cs="Helvetica"/>
+          <w:sz w:val="20"/>
+          <w:szCs w:val="20"/>
+        </w:rPr>
+      </w:pPr>
+      <w:r>
+        <w:rPr>
+          <w:rFonts w:ascii="Menlo Regular" w:hAnsi="Menlo Regular" w:cs="Menlo Regular"/>
+          <w:color w:val="000000"/>
+          <w:sz w:val="20"/>
+          <w:szCs w:val="20"/>
+        </w:rPr>
+        <w:t xml:space="preserve">    </w:t>
+      </w:r>
+    </w:p>
+    <w:p>
+      <w:pPr>
+        <w:widowControl w:val="0"/>
+        <w:tabs>
+          <w:tab w:val="left" w:pos="543"/>
+        </w:tabs>
+        <w:autoSpaceDE w:val="0"/>
+        <w:autoSpaceDN w:val="0"/>
+        <w:adjustRightInd w:val="0"/>
+        <w:ind w:left="567"/>
+        <w:rPr>
+          <w:rFonts w:ascii="Helvetica" w:hAnsi="Helvetica" w:cs="Helvetica"/>
+          <w:sz w:val="20"/>
+          <w:szCs w:val="20"/>
+        </w:rPr>
+      </w:pPr>
+      <w:r>
+        <w:rPr>
+          <w:rFonts w:ascii="Menlo Regular" w:hAnsi="Menlo Regular" w:cs="Menlo Regular"/>
+          <w:color w:val="000000"/>
+          <w:sz w:val="20"/>
+          <w:szCs w:val="20"/>
+        </w:rPr>
+        <w:t xml:space="preserve">    </w:t>
+      </w:r>
+      <w:proofErr w:type="gramStart"/>
+      <w:r>
+        <w:rPr>
+          <w:rFonts w:ascii="Menlo Regular" w:hAnsi="Menlo Regular" w:cs="Menlo Regular"/>
+          <w:color w:val="0000FF"/>
+          <w:sz w:val="20"/>
+          <w:szCs w:val="20"/>
+        </w:rPr>
+        <w:t>public</w:t>
+      </w:r>
+      <w:proofErr w:type="gramEnd"/>
+      <w:r>
+        <w:rPr>
+          <w:rFonts w:ascii="Menlo Regular" w:hAnsi="Menlo Regular" w:cs="Menlo Regular"/>
+          <w:color w:val="000000"/>
+          <w:sz w:val="20"/>
+          <w:szCs w:val="20"/>
+        </w:rPr>
+        <w:t xml:space="preserve"> </w:t>
+      </w:r>
+      <w:proofErr w:type="spellStart"/>
+      <w:r>
+        <w:rPr>
+          <w:rFonts w:ascii="Menlo Regular" w:hAnsi="Menlo Regular" w:cs="Menlo Regular"/>
+          <w:color w:val="0000FF"/>
+          <w:sz w:val="20"/>
+          <w:szCs w:val="20"/>
+        </w:rPr>
+        <w:t>func</w:t>
+      </w:r>
+      <w:proofErr w:type="spellEnd"/>
+      <w:r>
+        <w:rPr>
+          <w:rFonts w:ascii="Menlo Regular" w:hAnsi="Menlo Regular" w:cs="Menlo Regular"/>
+          <w:color w:val="000000"/>
+          <w:sz w:val="20"/>
+          <w:szCs w:val="20"/>
+        </w:rPr>
+        <w:t xml:space="preserve"> </w:t>
+      </w:r>
+      <w:proofErr w:type="spellStart"/>
+      <w:r>
+        <w:rPr>
+          <w:rFonts w:ascii="Menlo Regular" w:hAnsi="Menlo Regular" w:cs="Menlo Regular"/>
+          <w:color w:val="000000"/>
+          <w:sz w:val="20"/>
+          <w:szCs w:val="20"/>
+        </w:rPr>
+        <w:t>numbersChanged</w:t>
+      </w:r>
+      <w:proofErr w:type="spellEnd"/>
+      <w:r>
+        <w:rPr>
+          <w:rFonts w:ascii="Menlo Regular" w:hAnsi="Menlo Regular" w:cs="Menlo Regular"/>
+          <w:color w:val="000000"/>
+          <w:sz w:val="20"/>
+          <w:szCs w:val="20"/>
+        </w:rPr>
+        <w:t>() {</w:t>
+      </w:r>
+    </w:p>
+    <w:p>
+      <w:pPr>
+        <w:widowControl w:val="0"/>
+        <w:tabs>
+          <w:tab w:val="left" w:pos="543"/>
+        </w:tabs>
+        <w:autoSpaceDE w:val="0"/>
+        <w:autoSpaceDN w:val="0"/>
+        <w:adjustRightInd w:val="0"/>
+        <w:ind w:left="567"/>
+        <w:rPr>
+          <w:rFonts w:ascii="Helvetica" w:hAnsi="Helvetica" w:cs="Helvetica"/>
+          <w:sz w:val="20"/>
+          <w:szCs w:val="20"/>
+        </w:rPr>
+      </w:pPr>
+      <w:r>
+        <w:rPr>
+          <w:rFonts w:ascii="Menlo Regular" w:hAnsi="Menlo Regular" w:cs="Menlo Regular"/>
+          <w:color w:val="000000"/>
+          <w:sz w:val="20"/>
+          <w:szCs w:val="20"/>
+        </w:rPr>
+        <w:t xml:space="preserve">        </w:t>
+      </w:r>
+      <w:proofErr w:type="spellStart"/>
+      <w:proofErr w:type="gramStart"/>
+      <w:r>
+        <w:rPr>
+          <w:rFonts w:ascii="Menlo Regular" w:hAnsi="Menlo Regular" w:cs="Menlo Regular"/>
+          <w:color w:val="0000FF"/>
+          <w:sz w:val="20"/>
+          <w:szCs w:val="20"/>
+        </w:rPr>
+        <w:t>self</w:t>
+      </w:r>
+      <w:r>
+        <w:rPr>
+          <w:rFonts w:ascii="Menlo Regular" w:hAnsi="Menlo Regular" w:cs="Menlo Regular"/>
+          <w:color w:val="000000"/>
+          <w:sz w:val="20"/>
+          <w:szCs w:val="20"/>
+        </w:rPr>
+        <w:t>.processor.valueChanged</w:t>
+      </w:r>
+      <w:proofErr w:type="spellEnd"/>
+      <w:proofErr w:type="gramEnd"/>
+      <w:r>
+        <w:rPr>
+          <w:rFonts w:ascii="Menlo Regular" w:hAnsi="Menlo Regular" w:cs="Menlo Regular"/>
+          <w:color w:val="000000"/>
+          <w:sz w:val="20"/>
+          <w:szCs w:val="20"/>
+        </w:rPr>
+        <w:t xml:space="preserve">(part: </w:t>
+      </w:r>
+      <w:r>
+        <w:rPr>
+          <w:rFonts w:ascii="Menlo Regular" w:hAnsi="Menlo Regular" w:cs="Menlo Regular"/>
+          <w:color w:val="0000FF"/>
+          <w:sz w:val="20"/>
+          <w:szCs w:val="20"/>
+        </w:rPr>
+        <w:t>self</w:t>
+      </w:r>
+      <w:r>
+        <w:rPr>
+          <w:rFonts w:ascii="Menlo Regular" w:hAnsi="Menlo Regular" w:cs="Menlo Regular"/>
+          <w:color w:val="000000"/>
+          <w:sz w:val="20"/>
+          <w:szCs w:val="20"/>
+        </w:rPr>
+        <w:t>)</w:t>
+      </w:r>
+    </w:p>
+    <w:p>
+      <w:pPr>
+        <w:widowControl w:val="0"/>
+        <w:tabs>
+          <w:tab w:val="left" w:pos="543"/>
+        </w:tabs>
+        <w:autoSpaceDE w:val="0"/>
+        <w:autoSpaceDN w:val="0"/>
+        <w:adjustRightInd w:val="0"/>
+        <w:ind w:left="567"/>
+        <w:rPr>
+          <w:rFonts w:ascii="Helvetica" w:hAnsi="Helvetica" w:cs="Helvetica"/>
+          <w:sz w:val="20"/>
+          <w:szCs w:val="20"/>
+        </w:rPr>
+      </w:pPr>
+      <w:r>
+        <w:rPr>
+          <w:rFonts w:ascii="Menlo Regular" w:hAnsi="Menlo Regular" w:cs="Menlo Regular"/>
+          <w:color w:val="000000"/>
+          <w:sz w:val="20"/>
+          <w:szCs w:val="20"/>
+        </w:rPr>
+        <w:t xml:space="preserve">    }</w:t>
+      </w:r>
+    </w:p>
+    <w:p>
+      <w:pPr>
+        <w:ind w:left="567"/>
+        <w:rPr>
+          <w:sz w:val="20"/>
+          <w:szCs w:val="20"/>
+          <w:lang w:val="ru-RU"/>
+        </w:rPr>
+      </w:pPr>
+      <w:r>
+        <w:rPr>
+          <w:rFonts w:ascii="Menlo Regular" w:hAnsi="Menlo Regular" w:cs="Menlo Regular"/>
+          <w:color w:val="000000"/>
+          <w:sz w:val="20"/>
+          <w:szCs w:val="20"/>
+        </w:rPr>
+        <w:t>}</w:t>
+      </w:r>
+    </w:p>
+    <w:p>
+      <w:pPr>
+        <w:rPr>
+          <w:lang w:val="ru-RU"/>
+        </w:rPr>
+      </w:pPr>
     </w:p>
     <w:p>
       <w:pPr>
@@ -45743,52 +46515,2729 @@
     </w:p>
     <w:p>
       <w:pPr>
+        <w:rPr>
+          <w:lang w:val="ru-RU"/>
+        </w:rPr>
+      </w:pPr>
+      <w:r>
+        <w:rPr>
+          <w:lang w:val="ru-RU"/>
+        </w:rPr>
+        <w:t>Теперь, создадим сердце нашего умного дома:</w:t>
+      </w:r>
+    </w:p>
+    <w:p>
+      <w:pPr>
+        <w:rPr>
+          <w:lang w:val="ru-RU"/>
+        </w:rPr>
+      </w:pPr>
+    </w:p>
+    <w:p>
+      <w:pPr>
+        <w:widowControl w:val="0"/>
+        <w:tabs>
+          <w:tab w:val="left" w:pos="543"/>
+        </w:tabs>
+        <w:autoSpaceDE w:val="0"/>
+        <w:autoSpaceDN w:val="0"/>
+        <w:adjustRightInd w:val="0"/>
+        <w:ind w:left="567"/>
+        <w:rPr>
+          <w:rFonts w:ascii="Helvetica" w:hAnsi="Helvetica" w:cs="Helvetica"/>
+          <w:sz w:val="20"/>
+          <w:szCs w:val="20"/>
+        </w:rPr>
+      </w:pPr>
+      <w:proofErr w:type="gramStart"/>
+      <w:r>
+        <w:rPr>
+          <w:rFonts w:ascii="Menlo Regular" w:hAnsi="Menlo Regular" w:cs="Menlo Regular"/>
+          <w:color w:val="0000FF"/>
+          <w:sz w:val="20"/>
+          <w:szCs w:val="20"/>
+        </w:rPr>
+        <w:t>public</w:t>
+      </w:r>
+      <w:proofErr w:type="gramEnd"/>
+      <w:r>
+        <w:rPr>
+          <w:rFonts w:ascii="Menlo Regular" w:hAnsi="Menlo Regular" w:cs="Menlo Regular"/>
+          <w:color w:val="000000"/>
+          <w:sz w:val="20"/>
+          <w:szCs w:val="20"/>
+        </w:rPr>
+        <w:t xml:space="preserve"> </w:t>
+      </w:r>
+      <w:r>
+        <w:rPr>
+          <w:rFonts w:ascii="Menlo Regular" w:hAnsi="Menlo Regular" w:cs="Menlo Regular"/>
+          <w:color w:val="0000FF"/>
+          <w:sz w:val="20"/>
+          <w:szCs w:val="20"/>
+        </w:rPr>
+        <w:t>class</w:t>
+      </w:r>
+      <w:r>
+        <w:rPr>
+          <w:rFonts w:ascii="Menlo Regular" w:hAnsi="Menlo Regular" w:cs="Menlo Regular"/>
+          <w:color w:val="000000"/>
+          <w:sz w:val="20"/>
+          <w:szCs w:val="20"/>
+        </w:rPr>
+        <w:t xml:space="preserve"> </w:t>
+      </w:r>
+      <w:proofErr w:type="spellStart"/>
+      <w:r>
+        <w:rPr>
+          <w:rFonts w:ascii="Menlo Regular" w:hAnsi="Menlo Regular" w:cs="Menlo Regular"/>
+          <w:color w:val="000000"/>
+          <w:sz w:val="20"/>
+          <w:szCs w:val="20"/>
+        </w:rPr>
+        <w:t>CentralProcessor</w:t>
+      </w:r>
+      <w:proofErr w:type="spellEnd"/>
+      <w:r>
+        <w:rPr>
+          <w:rFonts w:ascii="Menlo Regular" w:hAnsi="Menlo Regular" w:cs="Menlo Regular"/>
+          <w:color w:val="000000"/>
+          <w:sz w:val="20"/>
+          <w:szCs w:val="20"/>
+        </w:rPr>
+        <w:t xml:space="preserve"> {</w:t>
+      </w:r>
+    </w:p>
+    <w:p>
+      <w:pPr>
+        <w:widowControl w:val="0"/>
+        <w:tabs>
+          <w:tab w:val="left" w:pos="543"/>
+        </w:tabs>
+        <w:autoSpaceDE w:val="0"/>
+        <w:autoSpaceDN w:val="0"/>
+        <w:adjustRightInd w:val="0"/>
+        <w:ind w:left="567"/>
+        <w:rPr>
+          <w:rFonts w:ascii="Helvetica" w:hAnsi="Helvetica" w:cs="Helvetica"/>
+          <w:sz w:val="20"/>
+          <w:szCs w:val="20"/>
+        </w:rPr>
+      </w:pPr>
+      <w:r>
+        <w:rPr>
+          <w:rFonts w:ascii="Menlo Regular" w:hAnsi="Menlo Regular" w:cs="Menlo Regular"/>
+          <w:color w:val="000000"/>
+          <w:sz w:val="20"/>
+          <w:szCs w:val="20"/>
+        </w:rPr>
+        <w:t xml:space="preserve">    </w:t>
+      </w:r>
+      <w:proofErr w:type="gramStart"/>
+      <w:r>
+        <w:rPr>
+          <w:rFonts w:ascii="Menlo Regular" w:hAnsi="Menlo Regular" w:cs="Menlo Regular"/>
+          <w:color w:val="0000FF"/>
+          <w:sz w:val="20"/>
+          <w:szCs w:val="20"/>
+        </w:rPr>
+        <w:t>public</w:t>
+      </w:r>
+      <w:proofErr w:type="gramEnd"/>
+      <w:r>
+        <w:rPr>
+          <w:rFonts w:ascii="Menlo Regular" w:hAnsi="Menlo Regular" w:cs="Menlo Regular"/>
+          <w:color w:val="000000"/>
+          <w:sz w:val="20"/>
+          <w:szCs w:val="20"/>
+        </w:rPr>
+        <w:t xml:space="preserve"> </w:t>
+      </w:r>
+      <w:r>
+        <w:rPr>
+          <w:rFonts w:ascii="Menlo Regular" w:hAnsi="Menlo Regular" w:cs="Menlo Regular"/>
+          <w:color w:val="0000FF"/>
+          <w:sz w:val="20"/>
+          <w:szCs w:val="20"/>
+        </w:rPr>
+        <w:t>weak</w:t>
+      </w:r>
+      <w:r>
+        <w:rPr>
+          <w:rFonts w:ascii="Menlo Regular" w:hAnsi="Menlo Regular" w:cs="Menlo Regular"/>
+          <w:color w:val="000000"/>
+          <w:sz w:val="20"/>
+          <w:szCs w:val="20"/>
+        </w:rPr>
+        <w:t xml:space="preserve"> </w:t>
+      </w:r>
+      <w:proofErr w:type="spellStart"/>
+      <w:r>
+        <w:rPr>
+          <w:rFonts w:ascii="Menlo Regular" w:hAnsi="Menlo Regular" w:cs="Menlo Regular"/>
+          <w:color w:val="0000FF"/>
+          <w:sz w:val="20"/>
+          <w:szCs w:val="20"/>
+        </w:rPr>
+        <w:t>var</w:t>
+      </w:r>
+      <w:proofErr w:type="spellEnd"/>
+      <w:r>
+        <w:rPr>
+          <w:rFonts w:ascii="Menlo Regular" w:hAnsi="Menlo Regular" w:cs="Menlo Regular"/>
+          <w:color w:val="000000"/>
+          <w:sz w:val="20"/>
+          <w:szCs w:val="20"/>
+        </w:rPr>
+        <w:t xml:space="preserve"> thermometer: </w:t>
+      </w:r>
+      <w:r>
+        <w:rPr>
+          <w:rFonts w:ascii="Menlo Regular" w:hAnsi="Menlo Regular" w:cs="Menlo Regular"/>
+          <w:color w:val="2B839F"/>
+          <w:sz w:val="20"/>
+          <w:szCs w:val="20"/>
+        </w:rPr>
+        <w:t>Thermometer</w:t>
+      </w:r>
+      <w:r>
+        <w:rPr>
+          <w:rFonts w:ascii="Menlo Regular" w:hAnsi="Menlo Regular" w:cs="Menlo Regular"/>
+          <w:color w:val="000000"/>
+          <w:sz w:val="20"/>
+          <w:szCs w:val="20"/>
+        </w:rPr>
+        <w:t>?</w:t>
+      </w:r>
+    </w:p>
+    <w:p>
+      <w:pPr>
+        <w:widowControl w:val="0"/>
+        <w:tabs>
+          <w:tab w:val="left" w:pos="543"/>
+        </w:tabs>
+        <w:autoSpaceDE w:val="0"/>
+        <w:autoSpaceDN w:val="0"/>
+        <w:adjustRightInd w:val="0"/>
+        <w:ind w:left="567"/>
+        <w:rPr>
+          <w:rFonts w:ascii="Helvetica" w:hAnsi="Helvetica" w:cs="Helvetica"/>
+          <w:sz w:val="20"/>
+          <w:szCs w:val="20"/>
+        </w:rPr>
+      </w:pPr>
+      <w:r>
+        <w:rPr>
+          <w:rFonts w:ascii="Menlo Regular" w:hAnsi="Menlo Regular" w:cs="Menlo Regular"/>
+          <w:color w:val="000000"/>
+          <w:sz w:val="20"/>
+          <w:szCs w:val="20"/>
+        </w:rPr>
+        <w:t xml:space="preserve">    </w:t>
+      </w:r>
+      <w:proofErr w:type="gramStart"/>
+      <w:r>
+        <w:rPr>
+          <w:rFonts w:ascii="Menlo Regular" w:hAnsi="Menlo Regular" w:cs="Menlo Regular"/>
+          <w:color w:val="0000FF"/>
+          <w:sz w:val="20"/>
+          <w:szCs w:val="20"/>
+        </w:rPr>
+        <w:t>public</w:t>
+      </w:r>
+      <w:proofErr w:type="gramEnd"/>
+      <w:r>
+        <w:rPr>
+          <w:rFonts w:ascii="Menlo Regular" w:hAnsi="Menlo Regular" w:cs="Menlo Regular"/>
+          <w:color w:val="000000"/>
+          <w:sz w:val="20"/>
+          <w:szCs w:val="20"/>
+        </w:rPr>
+        <w:t xml:space="preserve"> </w:t>
+      </w:r>
+      <w:r>
+        <w:rPr>
+          <w:rFonts w:ascii="Menlo Regular" w:hAnsi="Menlo Regular" w:cs="Menlo Regular"/>
+          <w:color w:val="0000FF"/>
+          <w:sz w:val="20"/>
+          <w:szCs w:val="20"/>
+        </w:rPr>
+        <w:t>weak</w:t>
+      </w:r>
+      <w:r>
+        <w:rPr>
+          <w:rFonts w:ascii="Menlo Regular" w:hAnsi="Menlo Regular" w:cs="Menlo Regular"/>
+          <w:color w:val="000000"/>
+          <w:sz w:val="20"/>
+          <w:szCs w:val="20"/>
+        </w:rPr>
+        <w:t xml:space="preserve"> </w:t>
+      </w:r>
+      <w:proofErr w:type="spellStart"/>
+      <w:r>
+        <w:rPr>
+          <w:rFonts w:ascii="Menlo Regular" w:hAnsi="Menlo Regular" w:cs="Menlo Regular"/>
+          <w:color w:val="0000FF"/>
+          <w:sz w:val="20"/>
+          <w:szCs w:val="20"/>
+        </w:rPr>
+        <w:t>var</w:t>
+      </w:r>
+      <w:proofErr w:type="spellEnd"/>
+      <w:r>
+        <w:rPr>
+          <w:rFonts w:ascii="Menlo Regular" w:hAnsi="Menlo Regular" w:cs="Menlo Regular"/>
+          <w:color w:val="000000"/>
+          <w:sz w:val="20"/>
+          <w:szCs w:val="20"/>
+        </w:rPr>
+        <w:t xml:space="preserve"> </w:t>
+      </w:r>
+      <w:proofErr w:type="spellStart"/>
+      <w:r>
+        <w:rPr>
+          <w:rFonts w:ascii="Menlo Regular" w:hAnsi="Menlo Regular" w:cs="Menlo Regular"/>
+          <w:color w:val="000000"/>
+          <w:sz w:val="20"/>
+          <w:szCs w:val="20"/>
+        </w:rPr>
+        <w:t>condSystem</w:t>
+      </w:r>
+      <w:proofErr w:type="spellEnd"/>
+      <w:r>
+        <w:rPr>
+          <w:rFonts w:ascii="Menlo Regular" w:hAnsi="Menlo Regular" w:cs="Menlo Regular"/>
+          <w:color w:val="000000"/>
+          <w:sz w:val="20"/>
+          <w:szCs w:val="20"/>
+        </w:rPr>
+        <w:t xml:space="preserve">: </w:t>
+      </w:r>
+      <w:proofErr w:type="spellStart"/>
+      <w:r>
+        <w:rPr>
+          <w:rFonts w:ascii="Menlo Regular" w:hAnsi="Menlo Regular" w:cs="Menlo Regular"/>
+          <w:color w:val="2B839F"/>
+          <w:sz w:val="20"/>
+          <w:szCs w:val="20"/>
+        </w:rPr>
+        <w:t>ConditioningSystem</w:t>
+      </w:r>
+      <w:proofErr w:type="spellEnd"/>
+      <w:r>
+        <w:rPr>
+          <w:rFonts w:ascii="Menlo Regular" w:hAnsi="Menlo Regular" w:cs="Menlo Regular"/>
+          <w:color w:val="000000"/>
+          <w:sz w:val="20"/>
+          <w:szCs w:val="20"/>
+        </w:rPr>
+        <w:t>?</w:t>
+      </w:r>
+    </w:p>
+    <w:p>
+      <w:pPr>
+        <w:widowControl w:val="0"/>
+        <w:tabs>
+          <w:tab w:val="left" w:pos="543"/>
+        </w:tabs>
+        <w:autoSpaceDE w:val="0"/>
+        <w:autoSpaceDN w:val="0"/>
+        <w:adjustRightInd w:val="0"/>
+        <w:ind w:left="567"/>
+        <w:rPr>
+          <w:rFonts w:ascii="Helvetica" w:hAnsi="Helvetica" w:cs="Helvetica"/>
+          <w:sz w:val="20"/>
+          <w:szCs w:val="20"/>
+        </w:rPr>
+      </w:pPr>
+      <w:r>
+        <w:rPr>
+          <w:rFonts w:ascii="Menlo Regular" w:hAnsi="Menlo Regular" w:cs="Menlo Regular"/>
+          <w:color w:val="000000"/>
+          <w:sz w:val="20"/>
+          <w:szCs w:val="20"/>
+        </w:rPr>
+        <w:t xml:space="preserve">    </w:t>
+      </w:r>
+    </w:p>
+    <w:p>
+      <w:pPr>
+        <w:widowControl w:val="0"/>
+        <w:tabs>
+          <w:tab w:val="left" w:pos="543"/>
+        </w:tabs>
+        <w:autoSpaceDE w:val="0"/>
+        <w:autoSpaceDN w:val="0"/>
+        <w:adjustRightInd w:val="0"/>
+        <w:ind w:left="567"/>
+        <w:rPr>
+          <w:rFonts w:ascii="Helvetica" w:hAnsi="Helvetica" w:cs="Helvetica"/>
+          <w:sz w:val="20"/>
+          <w:szCs w:val="20"/>
+        </w:rPr>
+      </w:pPr>
+      <w:r>
+        <w:rPr>
+          <w:rFonts w:ascii="Menlo Regular" w:hAnsi="Menlo Regular" w:cs="Menlo Regular"/>
+          <w:color w:val="000000"/>
+          <w:sz w:val="20"/>
+          <w:szCs w:val="20"/>
+        </w:rPr>
+        <w:t xml:space="preserve">    </w:t>
+      </w:r>
+      <w:proofErr w:type="gramStart"/>
+      <w:r>
+        <w:rPr>
+          <w:rFonts w:ascii="Menlo Regular" w:hAnsi="Menlo Regular" w:cs="Menlo Regular"/>
+          <w:color w:val="0000FF"/>
+          <w:sz w:val="20"/>
+          <w:szCs w:val="20"/>
+        </w:rPr>
+        <w:t>public</w:t>
+      </w:r>
+      <w:proofErr w:type="gramEnd"/>
+      <w:r>
+        <w:rPr>
+          <w:rFonts w:ascii="Menlo Regular" w:hAnsi="Menlo Regular" w:cs="Menlo Regular"/>
+          <w:color w:val="000000"/>
+          <w:sz w:val="20"/>
+          <w:szCs w:val="20"/>
+        </w:rPr>
+        <w:t xml:space="preserve"> </w:t>
+      </w:r>
+      <w:proofErr w:type="spellStart"/>
+      <w:r>
+        <w:rPr>
+          <w:rFonts w:ascii="Menlo Regular" w:hAnsi="Menlo Regular" w:cs="Menlo Regular"/>
+          <w:color w:val="0000FF"/>
+          <w:sz w:val="20"/>
+          <w:szCs w:val="20"/>
+        </w:rPr>
+        <w:t>init</w:t>
+      </w:r>
+      <w:proofErr w:type="spellEnd"/>
+      <w:r>
+        <w:rPr>
+          <w:rFonts w:ascii="Menlo Regular" w:hAnsi="Menlo Regular" w:cs="Menlo Regular"/>
+          <w:color w:val="000000"/>
+          <w:sz w:val="20"/>
+          <w:szCs w:val="20"/>
+        </w:rPr>
+        <w:t>() { }</w:t>
+      </w:r>
+    </w:p>
+    <w:p>
+      <w:pPr>
+        <w:widowControl w:val="0"/>
+        <w:tabs>
+          <w:tab w:val="left" w:pos="543"/>
+        </w:tabs>
+        <w:autoSpaceDE w:val="0"/>
+        <w:autoSpaceDN w:val="0"/>
+        <w:adjustRightInd w:val="0"/>
+        <w:ind w:left="567"/>
+        <w:rPr>
+          <w:rFonts w:ascii="Helvetica" w:hAnsi="Helvetica" w:cs="Helvetica"/>
+          <w:sz w:val="20"/>
+          <w:szCs w:val="20"/>
+        </w:rPr>
+      </w:pPr>
+      <w:r>
+        <w:rPr>
+          <w:rFonts w:ascii="Menlo Regular" w:hAnsi="Menlo Regular" w:cs="Menlo Regular"/>
+          <w:color w:val="000000"/>
+          <w:sz w:val="20"/>
+          <w:szCs w:val="20"/>
+        </w:rPr>
+        <w:t xml:space="preserve">    </w:t>
+      </w:r>
+    </w:p>
+    <w:p>
+      <w:pPr>
+        <w:widowControl w:val="0"/>
+        <w:tabs>
+          <w:tab w:val="left" w:pos="543"/>
+        </w:tabs>
+        <w:autoSpaceDE w:val="0"/>
+        <w:autoSpaceDN w:val="0"/>
+        <w:adjustRightInd w:val="0"/>
+        <w:ind w:left="567"/>
+        <w:rPr>
+          <w:rFonts w:ascii="Helvetica" w:hAnsi="Helvetica" w:cs="Helvetica"/>
+          <w:sz w:val="20"/>
+          <w:szCs w:val="20"/>
+        </w:rPr>
+      </w:pPr>
+      <w:r>
+        <w:rPr>
+          <w:rFonts w:ascii="Menlo Regular" w:hAnsi="Menlo Regular" w:cs="Menlo Regular"/>
+          <w:color w:val="000000"/>
+          <w:sz w:val="20"/>
+          <w:szCs w:val="20"/>
+        </w:rPr>
+        <w:t xml:space="preserve">    </w:t>
+      </w:r>
+      <w:proofErr w:type="gramStart"/>
+      <w:r>
+        <w:rPr>
+          <w:rFonts w:ascii="Menlo Regular" w:hAnsi="Menlo Regular" w:cs="Menlo Regular"/>
+          <w:color w:val="0000FF"/>
+          <w:sz w:val="20"/>
+          <w:szCs w:val="20"/>
+        </w:rPr>
+        <w:t>public</w:t>
+      </w:r>
+      <w:proofErr w:type="gramEnd"/>
+      <w:r>
+        <w:rPr>
+          <w:rFonts w:ascii="Menlo Regular" w:hAnsi="Menlo Regular" w:cs="Menlo Regular"/>
+          <w:color w:val="000000"/>
+          <w:sz w:val="20"/>
+          <w:szCs w:val="20"/>
+        </w:rPr>
+        <w:t xml:space="preserve"> </w:t>
+      </w:r>
+      <w:proofErr w:type="spellStart"/>
+      <w:r>
+        <w:rPr>
+          <w:rFonts w:ascii="Menlo Regular" w:hAnsi="Menlo Regular" w:cs="Menlo Regular"/>
+          <w:color w:val="0000FF"/>
+          <w:sz w:val="20"/>
+          <w:szCs w:val="20"/>
+        </w:rPr>
+        <w:t>func</w:t>
+      </w:r>
+      <w:proofErr w:type="spellEnd"/>
+      <w:r>
+        <w:rPr>
+          <w:rFonts w:ascii="Menlo Regular" w:hAnsi="Menlo Regular" w:cs="Menlo Regular"/>
+          <w:color w:val="000000"/>
+          <w:sz w:val="20"/>
+          <w:szCs w:val="20"/>
+        </w:rPr>
+        <w:t xml:space="preserve"> </w:t>
+      </w:r>
+      <w:proofErr w:type="spellStart"/>
+      <w:r>
+        <w:rPr>
+          <w:rFonts w:ascii="Menlo Regular" w:hAnsi="Menlo Regular" w:cs="Menlo Regular"/>
+          <w:color w:val="000000"/>
+          <w:sz w:val="20"/>
+          <w:szCs w:val="20"/>
+        </w:rPr>
+        <w:t>valueChanged</w:t>
+      </w:r>
+      <w:proofErr w:type="spellEnd"/>
+      <w:r>
+        <w:rPr>
+          <w:rFonts w:ascii="Menlo Regular" w:hAnsi="Menlo Regular" w:cs="Menlo Regular"/>
+          <w:color w:val="000000"/>
+          <w:sz w:val="20"/>
+          <w:szCs w:val="20"/>
+        </w:rPr>
+        <w:t xml:space="preserve">(part: </w:t>
+      </w:r>
+      <w:proofErr w:type="spellStart"/>
+      <w:r>
+        <w:rPr>
+          <w:rFonts w:ascii="Menlo Regular" w:hAnsi="Menlo Regular" w:cs="Menlo Regular"/>
+          <w:color w:val="2B839F"/>
+          <w:sz w:val="20"/>
+          <w:szCs w:val="20"/>
+        </w:rPr>
+        <w:t>SmartHousePart</w:t>
+      </w:r>
+      <w:proofErr w:type="spellEnd"/>
+      <w:r>
+        <w:rPr>
+          <w:rFonts w:ascii="Menlo Regular" w:hAnsi="Menlo Regular" w:cs="Menlo Regular"/>
+          <w:color w:val="000000"/>
+          <w:sz w:val="20"/>
+          <w:szCs w:val="20"/>
+        </w:rPr>
+        <w:t>) {</w:t>
+      </w:r>
+    </w:p>
+    <w:p>
+      <w:pPr>
+        <w:widowControl w:val="0"/>
+        <w:tabs>
+          <w:tab w:val="left" w:pos="543"/>
+        </w:tabs>
+        <w:autoSpaceDE w:val="0"/>
+        <w:autoSpaceDN w:val="0"/>
+        <w:adjustRightInd w:val="0"/>
+        <w:ind w:left="567"/>
+        <w:rPr>
+          <w:rFonts w:ascii="Helvetica" w:hAnsi="Helvetica" w:cs="Helvetica"/>
+          <w:sz w:val="20"/>
+          <w:szCs w:val="20"/>
+        </w:rPr>
+      </w:pPr>
+      <w:r>
+        <w:rPr>
+          <w:rFonts w:ascii="Menlo Regular" w:hAnsi="Menlo Regular" w:cs="Menlo Regular"/>
+          <w:color w:val="000000"/>
+          <w:sz w:val="20"/>
+          <w:szCs w:val="20"/>
+        </w:rPr>
+        <w:t xml:space="preserve">        </w:t>
+      </w:r>
+      <w:proofErr w:type="gramStart"/>
+      <w:r>
+        <w:rPr>
+          <w:rFonts w:ascii="Menlo Regular" w:hAnsi="Menlo Regular" w:cs="Menlo Regular"/>
+          <w:color w:val="000000"/>
+          <w:sz w:val="20"/>
+          <w:szCs w:val="20"/>
+        </w:rPr>
+        <w:t>print</w:t>
+      </w:r>
+      <w:proofErr w:type="gramEnd"/>
+      <w:r>
+        <w:rPr>
+          <w:rFonts w:ascii="Menlo Regular" w:hAnsi="Menlo Regular" w:cs="Menlo Regular"/>
+          <w:color w:val="000000"/>
+          <w:sz w:val="20"/>
+          <w:szCs w:val="20"/>
+        </w:rPr>
+        <w:t>(</w:t>
+      </w:r>
+      <w:r>
+        <w:rPr>
+          <w:rFonts w:ascii="Menlo Regular" w:hAnsi="Menlo Regular" w:cs="Menlo Regular"/>
+          <w:color w:val="A31515"/>
+          <w:sz w:val="20"/>
+          <w:szCs w:val="20"/>
+        </w:rPr>
+        <w:t xml:space="preserve">"Value changed! We need to do </w:t>
+      </w:r>
+      <w:proofErr w:type="spellStart"/>
+      <w:r>
+        <w:rPr>
+          <w:rFonts w:ascii="Menlo Regular" w:hAnsi="Menlo Regular" w:cs="Menlo Regular"/>
+          <w:color w:val="A31515"/>
+          <w:sz w:val="20"/>
+          <w:szCs w:val="20"/>
+        </w:rPr>
+        <w:t>smth</w:t>
+      </w:r>
+      <w:proofErr w:type="spellEnd"/>
+      <w:r>
+        <w:rPr>
+          <w:rFonts w:ascii="Menlo Regular" w:hAnsi="Menlo Regular" w:cs="Menlo Regular"/>
+          <w:color w:val="A31515"/>
+          <w:sz w:val="20"/>
+          <w:szCs w:val="20"/>
+        </w:rPr>
+        <w:t>!"</w:t>
+      </w:r>
+      <w:r>
+        <w:rPr>
+          <w:rFonts w:ascii="Menlo Regular" w:hAnsi="Menlo Regular" w:cs="Menlo Regular"/>
+          <w:color w:val="000000"/>
+          <w:sz w:val="20"/>
+          <w:szCs w:val="20"/>
+        </w:rPr>
+        <w:t>)</w:t>
+      </w:r>
+    </w:p>
+    <w:p>
+      <w:pPr>
+        <w:widowControl w:val="0"/>
+        <w:tabs>
+          <w:tab w:val="left" w:pos="543"/>
+        </w:tabs>
+        <w:autoSpaceDE w:val="0"/>
+        <w:autoSpaceDN w:val="0"/>
+        <w:adjustRightInd w:val="0"/>
+        <w:ind w:left="567"/>
+        <w:rPr>
+          <w:rFonts w:ascii="Helvetica" w:hAnsi="Helvetica" w:cs="Helvetica"/>
+          <w:sz w:val="20"/>
+          <w:szCs w:val="20"/>
+        </w:rPr>
+      </w:pPr>
+      <w:r>
+        <w:rPr>
+          <w:rFonts w:ascii="Menlo Regular" w:hAnsi="Menlo Regular" w:cs="Menlo Regular"/>
+          <w:color w:val="000000"/>
+          <w:sz w:val="20"/>
+          <w:szCs w:val="20"/>
+        </w:rPr>
+        <w:t xml:space="preserve">        </w:t>
+      </w:r>
+    </w:p>
+    <w:p>
+      <w:pPr>
+        <w:widowControl w:val="0"/>
+        <w:tabs>
+          <w:tab w:val="left" w:pos="543"/>
+        </w:tabs>
+        <w:autoSpaceDE w:val="0"/>
+        <w:autoSpaceDN w:val="0"/>
+        <w:adjustRightInd w:val="0"/>
+        <w:ind w:left="567"/>
+        <w:rPr>
+          <w:rFonts w:ascii="Helvetica" w:hAnsi="Helvetica" w:cs="Helvetica"/>
+          <w:sz w:val="20"/>
+          <w:szCs w:val="20"/>
+        </w:rPr>
+      </w:pPr>
+      <w:r>
+        <w:rPr>
+          <w:rFonts w:ascii="Menlo Regular" w:hAnsi="Menlo Regular" w:cs="Menlo Regular"/>
+          <w:color w:val="000000"/>
+          <w:sz w:val="20"/>
+          <w:szCs w:val="20"/>
+        </w:rPr>
+        <w:t xml:space="preserve">        </w:t>
+      </w:r>
+      <w:r>
+        <w:rPr>
+          <w:rFonts w:ascii="Menlo Regular" w:hAnsi="Menlo Regular" w:cs="Menlo Regular"/>
+          <w:color w:val="008000"/>
+          <w:sz w:val="20"/>
+          <w:szCs w:val="20"/>
+        </w:rPr>
+        <w:t xml:space="preserve">// </w:t>
+      </w:r>
+      <w:proofErr w:type="gramStart"/>
+      <w:r>
+        <w:rPr>
+          <w:rFonts w:ascii="Menlo Regular" w:hAnsi="Menlo Regular" w:cs="Menlo Regular"/>
+          <w:color w:val="008000"/>
+          <w:sz w:val="20"/>
+          <w:szCs w:val="20"/>
+        </w:rPr>
+        <w:t>detecting</w:t>
+      </w:r>
+      <w:proofErr w:type="gramEnd"/>
+      <w:r>
+        <w:rPr>
+          <w:rFonts w:ascii="Menlo Regular" w:hAnsi="Menlo Regular" w:cs="Menlo Regular"/>
+          <w:color w:val="008000"/>
+          <w:sz w:val="20"/>
+          <w:szCs w:val="20"/>
+        </w:rPr>
+        <w:t xml:space="preserve"> that changes are done by thermometer</w:t>
+      </w:r>
+    </w:p>
+    <w:p>
+      <w:pPr>
+        <w:widowControl w:val="0"/>
+        <w:tabs>
+          <w:tab w:val="left" w:pos="543"/>
+        </w:tabs>
+        <w:autoSpaceDE w:val="0"/>
+        <w:autoSpaceDN w:val="0"/>
+        <w:adjustRightInd w:val="0"/>
+        <w:ind w:left="567"/>
+        <w:rPr>
+          <w:rFonts w:ascii="Helvetica" w:hAnsi="Helvetica" w:cs="Helvetica"/>
+          <w:sz w:val="20"/>
+          <w:szCs w:val="20"/>
+        </w:rPr>
+      </w:pPr>
+      <w:r>
+        <w:rPr>
+          <w:rFonts w:ascii="Menlo Regular" w:hAnsi="Menlo Regular" w:cs="Menlo Regular"/>
+          <w:color w:val="000000"/>
+          <w:sz w:val="20"/>
+          <w:szCs w:val="20"/>
+        </w:rPr>
+        <w:t xml:space="preserve">        </w:t>
+      </w:r>
+      <w:proofErr w:type="gramStart"/>
+      <w:r>
+        <w:rPr>
+          <w:rFonts w:ascii="Menlo Regular" w:hAnsi="Menlo Regular" w:cs="Menlo Regular"/>
+          <w:color w:val="0000FF"/>
+          <w:sz w:val="20"/>
+          <w:szCs w:val="20"/>
+        </w:rPr>
+        <w:t>if</w:t>
+      </w:r>
+      <w:proofErr w:type="gramEnd"/>
+      <w:r>
+        <w:rPr>
+          <w:rFonts w:ascii="Menlo Regular" w:hAnsi="Menlo Regular" w:cs="Menlo Regular"/>
+          <w:color w:val="000000"/>
+          <w:sz w:val="20"/>
+          <w:szCs w:val="20"/>
+        </w:rPr>
+        <w:t xml:space="preserve"> part </w:t>
+      </w:r>
+      <w:r>
+        <w:rPr>
+          <w:rFonts w:ascii="Menlo Regular" w:hAnsi="Menlo Regular" w:cs="Menlo Regular"/>
+          <w:color w:val="0000FF"/>
+          <w:sz w:val="20"/>
+          <w:szCs w:val="20"/>
+        </w:rPr>
+        <w:t>is</w:t>
+      </w:r>
+      <w:r>
+        <w:rPr>
+          <w:rFonts w:ascii="Menlo Regular" w:hAnsi="Menlo Regular" w:cs="Menlo Regular"/>
+          <w:color w:val="000000"/>
+          <w:sz w:val="20"/>
+          <w:szCs w:val="20"/>
+        </w:rPr>
+        <w:t xml:space="preserve"> </w:t>
+      </w:r>
+      <w:r>
+        <w:rPr>
+          <w:rFonts w:ascii="Menlo Regular" w:hAnsi="Menlo Regular" w:cs="Menlo Regular"/>
+          <w:color w:val="2B839F"/>
+          <w:sz w:val="20"/>
+          <w:szCs w:val="20"/>
+        </w:rPr>
+        <w:t>Thermometer</w:t>
+      </w:r>
+      <w:r>
+        <w:rPr>
+          <w:rFonts w:ascii="Menlo Regular" w:hAnsi="Menlo Regular" w:cs="Menlo Regular"/>
+          <w:color w:val="000000"/>
+          <w:sz w:val="20"/>
+          <w:szCs w:val="20"/>
+        </w:rPr>
+        <w:t xml:space="preserve"> {</w:t>
+      </w:r>
+    </w:p>
+    <w:p>
+      <w:pPr>
+        <w:widowControl w:val="0"/>
+        <w:tabs>
+          <w:tab w:val="left" w:pos="543"/>
+        </w:tabs>
+        <w:autoSpaceDE w:val="0"/>
+        <w:autoSpaceDN w:val="0"/>
+        <w:adjustRightInd w:val="0"/>
+        <w:ind w:left="567"/>
+        <w:rPr>
+          <w:rFonts w:ascii="Helvetica" w:hAnsi="Helvetica" w:cs="Helvetica"/>
+          <w:sz w:val="20"/>
+          <w:szCs w:val="20"/>
+        </w:rPr>
+      </w:pPr>
+      <w:r>
+        <w:rPr>
+          <w:rFonts w:ascii="Menlo Regular" w:hAnsi="Menlo Regular" w:cs="Menlo Regular"/>
+          <w:color w:val="000000"/>
+          <w:sz w:val="20"/>
+          <w:szCs w:val="20"/>
+        </w:rPr>
+        <w:t xml:space="preserve">            </w:t>
+      </w:r>
+      <w:proofErr w:type="gramStart"/>
+      <w:r>
+        <w:rPr>
+          <w:rFonts w:ascii="Menlo Regular" w:hAnsi="Menlo Regular" w:cs="Menlo Regular"/>
+          <w:color w:val="000000"/>
+          <w:sz w:val="20"/>
+          <w:szCs w:val="20"/>
+        </w:rPr>
+        <w:t>print</w:t>
+      </w:r>
+      <w:proofErr w:type="gramEnd"/>
+      <w:r>
+        <w:rPr>
+          <w:rFonts w:ascii="Menlo Regular" w:hAnsi="Menlo Regular" w:cs="Menlo Regular"/>
+          <w:color w:val="000000"/>
+          <w:sz w:val="20"/>
+          <w:szCs w:val="20"/>
+        </w:rPr>
+        <w:t>(</w:t>
+      </w:r>
+      <w:r>
+        <w:rPr>
+          <w:rFonts w:ascii="Menlo Regular" w:hAnsi="Menlo Regular" w:cs="Menlo Regular"/>
+          <w:color w:val="A31515"/>
+          <w:sz w:val="20"/>
+          <w:szCs w:val="20"/>
+        </w:rPr>
+        <w:t>"Oh, the change is temperature"</w:t>
+      </w:r>
+      <w:r>
+        <w:rPr>
+          <w:rFonts w:ascii="Menlo Regular" w:hAnsi="Menlo Regular" w:cs="Menlo Regular"/>
+          <w:color w:val="000000"/>
+          <w:sz w:val="20"/>
+          <w:szCs w:val="20"/>
+        </w:rPr>
+        <w:t>)</w:t>
+      </w:r>
+    </w:p>
+    <w:p>
+      <w:pPr>
+        <w:widowControl w:val="0"/>
+        <w:tabs>
+          <w:tab w:val="left" w:pos="543"/>
+        </w:tabs>
+        <w:autoSpaceDE w:val="0"/>
+        <w:autoSpaceDN w:val="0"/>
+        <w:adjustRightInd w:val="0"/>
+        <w:ind w:left="567"/>
+        <w:rPr>
+          <w:rFonts w:ascii="Helvetica" w:hAnsi="Helvetica" w:cs="Helvetica"/>
+          <w:sz w:val="20"/>
+          <w:szCs w:val="20"/>
+        </w:rPr>
+      </w:pPr>
+      <w:r>
+        <w:rPr>
+          <w:rFonts w:ascii="Menlo Regular" w:hAnsi="Menlo Regular" w:cs="Menlo Regular"/>
+          <w:color w:val="000000"/>
+          <w:sz w:val="20"/>
+          <w:szCs w:val="20"/>
+        </w:rPr>
+        <w:t xml:space="preserve">            </w:t>
+      </w:r>
+      <w:proofErr w:type="gramStart"/>
+      <w:r>
+        <w:rPr>
+          <w:rFonts w:ascii="Menlo Regular" w:hAnsi="Menlo Regular" w:cs="Menlo Regular"/>
+          <w:color w:val="0000FF"/>
+          <w:sz w:val="20"/>
+          <w:szCs w:val="20"/>
+        </w:rPr>
+        <w:t>self</w:t>
+      </w:r>
+      <w:r>
+        <w:rPr>
+          <w:rFonts w:ascii="Menlo Regular" w:hAnsi="Menlo Regular" w:cs="Menlo Regular"/>
+          <w:color w:val="000000"/>
+          <w:sz w:val="20"/>
+          <w:szCs w:val="20"/>
+        </w:rPr>
+        <w:t>.</w:t>
+      </w:r>
+      <w:proofErr w:type="spellStart"/>
+      <w:r>
+        <w:rPr>
+          <w:rFonts w:ascii="Menlo Regular" w:hAnsi="Menlo Regular" w:cs="Menlo Regular"/>
+          <w:color w:val="000000"/>
+          <w:sz w:val="20"/>
+          <w:szCs w:val="20"/>
+        </w:rPr>
+        <w:t>condSystem</w:t>
+      </w:r>
+      <w:proofErr w:type="spellEnd"/>
+      <w:proofErr w:type="gramEnd"/>
+      <w:r>
+        <w:rPr>
+          <w:rFonts w:ascii="Menlo Regular" w:hAnsi="Menlo Regular" w:cs="Menlo Regular"/>
+          <w:color w:val="000000"/>
+          <w:sz w:val="20"/>
+          <w:szCs w:val="20"/>
+        </w:rPr>
+        <w:t>?.</w:t>
+      </w:r>
+      <w:proofErr w:type="spellStart"/>
+      <w:proofErr w:type="gramStart"/>
+      <w:r>
+        <w:rPr>
+          <w:rFonts w:ascii="Menlo Regular" w:hAnsi="Menlo Regular" w:cs="Menlo Regular"/>
+          <w:color w:val="000000"/>
+          <w:sz w:val="20"/>
+          <w:szCs w:val="20"/>
+        </w:rPr>
+        <w:t>startCondition</w:t>
+      </w:r>
+      <w:proofErr w:type="spellEnd"/>
+      <w:proofErr w:type="gramEnd"/>
+      <w:r>
+        <w:rPr>
+          <w:rFonts w:ascii="Menlo Regular" w:hAnsi="Menlo Regular" w:cs="Menlo Regular"/>
+          <w:color w:val="000000"/>
+          <w:sz w:val="20"/>
+          <w:szCs w:val="20"/>
+        </w:rPr>
+        <w:t>()</w:t>
+      </w:r>
+    </w:p>
+    <w:p>
+      <w:pPr>
+        <w:widowControl w:val="0"/>
+        <w:tabs>
+          <w:tab w:val="left" w:pos="543"/>
+        </w:tabs>
+        <w:autoSpaceDE w:val="0"/>
+        <w:autoSpaceDN w:val="0"/>
+        <w:adjustRightInd w:val="0"/>
+        <w:ind w:left="567"/>
+        <w:rPr>
+          <w:rFonts w:ascii="Helvetica" w:hAnsi="Helvetica" w:cs="Helvetica"/>
+          <w:sz w:val="20"/>
+          <w:szCs w:val="20"/>
+        </w:rPr>
+      </w:pPr>
+      <w:r>
+        <w:rPr>
+          <w:rFonts w:ascii="Menlo Regular" w:hAnsi="Menlo Regular" w:cs="Menlo Regular"/>
+          <w:color w:val="000000"/>
+          <w:sz w:val="20"/>
+          <w:szCs w:val="20"/>
+        </w:rPr>
+        <w:t xml:space="preserve">        }</w:t>
+      </w:r>
+    </w:p>
+    <w:p>
+      <w:pPr>
+        <w:widowControl w:val="0"/>
+        <w:tabs>
+          <w:tab w:val="left" w:pos="543"/>
+        </w:tabs>
+        <w:autoSpaceDE w:val="0"/>
+        <w:autoSpaceDN w:val="0"/>
+        <w:adjustRightInd w:val="0"/>
+        <w:ind w:left="567"/>
+        <w:rPr>
+          <w:rFonts w:ascii="Helvetica" w:hAnsi="Helvetica" w:cs="Helvetica"/>
+          <w:sz w:val="20"/>
+          <w:szCs w:val="20"/>
+        </w:rPr>
+      </w:pPr>
+      <w:r>
+        <w:rPr>
+          <w:rFonts w:ascii="Menlo Regular" w:hAnsi="Menlo Regular" w:cs="Menlo Regular"/>
+          <w:color w:val="000000"/>
+          <w:sz w:val="20"/>
+          <w:szCs w:val="20"/>
+        </w:rPr>
+        <w:t xml:space="preserve">    }</w:t>
+      </w:r>
+    </w:p>
+    <w:p>
+      <w:pPr>
+        <w:ind w:left="567"/>
+        <w:rPr>
+          <w:sz w:val="20"/>
+          <w:szCs w:val="20"/>
+          <w:lang w:val="ru-RU"/>
+        </w:rPr>
+      </w:pPr>
+      <w:r>
+        <w:rPr>
+          <w:rFonts w:ascii="Menlo Regular" w:hAnsi="Menlo Regular" w:cs="Menlo Regular"/>
+          <w:color w:val="000000"/>
+          <w:sz w:val="20"/>
+          <w:szCs w:val="20"/>
+        </w:rPr>
+        <w:t>}</w:t>
+      </w:r>
+    </w:p>
+    <w:p>
+      <w:pPr>
+        <w:rPr>
+          <w:lang w:val="ru-RU"/>
+        </w:rPr>
+      </w:pPr>
+    </w:p>
+    <w:p>
+      <w:pPr>
+        <w:jc w:val="both"/>
+        <w:rPr>
+          <w:lang w:val="ru-RU"/>
+        </w:rPr>
+      </w:pPr>
+      <w:r>
+        <w:rPr>
+          <w:lang w:val="ru-RU"/>
+        </w:rPr>
+        <w:t xml:space="preserve">Тут очень интересный момент: класс </w:t>
+      </w:r>
+      <w:proofErr w:type="spellStart"/>
+      <w:r>
+        <w:rPr>
+          <w:rFonts w:ascii="Menlo Regular" w:hAnsi="Menlo Regular" w:cs="Menlo Regular"/>
+          <w:color w:val="000000"/>
+          <w:sz w:val="20"/>
+          <w:szCs w:val="20"/>
+        </w:rPr>
+        <w:t>CentralProcessor</w:t>
+      </w:r>
+      <w:proofErr w:type="spellEnd"/>
+      <w:r>
+        <w:rPr>
+          <w:lang w:val="ru-RU"/>
+        </w:rPr>
+        <w:t xml:space="preserve"> должен знать про существование </w:t>
+      </w:r>
+      <w:proofErr w:type="spellStart"/>
+      <w:r>
+        <w:rPr>
+          <w:rFonts w:ascii="Menlo Regular" w:hAnsi="Menlo Regular" w:cs="Menlo Regular"/>
+          <w:color w:val="000000"/>
+          <w:sz w:val="20"/>
+          <w:szCs w:val="20"/>
+        </w:rPr>
+        <w:t>SmartHousePart</w:t>
+      </w:r>
+      <w:proofErr w:type="spellEnd"/>
+      <w:r>
+        <w:rPr>
+          <w:lang w:val="ru-RU"/>
+        </w:rPr>
+        <w:t xml:space="preserve">, собственно и </w:t>
+      </w:r>
+      <w:proofErr w:type="spellStart"/>
+      <w:r>
+        <w:rPr>
+          <w:rFonts w:ascii="Menlo Regular" w:hAnsi="Menlo Regular" w:cs="Menlo Regular"/>
+          <w:color w:val="000000"/>
+          <w:sz w:val="20"/>
+          <w:szCs w:val="20"/>
+        </w:rPr>
+        <w:t>SmartHousePart</w:t>
+      </w:r>
+      <w:proofErr w:type="spellEnd"/>
+      <w:r>
+        <w:rPr>
+          <w:lang w:val="ru-RU"/>
+        </w:rPr>
+        <w:t xml:space="preserve"> должен знать про существование </w:t>
+      </w:r>
+      <w:proofErr w:type="spellStart"/>
+      <w:r>
+        <w:rPr>
+          <w:rFonts w:ascii="Menlo Regular" w:hAnsi="Menlo Regular" w:cs="Menlo Regular"/>
+          <w:color w:val="000000"/>
+          <w:sz w:val="20"/>
+          <w:szCs w:val="20"/>
+        </w:rPr>
+        <w:t>CentralProcessor</w:t>
+      </w:r>
+      <w:proofErr w:type="spellEnd"/>
+      <w:r>
+        <w:rPr>
+          <w:lang w:val="ru-RU"/>
+        </w:rPr>
+        <w:t xml:space="preserve">. Если все свойства сделать по умолчанию, то будет «любимый» многими разработчиками </w:t>
+      </w:r>
+      <w:r>
+        <w:rPr>
+          <w:lang w:val="uk-UA"/>
+        </w:rPr>
+        <w:t>retain-cycle</w:t>
+      </w:r>
+      <w:r>
+        <w:rPr>
+          <w:lang w:val="ru-RU"/>
+        </w:rPr>
+        <w:t xml:space="preserve">, поэтому в </w:t>
+      </w:r>
+      <w:proofErr w:type="spellStart"/>
+      <w:r>
+        <w:rPr>
+          <w:rFonts w:ascii="Menlo Regular" w:hAnsi="Menlo Regular" w:cs="Menlo Regular"/>
+          <w:color w:val="000000"/>
+          <w:sz w:val="20"/>
+          <w:szCs w:val="20"/>
+        </w:rPr>
+        <w:t>CentralProcessor</w:t>
+      </w:r>
+      <w:proofErr w:type="spellEnd"/>
+      <w:r>
+        <w:rPr>
+          <w:lang w:val="ru-RU"/>
+        </w:rPr>
+        <w:t xml:space="preserve"> мы определяем свойства с ключевым словом </w:t>
+      </w:r>
+      <w:r>
+        <w:rPr>
+          <w:rFonts w:ascii="Menlo Regular" w:hAnsi="Menlo Regular" w:cs="Menlo Regular"/>
+          <w:color w:val="0000FF"/>
+          <w:sz w:val="20"/>
+          <w:szCs w:val="20"/>
+        </w:rPr>
+        <w:t>weak</w:t>
+      </w:r>
+      <w:r>
+        <w:rPr>
+          <w:lang w:val="ru-RU"/>
+        </w:rPr>
+        <w:t>.</w:t>
+      </w:r>
+    </w:p>
+    <w:p>
+      <w:pPr>
+        <w:jc w:val="both"/>
+        <w:rPr>
+          <w:lang w:val="ru-RU"/>
+        </w:rPr>
+      </w:pPr>
+    </w:p>
+    <w:p>
+      <w:pPr>
+        <w:jc w:val="both"/>
+        <w:rPr>
+          <w:lang w:val="ru-RU"/>
+        </w:rPr>
+      </w:pPr>
+      <w:r>
+        <w:rPr>
+          <w:lang w:val="ru-RU"/>
+        </w:rPr>
+        <w:t xml:space="preserve">Дальше в классе </w:t>
+      </w:r>
+      <w:proofErr w:type="spellStart"/>
+      <w:r>
+        <w:rPr>
+          <w:rFonts w:ascii="Menlo Regular" w:hAnsi="Menlo Regular" w:cs="Menlo Regular"/>
+          <w:color w:val="000000"/>
+          <w:sz w:val="20"/>
+          <w:szCs w:val="20"/>
+        </w:rPr>
+        <w:t>CentralProcessor</w:t>
+      </w:r>
+      <w:proofErr w:type="spellEnd"/>
+      <w:r>
+        <w:rPr>
+          <w:lang w:val="ru-RU"/>
+        </w:rPr>
+        <w:t xml:space="preserve"> в методе </w:t>
+      </w:r>
+      <w:proofErr w:type="spellStart"/>
+      <w:r>
+        <w:rPr>
+          <w:rFonts w:ascii="Menlo Regular" w:hAnsi="Menlo Regular" w:cs="Menlo Regular"/>
+          <w:color w:val="000000"/>
+          <w:sz w:val="20"/>
+          <w:szCs w:val="20"/>
+        </w:rPr>
+        <w:t>valueChanged</w:t>
+      </w:r>
+      <w:proofErr w:type="spellEnd"/>
+      <w:r>
+        <w:rPr>
+          <w:lang w:val="ru-RU"/>
+        </w:rPr>
+        <w:t xml:space="preserve"> мы определяем, с какой деталью и что произошло, чтобы адекватно среагировать. В нашем примере – изменение температуры приводит к тому, что мы включаем кондиционер.</w:t>
+      </w:r>
+    </w:p>
+    <w:p>
+      <w:pPr>
+        <w:jc w:val="both"/>
+        <w:rPr>
+          <w:lang w:val="ru-RU"/>
+        </w:rPr>
+      </w:pPr>
+    </w:p>
+    <w:p>
+      <w:pPr>
+        <w:jc w:val="both"/>
+        <w:rPr>
+          <w:lang w:val="ru-RU"/>
+        </w:rPr>
+      </w:pPr>
+      <w:r>
+        <w:rPr>
+          <w:lang w:val="ru-RU"/>
+        </w:rPr>
+        <w:t>А вот и код термометра и кондиционера:</w:t>
+      </w:r>
+    </w:p>
+    <w:p>
+      <w:pPr>
+        <w:jc w:val="both"/>
+        <w:rPr>
+          <w:lang w:val="ru-RU"/>
+        </w:rPr>
+      </w:pPr>
+    </w:p>
+    <w:p>
+      <w:pPr>
+        <w:widowControl w:val="0"/>
+        <w:tabs>
+          <w:tab w:val="left" w:pos="543"/>
+        </w:tabs>
+        <w:autoSpaceDE w:val="0"/>
+        <w:autoSpaceDN w:val="0"/>
+        <w:adjustRightInd w:val="0"/>
+        <w:ind w:left="567"/>
+        <w:rPr>
+          <w:rFonts w:ascii="Helvetica" w:hAnsi="Helvetica" w:cs="Helvetica"/>
+          <w:sz w:val="20"/>
+          <w:szCs w:val="20"/>
+        </w:rPr>
+      </w:pPr>
+      <w:proofErr w:type="gramStart"/>
+      <w:r>
+        <w:rPr>
+          <w:rFonts w:ascii="Menlo Regular" w:hAnsi="Menlo Regular" w:cs="Menlo Regular"/>
+          <w:color w:val="0000FF"/>
+          <w:sz w:val="20"/>
+          <w:szCs w:val="20"/>
+        </w:rPr>
+        <w:t>public</w:t>
+      </w:r>
+      <w:proofErr w:type="gramEnd"/>
+      <w:r>
+        <w:rPr>
+          <w:rFonts w:ascii="Menlo Regular" w:hAnsi="Menlo Regular" w:cs="Menlo Regular"/>
+          <w:color w:val="000000"/>
+          <w:sz w:val="20"/>
+          <w:szCs w:val="20"/>
+        </w:rPr>
+        <w:t xml:space="preserve"> </w:t>
+      </w:r>
+      <w:r>
+        <w:rPr>
+          <w:rFonts w:ascii="Menlo Regular" w:hAnsi="Menlo Regular" w:cs="Menlo Regular"/>
+          <w:color w:val="0000FF"/>
+          <w:sz w:val="20"/>
+          <w:szCs w:val="20"/>
+        </w:rPr>
+        <w:t>class</w:t>
+      </w:r>
+      <w:r>
+        <w:rPr>
+          <w:rFonts w:ascii="Menlo Regular" w:hAnsi="Menlo Regular" w:cs="Menlo Regular"/>
+          <w:color w:val="000000"/>
+          <w:sz w:val="20"/>
+          <w:szCs w:val="20"/>
+        </w:rPr>
+        <w:t xml:space="preserve"> Thermometer: </w:t>
+      </w:r>
+      <w:proofErr w:type="spellStart"/>
+      <w:r>
+        <w:rPr>
+          <w:rFonts w:ascii="Menlo Regular" w:hAnsi="Menlo Regular" w:cs="Menlo Regular"/>
+          <w:color w:val="2B839F"/>
+          <w:sz w:val="20"/>
+          <w:szCs w:val="20"/>
+        </w:rPr>
+        <w:t>SmartHousePart</w:t>
+      </w:r>
+      <w:proofErr w:type="spellEnd"/>
+      <w:r>
+        <w:rPr>
+          <w:rFonts w:ascii="Menlo Regular" w:hAnsi="Menlo Regular" w:cs="Menlo Regular"/>
+          <w:color w:val="000000"/>
+          <w:sz w:val="20"/>
+          <w:szCs w:val="20"/>
+        </w:rPr>
+        <w:t xml:space="preserve"> {</w:t>
+      </w:r>
+    </w:p>
+    <w:p>
+      <w:pPr>
+        <w:widowControl w:val="0"/>
+        <w:tabs>
+          <w:tab w:val="left" w:pos="543"/>
+        </w:tabs>
+        <w:autoSpaceDE w:val="0"/>
+        <w:autoSpaceDN w:val="0"/>
+        <w:adjustRightInd w:val="0"/>
+        <w:ind w:left="567"/>
+        <w:rPr>
+          <w:rFonts w:ascii="Helvetica" w:hAnsi="Helvetica" w:cs="Helvetica"/>
+          <w:sz w:val="20"/>
+          <w:szCs w:val="20"/>
+        </w:rPr>
+      </w:pPr>
+      <w:r>
+        <w:rPr>
+          <w:rFonts w:ascii="Menlo Regular" w:hAnsi="Menlo Regular" w:cs="Menlo Regular"/>
+          <w:color w:val="000000"/>
+          <w:sz w:val="20"/>
+          <w:szCs w:val="20"/>
+        </w:rPr>
+        <w:t xml:space="preserve">    </w:t>
+      </w:r>
+      <w:proofErr w:type="gramStart"/>
+      <w:r>
+        <w:rPr>
+          <w:rFonts w:ascii="Menlo Regular" w:hAnsi="Menlo Regular" w:cs="Menlo Regular"/>
+          <w:color w:val="0000FF"/>
+          <w:sz w:val="20"/>
+          <w:szCs w:val="20"/>
+        </w:rPr>
+        <w:t>private</w:t>
+      </w:r>
+      <w:proofErr w:type="gramEnd"/>
+      <w:r>
+        <w:rPr>
+          <w:rFonts w:ascii="Menlo Regular" w:hAnsi="Menlo Regular" w:cs="Menlo Regular"/>
+          <w:color w:val="000000"/>
+          <w:sz w:val="20"/>
+          <w:szCs w:val="20"/>
+        </w:rPr>
+        <w:t xml:space="preserve"> </w:t>
+      </w:r>
+      <w:proofErr w:type="spellStart"/>
+      <w:r>
+        <w:rPr>
+          <w:rFonts w:ascii="Menlo Regular" w:hAnsi="Menlo Regular" w:cs="Menlo Regular"/>
+          <w:color w:val="0000FF"/>
+          <w:sz w:val="20"/>
+          <w:szCs w:val="20"/>
+        </w:rPr>
+        <w:t>var</w:t>
+      </w:r>
+      <w:proofErr w:type="spellEnd"/>
+      <w:r>
+        <w:rPr>
+          <w:rFonts w:ascii="Menlo Regular" w:hAnsi="Menlo Regular" w:cs="Menlo Regular"/>
+          <w:color w:val="000000"/>
+          <w:sz w:val="20"/>
+          <w:szCs w:val="20"/>
+        </w:rPr>
+        <w:t xml:space="preserve"> temperature = 0</w:t>
+      </w:r>
+    </w:p>
+    <w:p>
+      <w:pPr>
+        <w:widowControl w:val="0"/>
+        <w:tabs>
+          <w:tab w:val="left" w:pos="543"/>
+        </w:tabs>
+        <w:autoSpaceDE w:val="0"/>
+        <w:autoSpaceDN w:val="0"/>
+        <w:adjustRightInd w:val="0"/>
+        <w:ind w:left="567"/>
+        <w:rPr>
+          <w:rFonts w:ascii="Helvetica" w:hAnsi="Helvetica" w:cs="Helvetica"/>
+          <w:sz w:val="20"/>
+          <w:szCs w:val="20"/>
+        </w:rPr>
+      </w:pPr>
+      <w:r>
+        <w:rPr>
+          <w:rFonts w:ascii="Menlo Regular" w:hAnsi="Menlo Regular" w:cs="Menlo Regular"/>
+          <w:color w:val="000000"/>
+          <w:sz w:val="20"/>
+          <w:szCs w:val="20"/>
+        </w:rPr>
+        <w:t xml:space="preserve">    </w:t>
+      </w:r>
+    </w:p>
+    <w:p>
+      <w:pPr>
+        <w:widowControl w:val="0"/>
+        <w:tabs>
+          <w:tab w:val="left" w:pos="543"/>
+        </w:tabs>
+        <w:autoSpaceDE w:val="0"/>
+        <w:autoSpaceDN w:val="0"/>
+        <w:adjustRightInd w:val="0"/>
+        <w:ind w:left="567"/>
+        <w:rPr>
+          <w:rFonts w:ascii="Helvetica" w:hAnsi="Helvetica" w:cs="Helvetica"/>
+          <w:sz w:val="20"/>
+          <w:szCs w:val="20"/>
+        </w:rPr>
+      </w:pPr>
+      <w:r>
+        <w:rPr>
+          <w:rFonts w:ascii="Menlo Regular" w:hAnsi="Menlo Regular" w:cs="Menlo Regular"/>
+          <w:color w:val="000000"/>
+          <w:sz w:val="20"/>
+          <w:szCs w:val="20"/>
+        </w:rPr>
+        <w:t xml:space="preserve">    </w:t>
+      </w:r>
+      <w:proofErr w:type="gramStart"/>
+      <w:r>
+        <w:rPr>
+          <w:rFonts w:ascii="Menlo Regular" w:hAnsi="Menlo Regular" w:cs="Menlo Regular"/>
+          <w:color w:val="0000FF"/>
+          <w:sz w:val="20"/>
+          <w:szCs w:val="20"/>
+        </w:rPr>
+        <w:t>public</w:t>
+      </w:r>
+      <w:proofErr w:type="gramEnd"/>
+      <w:r>
+        <w:rPr>
+          <w:rFonts w:ascii="Menlo Regular" w:hAnsi="Menlo Regular" w:cs="Menlo Regular"/>
+          <w:color w:val="000000"/>
+          <w:sz w:val="20"/>
+          <w:szCs w:val="20"/>
+        </w:rPr>
+        <w:t xml:space="preserve"> </w:t>
+      </w:r>
+      <w:proofErr w:type="spellStart"/>
+      <w:r>
+        <w:rPr>
+          <w:rFonts w:ascii="Menlo Regular" w:hAnsi="Menlo Regular" w:cs="Menlo Regular"/>
+          <w:color w:val="0000FF"/>
+          <w:sz w:val="20"/>
+          <w:szCs w:val="20"/>
+        </w:rPr>
+        <w:t>func</w:t>
+      </w:r>
+      <w:proofErr w:type="spellEnd"/>
+      <w:r>
+        <w:rPr>
+          <w:rFonts w:ascii="Menlo Regular" w:hAnsi="Menlo Regular" w:cs="Menlo Regular"/>
+          <w:color w:val="000000"/>
+          <w:sz w:val="20"/>
+          <w:szCs w:val="20"/>
+        </w:rPr>
+        <w:t xml:space="preserve"> </w:t>
+      </w:r>
+      <w:proofErr w:type="spellStart"/>
+      <w:r>
+        <w:rPr>
+          <w:rFonts w:ascii="Menlo Regular" w:hAnsi="Menlo Regular" w:cs="Menlo Regular"/>
+          <w:color w:val="000000"/>
+          <w:sz w:val="20"/>
+          <w:szCs w:val="20"/>
+        </w:rPr>
+        <w:t>temperatureChanged</w:t>
+      </w:r>
+      <w:proofErr w:type="spellEnd"/>
+      <w:r>
+        <w:rPr>
+          <w:rFonts w:ascii="Menlo Regular" w:hAnsi="Menlo Regular" w:cs="Menlo Regular"/>
+          <w:color w:val="000000"/>
+          <w:sz w:val="20"/>
+          <w:szCs w:val="20"/>
+        </w:rPr>
+        <w:t xml:space="preserve">(temperature: </w:t>
+      </w:r>
+      <w:proofErr w:type="spellStart"/>
+      <w:r>
+        <w:rPr>
+          <w:rFonts w:ascii="Menlo Regular" w:hAnsi="Menlo Regular" w:cs="Menlo Regular"/>
+          <w:color w:val="2B839F"/>
+          <w:sz w:val="20"/>
+          <w:szCs w:val="20"/>
+        </w:rPr>
+        <w:t>Int</w:t>
+      </w:r>
+      <w:proofErr w:type="spellEnd"/>
+      <w:r>
+        <w:rPr>
+          <w:rFonts w:ascii="Menlo Regular" w:hAnsi="Menlo Regular" w:cs="Menlo Regular"/>
+          <w:color w:val="000000"/>
+          <w:sz w:val="20"/>
+          <w:szCs w:val="20"/>
+        </w:rPr>
+        <w:t>) {</w:t>
+      </w:r>
+    </w:p>
+    <w:p>
+      <w:pPr>
+        <w:widowControl w:val="0"/>
+        <w:tabs>
+          <w:tab w:val="left" w:pos="543"/>
+        </w:tabs>
+        <w:autoSpaceDE w:val="0"/>
+        <w:autoSpaceDN w:val="0"/>
+        <w:adjustRightInd w:val="0"/>
+        <w:ind w:left="567"/>
+        <w:rPr>
+          <w:rFonts w:ascii="Helvetica" w:hAnsi="Helvetica" w:cs="Helvetica"/>
+          <w:sz w:val="20"/>
+          <w:szCs w:val="20"/>
+        </w:rPr>
+      </w:pPr>
+      <w:r>
+        <w:rPr>
+          <w:rFonts w:ascii="Menlo Regular" w:hAnsi="Menlo Regular" w:cs="Menlo Regular"/>
+          <w:color w:val="000000"/>
+          <w:sz w:val="20"/>
+          <w:szCs w:val="20"/>
+        </w:rPr>
+        <w:t xml:space="preserve">        </w:t>
+      </w:r>
+      <w:proofErr w:type="spellStart"/>
+      <w:proofErr w:type="gramStart"/>
+      <w:r>
+        <w:rPr>
+          <w:rFonts w:ascii="Menlo Regular" w:hAnsi="Menlo Regular" w:cs="Menlo Regular"/>
+          <w:color w:val="0000FF"/>
+          <w:sz w:val="20"/>
+          <w:szCs w:val="20"/>
+        </w:rPr>
+        <w:t>self</w:t>
+      </w:r>
+      <w:r>
+        <w:rPr>
+          <w:rFonts w:ascii="Menlo Regular" w:hAnsi="Menlo Regular" w:cs="Menlo Regular"/>
+          <w:color w:val="000000"/>
+          <w:sz w:val="20"/>
+          <w:szCs w:val="20"/>
+        </w:rPr>
+        <w:t>.temperature</w:t>
+      </w:r>
+      <w:proofErr w:type="spellEnd"/>
+      <w:proofErr w:type="gramEnd"/>
+      <w:r>
+        <w:rPr>
+          <w:rFonts w:ascii="Menlo Regular" w:hAnsi="Menlo Regular" w:cs="Menlo Regular"/>
+          <w:color w:val="000000"/>
+          <w:sz w:val="20"/>
+          <w:szCs w:val="20"/>
+        </w:rPr>
+        <w:t xml:space="preserve"> = temperature</w:t>
+      </w:r>
+    </w:p>
+    <w:p>
+      <w:pPr>
+        <w:widowControl w:val="0"/>
+        <w:tabs>
+          <w:tab w:val="left" w:pos="543"/>
+        </w:tabs>
+        <w:autoSpaceDE w:val="0"/>
+        <w:autoSpaceDN w:val="0"/>
+        <w:adjustRightInd w:val="0"/>
+        <w:ind w:left="567"/>
+        <w:rPr>
+          <w:rFonts w:ascii="Helvetica" w:hAnsi="Helvetica" w:cs="Helvetica"/>
+          <w:sz w:val="20"/>
+          <w:szCs w:val="20"/>
+        </w:rPr>
+      </w:pPr>
+      <w:r>
+        <w:rPr>
+          <w:rFonts w:ascii="Menlo Regular" w:hAnsi="Menlo Regular" w:cs="Menlo Regular"/>
+          <w:color w:val="000000"/>
+          <w:sz w:val="20"/>
+          <w:szCs w:val="20"/>
+        </w:rPr>
+        <w:t xml:space="preserve">        </w:t>
+      </w:r>
+      <w:proofErr w:type="spellStart"/>
+      <w:proofErr w:type="gramStart"/>
+      <w:r>
+        <w:rPr>
+          <w:rFonts w:ascii="Menlo Regular" w:hAnsi="Menlo Regular" w:cs="Menlo Regular"/>
+          <w:color w:val="0000FF"/>
+          <w:sz w:val="20"/>
+          <w:szCs w:val="20"/>
+        </w:rPr>
+        <w:t>self</w:t>
+      </w:r>
+      <w:r>
+        <w:rPr>
+          <w:rFonts w:ascii="Menlo Regular" w:hAnsi="Menlo Regular" w:cs="Menlo Regular"/>
+          <w:color w:val="000000"/>
+          <w:sz w:val="20"/>
+          <w:szCs w:val="20"/>
+        </w:rPr>
+        <w:t>.numbersChanged</w:t>
+      </w:r>
+      <w:proofErr w:type="spellEnd"/>
+      <w:proofErr w:type="gramEnd"/>
+      <w:r>
+        <w:rPr>
+          <w:rFonts w:ascii="Menlo Regular" w:hAnsi="Menlo Regular" w:cs="Menlo Regular"/>
+          <w:color w:val="000000"/>
+          <w:sz w:val="20"/>
+          <w:szCs w:val="20"/>
+        </w:rPr>
+        <w:t>()</w:t>
+      </w:r>
+    </w:p>
+    <w:p>
+      <w:pPr>
+        <w:widowControl w:val="0"/>
+        <w:tabs>
+          <w:tab w:val="left" w:pos="543"/>
+        </w:tabs>
+        <w:autoSpaceDE w:val="0"/>
+        <w:autoSpaceDN w:val="0"/>
+        <w:adjustRightInd w:val="0"/>
+        <w:ind w:left="567"/>
+        <w:rPr>
+          <w:rFonts w:ascii="Helvetica" w:hAnsi="Helvetica" w:cs="Helvetica"/>
+          <w:sz w:val="20"/>
+          <w:szCs w:val="20"/>
+        </w:rPr>
+      </w:pPr>
+      <w:r>
+        <w:rPr>
+          <w:rFonts w:ascii="Menlo Regular" w:hAnsi="Menlo Regular" w:cs="Menlo Regular"/>
+          <w:color w:val="000000"/>
+          <w:sz w:val="20"/>
+          <w:szCs w:val="20"/>
+        </w:rPr>
+        <w:t xml:space="preserve">    }</w:t>
+      </w:r>
+    </w:p>
+    <w:p>
+      <w:pPr>
+        <w:ind w:left="567"/>
+        <w:jc w:val="both"/>
+        <w:rPr>
+          <w:sz w:val="20"/>
+          <w:szCs w:val="20"/>
+          <w:lang w:val="ru-RU"/>
+        </w:rPr>
+      </w:pPr>
+      <w:r>
+        <w:rPr>
+          <w:rFonts w:ascii="Menlo Regular" w:hAnsi="Menlo Regular" w:cs="Menlo Regular"/>
+          <w:color w:val="000000"/>
+          <w:sz w:val="20"/>
+          <w:szCs w:val="20"/>
+        </w:rPr>
+        <w:t>}</w:t>
+      </w:r>
+    </w:p>
+    <w:p>
+      <w:pPr>
+        <w:jc w:val="both"/>
+        <w:rPr>
+          <w:lang w:val="ru-RU"/>
+        </w:rPr>
+      </w:pPr>
+    </w:p>
+    <w:p>
+      <w:pPr>
+        <w:widowControl w:val="0"/>
+        <w:tabs>
+          <w:tab w:val="left" w:pos="543"/>
+        </w:tabs>
+        <w:autoSpaceDE w:val="0"/>
+        <w:autoSpaceDN w:val="0"/>
+        <w:adjustRightInd w:val="0"/>
+        <w:ind w:left="567"/>
+        <w:rPr>
+          <w:rFonts w:ascii="Helvetica" w:hAnsi="Helvetica" w:cs="Helvetica"/>
+          <w:sz w:val="20"/>
+          <w:szCs w:val="20"/>
+        </w:rPr>
+      </w:pPr>
+      <w:proofErr w:type="gramStart"/>
+      <w:r>
+        <w:rPr>
+          <w:rFonts w:ascii="Menlo Regular" w:hAnsi="Menlo Regular" w:cs="Menlo Regular"/>
+          <w:color w:val="0000FF"/>
+          <w:sz w:val="20"/>
+          <w:szCs w:val="20"/>
+        </w:rPr>
+        <w:t>public</w:t>
+      </w:r>
+      <w:proofErr w:type="gramEnd"/>
+      <w:r>
+        <w:rPr>
+          <w:rFonts w:ascii="Menlo Regular" w:hAnsi="Menlo Regular" w:cs="Menlo Regular"/>
+          <w:color w:val="000000"/>
+          <w:sz w:val="20"/>
+          <w:szCs w:val="20"/>
+        </w:rPr>
+        <w:t xml:space="preserve"> </w:t>
+      </w:r>
+      <w:r>
+        <w:rPr>
+          <w:rFonts w:ascii="Menlo Regular" w:hAnsi="Menlo Regular" w:cs="Menlo Regular"/>
+          <w:color w:val="0000FF"/>
+          <w:sz w:val="20"/>
+          <w:szCs w:val="20"/>
+        </w:rPr>
+        <w:t>class</w:t>
+      </w:r>
+      <w:r>
+        <w:rPr>
+          <w:rFonts w:ascii="Menlo Regular" w:hAnsi="Menlo Regular" w:cs="Menlo Regular"/>
+          <w:color w:val="000000"/>
+          <w:sz w:val="20"/>
+          <w:szCs w:val="20"/>
+        </w:rPr>
+        <w:t xml:space="preserve"> </w:t>
+      </w:r>
+      <w:proofErr w:type="spellStart"/>
+      <w:r>
+        <w:rPr>
+          <w:rFonts w:ascii="Menlo Regular" w:hAnsi="Menlo Regular" w:cs="Menlo Regular"/>
+          <w:color w:val="000000"/>
+          <w:sz w:val="20"/>
+          <w:szCs w:val="20"/>
+        </w:rPr>
+        <w:t>ConditioningSystem</w:t>
+      </w:r>
+      <w:proofErr w:type="spellEnd"/>
+      <w:r>
+        <w:rPr>
+          <w:rFonts w:ascii="Menlo Regular" w:hAnsi="Menlo Regular" w:cs="Menlo Regular"/>
+          <w:color w:val="000000"/>
+          <w:sz w:val="20"/>
+          <w:szCs w:val="20"/>
+        </w:rPr>
+        <w:t xml:space="preserve">: </w:t>
+      </w:r>
+      <w:proofErr w:type="spellStart"/>
+      <w:r>
+        <w:rPr>
+          <w:rFonts w:ascii="Menlo Regular" w:hAnsi="Menlo Regular" w:cs="Menlo Regular"/>
+          <w:color w:val="2B839F"/>
+          <w:sz w:val="20"/>
+          <w:szCs w:val="20"/>
+        </w:rPr>
+        <w:t>SmartHousePart</w:t>
+      </w:r>
+      <w:proofErr w:type="spellEnd"/>
+      <w:r>
+        <w:rPr>
+          <w:rFonts w:ascii="Menlo Regular" w:hAnsi="Menlo Regular" w:cs="Menlo Regular"/>
+          <w:color w:val="000000"/>
+          <w:sz w:val="20"/>
+          <w:szCs w:val="20"/>
+        </w:rPr>
+        <w:t xml:space="preserve"> {</w:t>
+      </w:r>
+    </w:p>
+    <w:p>
+      <w:pPr>
+        <w:widowControl w:val="0"/>
+        <w:tabs>
+          <w:tab w:val="left" w:pos="543"/>
+        </w:tabs>
+        <w:autoSpaceDE w:val="0"/>
+        <w:autoSpaceDN w:val="0"/>
+        <w:adjustRightInd w:val="0"/>
+        <w:ind w:left="567"/>
+        <w:rPr>
+          <w:rFonts w:ascii="Helvetica" w:hAnsi="Helvetica" w:cs="Helvetica"/>
+          <w:sz w:val="20"/>
+          <w:szCs w:val="20"/>
+        </w:rPr>
+      </w:pPr>
+      <w:r>
+        <w:rPr>
+          <w:rFonts w:ascii="Menlo Regular" w:hAnsi="Menlo Regular" w:cs="Menlo Regular"/>
+          <w:color w:val="000000"/>
+          <w:sz w:val="20"/>
+          <w:szCs w:val="20"/>
+        </w:rPr>
+        <w:t xml:space="preserve">    </w:t>
+      </w:r>
+      <w:proofErr w:type="gramStart"/>
+      <w:r>
+        <w:rPr>
+          <w:rFonts w:ascii="Menlo Regular" w:hAnsi="Menlo Regular" w:cs="Menlo Regular"/>
+          <w:color w:val="0000FF"/>
+          <w:sz w:val="20"/>
+          <w:szCs w:val="20"/>
+        </w:rPr>
+        <w:t>public</w:t>
+      </w:r>
+      <w:proofErr w:type="gramEnd"/>
+      <w:r>
+        <w:rPr>
+          <w:rFonts w:ascii="Menlo Regular" w:hAnsi="Menlo Regular" w:cs="Menlo Regular"/>
+          <w:color w:val="000000"/>
+          <w:sz w:val="20"/>
+          <w:szCs w:val="20"/>
+        </w:rPr>
+        <w:t xml:space="preserve"> </w:t>
+      </w:r>
+      <w:proofErr w:type="spellStart"/>
+      <w:r>
+        <w:rPr>
+          <w:rFonts w:ascii="Menlo Regular" w:hAnsi="Menlo Regular" w:cs="Menlo Regular"/>
+          <w:color w:val="0000FF"/>
+          <w:sz w:val="20"/>
+          <w:szCs w:val="20"/>
+        </w:rPr>
+        <w:t>func</w:t>
+      </w:r>
+      <w:proofErr w:type="spellEnd"/>
+      <w:r>
+        <w:rPr>
+          <w:rFonts w:ascii="Menlo Regular" w:hAnsi="Menlo Regular" w:cs="Menlo Regular"/>
+          <w:color w:val="000000"/>
+          <w:sz w:val="20"/>
+          <w:szCs w:val="20"/>
+        </w:rPr>
+        <w:t xml:space="preserve"> </w:t>
+      </w:r>
+      <w:proofErr w:type="spellStart"/>
+      <w:r>
+        <w:rPr>
+          <w:rFonts w:ascii="Menlo Regular" w:hAnsi="Menlo Regular" w:cs="Menlo Regular"/>
+          <w:color w:val="000000"/>
+          <w:sz w:val="20"/>
+          <w:szCs w:val="20"/>
+        </w:rPr>
+        <w:t>startCondition</w:t>
+      </w:r>
+      <w:proofErr w:type="spellEnd"/>
+      <w:r>
+        <w:rPr>
+          <w:rFonts w:ascii="Menlo Regular" w:hAnsi="Menlo Regular" w:cs="Menlo Regular"/>
+          <w:color w:val="000000"/>
+          <w:sz w:val="20"/>
+          <w:szCs w:val="20"/>
+        </w:rPr>
+        <w:t>() {</w:t>
+      </w:r>
+    </w:p>
+    <w:p>
+      <w:pPr>
+        <w:widowControl w:val="0"/>
+        <w:tabs>
+          <w:tab w:val="left" w:pos="543"/>
+        </w:tabs>
+        <w:autoSpaceDE w:val="0"/>
+        <w:autoSpaceDN w:val="0"/>
+        <w:adjustRightInd w:val="0"/>
+        <w:ind w:left="567"/>
+        <w:rPr>
+          <w:rFonts w:ascii="Helvetica" w:hAnsi="Helvetica" w:cs="Helvetica"/>
+          <w:sz w:val="20"/>
+          <w:szCs w:val="20"/>
+        </w:rPr>
+      </w:pPr>
+      <w:r>
+        <w:rPr>
+          <w:rFonts w:ascii="Menlo Regular" w:hAnsi="Menlo Regular" w:cs="Menlo Regular"/>
+          <w:color w:val="000000"/>
+          <w:sz w:val="20"/>
+          <w:szCs w:val="20"/>
+        </w:rPr>
+        <w:t xml:space="preserve">        </w:t>
+      </w:r>
+      <w:proofErr w:type="gramStart"/>
+      <w:r>
+        <w:rPr>
+          <w:rFonts w:ascii="Menlo Regular" w:hAnsi="Menlo Regular" w:cs="Menlo Regular"/>
+          <w:color w:val="000000"/>
+          <w:sz w:val="20"/>
+          <w:szCs w:val="20"/>
+        </w:rPr>
+        <w:t>print</w:t>
+      </w:r>
+      <w:proofErr w:type="gramEnd"/>
+      <w:r>
+        <w:rPr>
+          <w:rFonts w:ascii="Menlo Regular" w:hAnsi="Menlo Regular" w:cs="Menlo Regular"/>
+          <w:color w:val="000000"/>
+          <w:sz w:val="20"/>
+          <w:szCs w:val="20"/>
+        </w:rPr>
+        <w:t>(</w:t>
+      </w:r>
+      <w:r>
+        <w:rPr>
+          <w:rFonts w:ascii="Menlo Regular" w:hAnsi="Menlo Regular" w:cs="Menlo Regular"/>
+          <w:color w:val="A31515"/>
+          <w:sz w:val="20"/>
+          <w:szCs w:val="20"/>
+        </w:rPr>
+        <w:t>"Conditioning..."</w:t>
+      </w:r>
+      <w:r>
+        <w:rPr>
+          <w:rFonts w:ascii="Menlo Regular" w:hAnsi="Menlo Regular" w:cs="Menlo Regular"/>
+          <w:color w:val="000000"/>
+          <w:sz w:val="20"/>
+          <w:szCs w:val="20"/>
+        </w:rPr>
+        <w:t>)</w:t>
+      </w:r>
+    </w:p>
+    <w:p>
+      <w:pPr>
+        <w:widowControl w:val="0"/>
+        <w:tabs>
+          <w:tab w:val="left" w:pos="543"/>
+        </w:tabs>
+        <w:autoSpaceDE w:val="0"/>
+        <w:autoSpaceDN w:val="0"/>
+        <w:adjustRightInd w:val="0"/>
+        <w:ind w:left="567"/>
+        <w:rPr>
+          <w:rFonts w:ascii="Helvetica" w:hAnsi="Helvetica" w:cs="Helvetica"/>
+          <w:sz w:val="20"/>
+          <w:szCs w:val="20"/>
+        </w:rPr>
+      </w:pPr>
+      <w:r>
+        <w:rPr>
+          <w:rFonts w:ascii="Menlo Regular" w:hAnsi="Menlo Regular" w:cs="Menlo Regular"/>
+          <w:color w:val="000000"/>
+          <w:sz w:val="20"/>
+          <w:szCs w:val="20"/>
+        </w:rPr>
+        <w:t xml:space="preserve">    }</w:t>
+      </w:r>
+    </w:p>
+    <w:p>
+      <w:pPr>
+        <w:ind w:left="567"/>
+        <w:jc w:val="both"/>
+        <w:rPr>
+          <w:sz w:val="20"/>
+          <w:szCs w:val="20"/>
+          <w:lang w:val="ru-RU"/>
+        </w:rPr>
+      </w:pPr>
+      <w:r>
+        <w:rPr>
+          <w:rFonts w:ascii="Menlo Regular" w:hAnsi="Menlo Regular" w:cs="Menlo Regular"/>
+          <w:color w:val="000000"/>
+          <w:sz w:val="20"/>
+          <w:szCs w:val="20"/>
+        </w:rPr>
+        <w:t>}</w:t>
+      </w:r>
+    </w:p>
+    <w:p>
+      <w:pPr>
+        <w:jc w:val="both"/>
+        <w:rPr>
+          <w:lang w:val="ru-RU"/>
+        </w:rPr>
+      </w:pPr>
+    </w:p>
+    <w:p>
+      <w:pPr>
+        <w:jc w:val="both"/>
+        <w:rPr>
+          <w:lang w:val="ru-RU"/>
+        </w:rPr>
+      </w:pPr>
+      <w:r>
+        <w:rPr>
+          <w:lang w:val="ru-RU"/>
+        </w:rPr>
+        <w:t xml:space="preserve">Как видим, в результате у нас есть два объекта, которые друг про друга не в курсе. И, все-таки, они взаимодействуют друг с другом посредством нашего медиатора </w:t>
+      </w:r>
+      <w:proofErr w:type="spellStart"/>
+      <w:r>
+        <w:rPr>
+          <w:rFonts w:ascii="Menlo Regular" w:hAnsi="Menlo Regular" w:cs="Menlo Regular"/>
+          <w:color w:val="000000"/>
+          <w:sz w:val="20"/>
+          <w:szCs w:val="20"/>
+        </w:rPr>
+        <w:t>CentralProcessor</w:t>
+      </w:r>
+      <w:proofErr w:type="spellEnd"/>
+      <w:r>
+        <w:rPr>
+          <w:lang w:val="ru-RU"/>
+        </w:rPr>
+        <w:t>.</w:t>
+      </w:r>
+    </w:p>
+    <w:p>
+      <w:pPr>
+        <w:jc w:val="both"/>
+        <w:rPr>
+          <w:lang w:val="ru-RU"/>
+        </w:rPr>
+      </w:pPr>
+    </w:p>
+    <w:p>
+      <w:pPr>
+        <w:rPr>
+          <w:lang w:val="ru-RU"/>
+        </w:rPr>
+      </w:pPr>
+      <w:r>
+        <w:rPr>
+          <w:lang w:val="ru-RU"/>
+        </w:rPr>
+        <w:br w:type="page"/>
+      </w:r>
+    </w:p>
+    <w:p>
+      <w:pPr>
+        <w:jc w:val="both"/>
+        <w:rPr>
+          <w:lang w:val="ru-RU"/>
+        </w:rPr>
+      </w:pPr>
+      <w:r>
+        <w:rPr>
+          <w:lang w:val="ru-RU"/>
+        </w:rPr>
+        <w:t>Код для теста:</w:t>
+      </w:r>
+    </w:p>
+    <w:p>
+      <w:pPr>
+        <w:jc w:val="both"/>
+        <w:rPr>
+          <w:lang w:val="ru-RU"/>
+        </w:rPr>
+      </w:pPr>
+    </w:p>
+    <w:p>
+      <w:pPr>
+        <w:widowControl w:val="0"/>
+        <w:tabs>
+          <w:tab w:val="left" w:pos="543"/>
+        </w:tabs>
+        <w:autoSpaceDE w:val="0"/>
+        <w:autoSpaceDN w:val="0"/>
+        <w:adjustRightInd w:val="0"/>
+        <w:ind w:left="567"/>
+        <w:rPr>
+          <w:rFonts w:ascii="Helvetica" w:hAnsi="Helvetica" w:cs="Helvetica"/>
+          <w:sz w:val="20"/>
+          <w:szCs w:val="20"/>
+        </w:rPr>
+      </w:pPr>
+      <w:proofErr w:type="gramStart"/>
+      <w:r>
+        <w:rPr>
+          <w:rFonts w:ascii="Menlo Regular" w:hAnsi="Menlo Regular" w:cs="Menlo Regular"/>
+          <w:color w:val="0000FF"/>
+          <w:sz w:val="20"/>
+          <w:szCs w:val="20"/>
+        </w:rPr>
+        <w:t>let</w:t>
+      </w:r>
+      <w:proofErr w:type="gramEnd"/>
+      <w:r>
+        <w:rPr>
+          <w:rFonts w:ascii="Menlo Regular" w:hAnsi="Menlo Regular" w:cs="Menlo Regular"/>
+          <w:color w:val="000000"/>
+          <w:sz w:val="20"/>
+          <w:szCs w:val="20"/>
+        </w:rPr>
+        <w:t xml:space="preserve"> processor = </w:t>
+      </w:r>
+      <w:proofErr w:type="spellStart"/>
+      <w:r>
+        <w:rPr>
+          <w:rFonts w:ascii="Menlo Regular" w:hAnsi="Menlo Regular" w:cs="Menlo Regular"/>
+          <w:color w:val="2B839F"/>
+          <w:sz w:val="20"/>
+          <w:szCs w:val="20"/>
+        </w:rPr>
+        <w:t>CentralProcessor</w:t>
+      </w:r>
+      <w:proofErr w:type="spellEnd"/>
+      <w:r>
+        <w:rPr>
+          <w:rFonts w:ascii="Menlo Regular" w:hAnsi="Menlo Regular" w:cs="Menlo Regular"/>
+          <w:color w:val="000000"/>
+          <w:sz w:val="20"/>
+          <w:szCs w:val="20"/>
+        </w:rPr>
+        <w:t>()</w:t>
+      </w:r>
+    </w:p>
+    <w:p>
+      <w:pPr>
+        <w:widowControl w:val="0"/>
+        <w:tabs>
+          <w:tab w:val="left" w:pos="543"/>
+        </w:tabs>
+        <w:autoSpaceDE w:val="0"/>
+        <w:autoSpaceDN w:val="0"/>
+        <w:adjustRightInd w:val="0"/>
+        <w:ind w:left="567"/>
+        <w:rPr>
+          <w:rFonts w:ascii="Helvetica" w:hAnsi="Helvetica" w:cs="Helvetica"/>
+          <w:sz w:val="20"/>
+          <w:szCs w:val="20"/>
+        </w:rPr>
+      </w:pPr>
+      <w:proofErr w:type="gramStart"/>
+      <w:r>
+        <w:rPr>
+          <w:rFonts w:ascii="Menlo Regular" w:hAnsi="Menlo Regular" w:cs="Menlo Regular"/>
+          <w:color w:val="0000FF"/>
+          <w:sz w:val="20"/>
+          <w:szCs w:val="20"/>
+        </w:rPr>
+        <w:t>let</w:t>
+      </w:r>
+      <w:proofErr w:type="gramEnd"/>
+      <w:r>
+        <w:rPr>
+          <w:rFonts w:ascii="Menlo Regular" w:hAnsi="Menlo Regular" w:cs="Menlo Regular"/>
+          <w:color w:val="000000"/>
+          <w:sz w:val="20"/>
+          <w:szCs w:val="20"/>
+        </w:rPr>
+        <w:t xml:space="preserve"> thermometer = </w:t>
+      </w:r>
+      <w:r>
+        <w:rPr>
+          <w:rFonts w:ascii="Menlo Regular" w:hAnsi="Menlo Regular" w:cs="Menlo Regular"/>
+          <w:color w:val="2B839F"/>
+          <w:sz w:val="20"/>
+          <w:szCs w:val="20"/>
+        </w:rPr>
+        <w:t>Thermometer</w:t>
+      </w:r>
+      <w:r>
+        <w:rPr>
+          <w:rFonts w:ascii="Menlo Regular" w:hAnsi="Menlo Regular" w:cs="Menlo Regular"/>
+          <w:color w:val="000000"/>
+          <w:sz w:val="20"/>
+          <w:szCs w:val="20"/>
+        </w:rPr>
+        <w:t xml:space="preserve">(processor: </w:t>
+      </w:r>
+      <w:r>
+        <w:rPr>
+          <w:rFonts w:ascii="Menlo Regular" w:hAnsi="Menlo Regular" w:cs="Menlo Regular"/>
+          <w:color w:val="2B839F"/>
+          <w:sz w:val="20"/>
+          <w:szCs w:val="20"/>
+        </w:rPr>
+        <w:t>processor</w:t>
+      </w:r>
+      <w:r>
+        <w:rPr>
+          <w:rFonts w:ascii="Menlo Regular" w:hAnsi="Menlo Regular" w:cs="Menlo Regular"/>
+          <w:color w:val="000000"/>
+          <w:sz w:val="20"/>
+          <w:szCs w:val="20"/>
+        </w:rPr>
+        <w:t>)</w:t>
+      </w:r>
+    </w:p>
+    <w:p>
+      <w:pPr>
+        <w:widowControl w:val="0"/>
+        <w:tabs>
+          <w:tab w:val="left" w:pos="543"/>
+        </w:tabs>
+        <w:autoSpaceDE w:val="0"/>
+        <w:autoSpaceDN w:val="0"/>
+        <w:adjustRightInd w:val="0"/>
+        <w:ind w:left="567"/>
+        <w:rPr>
+          <w:rFonts w:ascii="Helvetica" w:hAnsi="Helvetica" w:cs="Helvetica"/>
+          <w:sz w:val="20"/>
+          <w:szCs w:val="20"/>
+        </w:rPr>
+      </w:pPr>
+      <w:proofErr w:type="gramStart"/>
+      <w:r>
+        <w:rPr>
+          <w:rFonts w:ascii="Menlo Regular" w:hAnsi="Menlo Regular" w:cs="Menlo Regular"/>
+          <w:color w:val="0000FF"/>
+          <w:sz w:val="20"/>
+          <w:szCs w:val="20"/>
+        </w:rPr>
+        <w:t>let</w:t>
+      </w:r>
+      <w:proofErr w:type="gramEnd"/>
+      <w:r>
+        <w:rPr>
+          <w:rFonts w:ascii="Menlo Regular" w:hAnsi="Menlo Regular" w:cs="Menlo Regular"/>
+          <w:color w:val="000000"/>
+          <w:sz w:val="20"/>
+          <w:szCs w:val="20"/>
+        </w:rPr>
+        <w:t xml:space="preserve"> </w:t>
+      </w:r>
+      <w:proofErr w:type="spellStart"/>
+      <w:r>
+        <w:rPr>
+          <w:rFonts w:ascii="Menlo Regular" w:hAnsi="Menlo Regular" w:cs="Menlo Regular"/>
+          <w:color w:val="000000"/>
+          <w:sz w:val="20"/>
+          <w:szCs w:val="20"/>
+        </w:rPr>
+        <w:t>condSystem</w:t>
+      </w:r>
+      <w:proofErr w:type="spellEnd"/>
+      <w:r>
+        <w:rPr>
+          <w:rFonts w:ascii="Menlo Regular" w:hAnsi="Menlo Regular" w:cs="Menlo Regular"/>
+          <w:color w:val="000000"/>
+          <w:sz w:val="20"/>
+          <w:szCs w:val="20"/>
+        </w:rPr>
+        <w:t xml:space="preserve"> = </w:t>
+      </w:r>
+      <w:proofErr w:type="spellStart"/>
+      <w:r>
+        <w:rPr>
+          <w:rFonts w:ascii="Menlo Regular" w:hAnsi="Menlo Regular" w:cs="Menlo Regular"/>
+          <w:color w:val="2B839F"/>
+          <w:sz w:val="20"/>
+          <w:szCs w:val="20"/>
+        </w:rPr>
+        <w:t>ConditioningSystem</w:t>
+      </w:r>
+      <w:proofErr w:type="spellEnd"/>
+      <w:r>
+        <w:rPr>
+          <w:rFonts w:ascii="Menlo Regular" w:hAnsi="Menlo Regular" w:cs="Menlo Regular"/>
+          <w:color w:val="000000"/>
+          <w:sz w:val="20"/>
+          <w:szCs w:val="20"/>
+        </w:rPr>
+        <w:t xml:space="preserve">(processor: </w:t>
+      </w:r>
+      <w:r>
+        <w:rPr>
+          <w:rFonts w:ascii="Menlo Regular" w:hAnsi="Menlo Regular" w:cs="Menlo Regular"/>
+          <w:color w:val="2B839F"/>
+          <w:sz w:val="20"/>
+          <w:szCs w:val="20"/>
+        </w:rPr>
+        <w:t>processor</w:t>
+      </w:r>
+      <w:r>
+        <w:rPr>
+          <w:rFonts w:ascii="Menlo Regular" w:hAnsi="Menlo Regular" w:cs="Menlo Regular"/>
+          <w:color w:val="000000"/>
+          <w:sz w:val="20"/>
+          <w:szCs w:val="20"/>
+        </w:rPr>
+        <w:t>)</w:t>
+      </w:r>
+    </w:p>
+    <w:p>
+      <w:pPr>
+        <w:widowControl w:val="0"/>
+        <w:tabs>
+          <w:tab w:val="left" w:pos="543"/>
+        </w:tabs>
+        <w:autoSpaceDE w:val="0"/>
+        <w:autoSpaceDN w:val="0"/>
+        <w:adjustRightInd w:val="0"/>
+        <w:ind w:left="567"/>
+        <w:rPr>
+          <w:rFonts w:ascii="Helvetica" w:hAnsi="Helvetica" w:cs="Helvetica"/>
+          <w:sz w:val="20"/>
+          <w:szCs w:val="20"/>
+        </w:rPr>
+      </w:pPr>
+    </w:p>
+    <w:p>
+      <w:pPr>
+        <w:widowControl w:val="0"/>
+        <w:tabs>
+          <w:tab w:val="left" w:pos="543"/>
+        </w:tabs>
+        <w:autoSpaceDE w:val="0"/>
+        <w:autoSpaceDN w:val="0"/>
+        <w:adjustRightInd w:val="0"/>
+        <w:ind w:left="567"/>
+        <w:rPr>
+          <w:rFonts w:ascii="Helvetica" w:hAnsi="Helvetica" w:cs="Helvetica"/>
+          <w:sz w:val="20"/>
+          <w:szCs w:val="20"/>
+        </w:rPr>
+      </w:pPr>
+      <w:proofErr w:type="spellStart"/>
+      <w:proofErr w:type="gramStart"/>
+      <w:r>
+        <w:rPr>
+          <w:rFonts w:ascii="Menlo Regular" w:hAnsi="Menlo Regular" w:cs="Menlo Regular"/>
+          <w:color w:val="2B839F"/>
+          <w:sz w:val="20"/>
+          <w:szCs w:val="20"/>
+        </w:rPr>
+        <w:t>processor</w:t>
+      </w:r>
+      <w:r>
+        <w:rPr>
+          <w:rFonts w:ascii="Menlo Regular" w:hAnsi="Menlo Regular" w:cs="Menlo Regular"/>
+          <w:color w:val="000000"/>
+          <w:sz w:val="20"/>
+          <w:szCs w:val="20"/>
+        </w:rPr>
+        <w:t>.</w:t>
+      </w:r>
+      <w:r>
+        <w:rPr>
+          <w:rFonts w:ascii="Menlo Regular" w:hAnsi="Menlo Regular" w:cs="Menlo Regular"/>
+          <w:color w:val="2B839F"/>
+          <w:sz w:val="20"/>
+          <w:szCs w:val="20"/>
+        </w:rPr>
+        <w:t>thermometer</w:t>
+      </w:r>
+      <w:proofErr w:type="spellEnd"/>
+      <w:proofErr w:type="gramEnd"/>
+      <w:r>
+        <w:rPr>
+          <w:rFonts w:ascii="Menlo Regular" w:hAnsi="Menlo Regular" w:cs="Menlo Regular"/>
+          <w:color w:val="000000"/>
+          <w:sz w:val="20"/>
+          <w:szCs w:val="20"/>
+        </w:rPr>
+        <w:t xml:space="preserve"> = </w:t>
+      </w:r>
+      <w:r>
+        <w:rPr>
+          <w:rFonts w:ascii="Menlo Regular" w:hAnsi="Menlo Regular" w:cs="Menlo Regular"/>
+          <w:color w:val="2B839F"/>
+          <w:sz w:val="20"/>
+          <w:szCs w:val="20"/>
+        </w:rPr>
+        <w:t>thermometer</w:t>
+      </w:r>
+    </w:p>
+    <w:p>
+      <w:pPr>
+        <w:widowControl w:val="0"/>
+        <w:tabs>
+          <w:tab w:val="left" w:pos="543"/>
+        </w:tabs>
+        <w:autoSpaceDE w:val="0"/>
+        <w:autoSpaceDN w:val="0"/>
+        <w:adjustRightInd w:val="0"/>
+        <w:ind w:left="567"/>
+        <w:rPr>
+          <w:rFonts w:ascii="Helvetica" w:hAnsi="Helvetica" w:cs="Helvetica"/>
+          <w:sz w:val="20"/>
+          <w:szCs w:val="20"/>
+        </w:rPr>
+      </w:pPr>
+      <w:proofErr w:type="spellStart"/>
+      <w:proofErr w:type="gramStart"/>
+      <w:r>
+        <w:rPr>
+          <w:rFonts w:ascii="Menlo Regular" w:hAnsi="Menlo Regular" w:cs="Menlo Regular"/>
+          <w:color w:val="2B839F"/>
+          <w:sz w:val="20"/>
+          <w:szCs w:val="20"/>
+        </w:rPr>
+        <w:t>processor</w:t>
+      </w:r>
+      <w:r>
+        <w:rPr>
+          <w:rFonts w:ascii="Menlo Regular" w:hAnsi="Menlo Regular" w:cs="Menlo Regular"/>
+          <w:color w:val="000000"/>
+          <w:sz w:val="20"/>
+          <w:szCs w:val="20"/>
+        </w:rPr>
+        <w:t>.</w:t>
+      </w:r>
+      <w:r>
+        <w:rPr>
+          <w:rFonts w:ascii="Menlo Regular" w:hAnsi="Menlo Regular" w:cs="Menlo Regular"/>
+          <w:color w:val="2B839F"/>
+          <w:sz w:val="20"/>
+          <w:szCs w:val="20"/>
+        </w:rPr>
+        <w:t>condSystem</w:t>
+      </w:r>
+      <w:proofErr w:type="spellEnd"/>
+      <w:proofErr w:type="gramEnd"/>
+      <w:r>
+        <w:rPr>
+          <w:rFonts w:ascii="Menlo Regular" w:hAnsi="Menlo Regular" w:cs="Menlo Regular"/>
+          <w:color w:val="000000"/>
+          <w:sz w:val="20"/>
+          <w:szCs w:val="20"/>
+        </w:rPr>
+        <w:t xml:space="preserve"> = </w:t>
+      </w:r>
+      <w:proofErr w:type="spellStart"/>
+      <w:r>
+        <w:rPr>
+          <w:rFonts w:ascii="Menlo Regular" w:hAnsi="Menlo Regular" w:cs="Menlo Regular"/>
+          <w:color w:val="2B839F"/>
+          <w:sz w:val="20"/>
+          <w:szCs w:val="20"/>
+        </w:rPr>
+        <w:t>condSystem</w:t>
+      </w:r>
+      <w:proofErr w:type="spellEnd"/>
+    </w:p>
+    <w:p>
+      <w:pPr>
+        <w:widowControl w:val="0"/>
+        <w:tabs>
+          <w:tab w:val="left" w:pos="543"/>
+        </w:tabs>
+        <w:autoSpaceDE w:val="0"/>
+        <w:autoSpaceDN w:val="0"/>
+        <w:adjustRightInd w:val="0"/>
+        <w:ind w:left="567"/>
+        <w:rPr>
+          <w:rFonts w:ascii="Helvetica" w:hAnsi="Helvetica" w:cs="Helvetica"/>
+          <w:sz w:val="20"/>
+          <w:szCs w:val="20"/>
+        </w:rPr>
+      </w:pPr>
+    </w:p>
+    <w:p>
+      <w:pPr>
+        <w:ind w:left="567"/>
+        <w:jc w:val="both"/>
+        <w:rPr>
+          <w:sz w:val="20"/>
+          <w:szCs w:val="20"/>
+          <w:lang w:val="ru-RU"/>
+        </w:rPr>
+      </w:pPr>
+      <w:proofErr w:type="spellStart"/>
+      <w:proofErr w:type="gramStart"/>
+      <w:r>
+        <w:rPr>
+          <w:rFonts w:ascii="Menlo Regular" w:hAnsi="Menlo Regular" w:cs="Menlo Regular"/>
+          <w:color w:val="2B839F"/>
+          <w:sz w:val="20"/>
+          <w:szCs w:val="20"/>
+        </w:rPr>
+        <w:t>thermometer</w:t>
+      </w:r>
+      <w:r>
+        <w:rPr>
+          <w:rFonts w:ascii="Menlo Regular" w:hAnsi="Menlo Regular" w:cs="Menlo Regular"/>
+          <w:color w:val="000000"/>
+          <w:sz w:val="20"/>
+          <w:szCs w:val="20"/>
+        </w:rPr>
+        <w:t>.</w:t>
+      </w:r>
+      <w:r>
+        <w:rPr>
+          <w:rFonts w:ascii="Menlo Regular" w:hAnsi="Menlo Regular" w:cs="Menlo Regular"/>
+          <w:color w:val="2B839F"/>
+          <w:sz w:val="20"/>
+          <w:szCs w:val="20"/>
+        </w:rPr>
+        <w:t>temperatureChanged</w:t>
+      </w:r>
+      <w:proofErr w:type="spellEnd"/>
+      <w:proofErr w:type="gramEnd"/>
+      <w:r>
+        <w:rPr>
+          <w:rFonts w:ascii="Menlo Regular" w:hAnsi="Menlo Regular" w:cs="Menlo Regular"/>
+          <w:color w:val="000000"/>
+          <w:sz w:val="20"/>
+          <w:szCs w:val="20"/>
+        </w:rPr>
+        <w:t>(temperature: 45)</w:t>
+      </w:r>
+    </w:p>
+    <w:p>
+      <w:pPr>
+        <w:jc w:val="both"/>
+        <w:rPr>
+          <w:lang w:val="ru-RU"/>
+        </w:rPr>
+      </w:pPr>
+    </w:p>
+    <w:p>
+      <w:pPr>
+        <w:jc w:val="both"/>
+        <w:rPr>
+          <w:lang w:val="ru-RU"/>
+        </w:rPr>
+      </w:pPr>
+      <w:r>
+        <w:rPr>
+          <w:lang w:val="ru-RU"/>
+        </w:rPr>
+        <w:t>И, конечно же, лог:</w:t>
+      </w:r>
+    </w:p>
+    <w:p>
+      <w:pPr>
+        <w:jc w:val="both"/>
+        <w:rPr>
+          <w:lang w:val="ru-RU"/>
+        </w:rPr>
+      </w:pPr>
+    </w:p>
+    <w:p>
+      <w:pPr>
+        <w:widowControl w:val="0"/>
+        <w:tabs>
+          <w:tab w:val="left" w:pos="543"/>
+        </w:tabs>
+        <w:autoSpaceDE w:val="0"/>
+        <w:autoSpaceDN w:val="0"/>
+        <w:adjustRightInd w:val="0"/>
+        <w:rPr>
+          <w:rFonts w:ascii="Menlo Regular" w:hAnsi="Menlo Regular" w:cs="Menlo Regular"/>
+          <w:b/>
+          <w:bCs/>
+          <w:color w:val="000000"/>
+          <w:sz w:val="20"/>
+          <w:szCs w:val="20"/>
+        </w:rPr>
+      </w:pPr>
+      <w:r>
+        <w:rPr>
+          <w:rFonts w:ascii="Menlo Regular" w:hAnsi="Menlo Regular" w:cs="Menlo Regular"/>
+          <w:b/>
+          <w:bCs/>
+          <w:color w:val="000000"/>
+          <w:sz w:val="20"/>
+          <w:szCs w:val="20"/>
+        </w:rPr>
+        <w:t xml:space="preserve">Value changed! We need to do </w:t>
+      </w:r>
+      <w:proofErr w:type="spellStart"/>
+      <w:r>
+        <w:rPr>
+          <w:rFonts w:ascii="Menlo Regular" w:hAnsi="Menlo Regular" w:cs="Menlo Regular"/>
+          <w:b/>
+          <w:bCs/>
+          <w:color w:val="000000"/>
+          <w:sz w:val="20"/>
+          <w:szCs w:val="20"/>
+        </w:rPr>
+        <w:t>smth</w:t>
+      </w:r>
+      <w:proofErr w:type="spellEnd"/>
+      <w:r>
+        <w:rPr>
+          <w:rFonts w:ascii="Menlo Regular" w:hAnsi="Menlo Regular" w:cs="Menlo Regular"/>
+          <w:b/>
+          <w:bCs/>
+          <w:color w:val="000000"/>
+          <w:sz w:val="20"/>
+          <w:szCs w:val="20"/>
+        </w:rPr>
+        <w:t>!</w:t>
+      </w:r>
+    </w:p>
+    <w:p>
+      <w:pPr>
+        <w:widowControl w:val="0"/>
+        <w:tabs>
+          <w:tab w:val="left" w:pos="543"/>
+        </w:tabs>
+        <w:autoSpaceDE w:val="0"/>
+        <w:autoSpaceDN w:val="0"/>
+        <w:adjustRightInd w:val="0"/>
+        <w:rPr>
+          <w:rFonts w:ascii="Menlo Regular" w:hAnsi="Menlo Regular" w:cs="Menlo Regular"/>
+          <w:b/>
+          <w:bCs/>
+          <w:color w:val="000000"/>
+          <w:sz w:val="20"/>
+          <w:szCs w:val="20"/>
+        </w:rPr>
+      </w:pPr>
+      <w:r>
+        <w:rPr>
+          <w:rFonts w:ascii="Menlo Regular" w:hAnsi="Menlo Regular" w:cs="Menlo Regular"/>
+          <w:b/>
+          <w:bCs/>
+          <w:color w:val="000000"/>
+          <w:sz w:val="20"/>
+          <w:szCs w:val="20"/>
+        </w:rPr>
+        <w:t>Oh, the change is temperature</w:t>
+      </w:r>
+    </w:p>
+    <w:p>
+      <w:pPr>
+        <w:jc w:val="both"/>
+        <w:rPr>
+          <w:sz w:val="20"/>
+          <w:szCs w:val="20"/>
+          <w:lang w:val="ru-RU"/>
+        </w:rPr>
+      </w:pPr>
+      <w:r>
+        <w:rPr>
+          <w:rFonts w:ascii="Menlo Regular" w:hAnsi="Menlo Regular" w:cs="Menlo Regular"/>
+          <w:b/>
+          <w:bCs/>
+          <w:color w:val="000000"/>
+          <w:sz w:val="20"/>
+          <w:szCs w:val="20"/>
+        </w:rPr>
+        <w:t>Conditioning...</w:t>
+      </w:r>
+    </w:p>
+    <w:p>
+      <w:pPr>
+        <w:jc w:val="both"/>
+        <w:rPr>
+          <w:lang w:val="ru-RU"/>
+        </w:rPr>
+      </w:pPr>
+    </w:p>
+    <w:p>
+      <w:pPr>
+        <w:jc w:val="both"/>
+        <w:rPr>
+          <w:lang w:val="ru-RU"/>
+        </w:rPr>
+      </w:pPr>
+      <w:hyperlink r:id="rId19" w:history="1">
+        <w:r>
+          <w:rPr>
+            <w:rStyle w:val="Hyperlink"/>
+            <w:lang w:val="ru-RU"/>
+          </w:rPr>
+          <w:t>Код примера</w:t>
+        </w:r>
+      </w:hyperlink>
+      <w:r>
+        <w:rPr>
+          <w:lang w:val="ru-RU"/>
+        </w:rPr>
+        <w:t>.</w:t>
+      </w:r>
+    </w:p>
+    <w:p>
+      <w:pPr>
+        <w:rPr>
+          <w:lang w:val="ru-RU"/>
+        </w:rPr>
+      </w:pPr>
+      <w:r>
+        <w:rPr>
+          <w:lang w:val="ru-RU"/>
+        </w:rPr>
+        <w:br w:type="page"/>
+      </w:r>
+    </w:p>
+    <w:p>
+      <w:pPr>
         <w:pStyle w:val="Heading1"/>
       </w:pPr>
-      <w:bookmarkStart w:id="23" w:name="_Toc411175714"/>
-      <w:r>
-        <w:lastRenderedPageBreak/>
-        <w:t>Mediator</w:t>
-      </w:r>
-      <w:bookmarkEnd w:id="23"/>
-    </w:p>
-    <w:p/>
-    <w:p>
-      <w:pPr>
-        <w:rPr>
-          <w:lang w:val="ru-RU"/>
-        </w:rPr>
-      </w:pPr>
-      <w:r>
-        <w:rPr>
-          <w:lang w:val="ru-RU"/>
-        </w:rPr>
-        <w:t>Медиатор – паттер</w:t>
-      </w:r>
-      <w:r>
-        <w:rPr>
-          <w:lang w:val="ru-RU"/>
-        </w:rPr>
-        <w:t>н</w:t>
-      </w:r>
-      <w:bookmarkStart w:id="24" w:name="_GoBack"/>
+      <w:bookmarkStart w:id="24" w:name="_Toc411184225"/>
+      <w:r>
+        <w:t>O</w:t>
+      </w:r>
+      <w:bookmarkStart w:id="25" w:name="_GoBack"/>
+      <w:bookmarkEnd w:id="25"/>
+      <w:r>
+        <w:t>bserver</w:t>
+      </w:r>
       <w:bookmarkEnd w:id="24"/>
-      <w:r>
-        <w:rPr>
-          <w:lang w:val="ru-RU"/>
-        </w:rPr>
-        <w:t xml:space="preserve">, </w:t>
-      </w:r>
-    </w:p>
-    <w:p>
-      <w:pPr>
-        <w:rPr>
-          <w:lang w:val="ru-RU"/>
-        </w:rPr>
-      </w:pPr>
-    </w:p>
-    <w:p>
-      <w:pPr>
+    </w:p>
+    <w:p>
+      <w:pPr>
+        <w:jc w:val="both"/>
+      </w:pPr>
+    </w:p>
+    <w:p>
+      <w:pPr>
+        <w:jc w:val="both"/>
+        <w:rPr>
+          <w:lang w:val="ru-RU"/>
+        </w:rPr>
+      </w:pPr>
+      <w:r>
+        <w:rPr>
+          <w:lang w:val="ru-RU"/>
+        </w:rPr>
+        <w:t xml:space="preserve">Что такое паттерн </w:t>
+      </w:r>
+      <w:r>
+        <w:t>Observer?</w:t>
+      </w:r>
+      <w:r>
+        <w:rPr>
+          <w:lang w:val="ru-RU"/>
+        </w:rPr>
+        <w:t xml:space="preserve"> </w:t>
+      </w:r>
+    </w:p>
+    <w:p>
+      <w:pPr>
+        <w:jc w:val="both"/>
+        <w:rPr>
+          <w:lang w:val="ru-RU"/>
+        </w:rPr>
+      </w:pPr>
+    </w:p>
+    <w:p>
+      <w:pPr>
+        <w:jc w:val="both"/>
         <w:rPr>
           <w:lang w:val="ru-RU"/>
         </w:rPr>
@@ -45848,8 +49297,8 @@
       <w:proofErr w:type="spellEnd"/>
     </w:p>
     <w:sectPr>
-      <w:footerReference w:type="even" r:id="rId19"/>
-      <w:footerReference w:type="default" r:id="rId20"/>
+      <w:footerReference w:type="even" r:id="rId20"/>
+      <w:footerReference w:type="default" r:id="rId21"/>
       <w:pgSz w:w="11900" w:h="16840"/>
       <w:pgMar w:top="1440" w:right="985" w:bottom="1440" w:left="1800" w:header="708" w:footer="708" w:gutter="0"/>
       <w:cols w:space="708"/>
@@ -45950,7 +49399,7 @@
         <w:rStyle w:val="PageNumber"/>
         <w:noProof/>
       </w:rPr>
-      <w:t>34</w:t>
+      <w:t>37</w:t>
     </w:r>
     <w:r>
       <w:rPr>
@@ -46771,6 +50220,92 @@
   </w:abstractNum>
   <w:abstractNum w:abstractNumId="9">
     <w:nsid w:val="66D54E52"/>
+    <w:multiLevelType w:val="hybridMultilevel"/>
+    <w:tmpl w:val="1494F52C"/>
+    <w:lvl w:ilvl="0" w:tplc="0409000F">
+      <w:start w:val="1"/>
+      <w:numFmt w:val="decimal"/>
+      <w:lvlText w:val="%1."/>
+      <w:lvlJc w:val="left"/>
+      <w:pPr>
+        <w:ind w:left="720" w:hanging="360"/>
+      </w:pPr>
+    </w:lvl>
+    <w:lvl w:ilvl="1" w:tplc="04090019" w:tentative="1">
+      <w:start w:val="1"/>
+      <w:numFmt w:val="lowerLetter"/>
+      <w:lvlText w:val="%2."/>
+      <w:lvlJc w:val="left"/>
+      <w:pPr>
+        <w:ind w:left="1440" w:hanging="360"/>
+      </w:pPr>
+    </w:lvl>
+    <w:lvl w:ilvl="2" w:tplc="0409001B" w:tentative="1">
+      <w:start w:val="1"/>
+      <w:numFmt w:val="lowerRoman"/>
+      <w:lvlText w:val="%3."/>
+      <w:lvlJc w:val="right"/>
+      <w:pPr>
+        <w:ind w:left="2160" w:hanging="180"/>
+      </w:pPr>
+    </w:lvl>
+    <w:lvl w:ilvl="3" w:tplc="0409000F" w:tentative="1">
+      <w:start w:val="1"/>
+      <w:numFmt w:val="decimal"/>
+      <w:lvlText w:val="%4."/>
+      <w:lvlJc w:val="left"/>
+      <w:pPr>
+        <w:ind w:left="2880" w:hanging="360"/>
+      </w:pPr>
+    </w:lvl>
+    <w:lvl w:ilvl="4" w:tplc="04090019" w:tentative="1">
+      <w:start w:val="1"/>
+      <w:numFmt w:val="lowerLetter"/>
+      <w:lvlText w:val="%5."/>
+      <w:lvlJc w:val="left"/>
+      <w:pPr>
+        <w:ind w:left="3600" w:hanging="360"/>
+      </w:pPr>
+    </w:lvl>
+    <w:lvl w:ilvl="5" w:tplc="0409001B" w:tentative="1">
+      <w:start w:val="1"/>
+      <w:numFmt w:val="lowerRoman"/>
+      <w:lvlText w:val="%6."/>
+      <w:lvlJc w:val="right"/>
+      <w:pPr>
+        <w:ind w:left="4320" w:hanging="180"/>
+      </w:pPr>
+    </w:lvl>
+    <w:lvl w:ilvl="6" w:tplc="0409000F" w:tentative="1">
+      <w:start w:val="1"/>
+      <w:numFmt w:val="decimal"/>
+      <w:lvlText w:val="%7."/>
+      <w:lvlJc w:val="left"/>
+      <w:pPr>
+        <w:ind w:left="5040" w:hanging="360"/>
+      </w:pPr>
+    </w:lvl>
+    <w:lvl w:ilvl="7" w:tplc="04090019" w:tentative="1">
+      <w:start w:val="1"/>
+      <w:numFmt w:val="lowerLetter"/>
+      <w:lvlText w:val="%8."/>
+      <w:lvlJc w:val="left"/>
+      <w:pPr>
+        <w:ind w:left="5760" w:hanging="360"/>
+      </w:pPr>
+    </w:lvl>
+    <w:lvl w:ilvl="8" w:tplc="0409001B" w:tentative="1">
+      <w:start w:val="1"/>
+      <w:numFmt w:val="lowerRoman"/>
+      <w:lvlText w:val="%9."/>
+      <w:lvlJc w:val="right"/>
+      <w:pPr>
+        <w:ind w:left="6480" w:hanging="180"/>
+      </w:pPr>
+    </w:lvl>
+  </w:abstractNum>
+  <w:abstractNum w:abstractNumId="10">
+    <w:nsid w:val="74D4489F"/>
     <w:multiLevelType w:val="hybridMultilevel"/>
     <w:tmpl w:val="1494F52C"/>
     <w:lvl w:ilvl="0" w:tplc="0409000F">
@@ -46884,6 +50419,9 @@
   </w:num>
   <w:num w:numId="10">
     <w:abstractNumId w:val="7"/>
+  </w:num>
+  <w:num w:numId="11">
+    <w:abstractNumId w:val="10"/>
   </w:num>
 </w:numbering>
 </file>
@@ -48521,7 +52059,7 @@
 </file>
 
 <file path=customXml/itemProps1.xml><?xml version="1.0" encoding="utf-8"?>
-<ds:datastoreItem xmlns:ds="http://schemas.openxmlformats.org/officeDocument/2006/customXml" ds:itemID="{8832384A-7956-D54D-8EC5-377464567FD0}">
+<ds:datastoreItem xmlns:ds="http://schemas.openxmlformats.org/officeDocument/2006/customXml" ds:itemID="{BAEED7E3-BCE0-AB49-8351-E2876566E767}">
   <ds:schemaRefs>
     <ds:schemaRef ds:uri="http://schemas.openxmlformats.org/officeDocument/2006/bibliography"/>
   </ds:schemaRefs>

</xml_diff>